<commit_message>
- Renamed core/core directory to core/kernel - Moved design files in the core directory - Adding specification files - Updating the user specification, the global specification and the kernel specification
</commit_message>
<xml_diff>
--- a/design/Specification.docx
+++ b/design/Specification.docx
@@ -2,6 +2,1235 @@
 <file path=word/document.xml><?xml version="1.0" encoding="utf-8"?>
 <w:document xmlns:ve="http://schemas.openxmlformats.org/markup-compatibility/2006" xmlns:o="urn:schemas-microsoft-com:office:office" xmlns:r="http://schemas.openxmlformats.org/officeDocument/2006/relationships" xmlns:m="http://schemas.openxmlformats.org/officeDocument/2006/math" xmlns:v="urn:schemas-microsoft-com:vml" xmlns:wp="http://schemas.openxmlformats.org/drawingml/2006/wordprocessingDrawing" xmlns:w10="urn:schemas-microsoft-com:office:word" xmlns:w="http://schemas.openxmlformats.org/wordprocessingml/2006/main" xmlns:wne="http://schemas.microsoft.com/office/word/2006/wordml">
   <w:body>
+    <w:p>
+      <w:pPr>
+        <w:pStyle w:val="Subtitle"/>
+        <w:jc w:val="center"/>
+      </w:pPr>
+      <w:r>
+        <w:t>Apollo</w:t>
+      </w:r>
+    </w:p>
+    <w:p/>
+    <w:p/>
+    <w:p>
+      <w:pPr>
+        <w:pStyle w:val="Title"/>
+        <w:jc w:val="center"/>
+      </w:pPr>
+      <w:r>
+        <w:t>Overview specification</w:t>
+      </w:r>
+    </w:p>
+    <w:p/>
+    <w:p/>
+    <w:p/>
+    <w:p/>
+    <w:p/>
+    <w:p/>
+    <w:p/>
+    <w:p/>
+    <w:p/>
+    <w:p/>
+    <w:p/>
+    <w:p/>
+    <w:p/>
+    <w:p/>
+    <w:p/>
+    <w:p/>
+    <w:p>
+      <w:pPr>
+        <w:pStyle w:val="Confidentialitywarning"/>
+      </w:pPr>
+      <w:r>
+        <w:t>Confidential</w:t>
+      </w:r>
+    </w:p>
+    <w:p/>
+    <w:p/>
+    <w:p/>
+    <w:p/>
+    <w:p/>
+    <w:p/>
+    <w:p/>
+    <w:p/>
+    <w:p/>
+    <w:p/>
+    <w:p/>
+    <w:p/>
+    <w:p/>
+    <w:p/>
+    <w:p/>
+    <w:p/>
+    <w:p/>
+    <w:p/>
+    <w:p/>
+    <w:p/>
+    <w:p>
+      <w:pPr>
+        <w:ind w:left="3600" w:firstLine="720"/>
+      </w:pPr>
+      <w:r>
+        <w:t xml:space="preserve">Revision number: </w:t>
+      </w:r>
+      <w:r>
+        <w:tab/>
+        <w:t>1</w:t>
+      </w:r>
+    </w:p>
+    <w:p>
+      <w:pPr>
+        <w:ind w:left="4320"/>
+      </w:pPr>
+      <w:r>
+        <w:t xml:space="preserve">Date: </w:t>
+      </w:r>
+      <w:r>
+        <w:tab/>
+      </w:r>
+      <w:r>
+        <w:tab/>
+      </w:r>
+      <w:r>
+        <w:tab/>
+      </w:r>
+      <w:fldSimple w:instr=" DATE \@ &quot;dddd, d MMMM yyyy&quot; ">
+        <w:r>
+          <w:rPr>
+            <w:noProof/>
+          </w:rPr>
+          <w:t>Sunday, 7 September 2008</w:t>
+        </w:r>
+      </w:fldSimple>
+    </w:p>
+    <w:p>
+      <w:pPr>
+        <w:ind w:left="4320"/>
+      </w:pPr>
+      <w:r>
+        <w:t>Name:</w:t>
+      </w:r>
+      <w:r>
+        <w:tab/>
+      </w:r>
+      <w:r>
+        <w:tab/>
+      </w:r>
+      <w:r>
+        <w:tab/>
+        <w:t xml:space="preserve">P. van </w:t>
+      </w:r>
+      <w:proofErr w:type="spellStart"/>
+      <w:r>
+        <w:t>der</w:t>
+      </w:r>
+      <w:proofErr w:type="spellEnd"/>
+      <w:r>
+        <w:t xml:space="preserve"> </w:t>
+      </w:r>
+      <w:proofErr w:type="spellStart"/>
+      <w:r>
+        <w:t>Velde</w:t>
+      </w:r>
+      <w:proofErr w:type="spellEnd"/>
+    </w:p>
+    <w:p>
+      <w:r>
+        <w:br w:type="page"/>
+      </w:r>
+    </w:p>
+    <w:p/>
+    <w:p>
+      <w:pPr>
+        <w:pStyle w:val="Heading1"/>
+      </w:pPr>
+      <w:bookmarkStart w:id="0" w:name="_Toc208673620"/>
+      <w:bookmarkStart w:id="1" w:name="_Toc208673628"/>
+      <w:r>
+        <w:t>Preface</w:t>
+      </w:r>
+      <w:bookmarkEnd w:id="0"/>
+      <w:bookmarkEnd w:id="1"/>
+    </w:p>
+    <w:p/>
+    <w:p>
+      <w:proofErr w:type="spellStart"/>
+      <w:r>
+        <w:t>Bla</w:t>
+      </w:r>
+      <w:proofErr w:type="spellEnd"/>
+      <w:r>
+        <w:t xml:space="preserve"> blab la </w:t>
+      </w:r>
+    </w:p>
+    <w:p/>
+    <w:p/>
+    <w:sdt>
+      <w:sdtPr>
+        <w:id w:val="204543830"/>
+        <w:docPartObj>
+          <w:docPartGallery w:val="Table of Contents"/>
+          <w:docPartUnique/>
+        </w:docPartObj>
+      </w:sdtPr>
+      <w:sdtEndPr>
+        <w:rPr>
+          <w:rFonts w:asciiTheme="minorHAnsi" w:eastAsiaTheme="minorHAnsi" w:hAnsiTheme="minorHAnsi" w:cstheme="minorBidi"/>
+          <w:b w:val="0"/>
+          <w:bCs w:val="0"/>
+          <w:color w:val="auto"/>
+          <w:sz w:val="22"/>
+          <w:szCs w:val="22"/>
+          <w:lang w:val="en-NZ"/>
+        </w:rPr>
+      </w:sdtEndPr>
+      <w:sdtContent>
+        <w:p>
+          <w:pPr>
+            <w:pStyle w:val="TOCHeading"/>
+          </w:pPr>
+          <w:r>
+            <w:t>Contents</w:t>
+          </w:r>
+        </w:p>
+        <w:p>
+          <w:pPr>
+            <w:pStyle w:val="TOC1"/>
+            <w:tabs>
+              <w:tab w:val="right" w:leader="dot" w:pos="9016"/>
+            </w:tabs>
+            <w:rPr>
+              <w:rFonts w:eastAsiaTheme="minorEastAsia"/>
+              <w:noProof/>
+              <w:lang w:eastAsia="en-NZ"/>
+            </w:rPr>
+          </w:pPr>
+          <w:r>
+            <w:fldChar w:fldCharType="begin"/>
+          </w:r>
+          <w:r>
+            <w:instrText xml:space="preserve"> TOC \o "1-3" \h \z \u </w:instrText>
+          </w:r>
+          <w:r>
+            <w:fldChar w:fldCharType="separate"/>
+          </w:r>
+          <w:hyperlink w:anchor="_Toc208673628" w:history="1">
+            <w:r>
+              <w:rPr>
+                <w:rStyle w:val="Hyperlink"/>
+                <w:noProof/>
+              </w:rPr>
+              <w:t>Preface</w:t>
+            </w:r>
+            <w:r>
+              <w:rPr>
+                <w:noProof/>
+                <w:webHidden/>
+              </w:rPr>
+              <w:tab/>
+            </w:r>
+            <w:r>
+              <w:rPr>
+                <w:noProof/>
+                <w:webHidden/>
+              </w:rPr>
+              <w:fldChar w:fldCharType="begin"/>
+            </w:r>
+            <w:r>
+              <w:rPr>
+                <w:noProof/>
+                <w:webHidden/>
+              </w:rPr>
+              <w:instrText xml:space="preserve"> PAGEREF _Toc208673628 \h </w:instrText>
+            </w:r>
+            <w:r>
+              <w:rPr>
+                <w:noProof/>
+                <w:webHidden/>
+              </w:rPr>
+            </w:r>
+            <w:r>
+              <w:rPr>
+                <w:noProof/>
+                <w:webHidden/>
+              </w:rPr>
+              <w:fldChar w:fldCharType="separate"/>
+            </w:r>
+            <w:r>
+              <w:rPr>
+                <w:noProof/>
+                <w:webHidden/>
+              </w:rPr>
+              <w:t>2</w:t>
+            </w:r>
+            <w:r>
+              <w:rPr>
+                <w:noProof/>
+                <w:webHidden/>
+              </w:rPr>
+              <w:fldChar w:fldCharType="end"/>
+            </w:r>
+          </w:hyperlink>
+        </w:p>
+        <w:p>
+          <w:pPr>
+            <w:pStyle w:val="TOC1"/>
+            <w:tabs>
+              <w:tab w:val="right" w:leader="dot" w:pos="9016"/>
+            </w:tabs>
+            <w:rPr>
+              <w:rFonts w:eastAsiaTheme="minorEastAsia"/>
+              <w:noProof/>
+              <w:lang w:eastAsia="en-NZ"/>
+            </w:rPr>
+          </w:pPr>
+          <w:hyperlink w:anchor="_Toc208673629" w:history="1">
+            <w:r>
+              <w:rPr>
+                <w:rStyle w:val="Hyperlink"/>
+                <w:noProof/>
+              </w:rPr>
+              <w:t>Disclaimer</w:t>
+            </w:r>
+            <w:r>
+              <w:rPr>
+                <w:noProof/>
+                <w:webHidden/>
+              </w:rPr>
+              <w:tab/>
+            </w:r>
+            <w:r>
+              <w:rPr>
+                <w:noProof/>
+                <w:webHidden/>
+              </w:rPr>
+              <w:fldChar w:fldCharType="begin"/>
+            </w:r>
+            <w:r>
+              <w:rPr>
+                <w:noProof/>
+                <w:webHidden/>
+              </w:rPr>
+              <w:instrText xml:space="preserve"> PAGEREF _Toc208673629 \h </w:instrText>
+            </w:r>
+            <w:r>
+              <w:rPr>
+                <w:noProof/>
+                <w:webHidden/>
+              </w:rPr>
+            </w:r>
+            <w:r>
+              <w:rPr>
+                <w:noProof/>
+                <w:webHidden/>
+              </w:rPr>
+              <w:fldChar w:fldCharType="separate"/>
+            </w:r>
+            <w:r>
+              <w:rPr>
+                <w:noProof/>
+                <w:webHidden/>
+              </w:rPr>
+              <w:t>2</w:t>
+            </w:r>
+            <w:r>
+              <w:rPr>
+                <w:noProof/>
+                <w:webHidden/>
+              </w:rPr>
+              <w:fldChar w:fldCharType="end"/>
+            </w:r>
+          </w:hyperlink>
+        </w:p>
+        <w:p>
+          <w:pPr>
+            <w:pStyle w:val="TOC1"/>
+            <w:tabs>
+              <w:tab w:val="right" w:leader="dot" w:pos="9016"/>
+            </w:tabs>
+            <w:rPr>
+              <w:rFonts w:eastAsiaTheme="minorEastAsia"/>
+              <w:noProof/>
+              <w:lang w:eastAsia="en-NZ"/>
+            </w:rPr>
+          </w:pPr>
+          <w:hyperlink w:anchor="_Toc208673630" w:history="1">
+            <w:r>
+              <w:rPr>
+                <w:rStyle w:val="Hyperlink"/>
+                <w:noProof/>
+              </w:rPr>
+              <w:t>Introduction</w:t>
+            </w:r>
+            <w:r>
+              <w:rPr>
+                <w:noProof/>
+                <w:webHidden/>
+              </w:rPr>
+              <w:tab/>
+            </w:r>
+            <w:r>
+              <w:rPr>
+                <w:noProof/>
+                <w:webHidden/>
+              </w:rPr>
+              <w:fldChar w:fldCharType="begin"/>
+            </w:r>
+            <w:r>
+              <w:rPr>
+                <w:noProof/>
+                <w:webHidden/>
+              </w:rPr>
+              <w:instrText xml:space="preserve"> PAGEREF _Toc208673630 \h </w:instrText>
+            </w:r>
+            <w:r>
+              <w:rPr>
+                <w:noProof/>
+                <w:webHidden/>
+              </w:rPr>
+            </w:r>
+            <w:r>
+              <w:rPr>
+                <w:noProof/>
+                <w:webHidden/>
+              </w:rPr>
+              <w:fldChar w:fldCharType="separate"/>
+            </w:r>
+            <w:r>
+              <w:rPr>
+                <w:noProof/>
+                <w:webHidden/>
+              </w:rPr>
+              <w:t>2</w:t>
+            </w:r>
+            <w:r>
+              <w:rPr>
+                <w:noProof/>
+                <w:webHidden/>
+              </w:rPr>
+              <w:fldChar w:fldCharType="end"/>
+            </w:r>
+          </w:hyperlink>
+        </w:p>
+        <w:p>
+          <w:pPr>
+            <w:pStyle w:val="TOC1"/>
+            <w:tabs>
+              <w:tab w:val="right" w:leader="dot" w:pos="9016"/>
+            </w:tabs>
+            <w:rPr>
+              <w:rFonts w:eastAsiaTheme="minorEastAsia"/>
+              <w:noProof/>
+              <w:lang w:eastAsia="en-NZ"/>
+            </w:rPr>
+          </w:pPr>
+          <w:hyperlink w:anchor="_Toc208673631" w:history="1">
+            <w:r>
+              <w:rPr>
+                <w:rStyle w:val="Hyperlink"/>
+                <w:noProof/>
+              </w:rPr>
+              <w:t>Architecture</w:t>
+            </w:r>
+            <w:r>
+              <w:rPr>
+                <w:noProof/>
+                <w:webHidden/>
+              </w:rPr>
+              <w:tab/>
+            </w:r>
+            <w:r>
+              <w:rPr>
+                <w:noProof/>
+                <w:webHidden/>
+              </w:rPr>
+              <w:fldChar w:fldCharType="begin"/>
+            </w:r>
+            <w:r>
+              <w:rPr>
+                <w:noProof/>
+                <w:webHidden/>
+              </w:rPr>
+              <w:instrText xml:space="preserve"> PAGEREF _Toc208673631 \h </w:instrText>
+            </w:r>
+            <w:r>
+              <w:rPr>
+                <w:noProof/>
+                <w:webHidden/>
+              </w:rPr>
+            </w:r>
+            <w:r>
+              <w:rPr>
+                <w:noProof/>
+                <w:webHidden/>
+              </w:rPr>
+              <w:fldChar w:fldCharType="separate"/>
+            </w:r>
+            <w:r>
+              <w:rPr>
+                <w:noProof/>
+                <w:webHidden/>
+              </w:rPr>
+              <w:t>3</w:t>
+            </w:r>
+            <w:r>
+              <w:rPr>
+                <w:noProof/>
+                <w:webHidden/>
+              </w:rPr>
+              <w:fldChar w:fldCharType="end"/>
+            </w:r>
+          </w:hyperlink>
+        </w:p>
+        <w:p>
+          <w:pPr>
+            <w:pStyle w:val="TOC2"/>
+            <w:tabs>
+              <w:tab w:val="right" w:leader="dot" w:pos="9016"/>
+            </w:tabs>
+            <w:rPr>
+              <w:rFonts w:eastAsiaTheme="minorEastAsia"/>
+              <w:noProof/>
+              <w:lang w:eastAsia="en-NZ"/>
+            </w:rPr>
+          </w:pPr>
+          <w:hyperlink w:anchor="_Toc208673632" w:history="1">
+            <w:r>
+              <w:rPr>
+                <w:rStyle w:val="Hyperlink"/>
+                <w:noProof/>
+              </w:rPr>
+              <w:t>Interaction</w:t>
+            </w:r>
+            <w:r>
+              <w:rPr>
+                <w:noProof/>
+                <w:webHidden/>
+              </w:rPr>
+              <w:tab/>
+            </w:r>
+            <w:r>
+              <w:rPr>
+                <w:noProof/>
+                <w:webHidden/>
+              </w:rPr>
+              <w:fldChar w:fldCharType="begin"/>
+            </w:r>
+            <w:r>
+              <w:rPr>
+                <w:noProof/>
+                <w:webHidden/>
+              </w:rPr>
+              <w:instrText xml:space="preserve"> PAGEREF _Toc208673632 \h </w:instrText>
+            </w:r>
+            <w:r>
+              <w:rPr>
+                <w:noProof/>
+                <w:webHidden/>
+              </w:rPr>
+            </w:r>
+            <w:r>
+              <w:rPr>
+                <w:noProof/>
+                <w:webHidden/>
+              </w:rPr>
+              <w:fldChar w:fldCharType="separate"/>
+            </w:r>
+            <w:r>
+              <w:rPr>
+                <w:noProof/>
+                <w:webHidden/>
+              </w:rPr>
+              <w:t>3</w:t>
+            </w:r>
+            <w:r>
+              <w:rPr>
+                <w:noProof/>
+                <w:webHidden/>
+              </w:rPr>
+              <w:fldChar w:fldCharType="end"/>
+            </w:r>
+          </w:hyperlink>
+        </w:p>
+        <w:p>
+          <w:pPr>
+            <w:pStyle w:val="TOC2"/>
+            <w:tabs>
+              <w:tab w:val="right" w:leader="dot" w:pos="9016"/>
+            </w:tabs>
+            <w:rPr>
+              <w:rFonts w:eastAsiaTheme="minorEastAsia"/>
+              <w:noProof/>
+              <w:lang w:eastAsia="en-NZ"/>
+            </w:rPr>
+          </w:pPr>
+          <w:hyperlink w:anchor="_Toc208673633" w:history="1">
+            <w:r>
+              <w:rPr>
+                <w:rStyle w:val="Hyperlink"/>
+                <w:noProof/>
+              </w:rPr>
+              <w:t>Core</w:t>
+            </w:r>
+            <w:r>
+              <w:rPr>
+                <w:noProof/>
+                <w:webHidden/>
+              </w:rPr>
+              <w:tab/>
+            </w:r>
+            <w:r>
+              <w:rPr>
+                <w:noProof/>
+                <w:webHidden/>
+              </w:rPr>
+              <w:fldChar w:fldCharType="begin"/>
+            </w:r>
+            <w:r>
+              <w:rPr>
+                <w:noProof/>
+                <w:webHidden/>
+              </w:rPr>
+              <w:instrText xml:space="preserve"> PAGEREF _Toc208673633 \h </w:instrText>
+            </w:r>
+            <w:r>
+              <w:rPr>
+                <w:noProof/>
+                <w:webHidden/>
+              </w:rPr>
+            </w:r>
+            <w:r>
+              <w:rPr>
+                <w:noProof/>
+                <w:webHidden/>
+              </w:rPr>
+              <w:fldChar w:fldCharType="separate"/>
+            </w:r>
+            <w:r>
+              <w:rPr>
+                <w:noProof/>
+                <w:webHidden/>
+              </w:rPr>
+              <w:t>3</w:t>
+            </w:r>
+            <w:r>
+              <w:rPr>
+                <w:noProof/>
+                <w:webHidden/>
+              </w:rPr>
+              <w:fldChar w:fldCharType="end"/>
+            </w:r>
+          </w:hyperlink>
+        </w:p>
+        <w:p>
+          <w:pPr>
+            <w:pStyle w:val="TOC2"/>
+            <w:tabs>
+              <w:tab w:val="right" w:leader="dot" w:pos="9016"/>
+            </w:tabs>
+            <w:rPr>
+              <w:rFonts w:eastAsiaTheme="minorEastAsia"/>
+              <w:noProof/>
+              <w:lang w:eastAsia="en-NZ"/>
+            </w:rPr>
+          </w:pPr>
+          <w:hyperlink w:anchor="_Toc208673634" w:history="1">
+            <w:r>
+              <w:rPr>
+                <w:rStyle w:val="Hyperlink"/>
+                <w:noProof/>
+              </w:rPr>
+              <w:t>User interface</w:t>
+            </w:r>
+            <w:r>
+              <w:rPr>
+                <w:noProof/>
+                <w:webHidden/>
+              </w:rPr>
+              <w:tab/>
+            </w:r>
+            <w:r>
+              <w:rPr>
+                <w:noProof/>
+                <w:webHidden/>
+              </w:rPr>
+              <w:fldChar w:fldCharType="begin"/>
+            </w:r>
+            <w:r>
+              <w:rPr>
+                <w:noProof/>
+                <w:webHidden/>
+              </w:rPr>
+              <w:instrText xml:space="preserve"> PAGEREF _Toc208673634 \h </w:instrText>
+            </w:r>
+            <w:r>
+              <w:rPr>
+                <w:noProof/>
+                <w:webHidden/>
+              </w:rPr>
+            </w:r>
+            <w:r>
+              <w:rPr>
+                <w:noProof/>
+                <w:webHidden/>
+              </w:rPr>
+              <w:fldChar w:fldCharType="separate"/>
+            </w:r>
+            <w:r>
+              <w:rPr>
+                <w:noProof/>
+                <w:webHidden/>
+              </w:rPr>
+              <w:t>3</w:t>
+            </w:r>
+            <w:r>
+              <w:rPr>
+                <w:noProof/>
+                <w:webHidden/>
+              </w:rPr>
+              <w:fldChar w:fldCharType="end"/>
+            </w:r>
+          </w:hyperlink>
+        </w:p>
+        <w:p>
+          <w:pPr>
+            <w:pStyle w:val="TOC2"/>
+            <w:tabs>
+              <w:tab w:val="right" w:leader="dot" w:pos="9016"/>
+            </w:tabs>
+            <w:rPr>
+              <w:rFonts w:eastAsiaTheme="minorEastAsia"/>
+              <w:noProof/>
+              <w:lang w:eastAsia="en-NZ"/>
+            </w:rPr>
+          </w:pPr>
+          <w:hyperlink w:anchor="_Toc208673635" w:history="1">
+            <w:r>
+              <w:rPr>
+                <w:rStyle w:val="Hyperlink"/>
+                <w:noProof/>
+              </w:rPr>
+              <w:t>Plug-ins</w:t>
+            </w:r>
+            <w:r>
+              <w:rPr>
+                <w:noProof/>
+                <w:webHidden/>
+              </w:rPr>
+              <w:tab/>
+            </w:r>
+            <w:r>
+              <w:rPr>
+                <w:noProof/>
+                <w:webHidden/>
+              </w:rPr>
+              <w:fldChar w:fldCharType="begin"/>
+            </w:r>
+            <w:r>
+              <w:rPr>
+                <w:noProof/>
+                <w:webHidden/>
+              </w:rPr>
+              <w:instrText xml:space="preserve"> PAGEREF _Toc208673635 \h </w:instrText>
+            </w:r>
+            <w:r>
+              <w:rPr>
+                <w:noProof/>
+                <w:webHidden/>
+              </w:rPr>
+            </w:r>
+            <w:r>
+              <w:rPr>
+                <w:noProof/>
+                <w:webHidden/>
+              </w:rPr>
+              <w:fldChar w:fldCharType="separate"/>
+            </w:r>
+            <w:r>
+              <w:rPr>
+                <w:noProof/>
+                <w:webHidden/>
+              </w:rPr>
+              <w:t>3</w:t>
+            </w:r>
+            <w:r>
+              <w:rPr>
+                <w:noProof/>
+                <w:webHidden/>
+              </w:rPr>
+              <w:fldChar w:fldCharType="end"/>
+            </w:r>
+          </w:hyperlink>
+        </w:p>
+        <w:p>
+          <w:r>
+            <w:fldChar w:fldCharType="end"/>
+          </w:r>
+        </w:p>
+      </w:sdtContent>
+    </w:sdt>
+    <w:p/>
+    <w:p/>
+    <w:p/>
+    <w:p>
+      <w:pPr>
+        <w:pStyle w:val="Heading1"/>
+      </w:pPr>
+      <w:bookmarkStart w:id="2" w:name="_Toc208673621"/>
+      <w:bookmarkStart w:id="3" w:name="_Toc208673629"/>
+      <w:r>
+        <w:t>Disclaimer</w:t>
+      </w:r>
+      <w:bookmarkEnd w:id="2"/>
+      <w:bookmarkEnd w:id="3"/>
+    </w:p>
+    <w:p/>
+    <w:p/>
+    <w:p>
+      <w:pPr>
+        <w:pStyle w:val="Heading1"/>
+      </w:pPr>
+      <w:bookmarkStart w:id="4" w:name="_Toc208673622"/>
+      <w:bookmarkStart w:id="5" w:name="_Toc208673630"/>
+      <w:r>
+        <w:t>Introduction</w:t>
+      </w:r>
+      <w:bookmarkEnd w:id="4"/>
+      <w:bookmarkEnd w:id="5"/>
+    </w:p>
+    <w:p>
+      <w:r>
+        <w:t xml:space="preserve">This specification will define the global architecture of Apollo. </w:t>
+      </w:r>
+    </w:p>
+    <w:p/>
+    <w:p/>
+    <w:p>
+      <w:r>
+        <w:t>Apollo consists of 3 parts</w:t>
+      </w:r>
+    </w:p>
+    <w:p>
+      <w:pPr>
+        <w:pStyle w:val="ListParagraph"/>
+        <w:numPr>
+          <w:ilvl w:val="0"/>
+          <w:numId w:val="1"/>
+        </w:numPr>
+      </w:pPr>
+      <w:r>
+        <w:t>core</w:t>
+      </w:r>
+    </w:p>
+    <w:p>
+      <w:pPr>
+        <w:pStyle w:val="ListParagraph"/>
+        <w:numPr>
+          <w:ilvl w:val="0"/>
+          <w:numId w:val="1"/>
+        </w:numPr>
+      </w:pPr>
+      <w:r>
+        <w:t>User interface</w:t>
+      </w:r>
+      <w:r>
+        <w:t xml:space="preserve"> (UI)</w:t>
+      </w:r>
+    </w:p>
+    <w:p>
+      <w:pPr>
+        <w:pStyle w:val="ListParagraph"/>
+        <w:numPr>
+          <w:ilvl w:val="0"/>
+          <w:numId w:val="1"/>
+        </w:numPr>
+      </w:pPr>
+      <w:r>
+        <w:t>At least one but probably more plug-ins</w:t>
+      </w:r>
+    </w:p>
+    <w:p/>
+    <w:p>
+      <w:r>
+        <w:t xml:space="preserve">Apollo gets all its power through the plug-ins. </w:t>
+      </w:r>
+      <w:r>
+        <w:t>T</w:t>
+      </w:r>
+      <w:r>
+        <w:t xml:space="preserve">he </w:t>
+      </w:r>
+      <w:r>
+        <w:t>core</w:t>
+      </w:r>
+      <w:r>
+        <w:t xml:space="preserve"> or the UI are</w:t>
+      </w:r>
+      <w:r>
+        <w:t xml:space="preserve"> not</w:t>
+      </w:r>
+      <w:r>
+        <w:t xml:space="preserve"> capable of any </w:t>
+      </w:r>
+      <w:r>
+        <w:t xml:space="preserve">data generation or processing. The plug-ins </w:t>
+      </w:r>
+      <w:proofErr w:type="gramStart"/>
+      <w:r>
+        <w:t>provide</w:t>
+      </w:r>
+      <w:proofErr w:type="gramEnd"/>
+      <w:r>
+        <w:t xml:space="preserve"> the data generation, storage and visualization capabilities. The</w:t>
+      </w:r>
+      <w:r>
+        <w:t xml:space="preserve"> </w:t>
+      </w:r>
+      <w:r>
+        <w:t>core</w:t>
+      </w:r>
+      <w:r>
+        <w:t xml:space="preserve"> </w:t>
+      </w:r>
+      <w:r>
+        <w:t>provides tools for the administration of the plug-ins and the UI provides the interface with the user.</w:t>
+      </w:r>
+    </w:p>
+    <w:p/>
+    <w:p>
+      <w:r>
+        <w:t>Describe:</w:t>
+      </w:r>
+    </w:p>
+    <w:p>
+      <w:pPr>
+        <w:pStyle w:val="ListParagraph"/>
+        <w:numPr>
+          <w:ilvl w:val="0"/>
+          <w:numId w:val="1"/>
+        </w:numPr>
+      </w:pPr>
+      <w:r>
+        <w:t>Interaction between the different parts</w:t>
+      </w:r>
+    </w:p>
+    <w:p>
+      <w:pPr>
+        <w:pStyle w:val="ListParagraph"/>
+        <w:numPr>
+          <w:ilvl w:val="0"/>
+          <w:numId w:val="1"/>
+        </w:numPr>
+      </w:pPr>
+      <w:r>
+        <w:t>Core</w:t>
+      </w:r>
+    </w:p>
+    <w:p>
+      <w:pPr>
+        <w:pStyle w:val="ListParagraph"/>
+        <w:numPr>
+          <w:ilvl w:val="0"/>
+          <w:numId w:val="1"/>
+        </w:numPr>
+      </w:pPr>
+      <w:r>
+        <w:t>User interface</w:t>
+      </w:r>
+    </w:p>
+    <w:p>
+      <w:pPr>
+        <w:pStyle w:val="ListParagraph"/>
+        <w:numPr>
+          <w:ilvl w:val="0"/>
+          <w:numId w:val="1"/>
+        </w:numPr>
+      </w:pPr>
+      <w:r>
+        <w:lastRenderedPageBreak/>
+        <w:t xml:space="preserve">Plug-in </w:t>
+      </w:r>
+      <w:proofErr w:type="spellStart"/>
+      <w:r>
+        <w:t>behavior</w:t>
+      </w:r>
+      <w:proofErr w:type="spellEnd"/>
+    </w:p>
+    <w:p/>
+    <w:p/>
+    <w:p/>
+    <w:p>
+      <w:pPr>
+        <w:pStyle w:val="Heading1"/>
+      </w:pPr>
+      <w:bookmarkStart w:id="6" w:name="_Toc208673623"/>
+      <w:bookmarkStart w:id="7" w:name="_Toc208673631"/>
+      <w:r>
+        <w:t>Architecture</w:t>
+      </w:r>
+      <w:bookmarkEnd w:id="6"/>
+      <w:bookmarkEnd w:id="7"/>
+    </w:p>
+    <w:p>
+      <w:r>
+        <w:t>This describes the general architecture of the different parts</w:t>
+      </w:r>
+    </w:p>
+    <w:p/>
+    <w:p>
+      <w:pPr>
+        <w:pStyle w:val="Heading2"/>
+      </w:pPr>
+      <w:bookmarkStart w:id="8" w:name="_Toc208673624"/>
+      <w:bookmarkStart w:id="9" w:name="_Toc208673632"/>
+      <w:r>
+        <w:t>Interaction</w:t>
+      </w:r>
+      <w:bookmarkEnd w:id="8"/>
+      <w:bookmarkEnd w:id="9"/>
+    </w:p>
+    <w:p/>
+    <w:p>
+      <w:pPr>
+        <w:pStyle w:val="ListParagraph"/>
+        <w:numPr>
+          <w:ilvl w:val="0"/>
+          <w:numId w:val="1"/>
+        </w:numPr>
+      </w:pPr>
+      <w:r>
+        <w:t xml:space="preserve">The </w:t>
+      </w:r>
+      <w:r>
+        <w:t>core provides general services that can be used by both the UI and the plug-ins. The UI will have access to more different services than the plug-ins will.</w:t>
+      </w:r>
+    </w:p>
+    <w:p>
+      <w:pPr>
+        <w:pStyle w:val="ListParagraph"/>
+        <w:numPr>
+          <w:ilvl w:val="0"/>
+          <w:numId w:val="1"/>
+        </w:numPr>
+      </w:pPr>
+      <w:r>
+        <w:t>The core provides two different external API’s that can be used at run-time</w:t>
+      </w:r>
+    </w:p>
+    <w:p>
+      <w:pPr>
+        <w:pStyle w:val="ListParagraph"/>
+        <w:numPr>
+          <w:ilvl w:val="1"/>
+          <w:numId w:val="1"/>
+        </w:numPr>
+      </w:pPr>
+      <w:r>
+        <w:t>User interface API</w:t>
+      </w:r>
+    </w:p>
+    <w:p>
+      <w:pPr>
+        <w:pStyle w:val="ListParagraph"/>
+        <w:numPr>
+          <w:ilvl w:val="1"/>
+          <w:numId w:val="1"/>
+        </w:numPr>
+      </w:pPr>
+      <w:r>
+        <w:t>Run-time plug-in API</w:t>
+      </w:r>
+    </w:p>
+    <w:p>
+      <w:pPr>
+        <w:pStyle w:val="ListParagraph"/>
+        <w:numPr>
+          <w:ilvl w:val="0"/>
+          <w:numId w:val="1"/>
+        </w:numPr>
+      </w:pPr>
+      <w:r>
+        <w:t>Furthermore the core also provides</w:t>
+      </w:r>
+      <w:r>
+        <w:t xml:space="preserve"> three non-run-time API’s</w:t>
+      </w:r>
+    </w:p>
+    <w:p>
+      <w:pPr>
+        <w:pStyle w:val="ListParagraph"/>
+        <w:numPr>
+          <w:ilvl w:val="1"/>
+          <w:numId w:val="1"/>
+        </w:numPr>
+      </w:pPr>
+      <w:r>
+        <w:t>Generic plug-in API. This allows components to have their own plug-ins. Defines a series of standard rules that allow the core to locate and classify plug-ins.</w:t>
+      </w:r>
+    </w:p>
+    <w:p>
+      <w:pPr>
+        <w:pStyle w:val="ListParagraph"/>
+        <w:numPr>
+          <w:ilvl w:val="1"/>
+          <w:numId w:val="1"/>
+        </w:numPr>
+      </w:pPr>
+      <w:r>
+        <w:t xml:space="preserve">Project plug-in API. Allows developers to write project plug-ins. Project plug-ins provide extra types of generators and </w:t>
+      </w:r>
+      <w:proofErr w:type="spellStart"/>
+      <w:proofErr w:type="gramStart"/>
+      <w:r>
+        <w:t>visualizers</w:t>
+      </w:r>
+      <w:proofErr w:type="spellEnd"/>
+      <w:r>
+        <w:t>(</w:t>
+      </w:r>
+      <w:proofErr w:type="gramEnd"/>
+      <w:r>
+        <w:t>?). This API is based on the generic plug-in API.</w:t>
+      </w:r>
+    </w:p>
+    <w:p>
+      <w:pPr>
+        <w:pStyle w:val="ListParagraph"/>
+        <w:numPr>
+          <w:ilvl w:val="1"/>
+          <w:numId w:val="1"/>
+        </w:numPr>
+      </w:pPr>
+      <w:r>
+        <w:t xml:space="preserve">Component plug-in API. Allows developers to write components. The plug-in API ensures that plug-ins can be found by the system. </w:t>
+      </w:r>
+    </w:p>
+    <w:p/>
+    <w:p/>
+    <w:p>
+      <w:pPr>
+        <w:pStyle w:val="Heading2"/>
+      </w:pPr>
+      <w:bookmarkStart w:id="10" w:name="_Toc208673625"/>
+      <w:bookmarkStart w:id="11" w:name="_Toc208673633"/>
+      <w:r>
+        <w:t>Core</w:t>
+      </w:r>
+      <w:bookmarkEnd w:id="10"/>
+      <w:bookmarkEnd w:id="11"/>
+    </w:p>
+    <w:p>
+      <w:r>
+        <w:t xml:space="preserve">The core contains the kernel (services, global command system, </w:t>
+      </w:r>
+      <w:proofErr w:type="gramStart"/>
+      <w:r>
+        <w:t>global</w:t>
+      </w:r>
+      <w:proofErr w:type="gramEnd"/>
+      <w:r>
+        <w:t xml:space="preserve"> data), the project system and the </w:t>
+      </w:r>
+      <w:r>
+        <w:t xml:space="preserve">core UI system. All three parts provide API’s which are at least within the core generally available. To the outside only a part of the project system API and the full core UI API are available at run-time. On top of that both API’s are only available to specific external components. </w:t>
+      </w:r>
+    </w:p>
+    <w:p>
+      <w:r>
+        <w:t>The project API is only available to two different types of plug-ins. The project plug-ins use one specific part of the API and the feature &amp; component plug-ins use another part. Each type of plug-in will only be able to use their specific part of the API.</w:t>
+      </w:r>
+    </w:p>
+    <w:p>
+      <w:r>
+        <w:t>The user interface API is only available to user interfaces and not to plug-ins.</w:t>
+      </w:r>
+    </w:p>
+    <w:p/>
+    <w:p>
+      <w:pPr>
+        <w:pStyle w:val="Heading2"/>
+      </w:pPr>
+      <w:bookmarkStart w:id="12" w:name="_Toc208673626"/>
+      <w:bookmarkStart w:id="13" w:name="_Toc208673634"/>
+      <w:r>
+        <w:t>User interface</w:t>
+      </w:r>
+      <w:bookmarkEnd w:id="12"/>
+      <w:bookmarkEnd w:id="13"/>
+    </w:p>
+    <w:p/>
+    <w:p>
+      <w:pPr>
+        <w:pStyle w:val="Heading2"/>
+      </w:pPr>
+      <w:bookmarkStart w:id="14" w:name="_Toc208673627"/>
+      <w:bookmarkStart w:id="15" w:name="_Toc208673635"/>
+      <w:r>
+        <w:t>Plug-ins</w:t>
+      </w:r>
+      <w:bookmarkEnd w:id="14"/>
+      <w:bookmarkEnd w:id="15"/>
+    </w:p>
+    <w:p/>
+    <w:p>
+      <w:pPr>
+        <w:pStyle w:val="ListParagraph"/>
+        <w:numPr>
+          <w:ilvl w:val="0"/>
+          <w:numId w:val="1"/>
+        </w:numPr>
+      </w:pPr>
+      <w:r>
+        <w:t>What is expected from the plug-ins (see the plug-in specification doc for more specific details)?</w:t>
+      </w:r>
+    </w:p>
+    <w:p>
+      <w:pPr>
+        <w:pStyle w:val="ListParagraph"/>
+        <w:numPr>
+          <w:ilvl w:val="0"/>
+          <w:numId w:val="1"/>
+        </w:numPr>
+      </w:pPr>
+      <w:r>
+        <w:t>What can plug-ins do?</w:t>
+      </w:r>
+    </w:p>
+    <w:p>
+      <w:pPr>
+        <w:pStyle w:val="ListParagraph"/>
+        <w:numPr>
+          <w:ilvl w:val="0"/>
+          <w:numId w:val="1"/>
+        </w:numPr>
+      </w:pPr>
+      <w:r>
+        <w:t>What can plug-ins not do?</w:t>
+      </w:r>
+    </w:p>
+    <w:p>
+      <w:pPr>
+        <w:pStyle w:val="ListParagraph"/>
+        <w:numPr>
+          <w:ilvl w:val="0"/>
+          <w:numId w:val="1"/>
+        </w:numPr>
+      </w:pPr>
+      <w:r>
+        <w:t>What are the rules for plug-ins?</w:t>
+      </w:r>
+    </w:p>
+    <w:p/>
+    <w:p/>
+    <w:p/>
+    <w:p/>
+    <w:p/>
+    <w:p/>
+    <w:p/>
+    <w:p/>
+    <w:p/>
+    <w:p/>
+    <w:p/>
     <w:p/>
     <w:sectPr>
       <w:pgSz w:w="11906" w:h="16838"/>
@@ -11,6 +1240,126 @@
     </w:sectPr>
   </w:body>
 </w:document>
+</file>
+
+<file path=word/numbering.xml><?xml version="1.0" encoding="utf-8"?>
+<w:numbering xmlns:ve="http://schemas.openxmlformats.org/markup-compatibility/2006" xmlns:o="urn:schemas-microsoft-com:office:office" xmlns:r="http://schemas.openxmlformats.org/officeDocument/2006/relationships" xmlns:m="http://schemas.openxmlformats.org/officeDocument/2006/math" xmlns:v="urn:schemas-microsoft-com:vml" xmlns:wp="http://schemas.openxmlformats.org/drawingml/2006/wordprocessingDrawing" xmlns:w10="urn:schemas-microsoft-com:office:word" xmlns:w="http://schemas.openxmlformats.org/wordprocessingml/2006/main" xmlns:wne="http://schemas.microsoft.com/office/word/2006/wordml">
+  <w:abstractNum w:abstractNumId="0">
+    <w:nsid w:val="2E8E3095"/>
+    <w:multiLevelType w:val="hybridMultilevel"/>
+    <w:tmpl w:val="17F2FFC8"/>
+    <w:lvl w:ilvl="0" w:tplc="874C0C1E">
+      <w:numFmt w:val="bullet"/>
+      <w:lvlText w:val="-"/>
+      <w:lvlJc w:val="left"/>
+      <w:pPr>
+        <w:ind w:left="720" w:hanging="360"/>
+      </w:pPr>
+      <w:rPr>
+        <w:rFonts w:ascii="Calibri" w:eastAsiaTheme="minorHAnsi" w:hAnsi="Calibri" w:cstheme="minorBidi" w:hint="default"/>
+      </w:rPr>
+    </w:lvl>
+    <w:lvl w:ilvl="1" w:tplc="14090003">
+      <w:start w:val="1"/>
+      <w:numFmt w:val="bullet"/>
+      <w:lvlText w:val="o"/>
+      <w:lvlJc w:val="left"/>
+      <w:pPr>
+        <w:ind w:left="1440" w:hanging="360"/>
+      </w:pPr>
+      <w:rPr>
+        <w:rFonts w:ascii="Courier New" w:hAnsi="Courier New" w:cs="Courier New" w:hint="default"/>
+      </w:rPr>
+    </w:lvl>
+    <w:lvl w:ilvl="2" w:tplc="14090005" w:tentative="1">
+      <w:start w:val="1"/>
+      <w:numFmt w:val="bullet"/>
+      <w:lvlText w:val=""/>
+      <w:lvlJc w:val="left"/>
+      <w:pPr>
+        <w:ind w:left="2160" w:hanging="360"/>
+      </w:pPr>
+      <w:rPr>
+        <w:rFonts w:ascii="Wingdings" w:hAnsi="Wingdings" w:hint="default"/>
+      </w:rPr>
+    </w:lvl>
+    <w:lvl w:ilvl="3" w:tplc="14090001" w:tentative="1">
+      <w:start w:val="1"/>
+      <w:numFmt w:val="bullet"/>
+      <w:lvlText w:val=""/>
+      <w:lvlJc w:val="left"/>
+      <w:pPr>
+        <w:ind w:left="2880" w:hanging="360"/>
+      </w:pPr>
+      <w:rPr>
+        <w:rFonts w:ascii="Symbol" w:hAnsi="Symbol" w:hint="default"/>
+      </w:rPr>
+    </w:lvl>
+    <w:lvl w:ilvl="4" w:tplc="14090003" w:tentative="1">
+      <w:start w:val="1"/>
+      <w:numFmt w:val="bullet"/>
+      <w:lvlText w:val="o"/>
+      <w:lvlJc w:val="left"/>
+      <w:pPr>
+        <w:ind w:left="3600" w:hanging="360"/>
+      </w:pPr>
+      <w:rPr>
+        <w:rFonts w:ascii="Courier New" w:hAnsi="Courier New" w:cs="Courier New" w:hint="default"/>
+      </w:rPr>
+    </w:lvl>
+    <w:lvl w:ilvl="5" w:tplc="14090005" w:tentative="1">
+      <w:start w:val="1"/>
+      <w:numFmt w:val="bullet"/>
+      <w:lvlText w:val=""/>
+      <w:lvlJc w:val="left"/>
+      <w:pPr>
+        <w:ind w:left="4320" w:hanging="360"/>
+      </w:pPr>
+      <w:rPr>
+        <w:rFonts w:ascii="Wingdings" w:hAnsi="Wingdings" w:hint="default"/>
+      </w:rPr>
+    </w:lvl>
+    <w:lvl w:ilvl="6" w:tplc="14090001" w:tentative="1">
+      <w:start w:val="1"/>
+      <w:numFmt w:val="bullet"/>
+      <w:lvlText w:val=""/>
+      <w:lvlJc w:val="left"/>
+      <w:pPr>
+        <w:ind w:left="5040" w:hanging="360"/>
+      </w:pPr>
+      <w:rPr>
+        <w:rFonts w:ascii="Symbol" w:hAnsi="Symbol" w:hint="default"/>
+      </w:rPr>
+    </w:lvl>
+    <w:lvl w:ilvl="7" w:tplc="14090003" w:tentative="1">
+      <w:start w:val="1"/>
+      <w:numFmt w:val="bullet"/>
+      <w:lvlText w:val="o"/>
+      <w:lvlJc w:val="left"/>
+      <w:pPr>
+        <w:ind w:left="5760" w:hanging="360"/>
+      </w:pPr>
+      <w:rPr>
+        <w:rFonts w:ascii="Courier New" w:hAnsi="Courier New" w:cs="Courier New" w:hint="default"/>
+      </w:rPr>
+    </w:lvl>
+    <w:lvl w:ilvl="8" w:tplc="14090005" w:tentative="1">
+      <w:start w:val="1"/>
+      <w:numFmt w:val="bullet"/>
+      <w:lvlText w:val=""/>
+      <w:lvlJc w:val="left"/>
+      <w:pPr>
+        <w:ind w:left="6480" w:hanging="360"/>
+      </w:pPr>
+      <w:rPr>
+        <w:rFonts w:ascii="Wingdings" w:hAnsi="Wingdings" w:hint="default"/>
+      </w:rPr>
+    </w:lvl>
+  </w:abstractNum>
+  <w:num w:numId="1">
+    <w:abstractNumId w:val="0"/>
+  </w:num>
+</w:numbering>
 </file>
 
 <file path=word/styles.xml><?xml version="1.0" encoding="utf-8"?>
@@ -170,6 +1519,78 @@
     <w:qFormat/>
     <w:rsid w:val="006A6C84"/>
   </w:style>
+  <w:style w:type="paragraph" w:styleId="Heading1">
+    <w:name w:val="heading 1"/>
+    <w:basedOn w:val="Normal"/>
+    <w:next w:val="Normal"/>
+    <w:link w:val="Heading1Char"/>
+    <w:uiPriority w:val="9"/>
+    <w:qFormat/>
+    <w:rsid w:val="00394030"/>
+    <w:pPr>
+      <w:keepNext/>
+      <w:keepLines/>
+      <w:spacing w:before="480"/>
+      <w:outlineLvl w:val="0"/>
+    </w:pPr>
+    <w:rPr>
+      <w:rFonts w:asciiTheme="majorHAnsi" w:eastAsiaTheme="majorEastAsia" w:hAnsiTheme="majorHAnsi" w:cstheme="majorBidi"/>
+      <w:b/>
+      <w:bCs/>
+      <w:color w:val="365F91" w:themeColor="accent1" w:themeShade="BF"/>
+      <w:sz w:val="28"/>
+      <w:szCs w:val="28"/>
+    </w:rPr>
+  </w:style>
+  <w:style w:type="paragraph" w:styleId="Heading2">
+    <w:name w:val="heading 2"/>
+    <w:basedOn w:val="Normal"/>
+    <w:next w:val="Normal"/>
+    <w:link w:val="Heading2Char"/>
+    <w:uiPriority w:val="9"/>
+    <w:unhideWhenUsed/>
+    <w:qFormat/>
+    <w:rsid w:val="001D5004"/>
+    <w:pPr>
+      <w:keepNext/>
+      <w:keepLines/>
+      <w:spacing w:before="200"/>
+      <w:outlineLvl w:val="1"/>
+    </w:pPr>
+    <w:rPr>
+      <w:rFonts w:asciiTheme="majorHAnsi" w:eastAsiaTheme="majorEastAsia" w:hAnsiTheme="majorHAnsi" w:cstheme="majorBidi"/>
+      <w:b/>
+      <w:bCs/>
+      <w:color w:val="4F81BD" w:themeColor="accent1"/>
+      <w:sz w:val="26"/>
+      <w:szCs w:val="26"/>
+    </w:rPr>
+  </w:style>
+  <w:style w:type="paragraph" w:styleId="Heading4">
+    <w:name w:val="heading 4"/>
+    <w:basedOn w:val="Normal"/>
+    <w:next w:val="Normal"/>
+    <w:link w:val="Heading4Char"/>
+    <w:uiPriority w:val="9"/>
+    <w:semiHidden/>
+    <w:unhideWhenUsed/>
+    <w:qFormat/>
+    <w:rsid w:val="001D5004"/>
+    <w:pPr>
+      <w:keepNext/>
+      <w:keepLines/>
+      <w:spacing w:before="200"/>
+      <w:outlineLvl w:val="3"/>
+    </w:pPr>
+    <w:rPr>
+      <w:rFonts w:asciiTheme="majorHAnsi" w:eastAsiaTheme="majorEastAsia" w:hAnsiTheme="majorHAnsi" w:cstheme="majorBidi"/>
+      <w:b/>
+      <w:bCs/>
+      <w:i/>
+      <w:iCs/>
+      <w:color w:val="4F81BD" w:themeColor="accent1"/>
+    </w:rPr>
+  </w:style>
   <w:style w:type="character" w:default="1" w:styleId="DefaultParagraphFont">
     <w:name w:val="Default Paragraph Font"/>
     <w:uiPriority w:val="1"/>
@@ -314,6 +1735,213 @@
       <w:spacing w:val="5"/>
       <w:u w:val="single"/>
     </w:rPr>
+  </w:style>
+  <w:style w:type="paragraph" w:styleId="Subtitle">
+    <w:name w:val="Subtitle"/>
+    <w:basedOn w:val="Normal"/>
+    <w:next w:val="Normal"/>
+    <w:link w:val="SubtitleChar"/>
+    <w:uiPriority w:val="11"/>
+    <w:qFormat/>
+    <w:rsid w:val="003C4723"/>
+    <w:pPr>
+      <w:numPr>
+        <w:ilvl w:val="1"/>
+      </w:numPr>
+    </w:pPr>
+    <w:rPr>
+      <w:rFonts w:asciiTheme="majorHAnsi" w:eastAsiaTheme="majorEastAsia" w:hAnsiTheme="majorHAnsi" w:cstheme="majorBidi"/>
+      <w:i/>
+      <w:iCs/>
+      <w:color w:val="4F81BD" w:themeColor="accent1"/>
+      <w:spacing w:val="15"/>
+      <w:sz w:val="24"/>
+      <w:szCs w:val="24"/>
+    </w:rPr>
+  </w:style>
+  <w:style w:type="character" w:customStyle="1" w:styleId="SubtitleChar">
+    <w:name w:val="Subtitle Char"/>
+    <w:basedOn w:val="DefaultParagraphFont"/>
+    <w:link w:val="Subtitle"/>
+    <w:uiPriority w:val="11"/>
+    <w:rsid w:val="003C4723"/>
+    <w:rPr>
+      <w:rFonts w:asciiTheme="majorHAnsi" w:eastAsiaTheme="majorEastAsia" w:hAnsiTheme="majorHAnsi" w:cstheme="majorBidi"/>
+      <w:i/>
+      <w:iCs/>
+      <w:color w:val="4F81BD" w:themeColor="accent1"/>
+      <w:spacing w:val="15"/>
+      <w:sz w:val="24"/>
+      <w:szCs w:val="24"/>
+    </w:rPr>
+  </w:style>
+  <w:style w:type="paragraph" w:styleId="BalloonText">
+    <w:name w:val="Balloon Text"/>
+    <w:basedOn w:val="Normal"/>
+    <w:link w:val="BalloonTextChar"/>
+    <w:uiPriority w:val="99"/>
+    <w:semiHidden/>
+    <w:unhideWhenUsed/>
+    <w:rsid w:val="003C4723"/>
+    <w:rPr>
+      <w:rFonts w:ascii="Tahoma" w:hAnsi="Tahoma" w:cs="Tahoma"/>
+      <w:sz w:val="16"/>
+      <w:szCs w:val="16"/>
+    </w:rPr>
+  </w:style>
+  <w:style w:type="character" w:customStyle="1" w:styleId="BalloonTextChar">
+    <w:name w:val="Balloon Text Char"/>
+    <w:basedOn w:val="DefaultParagraphFont"/>
+    <w:link w:val="BalloonText"/>
+    <w:uiPriority w:val="99"/>
+    <w:semiHidden/>
+    <w:rsid w:val="003C4723"/>
+    <w:rPr>
+      <w:rFonts w:ascii="Tahoma" w:hAnsi="Tahoma" w:cs="Tahoma"/>
+      <w:sz w:val="16"/>
+      <w:szCs w:val="16"/>
+    </w:rPr>
+  </w:style>
+  <w:style w:type="paragraph" w:customStyle="1" w:styleId="Confidentialitywarning">
+    <w:name w:val="Confidentiality warning"/>
+    <w:basedOn w:val="Normal"/>
+    <w:autoRedefine/>
+    <w:qFormat/>
+    <w:rsid w:val="003C4723"/>
+    <w:pPr>
+      <w:jc w:val="center"/>
+    </w:pPr>
+    <w:rPr>
+      <w:b/>
+      <w:caps/>
+      <w:color w:val="FF0000"/>
+      <w:sz w:val="48"/>
+      <w:u w:val="single"/>
+    </w:rPr>
+  </w:style>
+  <w:style w:type="paragraph" w:styleId="ListParagraph">
+    <w:name w:val="List Paragraph"/>
+    <w:basedOn w:val="Normal"/>
+    <w:uiPriority w:val="34"/>
+    <w:qFormat/>
+    <w:rsid w:val="003C4723"/>
+    <w:pPr>
+      <w:ind w:left="720"/>
+      <w:contextualSpacing/>
+    </w:pPr>
+  </w:style>
+  <w:style w:type="character" w:customStyle="1" w:styleId="Heading1Char">
+    <w:name w:val="Heading 1 Char"/>
+    <w:basedOn w:val="DefaultParagraphFont"/>
+    <w:link w:val="Heading1"/>
+    <w:uiPriority w:val="9"/>
+    <w:rsid w:val="00394030"/>
+    <w:rPr>
+      <w:rFonts w:asciiTheme="majorHAnsi" w:eastAsiaTheme="majorEastAsia" w:hAnsiTheme="majorHAnsi" w:cstheme="majorBidi"/>
+      <w:b/>
+      <w:bCs/>
+      <w:color w:val="365F91" w:themeColor="accent1" w:themeShade="BF"/>
+      <w:sz w:val="28"/>
+      <w:szCs w:val="28"/>
+    </w:rPr>
+  </w:style>
+  <w:style w:type="character" w:customStyle="1" w:styleId="Heading2Char">
+    <w:name w:val="Heading 2 Char"/>
+    <w:basedOn w:val="DefaultParagraphFont"/>
+    <w:link w:val="Heading2"/>
+    <w:uiPriority w:val="9"/>
+    <w:rsid w:val="001D5004"/>
+    <w:rPr>
+      <w:rFonts w:asciiTheme="majorHAnsi" w:eastAsiaTheme="majorEastAsia" w:hAnsiTheme="majorHAnsi" w:cstheme="majorBidi"/>
+      <w:b/>
+      <w:bCs/>
+      <w:color w:val="4F81BD" w:themeColor="accent1"/>
+      <w:sz w:val="26"/>
+      <w:szCs w:val="26"/>
+    </w:rPr>
+  </w:style>
+  <w:style w:type="paragraph" w:styleId="TOCHeading">
+    <w:name w:val="TOC Heading"/>
+    <w:basedOn w:val="Heading1"/>
+    <w:next w:val="Normal"/>
+    <w:uiPriority w:val="39"/>
+    <w:semiHidden/>
+    <w:unhideWhenUsed/>
+    <w:qFormat/>
+    <w:rsid w:val="001D5004"/>
+    <w:pPr>
+      <w:spacing w:line="276" w:lineRule="auto"/>
+      <w:outlineLvl w:val="9"/>
+    </w:pPr>
+    <w:rPr>
+      <w:lang w:val="en-US"/>
+    </w:rPr>
+  </w:style>
+  <w:style w:type="paragraph" w:styleId="TOC1">
+    <w:name w:val="toc 1"/>
+    <w:basedOn w:val="Normal"/>
+    <w:next w:val="Normal"/>
+    <w:autoRedefine/>
+    <w:uiPriority w:val="39"/>
+    <w:unhideWhenUsed/>
+    <w:rsid w:val="001D5004"/>
+    <w:pPr>
+      <w:spacing w:after="100"/>
+    </w:pPr>
+  </w:style>
+  <w:style w:type="paragraph" w:styleId="TOC2">
+    <w:name w:val="toc 2"/>
+    <w:basedOn w:val="Normal"/>
+    <w:next w:val="Normal"/>
+    <w:autoRedefine/>
+    <w:uiPriority w:val="39"/>
+    <w:unhideWhenUsed/>
+    <w:rsid w:val="001D5004"/>
+    <w:pPr>
+      <w:spacing w:after="100"/>
+      <w:ind w:left="220"/>
+    </w:pPr>
+  </w:style>
+  <w:style w:type="character" w:styleId="Hyperlink">
+    <w:name w:val="Hyperlink"/>
+    <w:basedOn w:val="DefaultParagraphFont"/>
+    <w:uiPriority w:val="99"/>
+    <w:unhideWhenUsed/>
+    <w:rsid w:val="001D5004"/>
+    <w:rPr>
+      <w:color w:val="0000FF" w:themeColor="hyperlink"/>
+      <w:u w:val="single"/>
+    </w:rPr>
+  </w:style>
+  <w:style w:type="character" w:customStyle="1" w:styleId="Heading4Char">
+    <w:name w:val="Heading 4 Char"/>
+    <w:basedOn w:val="DefaultParagraphFont"/>
+    <w:link w:val="Heading4"/>
+    <w:uiPriority w:val="9"/>
+    <w:semiHidden/>
+    <w:rsid w:val="001D5004"/>
+    <w:rPr>
+      <w:rFonts w:asciiTheme="majorHAnsi" w:eastAsiaTheme="majorEastAsia" w:hAnsiTheme="majorHAnsi" w:cstheme="majorBidi"/>
+      <w:b/>
+      <w:bCs/>
+      <w:i/>
+      <w:iCs/>
+      <w:color w:val="4F81BD" w:themeColor="accent1"/>
+    </w:rPr>
+  </w:style>
+  <w:style w:type="paragraph" w:styleId="TOC9">
+    <w:name w:val="toc 9"/>
+    <w:basedOn w:val="Normal"/>
+    <w:next w:val="Normal"/>
+    <w:autoRedefine/>
+    <w:uiPriority w:val="39"/>
+    <w:semiHidden/>
+    <w:unhideWhenUsed/>
+    <w:rsid w:val="001D5004"/>
+    <w:pPr>
+      <w:spacing w:after="100"/>
+      <w:ind w:left="1760"/>
+    </w:pPr>
   </w:style>
 </w:styles>
 </file>
@@ -599,4 +2227,16 @@
   <a:objectDefaults/>
   <a:extraClrSchemeLst/>
 </a:theme>
+</file>
+
+<file path=customXml/item1.xml><?xml version="1.0" encoding="utf-8"?>
+<b:Sources xmlns:b="http://schemas.openxmlformats.org/officeDocument/2006/bibliography" xmlns="http://schemas.openxmlformats.org/officeDocument/2006/bibliography" SelectedStyle="\ISO690Nmerical.XSL" StyleName="ISO 690 - Numerical Reference"/>
+</file>
+
+<file path=customXml/itemProps1.xml><?xml version="1.0" encoding="utf-8"?>
+<ds:datastoreItem xmlns:ds="http://schemas.openxmlformats.org/officeDocument/2006/customXml" ds:itemID="{3E96AB06-19E4-490E-8CE7-B4A51821172C}">
+  <ds:schemaRefs>
+    <ds:schemaRef ds:uri="http://schemas.openxmlformats.org/officeDocument/2006/bibliography"/>
+  </ds:schemaRefs>
+</ds:datastoreItem>
 </file>
</xml_diff>

<commit_message>
- Adding specification documents for the generators - Updated disclaimer and added TOC in the kernel specification - Added additional random thoughts to the project specification - Improved the data storage specification with additional information about the undo/redo system and the data storage. Also provided an introduction and a disclaimer - Provided a disclaimer for the global specification document - Started writing on the introduction and goal for the user specification. Needs lots of work. Needs to be the first thing to finish too!
</commit_message>
<xml_diff>
--- a/design/Specification.docx
+++ b/design/Specification.docx
@@ -137,30 +137,6 @@
     <w:p>
       <w:r>
         <w:br w:type="page"/>
-      </w:r>
-    </w:p>
-    <w:p/>
-    <w:p>
-      <w:pPr>
-        <w:pStyle w:val="Heading1"/>
-      </w:pPr>
-      <w:bookmarkStart w:id="0" w:name="_Toc208673620"/>
-      <w:bookmarkStart w:id="1" w:name="_Toc208673628"/>
-      <w:r>
-        <w:t>Preface</w:t>
-      </w:r>
-      <w:bookmarkEnd w:id="0"/>
-      <w:bookmarkEnd w:id="1"/>
-    </w:p>
-    <w:p/>
-    <w:p>
-      <w:proofErr w:type="spellStart"/>
-      <w:r>
-        <w:t>Bla</w:t>
-      </w:r>
-      <w:proofErr w:type="spellEnd"/>
-      <w:r>
-        <w:t xml:space="preserve"> blab la </w:t>
       </w:r>
     </w:p>
     <w:p/>
@@ -214,13 +190,13 @@
           <w:r>
             <w:fldChar w:fldCharType="separate"/>
           </w:r>
-          <w:hyperlink w:anchor="_Toc208673628" w:history="1">
+          <w:hyperlink w:anchor="_Toc208935803" w:history="1">
             <w:r>
               <w:rPr>
                 <w:rStyle w:val="Hyperlink"/>
                 <w:noProof/>
               </w:rPr>
-              <w:t>Preface</w:t>
+              <w:t>Disclaimer</w:t>
             </w:r>
             <w:r>
               <w:rPr>
@@ -241,7 +217,7 @@
                 <w:noProof/>
                 <w:webHidden/>
               </w:rPr>
-              <w:instrText xml:space="preserve"> PAGEREF _Toc208673628 \h </w:instrText>
+              <w:instrText xml:space="preserve"> PAGEREF _Toc208935803 \h </w:instrText>
             </w:r>
             <w:r>
               <w:rPr>
@@ -284,13 +260,13 @@
               <w:lang w:eastAsia="en-NZ"/>
             </w:rPr>
           </w:pPr>
-          <w:hyperlink w:anchor="_Toc208673629" w:history="1">
+          <w:hyperlink w:anchor="_Toc208935804" w:history="1">
             <w:r>
               <w:rPr>
                 <w:rStyle w:val="Hyperlink"/>
                 <w:noProof/>
               </w:rPr>
-              <w:t>Disclaimer</w:t>
+              <w:t>Introduction</w:t>
             </w:r>
             <w:r>
               <w:rPr>
@@ -311,7 +287,7 @@
                 <w:noProof/>
                 <w:webHidden/>
               </w:rPr>
-              <w:instrText xml:space="preserve"> PAGEREF _Toc208673629 \h </w:instrText>
+              <w:instrText xml:space="preserve"> PAGEREF _Toc208935804 \h </w:instrText>
             </w:r>
             <w:r>
               <w:rPr>
@@ -354,13 +330,13 @@
               <w:lang w:eastAsia="en-NZ"/>
             </w:rPr>
           </w:pPr>
-          <w:hyperlink w:anchor="_Toc208673630" w:history="1">
+          <w:hyperlink w:anchor="_Toc208935805" w:history="1">
             <w:r>
               <w:rPr>
                 <w:rStyle w:val="Hyperlink"/>
                 <w:noProof/>
               </w:rPr>
-              <w:t>Introduction</w:t>
+              <w:t>Architecture</w:t>
             </w:r>
             <w:r>
               <w:rPr>
@@ -381,7 +357,7 @@
                 <w:noProof/>
                 <w:webHidden/>
               </w:rPr>
-              <w:instrText xml:space="preserve"> PAGEREF _Toc208673630 \h </w:instrText>
+              <w:instrText xml:space="preserve"> PAGEREF _Toc208935805 \h </w:instrText>
             </w:r>
             <w:r>
               <w:rPr>
@@ -401,7 +377,287 @@
                 <w:noProof/>
                 <w:webHidden/>
               </w:rPr>
-              <w:t>2</w:t>
+              <w:t>3</w:t>
+            </w:r>
+            <w:r>
+              <w:rPr>
+                <w:noProof/>
+                <w:webHidden/>
+              </w:rPr>
+              <w:fldChar w:fldCharType="end"/>
+            </w:r>
+          </w:hyperlink>
+        </w:p>
+        <w:p>
+          <w:pPr>
+            <w:pStyle w:val="TOC2"/>
+            <w:tabs>
+              <w:tab w:val="right" w:leader="dot" w:pos="9016"/>
+            </w:tabs>
+            <w:rPr>
+              <w:rFonts w:eastAsiaTheme="minorEastAsia"/>
+              <w:noProof/>
+              <w:lang w:eastAsia="en-NZ"/>
+            </w:rPr>
+          </w:pPr>
+          <w:hyperlink w:anchor="_Toc208935806" w:history="1">
+            <w:r>
+              <w:rPr>
+                <w:rStyle w:val="Hyperlink"/>
+                <w:noProof/>
+              </w:rPr>
+              <w:t>Interaction</w:t>
+            </w:r>
+            <w:r>
+              <w:rPr>
+                <w:noProof/>
+                <w:webHidden/>
+              </w:rPr>
+              <w:tab/>
+            </w:r>
+            <w:r>
+              <w:rPr>
+                <w:noProof/>
+                <w:webHidden/>
+              </w:rPr>
+              <w:fldChar w:fldCharType="begin"/>
+            </w:r>
+            <w:r>
+              <w:rPr>
+                <w:noProof/>
+                <w:webHidden/>
+              </w:rPr>
+              <w:instrText xml:space="preserve"> PAGEREF _Toc208935806 \h </w:instrText>
+            </w:r>
+            <w:r>
+              <w:rPr>
+                <w:noProof/>
+                <w:webHidden/>
+              </w:rPr>
+            </w:r>
+            <w:r>
+              <w:rPr>
+                <w:noProof/>
+                <w:webHidden/>
+              </w:rPr>
+              <w:fldChar w:fldCharType="separate"/>
+            </w:r>
+            <w:r>
+              <w:rPr>
+                <w:noProof/>
+                <w:webHidden/>
+              </w:rPr>
+              <w:t>3</w:t>
+            </w:r>
+            <w:r>
+              <w:rPr>
+                <w:noProof/>
+                <w:webHidden/>
+              </w:rPr>
+              <w:fldChar w:fldCharType="end"/>
+            </w:r>
+          </w:hyperlink>
+        </w:p>
+        <w:p>
+          <w:pPr>
+            <w:pStyle w:val="TOC2"/>
+            <w:tabs>
+              <w:tab w:val="right" w:leader="dot" w:pos="9016"/>
+            </w:tabs>
+            <w:rPr>
+              <w:rFonts w:eastAsiaTheme="minorEastAsia"/>
+              <w:noProof/>
+              <w:lang w:eastAsia="en-NZ"/>
+            </w:rPr>
+          </w:pPr>
+          <w:hyperlink w:anchor="_Toc208935807" w:history="1">
+            <w:r>
+              <w:rPr>
+                <w:rStyle w:val="Hyperlink"/>
+                <w:noProof/>
+              </w:rPr>
+              <w:t>Core</w:t>
+            </w:r>
+            <w:r>
+              <w:rPr>
+                <w:noProof/>
+                <w:webHidden/>
+              </w:rPr>
+              <w:tab/>
+            </w:r>
+            <w:r>
+              <w:rPr>
+                <w:noProof/>
+                <w:webHidden/>
+              </w:rPr>
+              <w:fldChar w:fldCharType="begin"/>
+            </w:r>
+            <w:r>
+              <w:rPr>
+                <w:noProof/>
+                <w:webHidden/>
+              </w:rPr>
+              <w:instrText xml:space="preserve"> PAGEREF _Toc208935807 \h </w:instrText>
+            </w:r>
+            <w:r>
+              <w:rPr>
+                <w:noProof/>
+                <w:webHidden/>
+              </w:rPr>
+            </w:r>
+            <w:r>
+              <w:rPr>
+                <w:noProof/>
+                <w:webHidden/>
+              </w:rPr>
+              <w:fldChar w:fldCharType="separate"/>
+            </w:r>
+            <w:r>
+              <w:rPr>
+                <w:noProof/>
+                <w:webHidden/>
+              </w:rPr>
+              <w:t>3</w:t>
+            </w:r>
+            <w:r>
+              <w:rPr>
+                <w:noProof/>
+                <w:webHidden/>
+              </w:rPr>
+              <w:fldChar w:fldCharType="end"/>
+            </w:r>
+          </w:hyperlink>
+        </w:p>
+        <w:p>
+          <w:pPr>
+            <w:pStyle w:val="TOC2"/>
+            <w:tabs>
+              <w:tab w:val="right" w:leader="dot" w:pos="9016"/>
+            </w:tabs>
+            <w:rPr>
+              <w:rFonts w:eastAsiaTheme="minorEastAsia"/>
+              <w:noProof/>
+              <w:lang w:eastAsia="en-NZ"/>
+            </w:rPr>
+          </w:pPr>
+          <w:hyperlink w:anchor="_Toc208935808" w:history="1">
+            <w:r>
+              <w:rPr>
+                <w:rStyle w:val="Hyperlink"/>
+                <w:noProof/>
+              </w:rPr>
+              <w:t>User interface</w:t>
+            </w:r>
+            <w:r>
+              <w:rPr>
+                <w:noProof/>
+                <w:webHidden/>
+              </w:rPr>
+              <w:tab/>
+            </w:r>
+            <w:r>
+              <w:rPr>
+                <w:noProof/>
+                <w:webHidden/>
+              </w:rPr>
+              <w:fldChar w:fldCharType="begin"/>
+            </w:r>
+            <w:r>
+              <w:rPr>
+                <w:noProof/>
+                <w:webHidden/>
+              </w:rPr>
+              <w:instrText xml:space="preserve"> PAGEREF _Toc208935808 \h </w:instrText>
+            </w:r>
+            <w:r>
+              <w:rPr>
+                <w:noProof/>
+                <w:webHidden/>
+              </w:rPr>
+            </w:r>
+            <w:r>
+              <w:rPr>
+                <w:noProof/>
+                <w:webHidden/>
+              </w:rPr>
+              <w:fldChar w:fldCharType="separate"/>
+            </w:r>
+            <w:r>
+              <w:rPr>
+                <w:noProof/>
+                <w:webHidden/>
+              </w:rPr>
+              <w:t>4</w:t>
+            </w:r>
+            <w:r>
+              <w:rPr>
+                <w:noProof/>
+                <w:webHidden/>
+              </w:rPr>
+              <w:fldChar w:fldCharType="end"/>
+            </w:r>
+          </w:hyperlink>
+        </w:p>
+        <w:p>
+          <w:pPr>
+            <w:pStyle w:val="TOC2"/>
+            <w:tabs>
+              <w:tab w:val="right" w:leader="dot" w:pos="9016"/>
+            </w:tabs>
+            <w:rPr>
+              <w:rFonts w:eastAsiaTheme="minorEastAsia"/>
+              <w:noProof/>
+              <w:lang w:eastAsia="en-NZ"/>
+            </w:rPr>
+          </w:pPr>
+          <w:hyperlink w:anchor="_Toc208935809" w:history="1">
+            <w:r>
+              <w:rPr>
+                <w:rStyle w:val="Hyperlink"/>
+                <w:noProof/>
+              </w:rPr>
+              <w:t>Plug-ins</w:t>
+            </w:r>
+            <w:r>
+              <w:rPr>
+                <w:noProof/>
+                <w:webHidden/>
+              </w:rPr>
+              <w:tab/>
+            </w:r>
+            <w:r>
+              <w:rPr>
+                <w:noProof/>
+                <w:webHidden/>
+              </w:rPr>
+              <w:fldChar w:fldCharType="begin"/>
+            </w:r>
+            <w:r>
+              <w:rPr>
+                <w:noProof/>
+                <w:webHidden/>
+              </w:rPr>
+              <w:instrText xml:space="preserve"> PAGEREF _Toc208935809 \h </w:instrText>
+            </w:r>
+            <w:r>
+              <w:rPr>
+                <w:noProof/>
+                <w:webHidden/>
+              </w:rPr>
+            </w:r>
+            <w:r>
+              <w:rPr>
+                <w:noProof/>
+                <w:webHidden/>
+              </w:rPr>
+              <w:fldChar w:fldCharType="separate"/>
+            </w:r>
+            <w:r>
+              <w:rPr>
+                <w:noProof/>
+                <w:webHidden/>
+              </w:rPr>
+              <w:t>4</w:t>
             </w:r>
             <w:r>
               <w:rPr>
@@ -424,13 +680,13 @@
               <w:lang w:eastAsia="en-NZ"/>
             </w:rPr>
           </w:pPr>
-          <w:hyperlink w:anchor="_Toc208673631" w:history="1">
+          <w:hyperlink w:anchor="_Toc208935810" w:history="1">
             <w:r>
               <w:rPr>
                 <w:rStyle w:val="Hyperlink"/>
                 <w:noProof/>
               </w:rPr>
-              <w:t>Architecture</w:t>
+              <w:t>Loading</w:t>
             </w:r>
             <w:r>
               <w:rPr>
@@ -451,7 +707,7 @@
                 <w:noProof/>
                 <w:webHidden/>
               </w:rPr>
-              <w:instrText xml:space="preserve"> PAGEREF _Toc208673631 \h </w:instrText>
+              <w:instrText xml:space="preserve"> PAGEREF _Toc208935810 \h </w:instrText>
             </w:r>
             <w:r>
               <w:rPr>
@@ -471,287 +727,7 @@
                 <w:noProof/>
                 <w:webHidden/>
               </w:rPr>
-              <w:t>3</w:t>
-            </w:r>
-            <w:r>
-              <w:rPr>
-                <w:noProof/>
-                <w:webHidden/>
-              </w:rPr>
-              <w:fldChar w:fldCharType="end"/>
-            </w:r>
-          </w:hyperlink>
-        </w:p>
-        <w:p>
-          <w:pPr>
-            <w:pStyle w:val="TOC2"/>
-            <w:tabs>
-              <w:tab w:val="right" w:leader="dot" w:pos="9016"/>
-            </w:tabs>
-            <w:rPr>
-              <w:rFonts w:eastAsiaTheme="minorEastAsia"/>
-              <w:noProof/>
-              <w:lang w:eastAsia="en-NZ"/>
-            </w:rPr>
-          </w:pPr>
-          <w:hyperlink w:anchor="_Toc208673632" w:history="1">
-            <w:r>
-              <w:rPr>
-                <w:rStyle w:val="Hyperlink"/>
-                <w:noProof/>
-              </w:rPr>
-              <w:t>Interaction</w:t>
-            </w:r>
-            <w:r>
-              <w:rPr>
-                <w:noProof/>
-                <w:webHidden/>
-              </w:rPr>
-              <w:tab/>
-            </w:r>
-            <w:r>
-              <w:rPr>
-                <w:noProof/>
-                <w:webHidden/>
-              </w:rPr>
-              <w:fldChar w:fldCharType="begin"/>
-            </w:r>
-            <w:r>
-              <w:rPr>
-                <w:noProof/>
-                <w:webHidden/>
-              </w:rPr>
-              <w:instrText xml:space="preserve"> PAGEREF _Toc208673632 \h </w:instrText>
-            </w:r>
-            <w:r>
-              <w:rPr>
-                <w:noProof/>
-                <w:webHidden/>
-              </w:rPr>
-            </w:r>
-            <w:r>
-              <w:rPr>
-                <w:noProof/>
-                <w:webHidden/>
-              </w:rPr>
-              <w:fldChar w:fldCharType="separate"/>
-            </w:r>
-            <w:r>
-              <w:rPr>
-                <w:noProof/>
-                <w:webHidden/>
-              </w:rPr>
-              <w:t>3</w:t>
-            </w:r>
-            <w:r>
-              <w:rPr>
-                <w:noProof/>
-                <w:webHidden/>
-              </w:rPr>
-              <w:fldChar w:fldCharType="end"/>
-            </w:r>
-          </w:hyperlink>
-        </w:p>
-        <w:p>
-          <w:pPr>
-            <w:pStyle w:val="TOC2"/>
-            <w:tabs>
-              <w:tab w:val="right" w:leader="dot" w:pos="9016"/>
-            </w:tabs>
-            <w:rPr>
-              <w:rFonts w:eastAsiaTheme="minorEastAsia"/>
-              <w:noProof/>
-              <w:lang w:eastAsia="en-NZ"/>
-            </w:rPr>
-          </w:pPr>
-          <w:hyperlink w:anchor="_Toc208673633" w:history="1">
-            <w:r>
-              <w:rPr>
-                <w:rStyle w:val="Hyperlink"/>
-                <w:noProof/>
-              </w:rPr>
-              <w:t>Core</w:t>
-            </w:r>
-            <w:r>
-              <w:rPr>
-                <w:noProof/>
-                <w:webHidden/>
-              </w:rPr>
-              <w:tab/>
-            </w:r>
-            <w:r>
-              <w:rPr>
-                <w:noProof/>
-                <w:webHidden/>
-              </w:rPr>
-              <w:fldChar w:fldCharType="begin"/>
-            </w:r>
-            <w:r>
-              <w:rPr>
-                <w:noProof/>
-                <w:webHidden/>
-              </w:rPr>
-              <w:instrText xml:space="preserve"> PAGEREF _Toc208673633 \h </w:instrText>
-            </w:r>
-            <w:r>
-              <w:rPr>
-                <w:noProof/>
-                <w:webHidden/>
-              </w:rPr>
-            </w:r>
-            <w:r>
-              <w:rPr>
-                <w:noProof/>
-                <w:webHidden/>
-              </w:rPr>
-              <w:fldChar w:fldCharType="separate"/>
-            </w:r>
-            <w:r>
-              <w:rPr>
-                <w:noProof/>
-                <w:webHidden/>
-              </w:rPr>
-              <w:t>3</w:t>
-            </w:r>
-            <w:r>
-              <w:rPr>
-                <w:noProof/>
-                <w:webHidden/>
-              </w:rPr>
-              <w:fldChar w:fldCharType="end"/>
-            </w:r>
-          </w:hyperlink>
-        </w:p>
-        <w:p>
-          <w:pPr>
-            <w:pStyle w:val="TOC2"/>
-            <w:tabs>
-              <w:tab w:val="right" w:leader="dot" w:pos="9016"/>
-            </w:tabs>
-            <w:rPr>
-              <w:rFonts w:eastAsiaTheme="minorEastAsia"/>
-              <w:noProof/>
-              <w:lang w:eastAsia="en-NZ"/>
-            </w:rPr>
-          </w:pPr>
-          <w:hyperlink w:anchor="_Toc208673634" w:history="1">
-            <w:r>
-              <w:rPr>
-                <w:rStyle w:val="Hyperlink"/>
-                <w:noProof/>
-              </w:rPr>
-              <w:t>User interface</w:t>
-            </w:r>
-            <w:r>
-              <w:rPr>
-                <w:noProof/>
-                <w:webHidden/>
-              </w:rPr>
-              <w:tab/>
-            </w:r>
-            <w:r>
-              <w:rPr>
-                <w:noProof/>
-                <w:webHidden/>
-              </w:rPr>
-              <w:fldChar w:fldCharType="begin"/>
-            </w:r>
-            <w:r>
-              <w:rPr>
-                <w:noProof/>
-                <w:webHidden/>
-              </w:rPr>
-              <w:instrText xml:space="preserve"> PAGEREF _Toc208673634 \h </w:instrText>
-            </w:r>
-            <w:r>
-              <w:rPr>
-                <w:noProof/>
-                <w:webHidden/>
-              </w:rPr>
-            </w:r>
-            <w:r>
-              <w:rPr>
-                <w:noProof/>
-                <w:webHidden/>
-              </w:rPr>
-              <w:fldChar w:fldCharType="separate"/>
-            </w:r>
-            <w:r>
-              <w:rPr>
-                <w:noProof/>
-                <w:webHidden/>
-              </w:rPr>
-              <w:t>3</w:t>
-            </w:r>
-            <w:r>
-              <w:rPr>
-                <w:noProof/>
-                <w:webHidden/>
-              </w:rPr>
-              <w:fldChar w:fldCharType="end"/>
-            </w:r>
-          </w:hyperlink>
-        </w:p>
-        <w:p>
-          <w:pPr>
-            <w:pStyle w:val="TOC2"/>
-            <w:tabs>
-              <w:tab w:val="right" w:leader="dot" w:pos="9016"/>
-            </w:tabs>
-            <w:rPr>
-              <w:rFonts w:eastAsiaTheme="minorEastAsia"/>
-              <w:noProof/>
-              <w:lang w:eastAsia="en-NZ"/>
-            </w:rPr>
-          </w:pPr>
-          <w:hyperlink w:anchor="_Toc208673635" w:history="1">
-            <w:r>
-              <w:rPr>
-                <w:rStyle w:val="Hyperlink"/>
-                <w:noProof/>
-              </w:rPr>
-              <w:t>Plug-ins</w:t>
-            </w:r>
-            <w:r>
-              <w:rPr>
-                <w:noProof/>
-                <w:webHidden/>
-              </w:rPr>
-              <w:tab/>
-            </w:r>
-            <w:r>
-              <w:rPr>
-                <w:noProof/>
-                <w:webHidden/>
-              </w:rPr>
-              <w:fldChar w:fldCharType="begin"/>
-            </w:r>
-            <w:r>
-              <w:rPr>
-                <w:noProof/>
-                <w:webHidden/>
-              </w:rPr>
-              <w:instrText xml:space="preserve"> PAGEREF _Toc208673635 \h </w:instrText>
-            </w:r>
-            <w:r>
-              <w:rPr>
-                <w:noProof/>
-                <w:webHidden/>
-              </w:rPr>
-            </w:r>
-            <w:r>
-              <w:rPr>
-                <w:noProof/>
-                <w:webHidden/>
-              </w:rPr>
-              <w:fldChar w:fldCharType="separate"/>
-            </w:r>
-            <w:r>
-              <w:rPr>
-                <w:noProof/>
-                <w:webHidden/>
-              </w:rPr>
-              <w:t>3</w:t>
+              <w:t>4</w:t>
             </w:r>
             <w:r>
               <w:rPr>
@@ -769,391 +745,572 @@
         </w:p>
       </w:sdtContent>
     </w:sdt>
-    <w:p/>
-    <w:p/>
-    <w:p/>
     <w:p>
       <w:pPr>
         <w:pStyle w:val="Heading1"/>
       </w:pPr>
-      <w:bookmarkStart w:id="2" w:name="_Toc208673621"/>
-      <w:bookmarkStart w:id="3" w:name="_Toc208673629"/>
+      <w:bookmarkStart w:id="0" w:name="_Toc208673621"/>
+      <w:bookmarkStart w:id="1" w:name="_Toc208935803"/>
       <w:r>
         <w:t>Disclaimer</w:t>
+      </w:r>
+      <w:bookmarkEnd w:id="0"/>
+      <w:bookmarkEnd w:id="1"/>
+    </w:p>
+    <w:p>
+      <w:r>
+        <w:t xml:space="preserve">This specification is not, by any stretch of the imagination, complete. It will need to be revised several times before it is complete. Currently several major parts are either missing or incomplete. This disclaimer will be updated to reflect any change in these sections. Finally a specification is supposed to be a ‘living’ document and therefore never complete. What were you </w:t>
+      </w:r>
+      <w:proofErr w:type="gramStart"/>
+      <w:r>
+        <w:t>thinking,</w:t>
+      </w:r>
+      <w:proofErr w:type="gramEnd"/>
+      <w:r>
+        <w:t xml:space="preserve"> better learn to live with this fact.</w:t>
+      </w:r>
+    </w:p>
+    <w:p/>
+    <w:p>
+      <w:pPr>
+        <w:pStyle w:val="Heading1"/>
+      </w:pPr>
+      <w:bookmarkStart w:id="2" w:name="_Toc208673622"/>
+      <w:bookmarkStart w:id="3" w:name="_Toc208935804"/>
+      <w:r>
+        <w:t>Introduction</w:t>
       </w:r>
       <w:bookmarkEnd w:id="2"/>
       <w:bookmarkEnd w:id="3"/>
     </w:p>
+    <w:p>
+      <w:r>
+        <w:t xml:space="preserve">This specification will define the global architecture of Apollo. </w:t>
+      </w:r>
+    </w:p>
+    <w:p/>
+    <w:p/>
+    <w:p>
+      <w:r>
+        <w:t>Apollo consists of 3 parts</w:t>
+      </w:r>
+    </w:p>
+    <w:p>
+      <w:pPr>
+        <w:pStyle w:val="ListParagraph"/>
+        <w:numPr>
+          <w:ilvl w:val="0"/>
+          <w:numId w:val="1"/>
+        </w:numPr>
+      </w:pPr>
+      <w:r>
+        <w:t>core</w:t>
+      </w:r>
+    </w:p>
+    <w:p>
+      <w:pPr>
+        <w:pStyle w:val="ListParagraph"/>
+        <w:numPr>
+          <w:ilvl w:val="0"/>
+          <w:numId w:val="1"/>
+        </w:numPr>
+      </w:pPr>
+      <w:r>
+        <w:t>User interface</w:t>
+      </w:r>
+      <w:r>
+        <w:t xml:space="preserve"> (UI)</w:t>
+      </w:r>
+    </w:p>
+    <w:p>
+      <w:pPr>
+        <w:pStyle w:val="ListParagraph"/>
+        <w:numPr>
+          <w:ilvl w:val="0"/>
+          <w:numId w:val="1"/>
+        </w:numPr>
+      </w:pPr>
+      <w:r>
+        <w:t>At least one but probably more plug-ins</w:t>
+      </w:r>
+    </w:p>
+    <w:p/>
+    <w:p>
+      <w:r>
+        <w:t xml:space="preserve">Apollo gets all its power through the plug-ins. </w:t>
+      </w:r>
+      <w:r>
+        <w:t>T</w:t>
+      </w:r>
+      <w:r>
+        <w:t xml:space="preserve">he </w:t>
+      </w:r>
+      <w:r>
+        <w:t>core</w:t>
+      </w:r>
+      <w:r>
+        <w:t xml:space="preserve"> or the UI are</w:t>
+      </w:r>
+      <w:r>
+        <w:t xml:space="preserve"> not</w:t>
+      </w:r>
+      <w:r>
+        <w:t xml:space="preserve"> capable of any </w:t>
+      </w:r>
+      <w:r>
+        <w:t xml:space="preserve">data generation or processing. The plug-ins </w:t>
+      </w:r>
+      <w:proofErr w:type="gramStart"/>
+      <w:r>
+        <w:t>provide</w:t>
+      </w:r>
+      <w:proofErr w:type="gramEnd"/>
+      <w:r>
+        <w:t xml:space="preserve"> the data generation, storage and visualization capabilities. The</w:t>
+      </w:r>
+      <w:r>
+        <w:t xml:space="preserve"> </w:t>
+      </w:r>
+      <w:r>
+        <w:t>core</w:t>
+      </w:r>
+      <w:r>
+        <w:t xml:space="preserve"> </w:t>
+      </w:r>
+      <w:r>
+        <w:t>provides tools for the administration of the plug-ins and the UI provides the interface with the user.</w:t>
+      </w:r>
+    </w:p>
+    <w:p/>
+    <w:p>
+      <w:r>
+        <w:t>Describe:</w:t>
+      </w:r>
+    </w:p>
+    <w:p>
+      <w:pPr>
+        <w:pStyle w:val="ListParagraph"/>
+        <w:numPr>
+          <w:ilvl w:val="0"/>
+          <w:numId w:val="1"/>
+        </w:numPr>
+      </w:pPr>
+      <w:r>
+        <w:t>Interaction between the different parts</w:t>
+      </w:r>
+    </w:p>
+    <w:p>
+      <w:pPr>
+        <w:pStyle w:val="ListParagraph"/>
+        <w:numPr>
+          <w:ilvl w:val="0"/>
+          <w:numId w:val="1"/>
+        </w:numPr>
+      </w:pPr>
+      <w:r>
+        <w:t>Core</w:t>
+      </w:r>
+    </w:p>
+    <w:p>
+      <w:pPr>
+        <w:pStyle w:val="ListParagraph"/>
+        <w:numPr>
+          <w:ilvl w:val="0"/>
+          <w:numId w:val="1"/>
+        </w:numPr>
+      </w:pPr>
+      <w:r>
+        <w:t>User interface</w:t>
+      </w:r>
+    </w:p>
+    <w:p>
+      <w:pPr>
+        <w:pStyle w:val="ListParagraph"/>
+        <w:numPr>
+          <w:ilvl w:val="0"/>
+          <w:numId w:val="1"/>
+        </w:numPr>
+      </w:pPr>
+      <w:r>
+        <w:t xml:space="preserve">Plug-in </w:t>
+      </w:r>
+      <w:proofErr w:type="spellStart"/>
+      <w:r>
+        <w:t>behavior</w:t>
+      </w:r>
+      <w:proofErr w:type="spellEnd"/>
+    </w:p>
+    <w:p/>
     <w:p/>
     <w:p/>
     <w:p>
       <w:pPr>
         <w:pStyle w:val="Heading1"/>
       </w:pPr>
-      <w:bookmarkStart w:id="4" w:name="_Toc208673622"/>
-      <w:bookmarkStart w:id="5" w:name="_Toc208673630"/>
-      <w:r>
-        <w:t>Introduction</w:t>
+      <w:bookmarkStart w:id="4" w:name="_Toc208673623"/>
+      <w:bookmarkStart w:id="5" w:name="_Toc208935805"/>
+      <w:r>
+        <w:lastRenderedPageBreak/>
+        <w:t>Architecture</w:t>
       </w:r>
       <w:bookmarkEnd w:id="4"/>
       <w:bookmarkEnd w:id="5"/>
     </w:p>
     <w:p>
       <w:r>
-        <w:t xml:space="preserve">This specification will define the global architecture of Apollo. </w:t>
-      </w:r>
-    </w:p>
-    <w:p/>
-    <w:p/>
-    <w:p>
-      <w:r>
-        <w:t>Apollo consists of 3 parts</w:t>
-      </w:r>
-    </w:p>
-    <w:p>
-      <w:pPr>
-        <w:pStyle w:val="ListParagraph"/>
-        <w:numPr>
-          <w:ilvl w:val="0"/>
-          <w:numId w:val="1"/>
-        </w:numPr>
-      </w:pPr>
-      <w:r>
-        <w:t>core</w:t>
-      </w:r>
-    </w:p>
-    <w:p>
-      <w:pPr>
-        <w:pStyle w:val="ListParagraph"/>
-        <w:numPr>
-          <w:ilvl w:val="0"/>
-          <w:numId w:val="1"/>
-        </w:numPr>
-      </w:pPr>
-      <w:r>
-        <w:t>User interface</w:t>
-      </w:r>
-      <w:r>
-        <w:t xml:space="preserve"> (UI)</w:t>
-      </w:r>
-    </w:p>
-    <w:p>
-      <w:pPr>
-        <w:pStyle w:val="ListParagraph"/>
-        <w:numPr>
-          <w:ilvl w:val="0"/>
-          <w:numId w:val="1"/>
-        </w:numPr>
-      </w:pPr>
-      <w:r>
-        <w:t>At least one but probably more plug-ins</w:t>
-      </w:r>
-    </w:p>
-    <w:p/>
-    <w:p>
-      <w:r>
-        <w:t xml:space="preserve">Apollo gets all its power through the plug-ins. </w:t>
-      </w:r>
-      <w:r>
-        <w:t>T</w:t>
-      </w:r>
-      <w:r>
-        <w:t xml:space="preserve">he </w:t>
-      </w:r>
-      <w:r>
-        <w:t>core</w:t>
-      </w:r>
-      <w:r>
-        <w:t xml:space="preserve"> or the UI are</w:t>
-      </w:r>
-      <w:r>
-        <w:t xml:space="preserve"> not</w:t>
-      </w:r>
-      <w:r>
-        <w:t xml:space="preserve"> capable of any </w:t>
-      </w:r>
-      <w:r>
-        <w:t xml:space="preserve">data generation or processing. The plug-ins </w:t>
-      </w:r>
-      <w:proofErr w:type="gramStart"/>
-      <w:r>
-        <w:t>provide</w:t>
-      </w:r>
-      <w:proofErr w:type="gramEnd"/>
-      <w:r>
-        <w:t xml:space="preserve"> the data generation, storage and visualization capabilities. The</w:t>
-      </w:r>
-      <w:r>
-        <w:t xml:space="preserve"> </w:t>
-      </w:r>
-      <w:r>
-        <w:t>core</w:t>
-      </w:r>
-      <w:r>
-        <w:t xml:space="preserve"> </w:t>
-      </w:r>
-      <w:r>
-        <w:t>provides tools for the administration of the plug-ins and the UI provides the interface with the user.</w:t>
-      </w:r>
-    </w:p>
-    <w:p/>
-    <w:p>
-      <w:r>
-        <w:t>Describe:</w:t>
-      </w:r>
-    </w:p>
-    <w:p>
-      <w:pPr>
-        <w:pStyle w:val="ListParagraph"/>
-        <w:numPr>
-          <w:ilvl w:val="0"/>
-          <w:numId w:val="1"/>
-        </w:numPr>
-      </w:pPr>
-      <w:r>
-        <w:t>Interaction between the different parts</w:t>
-      </w:r>
-    </w:p>
-    <w:p>
-      <w:pPr>
-        <w:pStyle w:val="ListParagraph"/>
-        <w:numPr>
-          <w:ilvl w:val="0"/>
-          <w:numId w:val="1"/>
-        </w:numPr>
-      </w:pPr>
-      <w:r>
-        <w:t>Core</w:t>
-      </w:r>
-    </w:p>
-    <w:p>
-      <w:pPr>
-        <w:pStyle w:val="ListParagraph"/>
-        <w:numPr>
-          <w:ilvl w:val="0"/>
-          <w:numId w:val="1"/>
-        </w:numPr>
-      </w:pPr>
-      <w:r>
-        <w:t>User interface</w:t>
-      </w:r>
-    </w:p>
-    <w:p>
-      <w:pPr>
-        <w:pStyle w:val="ListParagraph"/>
-        <w:numPr>
-          <w:ilvl w:val="0"/>
-          <w:numId w:val="1"/>
-        </w:numPr>
-      </w:pPr>
-      <w:r>
-        <w:lastRenderedPageBreak/>
-        <w:t xml:space="preserve">Plug-in </w:t>
-      </w:r>
-      <w:proofErr w:type="spellStart"/>
-      <w:r>
-        <w:t>behavior</w:t>
-      </w:r>
-      <w:proofErr w:type="spellEnd"/>
-    </w:p>
-    <w:p/>
-    <w:p/>
-    <w:p/>
-    <w:p>
-      <w:pPr>
-        <w:pStyle w:val="Heading1"/>
-      </w:pPr>
-      <w:bookmarkStart w:id="6" w:name="_Toc208673623"/>
-      <w:bookmarkStart w:id="7" w:name="_Toc208673631"/>
-      <w:r>
-        <w:t>Architecture</w:t>
+        <w:t>This describes the general architecture of the different parts</w:t>
+      </w:r>
+    </w:p>
+    <w:p/>
+    <w:p>
+      <w:pPr>
+        <w:pStyle w:val="Heading2"/>
+      </w:pPr>
+      <w:bookmarkStart w:id="6" w:name="_Toc208673624"/>
+      <w:bookmarkStart w:id="7" w:name="_Toc208935806"/>
+      <w:r>
+        <w:t>Interaction</w:t>
       </w:r>
       <w:bookmarkEnd w:id="6"/>
       <w:bookmarkEnd w:id="7"/>
     </w:p>
-    <w:p>
-      <w:r>
-        <w:t>This describes the general architecture of the different parts</w:t>
-      </w:r>
-    </w:p>
+    <w:p/>
+    <w:p>
+      <w:pPr>
+        <w:pStyle w:val="ListParagraph"/>
+        <w:numPr>
+          <w:ilvl w:val="0"/>
+          <w:numId w:val="1"/>
+        </w:numPr>
+      </w:pPr>
+      <w:r>
+        <w:t xml:space="preserve">The </w:t>
+      </w:r>
+      <w:r>
+        <w:t>core provides general services that can be used by both the UI and the plug-ins. The UI will have access to more different services than the plug-ins will.</w:t>
+      </w:r>
+    </w:p>
+    <w:p>
+      <w:pPr>
+        <w:pStyle w:val="ListParagraph"/>
+        <w:numPr>
+          <w:ilvl w:val="0"/>
+          <w:numId w:val="1"/>
+        </w:numPr>
+      </w:pPr>
+      <w:r>
+        <w:t>The core provides several</w:t>
+      </w:r>
+      <w:r>
+        <w:t xml:space="preserve"> different external API’s that can be used</w:t>
+      </w:r>
+    </w:p>
+    <w:p>
+      <w:pPr>
+        <w:pStyle w:val="ListParagraph"/>
+        <w:numPr>
+          <w:ilvl w:val="1"/>
+          <w:numId w:val="1"/>
+        </w:numPr>
+      </w:pPr>
+      <w:r>
+        <w:t>User interface API</w:t>
+      </w:r>
+      <w:r>
+        <w:t>. This API provides a way for the UI to interact with the core parts of Apollo.</w:t>
+      </w:r>
+    </w:p>
+    <w:p>
+      <w:pPr>
+        <w:pStyle w:val="ListParagraph"/>
+        <w:numPr>
+          <w:ilvl w:val="1"/>
+          <w:numId w:val="1"/>
+        </w:numPr>
+      </w:pPr>
+      <w:r>
+        <w:t>Generic plug-in API. This allows components to have their own plug-ins. Defines a series of standard rules that allow the core to locate and classify plug-ins.</w:t>
+      </w:r>
+    </w:p>
+    <w:p>
+      <w:pPr>
+        <w:pStyle w:val="ListParagraph"/>
+        <w:numPr>
+          <w:ilvl w:val="1"/>
+          <w:numId w:val="1"/>
+        </w:numPr>
+      </w:pPr>
+      <w:r>
+        <w:t xml:space="preserve">Project plug-in API. Allows developers to write project plug-ins. Project plug-ins provide extra types of generators and </w:t>
+      </w:r>
+      <w:proofErr w:type="spellStart"/>
+      <w:proofErr w:type="gramStart"/>
+      <w:r>
+        <w:t>visualizers</w:t>
+      </w:r>
+      <w:proofErr w:type="spellEnd"/>
+      <w:r>
+        <w:t>(</w:t>
+      </w:r>
+      <w:proofErr w:type="gramEnd"/>
+      <w:r>
+        <w:t>?). This API is based on the generic plug-in API.</w:t>
+      </w:r>
+    </w:p>
+    <w:p>
+      <w:pPr>
+        <w:pStyle w:val="ListParagraph"/>
+        <w:numPr>
+          <w:ilvl w:val="1"/>
+          <w:numId w:val="1"/>
+        </w:numPr>
+      </w:pPr>
+      <w:r>
+        <w:t xml:space="preserve">Component plug-in API. Allows developers to write components. The plug-in API ensures that plug-ins can be found by the system. </w:t>
+      </w:r>
+    </w:p>
+    <w:p/>
     <w:p/>
     <w:p>
       <w:pPr>
         <w:pStyle w:val="Heading2"/>
       </w:pPr>
-      <w:bookmarkStart w:id="8" w:name="_Toc208673624"/>
-      <w:bookmarkStart w:id="9" w:name="_Toc208673632"/>
-      <w:r>
-        <w:t>Interaction</w:t>
+      <w:bookmarkStart w:id="8" w:name="_Toc208673625"/>
+      <w:bookmarkStart w:id="9" w:name="_Toc208935807"/>
+      <w:r>
+        <w:t>Core</w:t>
       </w:r>
       <w:bookmarkEnd w:id="8"/>
       <w:bookmarkEnd w:id="9"/>
     </w:p>
-    <w:p/>
-    <w:p>
-      <w:pPr>
-        <w:pStyle w:val="ListParagraph"/>
-        <w:numPr>
-          <w:ilvl w:val="0"/>
-          <w:numId w:val="1"/>
-        </w:numPr>
-      </w:pPr>
-      <w:r>
-        <w:t xml:space="preserve">The </w:t>
-      </w:r>
-      <w:r>
-        <w:t>core provides general services that can be used by both the UI and the plug-ins. The UI will have access to more different services than the plug-ins will.</w:t>
-      </w:r>
-    </w:p>
-    <w:p>
-      <w:pPr>
-        <w:pStyle w:val="ListParagraph"/>
-        <w:numPr>
-          <w:ilvl w:val="0"/>
-          <w:numId w:val="1"/>
-        </w:numPr>
-      </w:pPr>
-      <w:r>
-        <w:t>The core provides two different external API’s that can be used at run-time</w:t>
-      </w:r>
-    </w:p>
-    <w:p>
-      <w:pPr>
-        <w:pStyle w:val="ListParagraph"/>
-        <w:numPr>
-          <w:ilvl w:val="1"/>
-          <w:numId w:val="1"/>
-        </w:numPr>
-      </w:pPr>
-      <w:r>
-        <w:t>User interface API</w:t>
-      </w:r>
-    </w:p>
-    <w:p>
-      <w:pPr>
-        <w:pStyle w:val="ListParagraph"/>
-        <w:numPr>
-          <w:ilvl w:val="1"/>
-          <w:numId w:val="1"/>
-        </w:numPr>
-      </w:pPr>
-      <w:r>
-        <w:t>Run-time plug-in API</w:t>
-      </w:r>
-    </w:p>
-    <w:p>
-      <w:pPr>
-        <w:pStyle w:val="ListParagraph"/>
-        <w:numPr>
-          <w:ilvl w:val="0"/>
-          <w:numId w:val="1"/>
-        </w:numPr>
-      </w:pPr>
-      <w:r>
-        <w:t>Furthermore the core also provides</w:t>
-      </w:r>
-      <w:r>
-        <w:t xml:space="preserve"> three non-run-time API’s</w:t>
-      </w:r>
-    </w:p>
-    <w:p>
-      <w:pPr>
-        <w:pStyle w:val="ListParagraph"/>
-        <w:numPr>
-          <w:ilvl w:val="1"/>
-          <w:numId w:val="1"/>
-        </w:numPr>
-      </w:pPr>
-      <w:r>
-        <w:t>Generic plug-in API. This allows components to have their own plug-ins. Defines a series of standard rules that allow the core to locate and classify plug-ins.</w:t>
-      </w:r>
-    </w:p>
-    <w:p>
-      <w:pPr>
-        <w:pStyle w:val="ListParagraph"/>
-        <w:numPr>
-          <w:ilvl w:val="1"/>
-          <w:numId w:val="1"/>
-        </w:numPr>
-      </w:pPr>
-      <w:r>
-        <w:t xml:space="preserve">Project plug-in API. Allows developers to write project plug-ins. Project plug-ins provide extra types of generators and </w:t>
+    <w:p>
+      <w:r>
+        <w:t xml:space="preserve">The core contains the kernel (services, global command system, </w:t>
+      </w:r>
+      <w:proofErr w:type="gramStart"/>
+      <w:r>
+        <w:t>global</w:t>
+      </w:r>
+      <w:proofErr w:type="gramEnd"/>
+      <w:r>
+        <w:t xml:space="preserve"> data), the project system and the </w:t>
+      </w:r>
+      <w:r>
+        <w:t xml:space="preserve">core UI system. All three parts provide API’s which are at least within the core generally available. To the outside only a part of the project system API and the full core UI API are available at run-time. On top of that both API’s are only available to specific external components. </w:t>
+      </w:r>
+    </w:p>
+    <w:p>
+      <w:r>
+        <w:t>The project API is only available to two different types of plug-ins. The project plug-ins use one specific part of the API and the feature &amp; component plug-ins use another part. Each type of plug-in will only be able to use their specific part of the API.</w:t>
+      </w:r>
+    </w:p>
+    <w:p>
+      <w:r>
+        <w:t>The user interface API is only available to user interfaces and not to plug-ins.</w:t>
+      </w:r>
+    </w:p>
+    <w:p/>
+    <w:p>
+      <w:r>
+        <w:t>All parts should allow delay loading so that they system star</w:t>
+      </w:r>
+      <w:r>
+        <w:t>ts really quickly and only load</w:t>
+      </w:r>
+      <w:r>
+        <w:t xml:space="preserve"> those parts that are actually being used.</w:t>
+      </w:r>
+    </w:p>
+    <w:p/>
+    <w:p>
+      <w:r>
+        <w:t>Kernel</w:t>
+      </w:r>
+    </w:p>
+    <w:p>
+      <w:pPr>
+        <w:pStyle w:val="ListParagraph"/>
+        <w:numPr>
+          <w:ilvl w:val="0"/>
+          <w:numId w:val="1"/>
+        </w:numPr>
+      </w:pPr>
+      <w:r>
+        <w:t>Provides essential capabilities to the project and core UI sections</w:t>
+      </w:r>
+    </w:p>
+    <w:p>
+      <w:pPr>
+        <w:pStyle w:val="ListParagraph"/>
+        <w:numPr>
+          <w:ilvl w:val="0"/>
+          <w:numId w:val="1"/>
+        </w:numPr>
+      </w:pPr>
+      <w:r>
+        <w:t>Provides a command engine that allows all clients to execute actions based on a command pattern</w:t>
+      </w:r>
+    </w:p>
+    <w:p>
+      <w:pPr>
+        <w:pStyle w:val="ListParagraph"/>
+        <w:numPr>
+          <w:ilvl w:val="0"/>
+          <w:numId w:val="1"/>
+        </w:numPr>
+      </w:pPr>
+      <w:r>
+        <w:t>Service based.  All essential ‘things’ run as service except for commands</w:t>
+      </w:r>
+    </w:p>
+    <w:p>
+      <w:pPr>
+        <w:pStyle w:val="ListParagraph"/>
+        <w:numPr>
+          <w:ilvl w:val="0"/>
+          <w:numId w:val="1"/>
+        </w:numPr>
+      </w:pPr>
+      <w:r>
+        <w:t>Never directly used outside core. Only project and core UI can access.</w:t>
+      </w:r>
+    </w:p>
+    <w:p/>
+    <w:p>
+      <w:r>
+        <w:t>Project</w:t>
+      </w:r>
+    </w:p>
+    <w:p/>
+    <w:p>
+      <w:pPr>
+        <w:pStyle w:val="ListParagraph"/>
+        <w:numPr>
+          <w:ilvl w:val="0"/>
+          <w:numId w:val="1"/>
+        </w:numPr>
+      </w:pPr>
+      <w:r>
+        <w:t>Based on data flow programming where the data ‘flows’ through different boxes that manipulate it.</w:t>
+      </w:r>
+    </w:p>
+    <w:p>
+      <w:pPr>
+        <w:pStyle w:val="ListParagraph"/>
+        <w:numPr>
+          <w:ilvl w:val="0"/>
+          <w:numId w:val="1"/>
+        </w:numPr>
+      </w:pPr>
+      <w:r>
+        <w:t>Have different generators for different types of data generation. Initially specify the simulation and experimental data generators</w:t>
+      </w:r>
+    </w:p>
+    <w:p>
+      <w:pPr>
+        <w:pStyle w:val="ListParagraph"/>
+        <w:numPr>
+          <w:ilvl w:val="0"/>
+          <w:numId w:val="1"/>
+        </w:numPr>
+      </w:pPr>
+      <w:r>
+        <w:t xml:space="preserve">A single unit consists of data + generator + </w:t>
       </w:r>
       <w:proofErr w:type="spellStart"/>
+      <w:r>
+        <w:t>visualizers</w:t>
+      </w:r>
+      <w:proofErr w:type="spellEnd"/>
+    </w:p>
+    <w:p>
+      <w:pPr>
+        <w:pStyle w:val="ListParagraph"/>
+        <w:numPr>
+          <w:ilvl w:val="0"/>
+          <w:numId w:val="1"/>
+        </w:numPr>
+      </w:pPr>
+      <w:r>
+        <w:t xml:space="preserve">A single project consists of a Directed (Acyclic) Graph of units. There are different ways of creating DAG nodes. Always have a single top-level </w:t>
+      </w:r>
       <w:proofErr w:type="gramStart"/>
       <w:r>
-        <w:t>visualizers</w:t>
-      </w:r>
-      <w:proofErr w:type="spellEnd"/>
-      <w:r>
-        <w:t>(</w:t>
+        <w:t>node(</w:t>
       </w:r>
       <w:proofErr w:type="gramEnd"/>
       <w:r>
-        <w:t>?). This API is based on the generic plug-in API.</w:t>
-      </w:r>
-    </w:p>
-    <w:p>
-      <w:pPr>
-        <w:pStyle w:val="ListParagraph"/>
-        <w:numPr>
-          <w:ilvl w:val="1"/>
-          <w:numId w:val="1"/>
-        </w:numPr>
-      </w:pPr>
-      <w:r>
-        <w:t xml:space="preserve">Component plug-in API. Allows developers to write components. The plug-in API ensures that plug-ins can be found by the system. </w:t>
-      </w:r>
-    </w:p>
+        <w:t>?)</w:t>
+      </w:r>
+    </w:p>
+    <w:p>
+      <w:pPr>
+        <w:pStyle w:val="ListParagraph"/>
+        <w:numPr>
+          <w:ilvl w:val="0"/>
+          <w:numId w:val="1"/>
+        </w:numPr>
+      </w:pPr>
+      <w:r>
+        <w:t>Features and components are contained in the generator? How about data?</w:t>
+      </w:r>
+    </w:p>
+    <w:p>
+      <w:pPr>
+        <w:pStyle w:val="ListParagraph"/>
+        <w:numPr>
+          <w:ilvl w:val="0"/>
+          <w:numId w:val="1"/>
+        </w:numPr>
+      </w:pPr>
+      <w:r>
+        <w:lastRenderedPageBreak/>
+        <w:t>Should data only specify how/which data is written to storage and how/which data is retrieved. Then the storage can be our custom implementation.</w:t>
+      </w:r>
+    </w:p>
+    <w:p>
+      <w:pPr>
+        <w:pStyle w:val="ListParagraph"/>
+        <w:numPr>
+          <w:ilvl w:val="0"/>
+          <w:numId w:val="1"/>
+        </w:numPr>
+      </w:pPr>
+      <w:r>
+        <w:t>Data should be easily retrievable (see data storage spec).</w:t>
+      </w:r>
+    </w:p>
+    <w:p/>
+    <w:p/>
+    <w:p>
+      <w:r>
+        <w:t>Core UI</w:t>
+      </w:r>
+    </w:p>
+    <w:p/>
     <w:p/>
     <w:p/>
     <w:p>
       <w:pPr>
         <w:pStyle w:val="Heading2"/>
       </w:pPr>
-      <w:bookmarkStart w:id="10" w:name="_Toc208673625"/>
-      <w:bookmarkStart w:id="11" w:name="_Toc208673633"/>
-      <w:r>
-        <w:t>Core</w:t>
+      <w:bookmarkStart w:id="10" w:name="_Toc208673626"/>
+      <w:bookmarkStart w:id="11" w:name="_Toc208935808"/>
+      <w:r>
+        <w:t>User interface</w:t>
       </w:r>
       <w:bookmarkEnd w:id="10"/>
       <w:bookmarkEnd w:id="11"/>
     </w:p>
-    <w:p>
-      <w:r>
-        <w:t xml:space="preserve">The core contains the kernel (services, global command system, </w:t>
-      </w:r>
-      <w:proofErr w:type="gramStart"/>
-      <w:r>
-        <w:t>global</w:t>
-      </w:r>
-      <w:proofErr w:type="gramEnd"/>
-      <w:r>
-        <w:t xml:space="preserve"> data), the project system and the </w:t>
-      </w:r>
-      <w:r>
-        <w:t xml:space="preserve">core UI system. All three parts provide API’s which are at least within the core generally available. To the outside only a part of the project system API and the full core UI API are available at run-time. On top of that both API’s are only available to specific external components. </w:t>
-      </w:r>
-    </w:p>
-    <w:p>
-      <w:r>
-        <w:t>The project API is only available to two different types of plug-ins. The project plug-ins use one specific part of the API and the feature &amp; component plug-ins use another part. Each type of plug-in will only be able to use their specific part of the API.</w:t>
-      </w:r>
-    </w:p>
-    <w:p>
-      <w:r>
-        <w:t>The user interface API is only available to user interfaces and not to plug-ins.</w:t>
-      </w:r>
-    </w:p>
     <w:p/>
     <w:p>
       <w:pPr>
         <w:pStyle w:val="Heading2"/>
       </w:pPr>
-      <w:bookmarkStart w:id="12" w:name="_Toc208673626"/>
-      <w:bookmarkStart w:id="13" w:name="_Toc208673634"/>
-      <w:r>
-        <w:t>User interface</w:t>
+      <w:bookmarkStart w:id="12" w:name="_Toc208673627"/>
+      <w:bookmarkStart w:id="13" w:name="_Toc208935809"/>
+      <w:r>
+        <w:t>Plug-ins</w:t>
       </w:r>
       <w:bookmarkEnd w:id="12"/>
       <w:bookmarkEnd w:id="13"/>
@@ -1161,70 +1318,148 @@
     <w:p/>
     <w:p>
       <w:pPr>
-        <w:pStyle w:val="Heading2"/>
-      </w:pPr>
-      <w:bookmarkStart w:id="14" w:name="_Toc208673627"/>
-      <w:bookmarkStart w:id="15" w:name="_Toc208673635"/>
-      <w:r>
-        <w:t>Plug-ins</w:t>
+        <w:pStyle w:val="ListParagraph"/>
+        <w:numPr>
+          <w:ilvl w:val="0"/>
+          <w:numId w:val="1"/>
+        </w:numPr>
+      </w:pPr>
+      <w:r>
+        <w:t>What is expected from the plug-ins (see the plug-in specification doc for more specific details)?</w:t>
+      </w:r>
+    </w:p>
+    <w:p>
+      <w:pPr>
+        <w:pStyle w:val="ListParagraph"/>
+        <w:numPr>
+          <w:ilvl w:val="0"/>
+          <w:numId w:val="1"/>
+        </w:numPr>
+      </w:pPr>
+      <w:r>
+        <w:t>What can plug-ins do?</w:t>
+      </w:r>
+    </w:p>
+    <w:p>
+      <w:pPr>
+        <w:pStyle w:val="ListParagraph"/>
+        <w:numPr>
+          <w:ilvl w:val="0"/>
+          <w:numId w:val="1"/>
+        </w:numPr>
+      </w:pPr>
+      <w:r>
+        <w:t>What can plug-ins not do?</w:t>
+      </w:r>
+    </w:p>
+    <w:p>
+      <w:pPr>
+        <w:pStyle w:val="ListParagraph"/>
+        <w:numPr>
+          <w:ilvl w:val="0"/>
+          <w:numId w:val="1"/>
+        </w:numPr>
+      </w:pPr>
+      <w:r>
+        <w:t>What are the rules for plug-ins?</w:t>
+      </w:r>
+    </w:p>
+    <w:p/>
+    <w:p/>
+    <w:p/>
+    <w:p/>
+    <w:p>
+      <w:pPr>
+        <w:pStyle w:val="Heading1"/>
+      </w:pPr>
+      <w:bookmarkStart w:id="14" w:name="_Toc208935810"/>
+      <w:r>
+        <w:t>Loading</w:t>
       </w:r>
       <w:bookmarkEnd w:id="14"/>
-      <w:bookmarkEnd w:id="15"/>
-    </w:p>
-    <w:p/>
-    <w:p>
-      <w:pPr>
-        <w:pStyle w:val="ListParagraph"/>
-        <w:numPr>
-          <w:ilvl w:val="0"/>
-          <w:numId w:val="1"/>
-        </w:numPr>
-      </w:pPr>
-      <w:r>
-        <w:t>What is expected from the plug-ins (see the plug-in specification doc for more specific details)?</w:t>
-      </w:r>
-    </w:p>
-    <w:p>
-      <w:pPr>
-        <w:pStyle w:val="ListParagraph"/>
-        <w:numPr>
-          <w:ilvl w:val="0"/>
-          <w:numId w:val="1"/>
-        </w:numPr>
-      </w:pPr>
-      <w:r>
-        <w:t>What can plug-ins do?</w:t>
-      </w:r>
-    </w:p>
-    <w:p>
-      <w:pPr>
-        <w:pStyle w:val="ListParagraph"/>
-        <w:numPr>
-          <w:ilvl w:val="0"/>
-          <w:numId w:val="1"/>
-        </w:numPr>
-      </w:pPr>
-      <w:r>
-        <w:t>What can plug-ins not do?</w:t>
-      </w:r>
-    </w:p>
-    <w:p>
-      <w:pPr>
-        <w:pStyle w:val="ListParagraph"/>
-        <w:numPr>
-          <w:ilvl w:val="0"/>
-          <w:numId w:val="1"/>
-        </w:numPr>
-      </w:pPr>
-      <w:r>
-        <w:t>What are the rules for plug-ins?</w:t>
-      </w:r>
-    </w:p>
-    <w:p/>
-    <w:p/>
-    <w:p/>
-    <w:p/>
-    <w:p/>
+    </w:p>
+    <w:p/>
+    <w:p>
+      <w:pPr>
+        <w:pStyle w:val="ListParagraph"/>
+        <w:numPr>
+          <w:ilvl w:val="0"/>
+          <w:numId w:val="2"/>
+        </w:numPr>
+      </w:pPr>
+      <w:r>
+        <w:t>UI gets started by either the user (project explorer) or by a third party app (when running as plug-in to that app)</w:t>
+      </w:r>
+    </w:p>
+    <w:p>
+      <w:pPr>
+        <w:pStyle w:val="ListParagraph"/>
+        <w:numPr>
+          <w:ilvl w:val="0"/>
+          <w:numId w:val="2"/>
+        </w:numPr>
+      </w:pPr>
+      <w:r>
+        <w:t>UI creates a core instance</w:t>
+      </w:r>
+    </w:p>
+    <w:p>
+      <w:pPr>
+        <w:pStyle w:val="ListParagraph"/>
+        <w:numPr>
+          <w:ilvl w:val="1"/>
+          <w:numId w:val="2"/>
+        </w:numPr>
+      </w:pPr>
+      <w:r>
+        <w:t>Kernel loads command system</w:t>
+      </w:r>
+    </w:p>
+    <w:p>
+      <w:pPr>
+        <w:pStyle w:val="ListParagraph"/>
+        <w:numPr>
+          <w:ilvl w:val="1"/>
+          <w:numId w:val="2"/>
+        </w:numPr>
+      </w:pPr>
+      <w:r>
+        <w:t>Kernel loads essential services only (logging, messaging, exception handler,  licensing, call-home)</w:t>
+      </w:r>
+    </w:p>
+    <w:p>
+      <w:pPr>
+        <w:pStyle w:val="ListParagraph"/>
+        <w:numPr>
+          <w:ilvl w:val="1"/>
+          <w:numId w:val="2"/>
+        </w:numPr>
+      </w:pPr>
+      <w:r>
+        <w:t>Project system provides commands but does not load any sub-systems</w:t>
+      </w:r>
+    </w:p>
+    <w:p>
+      <w:pPr>
+        <w:pStyle w:val="ListParagraph"/>
+        <w:numPr>
+          <w:ilvl w:val="1"/>
+          <w:numId w:val="2"/>
+        </w:numPr>
+      </w:pPr>
+      <w:r>
+        <w:t>Core UI provides commands but does not load any sub-systems</w:t>
+      </w:r>
+    </w:p>
+    <w:p>
+      <w:pPr>
+        <w:pStyle w:val="ListParagraph"/>
+        <w:numPr>
+          <w:ilvl w:val="0"/>
+          <w:numId w:val="2"/>
+        </w:numPr>
+      </w:pPr>
+    </w:p>
     <w:p/>
     <w:p/>
     <w:p/>
@@ -1356,8 +1591,100 @@
       </w:rPr>
     </w:lvl>
   </w:abstractNum>
+  <w:abstractNum w:abstractNumId="1">
+    <w:nsid w:val="5A4B312A"/>
+    <w:multiLevelType w:val="hybridMultilevel"/>
+    <w:tmpl w:val="302C8E2A"/>
+    <w:lvl w:ilvl="0" w:tplc="14090011">
+      <w:start w:val="1"/>
+      <w:numFmt w:val="decimal"/>
+      <w:lvlText w:val="%1)"/>
+      <w:lvlJc w:val="left"/>
+      <w:pPr>
+        <w:ind w:left="720" w:hanging="360"/>
+      </w:pPr>
+      <w:rPr>
+        <w:rFonts w:hint="default"/>
+      </w:rPr>
+    </w:lvl>
+    <w:lvl w:ilvl="1" w:tplc="14090019">
+      <w:start w:val="1"/>
+      <w:numFmt w:val="lowerLetter"/>
+      <w:lvlText w:val="%2."/>
+      <w:lvlJc w:val="left"/>
+      <w:pPr>
+        <w:ind w:left="1440" w:hanging="360"/>
+      </w:pPr>
+    </w:lvl>
+    <w:lvl w:ilvl="2" w:tplc="1409001B" w:tentative="1">
+      <w:start w:val="1"/>
+      <w:numFmt w:val="lowerRoman"/>
+      <w:lvlText w:val="%3."/>
+      <w:lvlJc w:val="right"/>
+      <w:pPr>
+        <w:ind w:left="2160" w:hanging="180"/>
+      </w:pPr>
+    </w:lvl>
+    <w:lvl w:ilvl="3" w:tplc="1409000F" w:tentative="1">
+      <w:start w:val="1"/>
+      <w:numFmt w:val="decimal"/>
+      <w:lvlText w:val="%4."/>
+      <w:lvlJc w:val="left"/>
+      <w:pPr>
+        <w:ind w:left="2880" w:hanging="360"/>
+      </w:pPr>
+    </w:lvl>
+    <w:lvl w:ilvl="4" w:tplc="14090019" w:tentative="1">
+      <w:start w:val="1"/>
+      <w:numFmt w:val="lowerLetter"/>
+      <w:lvlText w:val="%5."/>
+      <w:lvlJc w:val="left"/>
+      <w:pPr>
+        <w:ind w:left="3600" w:hanging="360"/>
+      </w:pPr>
+    </w:lvl>
+    <w:lvl w:ilvl="5" w:tplc="1409001B" w:tentative="1">
+      <w:start w:val="1"/>
+      <w:numFmt w:val="lowerRoman"/>
+      <w:lvlText w:val="%6."/>
+      <w:lvlJc w:val="right"/>
+      <w:pPr>
+        <w:ind w:left="4320" w:hanging="180"/>
+      </w:pPr>
+    </w:lvl>
+    <w:lvl w:ilvl="6" w:tplc="1409000F" w:tentative="1">
+      <w:start w:val="1"/>
+      <w:numFmt w:val="decimal"/>
+      <w:lvlText w:val="%7."/>
+      <w:lvlJc w:val="left"/>
+      <w:pPr>
+        <w:ind w:left="5040" w:hanging="360"/>
+      </w:pPr>
+    </w:lvl>
+    <w:lvl w:ilvl="7" w:tplc="14090019" w:tentative="1">
+      <w:start w:val="1"/>
+      <w:numFmt w:val="lowerLetter"/>
+      <w:lvlText w:val="%8."/>
+      <w:lvlJc w:val="left"/>
+      <w:pPr>
+        <w:ind w:left="5760" w:hanging="360"/>
+      </w:pPr>
+    </w:lvl>
+    <w:lvl w:ilvl="8" w:tplc="1409001B" w:tentative="1">
+      <w:start w:val="1"/>
+      <w:numFmt w:val="lowerRoman"/>
+      <w:lvlText w:val="%9."/>
+      <w:lvlJc w:val="right"/>
+      <w:pPr>
+        <w:ind w:left="6480" w:hanging="180"/>
+      </w:pPr>
+    </w:lvl>
+  </w:abstractNum>
   <w:num w:numId="1">
     <w:abstractNumId w:val="0"/>
+  </w:num>
+  <w:num w:numId="2">
+    <w:abstractNumId w:val="1"/>
   </w:num>
 </w:numbering>
 </file>
@@ -2234,7 +2561,7 @@
 </file>
 
 <file path=customXml/itemProps1.xml><?xml version="1.0" encoding="utf-8"?>
-<ds:datastoreItem xmlns:ds="http://schemas.openxmlformats.org/officeDocument/2006/customXml" ds:itemID="{3E96AB06-19E4-490E-8CE7-B4A51821172C}">
+<ds:datastoreItem xmlns:ds="http://schemas.openxmlformats.org/officeDocument/2006/customXml" ds:itemID="{DE560643-A67A-412F-853E-91AF82ACB321}">
   <ds:schemaRefs>
     <ds:schemaRef ds:uri="http://schemas.openxmlformats.org/officeDocument/2006/bibliography"/>
   </ds:schemaRefs>

</xml_diff>

<commit_message>
Added information from App goals mind map to the user spec
</commit_message>
<xml_diff>
--- a/design/Specification.docx
+++ b/design/Specification.docx
@@ -99,7 +99,7 @@
           <w:rPr>
             <w:noProof/>
           </w:rPr>
-          <w:t>Sunday, 7 September 2008</w:t>
+          <w:t>Sunday, 14 September 2008</w:t>
         </w:r>
       </w:fldSimple>
     </w:p>
@@ -140,839 +140,225 @@
       </w:r>
     </w:p>
     <w:p/>
-    <w:p/>
-    <w:sdt>
-      <w:sdtPr>
-        <w:id w:val="204543830"/>
-        <w:docPartObj>
-          <w:docPartGallery w:val="Table of Contents"/>
-          <w:docPartUnique/>
-        </w:docPartObj>
-      </w:sdtPr>
-      <w:sdtEndPr>
-        <w:rPr>
-          <w:rFonts w:asciiTheme="minorHAnsi" w:eastAsiaTheme="minorHAnsi" w:hAnsiTheme="minorHAnsi" w:cstheme="minorBidi"/>
-          <w:b w:val="0"/>
-          <w:bCs w:val="0"/>
-          <w:color w:val="auto"/>
-          <w:sz w:val="22"/>
-          <w:szCs w:val="22"/>
-          <w:lang w:val="en-NZ"/>
-        </w:rPr>
-      </w:sdtEndPr>
-      <w:sdtContent>
-        <w:p>
-          <w:pPr>
-            <w:pStyle w:val="TOCHeading"/>
-          </w:pPr>
-          <w:r>
-            <w:t>Contents</w:t>
-          </w:r>
-        </w:p>
-        <w:p>
-          <w:pPr>
-            <w:pStyle w:val="TOC1"/>
-            <w:tabs>
-              <w:tab w:val="right" w:leader="dot" w:pos="9016"/>
-            </w:tabs>
-            <w:rPr>
-              <w:rFonts w:eastAsiaTheme="minorEastAsia"/>
-              <w:noProof/>
-              <w:lang w:eastAsia="en-NZ"/>
-            </w:rPr>
-          </w:pPr>
-          <w:r>
-            <w:fldChar w:fldCharType="begin"/>
-          </w:r>
-          <w:r>
-            <w:instrText xml:space="preserve"> TOC \o "1-3" \h \z \u </w:instrText>
-          </w:r>
-          <w:r>
-            <w:fldChar w:fldCharType="separate"/>
-          </w:r>
-          <w:hyperlink w:anchor="_Toc208935803" w:history="1">
-            <w:r>
-              <w:rPr>
-                <w:rStyle w:val="Hyperlink"/>
-                <w:noProof/>
-              </w:rPr>
-              <w:t>Disclaimer</w:t>
-            </w:r>
-            <w:r>
-              <w:rPr>
-                <w:noProof/>
-                <w:webHidden/>
-              </w:rPr>
-              <w:tab/>
-            </w:r>
-            <w:r>
-              <w:rPr>
-                <w:noProof/>
-                <w:webHidden/>
-              </w:rPr>
-              <w:fldChar w:fldCharType="begin"/>
-            </w:r>
-            <w:r>
-              <w:rPr>
-                <w:noProof/>
-                <w:webHidden/>
-              </w:rPr>
-              <w:instrText xml:space="preserve"> PAGEREF _Toc208935803 \h </w:instrText>
-            </w:r>
-            <w:r>
-              <w:rPr>
-                <w:noProof/>
-                <w:webHidden/>
-              </w:rPr>
-            </w:r>
-            <w:r>
-              <w:rPr>
-                <w:noProof/>
-                <w:webHidden/>
-              </w:rPr>
-              <w:fldChar w:fldCharType="separate"/>
-            </w:r>
-            <w:r>
-              <w:rPr>
-                <w:noProof/>
-                <w:webHidden/>
-              </w:rPr>
-              <w:t>2</w:t>
-            </w:r>
-            <w:r>
-              <w:rPr>
-                <w:noProof/>
-                <w:webHidden/>
-              </w:rPr>
-              <w:fldChar w:fldCharType="end"/>
-            </w:r>
-          </w:hyperlink>
-        </w:p>
-        <w:p>
-          <w:pPr>
-            <w:pStyle w:val="TOC1"/>
-            <w:tabs>
-              <w:tab w:val="right" w:leader="dot" w:pos="9016"/>
-            </w:tabs>
-            <w:rPr>
-              <w:rFonts w:eastAsiaTheme="minorEastAsia"/>
-              <w:noProof/>
-              <w:lang w:eastAsia="en-NZ"/>
-            </w:rPr>
-          </w:pPr>
-          <w:hyperlink w:anchor="_Toc208935804" w:history="1">
-            <w:r>
-              <w:rPr>
-                <w:rStyle w:val="Hyperlink"/>
-                <w:noProof/>
-              </w:rPr>
-              <w:t>Introduction</w:t>
-            </w:r>
-            <w:r>
-              <w:rPr>
-                <w:noProof/>
-                <w:webHidden/>
-              </w:rPr>
-              <w:tab/>
-            </w:r>
-            <w:r>
-              <w:rPr>
-                <w:noProof/>
-                <w:webHidden/>
-              </w:rPr>
-              <w:fldChar w:fldCharType="begin"/>
-            </w:r>
-            <w:r>
-              <w:rPr>
-                <w:noProof/>
-                <w:webHidden/>
-              </w:rPr>
-              <w:instrText xml:space="preserve"> PAGEREF _Toc208935804 \h </w:instrText>
-            </w:r>
-            <w:r>
-              <w:rPr>
-                <w:noProof/>
-                <w:webHidden/>
-              </w:rPr>
-            </w:r>
-            <w:r>
-              <w:rPr>
-                <w:noProof/>
-                <w:webHidden/>
-              </w:rPr>
-              <w:fldChar w:fldCharType="separate"/>
-            </w:r>
-            <w:r>
-              <w:rPr>
-                <w:noProof/>
-                <w:webHidden/>
-              </w:rPr>
-              <w:t>2</w:t>
-            </w:r>
-            <w:r>
-              <w:rPr>
-                <w:noProof/>
-                <w:webHidden/>
-              </w:rPr>
-              <w:fldChar w:fldCharType="end"/>
-            </w:r>
-          </w:hyperlink>
-        </w:p>
-        <w:p>
-          <w:pPr>
-            <w:pStyle w:val="TOC1"/>
-            <w:tabs>
-              <w:tab w:val="right" w:leader="dot" w:pos="9016"/>
-            </w:tabs>
-            <w:rPr>
-              <w:rFonts w:eastAsiaTheme="minorEastAsia"/>
-              <w:noProof/>
-              <w:lang w:eastAsia="en-NZ"/>
-            </w:rPr>
-          </w:pPr>
-          <w:hyperlink w:anchor="_Toc208935805" w:history="1">
-            <w:r>
-              <w:rPr>
-                <w:rStyle w:val="Hyperlink"/>
-                <w:noProof/>
-              </w:rPr>
-              <w:t>Architecture</w:t>
-            </w:r>
-            <w:r>
-              <w:rPr>
-                <w:noProof/>
-                <w:webHidden/>
-              </w:rPr>
-              <w:tab/>
-            </w:r>
-            <w:r>
-              <w:rPr>
-                <w:noProof/>
-                <w:webHidden/>
-              </w:rPr>
-              <w:fldChar w:fldCharType="begin"/>
-            </w:r>
-            <w:r>
-              <w:rPr>
-                <w:noProof/>
-                <w:webHidden/>
-              </w:rPr>
-              <w:instrText xml:space="preserve"> PAGEREF _Toc208935805 \h </w:instrText>
-            </w:r>
-            <w:r>
-              <w:rPr>
-                <w:noProof/>
-                <w:webHidden/>
-              </w:rPr>
-            </w:r>
-            <w:r>
-              <w:rPr>
-                <w:noProof/>
-                <w:webHidden/>
-              </w:rPr>
-              <w:fldChar w:fldCharType="separate"/>
-            </w:r>
-            <w:r>
-              <w:rPr>
-                <w:noProof/>
-                <w:webHidden/>
-              </w:rPr>
-              <w:t>3</w:t>
-            </w:r>
-            <w:r>
-              <w:rPr>
-                <w:noProof/>
-                <w:webHidden/>
-              </w:rPr>
-              <w:fldChar w:fldCharType="end"/>
-            </w:r>
-          </w:hyperlink>
-        </w:p>
-        <w:p>
-          <w:pPr>
-            <w:pStyle w:val="TOC2"/>
-            <w:tabs>
-              <w:tab w:val="right" w:leader="dot" w:pos="9016"/>
-            </w:tabs>
-            <w:rPr>
-              <w:rFonts w:eastAsiaTheme="minorEastAsia"/>
-              <w:noProof/>
-              <w:lang w:eastAsia="en-NZ"/>
-            </w:rPr>
-          </w:pPr>
-          <w:hyperlink w:anchor="_Toc208935806" w:history="1">
-            <w:r>
-              <w:rPr>
-                <w:rStyle w:val="Hyperlink"/>
-                <w:noProof/>
-              </w:rPr>
-              <w:t>Interaction</w:t>
-            </w:r>
-            <w:r>
-              <w:rPr>
-                <w:noProof/>
-                <w:webHidden/>
-              </w:rPr>
-              <w:tab/>
-            </w:r>
-            <w:r>
-              <w:rPr>
-                <w:noProof/>
-                <w:webHidden/>
-              </w:rPr>
-              <w:fldChar w:fldCharType="begin"/>
-            </w:r>
-            <w:r>
-              <w:rPr>
-                <w:noProof/>
-                <w:webHidden/>
-              </w:rPr>
-              <w:instrText xml:space="preserve"> PAGEREF _Toc208935806 \h </w:instrText>
-            </w:r>
-            <w:r>
-              <w:rPr>
-                <w:noProof/>
-                <w:webHidden/>
-              </w:rPr>
-            </w:r>
-            <w:r>
-              <w:rPr>
-                <w:noProof/>
-                <w:webHidden/>
-              </w:rPr>
-              <w:fldChar w:fldCharType="separate"/>
-            </w:r>
-            <w:r>
-              <w:rPr>
-                <w:noProof/>
-                <w:webHidden/>
-              </w:rPr>
-              <w:t>3</w:t>
-            </w:r>
-            <w:r>
-              <w:rPr>
-                <w:noProof/>
-                <w:webHidden/>
-              </w:rPr>
-              <w:fldChar w:fldCharType="end"/>
-            </w:r>
-          </w:hyperlink>
-        </w:p>
-        <w:p>
-          <w:pPr>
-            <w:pStyle w:val="TOC2"/>
-            <w:tabs>
-              <w:tab w:val="right" w:leader="dot" w:pos="9016"/>
-            </w:tabs>
-            <w:rPr>
-              <w:rFonts w:eastAsiaTheme="minorEastAsia"/>
-              <w:noProof/>
-              <w:lang w:eastAsia="en-NZ"/>
-            </w:rPr>
-          </w:pPr>
-          <w:hyperlink w:anchor="_Toc208935807" w:history="1">
-            <w:r>
-              <w:rPr>
-                <w:rStyle w:val="Hyperlink"/>
-                <w:noProof/>
-              </w:rPr>
-              <w:t>Core</w:t>
-            </w:r>
-            <w:r>
-              <w:rPr>
-                <w:noProof/>
-                <w:webHidden/>
-              </w:rPr>
-              <w:tab/>
-            </w:r>
-            <w:r>
-              <w:rPr>
-                <w:noProof/>
-                <w:webHidden/>
-              </w:rPr>
-              <w:fldChar w:fldCharType="begin"/>
-            </w:r>
-            <w:r>
-              <w:rPr>
-                <w:noProof/>
-                <w:webHidden/>
-              </w:rPr>
-              <w:instrText xml:space="preserve"> PAGEREF _Toc208935807 \h </w:instrText>
-            </w:r>
-            <w:r>
-              <w:rPr>
-                <w:noProof/>
-                <w:webHidden/>
-              </w:rPr>
-            </w:r>
-            <w:r>
-              <w:rPr>
-                <w:noProof/>
-                <w:webHidden/>
-              </w:rPr>
-              <w:fldChar w:fldCharType="separate"/>
-            </w:r>
-            <w:r>
-              <w:rPr>
-                <w:noProof/>
-                <w:webHidden/>
-              </w:rPr>
-              <w:t>3</w:t>
-            </w:r>
-            <w:r>
-              <w:rPr>
-                <w:noProof/>
-                <w:webHidden/>
-              </w:rPr>
-              <w:fldChar w:fldCharType="end"/>
-            </w:r>
-          </w:hyperlink>
-        </w:p>
-        <w:p>
-          <w:pPr>
-            <w:pStyle w:val="TOC2"/>
-            <w:tabs>
-              <w:tab w:val="right" w:leader="dot" w:pos="9016"/>
-            </w:tabs>
-            <w:rPr>
-              <w:rFonts w:eastAsiaTheme="minorEastAsia"/>
-              <w:noProof/>
-              <w:lang w:eastAsia="en-NZ"/>
-            </w:rPr>
-          </w:pPr>
-          <w:hyperlink w:anchor="_Toc208935808" w:history="1">
-            <w:r>
-              <w:rPr>
-                <w:rStyle w:val="Hyperlink"/>
-                <w:noProof/>
-              </w:rPr>
-              <w:t>User interface</w:t>
-            </w:r>
-            <w:r>
-              <w:rPr>
-                <w:noProof/>
-                <w:webHidden/>
-              </w:rPr>
-              <w:tab/>
-            </w:r>
-            <w:r>
-              <w:rPr>
-                <w:noProof/>
-                <w:webHidden/>
-              </w:rPr>
-              <w:fldChar w:fldCharType="begin"/>
-            </w:r>
-            <w:r>
-              <w:rPr>
-                <w:noProof/>
-                <w:webHidden/>
-              </w:rPr>
-              <w:instrText xml:space="preserve"> PAGEREF _Toc208935808 \h </w:instrText>
-            </w:r>
-            <w:r>
-              <w:rPr>
-                <w:noProof/>
-                <w:webHidden/>
-              </w:rPr>
-            </w:r>
-            <w:r>
-              <w:rPr>
-                <w:noProof/>
-                <w:webHidden/>
-              </w:rPr>
-              <w:fldChar w:fldCharType="separate"/>
-            </w:r>
-            <w:r>
-              <w:rPr>
-                <w:noProof/>
-                <w:webHidden/>
-              </w:rPr>
-              <w:t>4</w:t>
-            </w:r>
-            <w:r>
-              <w:rPr>
-                <w:noProof/>
-                <w:webHidden/>
-              </w:rPr>
-              <w:fldChar w:fldCharType="end"/>
-            </w:r>
-          </w:hyperlink>
-        </w:p>
-        <w:p>
-          <w:pPr>
-            <w:pStyle w:val="TOC2"/>
-            <w:tabs>
-              <w:tab w:val="right" w:leader="dot" w:pos="9016"/>
-            </w:tabs>
-            <w:rPr>
-              <w:rFonts w:eastAsiaTheme="minorEastAsia"/>
-              <w:noProof/>
-              <w:lang w:eastAsia="en-NZ"/>
-            </w:rPr>
-          </w:pPr>
-          <w:hyperlink w:anchor="_Toc208935809" w:history="1">
-            <w:r>
-              <w:rPr>
-                <w:rStyle w:val="Hyperlink"/>
-                <w:noProof/>
-              </w:rPr>
-              <w:t>Plug-ins</w:t>
-            </w:r>
-            <w:r>
-              <w:rPr>
-                <w:noProof/>
-                <w:webHidden/>
-              </w:rPr>
-              <w:tab/>
-            </w:r>
-            <w:r>
-              <w:rPr>
-                <w:noProof/>
-                <w:webHidden/>
-              </w:rPr>
-              <w:fldChar w:fldCharType="begin"/>
-            </w:r>
-            <w:r>
-              <w:rPr>
-                <w:noProof/>
-                <w:webHidden/>
-              </w:rPr>
-              <w:instrText xml:space="preserve"> PAGEREF _Toc208935809 \h </w:instrText>
-            </w:r>
-            <w:r>
-              <w:rPr>
-                <w:noProof/>
-                <w:webHidden/>
-              </w:rPr>
-            </w:r>
-            <w:r>
-              <w:rPr>
-                <w:noProof/>
-                <w:webHidden/>
-              </w:rPr>
-              <w:fldChar w:fldCharType="separate"/>
-            </w:r>
-            <w:r>
-              <w:rPr>
-                <w:noProof/>
-                <w:webHidden/>
-              </w:rPr>
-              <w:t>4</w:t>
-            </w:r>
-            <w:r>
-              <w:rPr>
-                <w:noProof/>
-                <w:webHidden/>
-              </w:rPr>
-              <w:fldChar w:fldCharType="end"/>
-            </w:r>
-          </w:hyperlink>
-        </w:p>
-        <w:p>
-          <w:pPr>
-            <w:pStyle w:val="TOC1"/>
-            <w:tabs>
-              <w:tab w:val="right" w:leader="dot" w:pos="9016"/>
-            </w:tabs>
-            <w:rPr>
-              <w:rFonts w:eastAsiaTheme="minorEastAsia"/>
-              <w:noProof/>
-              <w:lang w:eastAsia="en-NZ"/>
-            </w:rPr>
-          </w:pPr>
-          <w:hyperlink w:anchor="_Toc208935810" w:history="1">
-            <w:r>
-              <w:rPr>
-                <w:rStyle w:val="Hyperlink"/>
-                <w:noProof/>
-              </w:rPr>
-              <w:t>Loading</w:t>
-            </w:r>
-            <w:r>
-              <w:rPr>
-                <w:noProof/>
-                <w:webHidden/>
-              </w:rPr>
-              <w:tab/>
-            </w:r>
-            <w:r>
-              <w:rPr>
-                <w:noProof/>
-                <w:webHidden/>
-              </w:rPr>
-              <w:fldChar w:fldCharType="begin"/>
-            </w:r>
-            <w:r>
-              <w:rPr>
-                <w:noProof/>
-                <w:webHidden/>
-              </w:rPr>
-              <w:instrText xml:space="preserve"> PAGEREF _Toc208935810 \h </w:instrText>
-            </w:r>
-            <w:r>
-              <w:rPr>
-                <w:noProof/>
-                <w:webHidden/>
-              </w:rPr>
-            </w:r>
-            <w:r>
-              <w:rPr>
-                <w:noProof/>
-                <w:webHidden/>
-              </w:rPr>
-              <w:fldChar w:fldCharType="separate"/>
-            </w:r>
-            <w:r>
-              <w:rPr>
-                <w:noProof/>
-                <w:webHidden/>
-              </w:rPr>
-              <w:t>4</w:t>
-            </w:r>
-            <w:r>
-              <w:rPr>
-                <w:noProof/>
-                <w:webHidden/>
-              </w:rPr>
-              <w:fldChar w:fldCharType="end"/>
-            </w:r>
-          </w:hyperlink>
-        </w:p>
-        <w:p>
-          <w:r>
-            <w:fldChar w:fldCharType="end"/>
-          </w:r>
-        </w:p>
-      </w:sdtContent>
-    </w:sdt>
     <w:p>
       <w:pPr>
         <w:pStyle w:val="Heading1"/>
       </w:pPr>
       <w:bookmarkStart w:id="0" w:name="_Toc208673621"/>
-      <w:bookmarkStart w:id="1" w:name="_Toc208935803"/>
       <w:r>
         <w:t>Disclaimer</w:t>
       </w:r>
       <w:bookmarkEnd w:id="0"/>
+    </w:p>
+    <w:p>
+      <w:r>
+        <w:t xml:space="preserve">This specification is not, by any stretch of the imagination, complete. It will need to be revised several times before it is complete. Currently several major parts are either missing or incomplete. This disclaimer will be updated to reflect any change in these sections. Finally a specification is supposed to be a ‘living’ document and therefore never complete. What were you </w:t>
+      </w:r>
+      <w:proofErr w:type="gramStart"/>
+      <w:r>
+        <w:t>thinking,</w:t>
+      </w:r>
+      <w:proofErr w:type="gramEnd"/>
+      <w:r>
+        <w:t xml:space="preserve"> better learn to live with this fact.</w:t>
+      </w:r>
+    </w:p>
+    <w:p/>
+    <w:p>
+      <w:pPr>
+        <w:pStyle w:val="Heading1"/>
+      </w:pPr>
+      <w:bookmarkStart w:id="1" w:name="_Toc208673622"/>
+      <w:r>
+        <w:t>Introduction</w:t>
+      </w:r>
       <w:bookmarkEnd w:id="1"/>
     </w:p>
     <w:p>
       <w:r>
-        <w:t xml:space="preserve">This specification is not, by any stretch of the imagination, complete. It will need to be revised several times before it is complete. Currently several major parts are either missing or incomplete. This disclaimer will be updated to reflect any change in these sections. Finally a specification is supposed to be a ‘living’ document and therefore never complete. What were you </w:t>
+        <w:t xml:space="preserve">This specification will define the global architecture of Apollo. </w:t>
+      </w:r>
+    </w:p>
+    <w:p/>
+    <w:p/>
+    <w:p>
+      <w:r>
+        <w:t>Apollo consists of 3 parts</w:t>
+      </w:r>
+    </w:p>
+    <w:p>
+      <w:pPr>
+        <w:pStyle w:val="ListParagraph"/>
+        <w:numPr>
+          <w:ilvl w:val="0"/>
+          <w:numId w:val="1"/>
+        </w:numPr>
+      </w:pPr>
+      <w:r>
+        <w:t>core</w:t>
+      </w:r>
+    </w:p>
+    <w:p>
+      <w:pPr>
+        <w:pStyle w:val="ListParagraph"/>
+        <w:numPr>
+          <w:ilvl w:val="0"/>
+          <w:numId w:val="1"/>
+        </w:numPr>
+      </w:pPr>
+      <w:r>
+        <w:t>User interface</w:t>
+      </w:r>
+      <w:r>
+        <w:t xml:space="preserve"> (UI)</w:t>
+      </w:r>
+    </w:p>
+    <w:p>
+      <w:pPr>
+        <w:pStyle w:val="ListParagraph"/>
+        <w:numPr>
+          <w:ilvl w:val="0"/>
+          <w:numId w:val="1"/>
+        </w:numPr>
+      </w:pPr>
+      <w:r>
+        <w:t>At least one but probably more plug-ins</w:t>
+      </w:r>
+    </w:p>
+    <w:p/>
+    <w:p>
+      <w:r>
+        <w:t xml:space="preserve">Apollo gets all its power through the plug-ins. </w:t>
+      </w:r>
+      <w:r>
+        <w:t>T</w:t>
+      </w:r>
+      <w:r>
+        <w:t xml:space="preserve">he </w:t>
+      </w:r>
+      <w:r>
+        <w:t>core</w:t>
+      </w:r>
+      <w:r>
+        <w:t xml:space="preserve"> or the UI are</w:t>
+      </w:r>
+      <w:r>
+        <w:t xml:space="preserve"> not</w:t>
+      </w:r>
+      <w:r>
+        <w:t xml:space="preserve"> capable of any </w:t>
+      </w:r>
+      <w:r>
+        <w:t xml:space="preserve">data generation or processing. The plug-ins </w:t>
       </w:r>
       <w:proofErr w:type="gramStart"/>
       <w:r>
-        <w:t>thinking,</w:t>
+        <w:t>provide</w:t>
       </w:r>
       <w:proofErr w:type="gramEnd"/>
       <w:r>
-        <w:t xml:space="preserve"> better learn to live with this fact.</w:t>
-      </w:r>
-    </w:p>
+        <w:t xml:space="preserve"> the data generation, storage and visualization capabilities. The</w:t>
+      </w:r>
+      <w:r>
+        <w:t xml:space="preserve"> </w:t>
+      </w:r>
+      <w:r>
+        <w:t>core</w:t>
+      </w:r>
+      <w:r>
+        <w:t xml:space="preserve"> </w:t>
+      </w:r>
+      <w:r>
+        <w:t>provides tools for the administration of the plug-ins and the UI provides the interface with the user.</w:t>
+      </w:r>
+    </w:p>
+    <w:p/>
+    <w:p>
+      <w:r>
+        <w:t>Describe:</w:t>
+      </w:r>
+    </w:p>
+    <w:p>
+      <w:pPr>
+        <w:pStyle w:val="ListParagraph"/>
+        <w:numPr>
+          <w:ilvl w:val="0"/>
+          <w:numId w:val="1"/>
+        </w:numPr>
+      </w:pPr>
+      <w:r>
+        <w:t>Interaction between the different parts</w:t>
+      </w:r>
+    </w:p>
+    <w:p>
+      <w:pPr>
+        <w:pStyle w:val="ListParagraph"/>
+        <w:numPr>
+          <w:ilvl w:val="0"/>
+          <w:numId w:val="1"/>
+        </w:numPr>
+      </w:pPr>
+      <w:r>
+        <w:t>Core</w:t>
+      </w:r>
+    </w:p>
+    <w:p>
+      <w:pPr>
+        <w:pStyle w:val="ListParagraph"/>
+        <w:numPr>
+          <w:ilvl w:val="0"/>
+          <w:numId w:val="1"/>
+        </w:numPr>
+      </w:pPr>
+      <w:r>
+        <w:t>User interface</w:t>
+      </w:r>
+    </w:p>
+    <w:p>
+      <w:pPr>
+        <w:pStyle w:val="ListParagraph"/>
+        <w:numPr>
+          <w:ilvl w:val="0"/>
+          <w:numId w:val="1"/>
+        </w:numPr>
+      </w:pPr>
+      <w:r>
+        <w:t xml:space="preserve">Plug-in </w:t>
+      </w:r>
+      <w:proofErr w:type="spellStart"/>
+      <w:r>
+        <w:t>behavior</w:t>
+      </w:r>
+      <w:proofErr w:type="spellEnd"/>
+    </w:p>
+    <w:p/>
+    <w:p/>
     <w:p/>
     <w:p>
       <w:pPr>
         <w:pStyle w:val="Heading1"/>
       </w:pPr>
-      <w:bookmarkStart w:id="2" w:name="_Toc208673622"/>
-      <w:bookmarkStart w:id="3" w:name="_Toc208935804"/>
-      <w:r>
-        <w:t>Introduction</w:t>
+      <w:bookmarkStart w:id="2" w:name="_Toc208673623"/>
+      <w:r>
+        <w:t>Architecture</w:t>
       </w:r>
       <w:bookmarkEnd w:id="2"/>
+    </w:p>
+    <w:p>
+      <w:r>
+        <w:t>This describes the general architecture of the different parts</w:t>
+      </w:r>
+    </w:p>
+    <w:p/>
+    <w:p>
+      <w:pPr>
+        <w:pStyle w:val="Heading2"/>
+      </w:pPr>
+      <w:bookmarkStart w:id="3" w:name="_Toc208673624"/>
+      <w:r>
+        <w:t>Interaction</w:t>
+      </w:r>
       <w:bookmarkEnd w:id="3"/>
-    </w:p>
-    <w:p>
-      <w:r>
-        <w:t xml:space="preserve">This specification will define the global architecture of Apollo. </w:t>
-      </w:r>
-    </w:p>
-    <w:p/>
-    <w:p/>
-    <w:p>
-      <w:r>
-        <w:t>Apollo consists of 3 parts</w:t>
-      </w:r>
-    </w:p>
-    <w:p>
-      <w:pPr>
-        <w:pStyle w:val="ListParagraph"/>
-        <w:numPr>
-          <w:ilvl w:val="0"/>
-          <w:numId w:val="1"/>
-        </w:numPr>
-      </w:pPr>
-      <w:r>
-        <w:t>core</w:t>
-      </w:r>
-    </w:p>
-    <w:p>
-      <w:pPr>
-        <w:pStyle w:val="ListParagraph"/>
-        <w:numPr>
-          <w:ilvl w:val="0"/>
-          <w:numId w:val="1"/>
-        </w:numPr>
-      </w:pPr>
-      <w:r>
-        <w:t>User interface</w:t>
-      </w:r>
-      <w:r>
-        <w:t xml:space="preserve"> (UI)</w:t>
-      </w:r>
-    </w:p>
-    <w:p>
-      <w:pPr>
-        <w:pStyle w:val="ListParagraph"/>
-        <w:numPr>
-          <w:ilvl w:val="0"/>
-          <w:numId w:val="1"/>
-        </w:numPr>
-      </w:pPr>
-      <w:r>
-        <w:t>At least one but probably more plug-ins</w:t>
-      </w:r>
-    </w:p>
-    <w:p/>
-    <w:p>
-      <w:r>
-        <w:t xml:space="preserve">Apollo gets all its power through the plug-ins. </w:t>
-      </w:r>
-      <w:r>
-        <w:t>T</w:t>
-      </w:r>
-      <w:r>
-        <w:t xml:space="preserve">he </w:t>
-      </w:r>
-      <w:r>
-        <w:t>core</w:t>
-      </w:r>
-      <w:r>
-        <w:t xml:space="preserve"> or the UI are</w:t>
-      </w:r>
-      <w:r>
-        <w:t xml:space="preserve"> not</w:t>
-      </w:r>
-      <w:r>
-        <w:t xml:space="preserve"> capable of any </w:t>
-      </w:r>
-      <w:r>
-        <w:t xml:space="preserve">data generation or processing. The plug-ins </w:t>
-      </w:r>
-      <w:proofErr w:type="gramStart"/>
-      <w:r>
-        <w:t>provide</w:t>
-      </w:r>
-      <w:proofErr w:type="gramEnd"/>
-      <w:r>
-        <w:t xml:space="preserve"> the data generation, storage and visualization capabilities. The</w:t>
-      </w:r>
-      <w:r>
-        <w:t xml:space="preserve"> </w:t>
-      </w:r>
-      <w:r>
-        <w:t>core</w:t>
-      </w:r>
-      <w:r>
-        <w:t xml:space="preserve"> </w:t>
-      </w:r>
-      <w:r>
-        <w:t>provides tools for the administration of the plug-ins and the UI provides the interface with the user.</w:t>
-      </w:r>
-    </w:p>
-    <w:p/>
-    <w:p>
-      <w:r>
-        <w:t>Describe:</w:t>
-      </w:r>
-    </w:p>
-    <w:p>
-      <w:pPr>
-        <w:pStyle w:val="ListParagraph"/>
-        <w:numPr>
-          <w:ilvl w:val="0"/>
-          <w:numId w:val="1"/>
-        </w:numPr>
-      </w:pPr>
-      <w:r>
-        <w:t>Interaction between the different parts</w:t>
-      </w:r>
-    </w:p>
-    <w:p>
-      <w:pPr>
-        <w:pStyle w:val="ListParagraph"/>
-        <w:numPr>
-          <w:ilvl w:val="0"/>
-          <w:numId w:val="1"/>
-        </w:numPr>
-      </w:pPr>
-      <w:r>
-        <w:t>Core</w:t>
-      </w:r>
-    </w:p>
-    <w:p>
-      <w:pPr>
-        <w:pStyle w:val="ListParagraph"/>
-        <w:numPr>
-          <w:ilvl w:val="0"/>
-          <w:numId w:val="1"/>
-        </w:numPr>
-      </w:pPr>
-      <w:r>
-        <w:t>User interface</w:t>
-      </w:r>
-    </w:p>
-    <w:p>
-      <w:pPr>
-        <w:pStyle w:val="ListParagraph"/>
-        <w:numPr>
-          <w:ilvl w:val="0"/>
-          <w:numId w:val="1"/>
-        </w:numPr>
-      </w:pPr>
-      <w:r>
-        <w:t xml:space="preserve">Plug-in </w:t>
-      </w:r>
-      <w:proofErr w:type="spellStart"/>
-      <w:r>
-        <w:t>behavior</w:t>
-      </w:r>
-      <w:proofErr w:type="spellEnd"/>
-    </w:p>
-    <w:p/>
-    <w:p/>
-    <w:p/>
-    <w:p>
-      <w:pPr>
-        <w:pStyle w:val="Heading1"/>
-      </w:pPr>
-      <w:bookmarkStart w:id="4" w:name="_Toc208673623"/>
-      <w:bookmarkStart w:id="5" w:name="_Toc208935805"/>
-      <w:r>
-        <w:lastRenderedPageBreak/>
-        <w:t>Architecture</w:t>
-      </w:r>
-      <w:bookmarkEnd w:id="4"/>
-      <w:bookmarkEnd w:id="5"/>
-    </w:p>
-    <w:p>
-      <w:r>
-        <w:t>This describes the general architecture of the different parts</w:t>
-      </w:r>
-    </w:p>
-    <w:p/>
-    <w:p>
-      <w:pPr>
-        <w:pStyle w:val="Heading2"/>
-      </w:pPr>
-      <w:bookmarkStart w:id="6" w:name="_Toc208673624"/>
-      <w:bookmarkStart w:id="7" w:name="_Toc208935806"/>
-      <w:r>
-        <w:t>Interaction</w:t>
-      </w:r>
-      <w:bookmarkEnd w:id="6"/>
-      <w:bookmarkEnd w:id="7"/>
     </w:p>
     <w:p/>
     <w:p>
@@ -1066,6 +452,7 @@
         </w:numPr>
       </w:pPr>
       <w:r>
+        <w:lastRenderedPageBreak/>
         <w:t xml:space="preserve">Component plug-in API. Allows developers to write components. The plug-in API ensures that plug-ins can be found by the system. </w:t>
       </w:r>
     </w:p>
@@ -1075,13 +462,11 @@
       <w:pPr>
         <w:pStyle w:val="Heading2"/>
       </w:pPr>
-      <w:bookmarkStart w:id="8" w:name="_Toc208673625"/>
-      <w:bookmarkStart w:id="9" w:name="_Toc208935807"/>
+      <w:bookmarkStart w:id="4" w:name="_Toc208673625"/>
       <w:r>
         <w:t>Core</w:t>
       </w:r>
-      <w:bookmarkEnd w:id="8"/>
-      <w:bookmarkEnd w:id="9"/>
+      <w:bookmarkEnd w:id="4"/>
     </w:p>
     <w:p>
       <w:r>
@@ -1215,7 +600,13 @@
         </w:numPr>
       </w:pPr>
       <w:r>
-        <w:t xml:space="preserve">A single unit consists of data + generator + </w:t>
+        <w:t>A</w:t>
+      </w:r>
+      <w:r>
+        <w:t xml:space="preserve"> single experiment</w:t>
+      </w:r>
+      <w:r>
+        <w:t xml:space="preserve"> consists of data + generator + </w:t>
       </w:r>
       <w:proofErr w:type="spellStart"/>
       <w:r>
@@ -1232,7 +623,13 @@
         </w:numPr>
       </w:pPr>
       <w:r>
-        <w:t xml:space="preserve">A single project consists of a Directed (Acyclic) Graph of units. There are different ways of creating DAG nodes. Always have a single top-level </w:t>
+        <w:t>A single project consists of a D</w:t>
+      </w:r>
+      <w:r>
+        <w:t>irected (Acyclic) Graph of experiments</w:t>
+      </w:r>
+      <w:r>
+        <w:t xml:space="preserve">. There are different ways of creating DAG nodes. Always have a single top-level </w:t>
       </w:r>
       <w:proofErr w:type="gramStart"/>
       <w:r>
@@ -1264,121 +661,176 @@
         </w:numPr>
       </w:pPr>
       <w:r>
+        <w:t>Should data only specify how/which data is written to storage and how/which data is retrieved. Then the storage can be our custom implementation.</w:t>
+      </w:r>
+    </w:p>
+    <w:p>
+      <w:pPr>
+        <w:pStyle w:val="ListParagraph"/>
+        <w:numPr>
+          <w:ilvl w:val="0"/>
+          <w:numId w:val="1"/>
+        </w:numPr>
+      </w:pPr>
+      <w:r>
+        <w:t>Data should be easily retrievable (see data storage spec).</w:t>
+      </w:r>
+    </w:p>
+    <w:p/>
+    <w:p/>
+    <w:p>
+      <w:r>
+        <w:t>Core UI</w:t>
+      </w:r>
+    </w:p>
+    <w:p/>
+    <w:p>
+      <w:pPr>
+        <w:pStyle w:val="ListParagraph"/>
+        <w:numPr>
+          <w:ilvl w:val="0"/>
+          <w:numId w:val="1"/>
+        </w:numPr>
+      </w:pPr>
+      <w:r>
+        <w:t>Provides the basic interface to Apollo for User Interfaces.  The Core UI provides all the necessary commands and data views that allow a UI to perform all the requested actions</w:t>
+      </w:r>
+    </w:p>
+    <w:p>
+      <w:pPr>
+        <w:pStyle w:val="ListParagraph"/>
+        <w:numPr>
+          <w:ilvl w:val="0"/>
+          <w:numId w:val="1"/>
+        </w:numPr>
+      </w:pPr>
+      <w:r>
+        <w:t>Provides a way for UI’s to work with Apollo without having to know the internal structure, or to have to store data about the project. UI’s should never have to keep their own data structures. Data should only be stored in the project and kernel sections.</w:t>
+      </w:r>
+    </w:p>
+    <w:p>
+      <w:pPr>
+        <w:pStyle w:val="ListParagraph"/>
+        <w:numPr>
+          <w:ilvl w:val="0"/>
+          <w:numId w:val="1"/>
+        </w:numPr>
+      </w:pPr>
+      <w:r>
+        <w:t>?</w:t>
+      </w:r>
+    </w:p>
+    <w:p/>
+    <w:p/>
+    <w:p>
+      <w:pPr>
+        <w:pStyle w:val="Heading2"/>
+      </w:pPr>
+      <w:bookmarkStart w:id="5" w:name="_Toc208673626"/>
+      <w:r>
         <w:lastRenderedPageBreak/>
-        <w:t>Should data only specify how/which data is written to storage and how/which data is retrieved. Then the storage can be our custom implementation.</w:t>
-      </w:r>
-    </w:p>
-    <w:p>
-      <w:pPr>
-        <w:pStyle w:val="ListParagraph"/>
-        <w:numPr>
-          <w:ilvl w:val="0"/>
-          <w:numId w:val="1"/>
-        </w:numPr>
-      </w:pPr>
-      <w:r>
-        <w:t>Data should be easily retrievable (see data storage spec).</w:t>
-      </w:r>
-    </w:p>
-    <w:p/>
-    <w:p/>
-    <w:p>
-      <w:r>
-        <w:t>Core UI</w:t>
-      </w:r>
-    </w:p>
-    <w:p/>
-    <w:p/>
+        <w:t>User interface</w:t>
+      </w:r>
+      <w:bookmarkEnd w:id="5"/>
+    </w:p>
     <w:p/>
     <w:p>
       <w:pPr>
         <w:pStyle w:val="Heading2"/>
       </w:pPr>
-      <w:bookmarkStart w:id="10" w:name="_Toc208673626"/>
-      <w:bookmarkStart w:id="11" w:name="_Toc208935808"/>
-      <w:r>
-        <w:t>User interface</w:t>
-      </w:r>
-      <w:bookmarkEnd w:id="10"/>
-      <w:bookmarkEnd w:id="11"/>
+      <w:bookmarkStart w:id="6" w:name="_Toc208673627"/>
+      <w:r>
+        <w:t>Plug-ins</w:t>
+      </w:r>
+      <w:bookmarkEnd w:id="6"/>
+    </w:p>
+    <w:p/>
+    <w:p>
+      <w:pPr>
+        <w:pStyle w:val="ListParagraph"/>
+        <w:numPr>
+          <w:ilvl w:val="0"/>
+          <w:numId w:val="1"/>
+        </w:numPr>
+      </w:pPr>
+      <w:r>
+        <w:t>What is expected from the plug-ins (see the plug-in specification doc for more specific details)?</w:t>
+      </w:r>
+    </w:p>
+    <w:p>
+      <w:pPr>
+        <w:pStyle w:val="ListParagraph"/>
+        <w:numPr>
+          <w:ilvl w:val="0"/>
+          <w:numId w:val="1"/>
+        </w:numPr>
+      </w:pPr>
+      <w:r>
+        <w:t>What can plug-ins do?</w:t>
+      </w:r>
+    </w:p>
+    <w:p>
+      <w:pPr>
+        <w:pStyle w:val="ListParagraph"/>
+        <w:numPr>
+          <w:ilvl w:val="0"/>
+          <w:numId w:val="1"/>
+        </w:numPr>
+      </w:pPr>
+      <w:r>
+        <w:t>What can plug-ins not do?</w:t>
+      </w:r>
+    </w:p>
+    <w:p>
+      <w:pPr>
+        <w:pStyle w:val="ListParagraph"/>
+        <w:numPr>
+          <w:ilvl w:val="0"/>
+          <w:numId w:val="1"/>
+        </w:numPr>
+      </w:pPr>
+      <w:r>
+        <w:t>What are the rules for plug-ins?</w:t>
+      </w:r>
+    </w:p>
+    <w:p/>
+    <w:p/>
+    <w:p/>
+    <w:p/>
+    <w:p>
+      <w:pPr>
+        <w:pStyle w:val="Heading1"/>
+      </w:pPr>
+      <w:r>
+        <w:t>Working with Apollo</w:t>
+      </w:r>
+    </w:p>
+    <w:p/>
+    <w:p>
+      <w:r>
+        <w:t>Creating a new project</w:t>
+      </w:r>
+    </w:p>
+    <w:p/>
+    <w:p>
+      <w:r>
+        <w:t>Loading an existing project</w:t>
+      </w:r>
     </w:p>
     <w:p/>
     <w:p>
       <w:pPr>
         <w:pStyle w:val="Heading2"/>
       </w:pPr>
-      <w:bookmarkStart w:id="12" w:name="_Toc208673627"/>
-      <w:bookmarkStart w:id="13" w:name="_Toc208935809"/>
-      <w:r>
-        <w:t>Plug-ins</w:t>
-      </w:r>
-      <w:bookmarkEnd w:id="12"/>
-      <w:bookmarkEnd w:id="13"/>
-    </w:p>
-    <w:p/>
-    <w:p>
-      <w:pPr>
-        <w:pStyle w:val="ListParagraph"/>
-        <w:numPr>
-          <w:ilvl w:val="0"/>
-          <w:numId w:val="1"/>
-        </w:numPr>
-      </w:pPr>
-      <w:r>
-        <w:t>What is expected from the plug-ins (see the plug-in specification doc for more specific details)?</w:t>
-      </w:r>
-    </w:p>
-    <w:p>
-      <w:pPr>
-        <w:pStyle w:val="ListParagraph"/>
-        <w:numPr>
-          <w:ilvl w:val="0"/>
-          <w:numId w:val="1"/>
-        </w:numPr>
-      </w:pPr>
-      <w:r>
-        <w:t>What can plug-ins do?</w:t>
-      </w:r>
-    </w:p>
-    <w:p>
-      <w:pPr>
-        <w:pStyle w:val="ListParagraph"/>
-        <w:numPr>
-          <w:ilvl w:val="0"/>
-          <w:numId w:val="1"/>
-        </w:numPr>
-      </w:pPr>
-      <w:r>
-        <w:t>What can plug-ins not do?</w:t>
-      </w:r>
-    </w:p>
-    <w:p>
-      <w:pPr>
-        <w:pStyle w:val="ListParagraph"/>
-        <w:numPr>
-          <w:ilvl w:val="0"/>
-          <w:numId w:val="1"/>
-        </w:numPr>
-      </w:pPr>
-      <w:r>
-        <w:t>What are the rules for plug-ins?</w:t>
-      </w:r>
-    </w:p>
-    <w:p/>
-    <w:p/>
-    <w:p/>
-    <w:p/>
-    <w:p>
-      <w:pPr>
-        <w:pStyle w:val="Heading1"/>
-      </w:pPr>
-      <w:bookmarkStart w:id="14" w:name="_Toc208935810"/>
-      <w:r>
-        <w:t>Loading</w:t>
-      </w:r>
-      <w:bookmarkEnd w:id="14"/>
-    </w:p>
-    <w:p/>
+      <w:r>
+        <w:t>CAD plug-in</w:t>
+      </w:r>
+    </w:p>
+    <w:p>
+      <w:r>
+        <w:t>Starting with an empty document</w:t>
+      </w:r>
+    </w:p>
     <w:p>
       <w:pPr>
         <w:pStyle w:val="ListParagraph"/>
@@ -1461,12 +913,218 @@
       </w:pPr>
     </w:p>
     <w:p/>
-    <w:p/>
-    <w:p/>
-    <w:p/>
-    <w:p/>
-    <w:p/>
-    <w:p/>
+    <w:p>
+      <w:r>
+        <w:t>Opening an existing document after empty start</w:t>
+      </w:r>
+    </w:p>
+    <w:p/>
+    <w:p>
+      <w:r>
+        <w:t>Opening an existing document after having a normal CAD document</w:t>
+      </w:r>
+    </w:p>
+    <w:p/>
+    <w:p>
+      <w:r>
+        <w:t>Opening an existing document after having a</w:t>
+      </w:r>
+      <w:r>
+        <w:t>n</w:t>
+      </w:r>
+      <w:r>
+        <w:t xml:space="preserve"> Apollo-enabled document</w:t>
+      </w:r>
+    </w:p>
+    <w:p/>
+    <w:p>
+      <w:r>
+        <w:t>Starting with an existing document</w:t>
+      </w:r>
+    </w:p>
+    <w:p/>
+    <w:p>
+      <w:r>
+        <w:t>Saving an Apollo-enabled document</w:t>
+      </w:r>
+    </w:p>
+    <w:p/>
+    <w:p>
+      <w:r>
+        <w:t>Closing a</w:t>
+      </w:r>
+      <w:r>
+        <w:t>n</w:t>
+      </w:r>
+      <w:r>
+        <w:t xml:space="preserve"> Apollo-enabled document</w:t>
+      </w:r>
+    </w:p>
+    <w:p/>
+    <w:p/>
+    <w:p>
+      <w:pPr>
+        <w:pStyle w:val="Heading2"/>
+      </w:pPr>
+      <w:r>
+        <w:t>Project explorer</w:t>
+      </w:r>
+    </w:p>
+    <w:p/>
+    <w:p>
+      <w:r>
+        <w:t>Starting with no project</w:t>
+      </w:r>
+    </w:p>
+    <w:p/>
+    <w:p>
+      <w:r>
+        <w:t>Starting with a project</w:t>
+      </w:r>
+    </w:p>
+    <w:p/>
+    <w:p>
+      <w:r>
+        <w:t>Opening an existing project after empty start</w:t>
+      </w:r>
+    </w:p>
+    <w:p/>
+    <w:p>
+      <w:r>
+        <w:t>Opening an existing project after having a project</w:t>
+      </w:r>
+    </w:p>
+    <w:p/>
+    <w:p>
+      <w:r>
+        <w:t>Saving a project</w:t>
+      </w:r>
+    </w:p>
+    <w:p/>
+    <w:p>
+      <w:r>
+        <w:t>Closing a project</w:t>
+      </w:r>
+    </w:p>
+    <w:p/>
+    <w:p/>
+    <w:p/>
+    <w:p/>
+    <w:p/>
+    <w:p>
+      <w:r>
+        <w:t xml:space="preserve">Loading a </w:t>
+      </w:r>
+      <w:r>
+        <w:t>experiment type</w:t>
+      </w:r>
+    </w:p>
+    <w:p/>
+    <w:p>
+      <w:r>
+        <w:t xml:space="preserve">Loading a </w:t>
+      </w:r>
+      <w:r>
+        <w:t>experiment</w:t>
+      </w:r>
+      <w:r>
+        <w:t xml:space="preserve"> plug-in</w:t>
+      </w:r>
+    </w:p>
+    <w:p/>
+    <w:p/>
+    <w:p/>
+    <w:p>
+      <w:r>
+        <w:t>Loading a feature</w:t>
+      </w:r>
+    </w:p>
+    <w:p/>
+    <w:p>
+      <w:r>
+        <w:t>Unloading a feature</w:t>
+      </w:r>
+    </w:p>
+    <w:p/>
+    <w:p>
+      <w:r>
+        <w:t>Replacing a feature</w:t>
+      </w:r>
+    </w:p>
+    <w:p/>
+    <w:p/>
+    <w:p/>
+    <w:p/>
+    <w:p>
+      <w:r>
+        <w:t>Loading a component</w:t>
+      </w:r>
+    </w:p>
+    <w:p/>
+    <w:p>
+      <w:r>
+        <w:t>Unloading a component</w:t>
+      </w:r>
+    </w:p>
+    <w:p/>
+    <w:p>
+      <w:r>
+        <w:t>Replacing a component</w:t>
+      </w:r>
+    </w:p>
+    <w:p/>
+    <w:p/>
+    <w:p>
+      <w:r>
+        <w:t>Using undo/redo</w:t>
+      </w:r>
+    </w:p>
+    <w:p/>
+    <w:p>
+      <w:r>
+        <w:t>Creating a snapshot</w:t>
+      </w:r>
+    </w:p>
+    <w:p/>
+    <w:p>
+      <w:r>
+        <w:t>Returning to a snapshot</w:t>
+      </w:r>
+    </w:p>
+    <w:p/>
+    <w:p>
+      <w:r>
+        <w:t>Copying a snapshot</w:t>
+      </w:r>
+    </w:p>
+    <w:p/>
+    <w:p/>
+    <w:p>
+      <w:r>
+        <w:t xml:space="preserve">Creating a sibling </w:t>
+      </w:r>
+      <w:r>
+        <w:t>experiment</w:t>
+      </w:r>
+    </w:p>
+    <w:p/>
+    <w:p>
+      <w:r>
+        <w:t xml:space="preserve">Creating a child </w:t>
+      </w:r>
+      <w:r>
+        <w:t>experiment</w:t>
+      </w:r>
+    </w:p>
+    <w:p/>
+    <w:p>
+      <w:r>
+        <w:t xml:space="preserve">Automatically creating child </w:t>
+      </w:r>
+      <w:r>
+        <w:t>experiment</w:t>
+      </w:r>
+    </w:p>
     <w:sectPr>
       <w:pgSz w:w="11906" w:h="16838"/>
       <w:pgMar w:top="1440" w:right="1440" w:bottom="1440" w:left="1440" w:header="708" w:footer="708" w:gutter="0"/>

</xml_diff>

<commit_message>
Finished intro in user spec. Minor updates in other documents
</commit_message>
<xml_diff>
--- a/design/Specification.docx
+++ b/design/Specification.docx
@@ -99,7 +99,7 @@
           <w:rPr>
             <w:noProof/>
           </w:rPr>
-          <w:t>Sunday, 14 September 2008</w:t>
+          <w:t>Thursday, 25 September 2008</w:t>
         </w:r>
       </w:fldSimple>
     </w:p>
@@ -807,12 +807,18 @@
     </w:p>
     <w:p/>
     <w:p>
+      <w:pPr>
+        <w:pStyle w:val="Heading2"/>
+      </w:pPr>
       <w:r>
         <w:t>Creating a new project</w:t>
       </w:r>
     </w:p>
     <w:p/>
     <w:p>
+      <w:pPr>
+        <w:pStyle w:val="Heading2"/>
+      </w:pPr>
       <w:r>
         <w:t>Loading an existing project</w:t>
       </w:r>
@@ -826,7 +832,11 @@
         <w:t>CAD plug-in</w:t>
       </w:r>
     </w:p>
-    <w:p>
+    <w:p/>
+    <w:p>
+      <w:pPr>
+        <w:pStyle w:val="Heading3"/>
+      </w:pPr>
       <w:r>
         <w:t>Starting with an empty document</w:t>
       </w:r>
@@ -914,18 +924,27 @@
     </w:p>
     <w:p/>
     <w:p>
+      <w:pPr>
+        <w:pStyle w:val="Heading3"/>
+      </w:pPr>
       <w:r>
         <w:t>Opening an existing document after empty start</w:t>
       </w:r>
     </w:p>
     <w:p/>
     <w:p>
+      <w:pPr>
+        <w:pStyle w:val="Heading3"/>
+      </w:pPr>
       <w:r>
         <w:t>Opening an existing document after having a normal CAD document</w:t>
       </w:r>
     </w:p>
     <w:p/>
     <w:p>
+      <w:pPr>
+        <w:pStyle w:val="Heading3"/>
+      </w:pPr>
       <w:r>
         <w:t>Opening an existing document after having a</w:t>
       </w:r>
@@ -938,19 +957,29 @@
     </w:p>
     <w:p/>
     <w:p>
+      <w:pPr>
+        <w:pStyle w:val="Heading3"/>
+      </w:pPr>
       <w:r>
         <w:t>Starting with an existing document</w:t>
       </w:r>
     </w:p>
     <w:p/>
     <w:p>
+      <w:pPr>
+        <w:pStyle w:val="Heading3"/>
+      </w:pPr>
       <w:r>
         <w:t>Saving an Apollo-enabled document</w:t>
       </w:r>
     </w:p>
     <w:p/>
     <w:p>
-      <w:r>
+      <w:pPr>
+        <w:pStyle w:val="Heading3"/>
+      </w:pPr>
+      <w:r>
+        <w:lastRenderedPageBreak/>
         <w:t>Closing a</w:t>
       </w:r>
       <w:r>
@@ -972,36 +1001,54 @@
     </w:p>
     <w:p/>
     <w:p>
+      <w:pPr>
+        <w:pStyle w:val="Heading3"/>
+      </w:pPr>
       <w:r>
         <w:t>Starting with no project</w:t>
       </w:r>
     </w:p>
     <w:p/>
     <w:p>
+      <w:pPr>
+        <w:pStyle w:val="Heading3"/>
+      </w:pPr>
       <w:r>
         <w:t>Starting with a project</w:t>
       </w:r>
     </w:p>
     <w:p/>
     <w:p>
+      <w:pPr>
+        <w:pStyle w:val="Heading3"/>
+      </w:pPr>
       <w:r>
         <w:t>Opening an existing project after empty start</w:t>
       </w:r>
     </w:p>
     <w:p/>
     <w:p>
+      <w:pPr>
+        <w:pStyle w:val="Heading3"/>
+      </w:pPr>
       <w:r>
         <w:t>Opening an existing project after having a project</w:t>
       </w:r>
     </w:p>
     <w:p/>
     <w:p>
+      <w:pPr>
+        <w:pStyle w:val="Heading3"/>
+      </w:pPr>
       <w:r>
         <w:t>Saving a project</w:t>
       </w:r>
     </w:p>
     <w:p/>
     <w:p>
+      <w:pPr>
+        <w:pStyle w:val="Heading3"/>
+      </w:pPr>
       <w:r>
         <w:t>Closing a project</w:t>
       </w:r>
@@ -1012,6 +1059,9 @@
     <w:p/>
     <w:p/>
     <w:p>
+      <w:pPr>
+        <w:pStyle w:val="Heading3"/>
+      </w:pPr>
       <w:r>
         <w:t xml:space="preserve">Loading a </w:t>
       </w:r>
@@ -1021,6 +1071,9 @@
     </w:p>
     <w:p/>
     <w:p>
+      <w:pPr>
+        <w:pStyle w:val="Heading3"/>
+      </w:pPr>
       <w:r>
         <w:t xml:space="preserve">Loading a </w:t>
       </w:r>
@@ -1035,18 +1088,27 @@
     <w:p/>
     <w:p/>
     <w:p>
+      <w:pPr>
+        <w:pStyle w:val="Heading3"/>
+      </w:pPr>
       <w:r>
         <w:t>Loading a feature</w:t>
       </w:r>
     </w:p>
     <w:p/>
     <w:p>
+      <w:pPr>
+        <w:pStyle w:val="Heading3"/>
+      </w:pPr>
       <w:r>
         <w:t>Unloading a feature</w:t>
       </w:r>
     </w:p>
     <w:p/>
     <w:p>
+      <w:pPr>
+        <w:pStyle w:val="Heading3"/>
+      </w:pPr>
       <w:r>
         <w:t>Replacing a feature</w:t>
       </w:r>
@@ -1056,43 +1118,65 @@
     <w:p/>
     <w:p/>
     <w:p>
+      <w:pPr>
+        <w:pStyle w:val="Heading3"/>
+      </w:pPr>
       <w:r>
         <w:t>Loading a component</w:t>
       </w:r>
     </w:p>
     <w:p/>
     <w:p>
+      <w:pPr>
+        <w:pStyle w:val="Heading3"/>
+      </w:pPr>
       <w:r>
         <w:t>Unloading a component</w:t>
       </w:r>
     </w:p>
     <w:p/>
     <w:p>
-      <w:r>
+      <w:pPr>
+        <w:pStyle w:val="Heading3"/>
+      </w:pPr>
+      <w:r>
+        <w:lastRenderedPageBreak/>
         <w:t>Replacing a component</w:t>
       </w:r>
     </w:p>
     <w:p/>
     <w:p/>
     <w:p>
+      <w:pPr>
+        <w:pStyle w:val="Heading3"/>
+      </w:pPr>
       <w:r>
         <w:t>Using undo/redo</w:t>
       </w:r>
     </w:p>
     <w:p/>
     <w:p>
+      <w:pPr>
+        <w:pStyle w:val="Heading3"/>
+      </w:pPr>
       <w:r>
         <w:t>Creating a snapshot</w:t>
       </w:r>
     </w:p>
     <w:p/>
     <w:p>
+      <w:pPr>
+        <w:pStyle w:val="Heading3"/>
+      </w:pPr>
       <w:r>
         <w:t>Returning to a snapshot</w:t>
       </w:r>
     </w:p>
     <w:p/>
     <w:p>
+      <w:pPr>
+        <w:pStyle w:val="Heading3"/>
+      </w:pPr>
       <w:r>
         <w:t>Copying a snapshot</w:t>
       </w:r>
@@ -1100,6 +1184,9 @@
     <w:p/>
     <w:p/>
     <w:p>
+      <w:pPr>
+        <w:pStyle w:val="Heading3"/>
+      </w:pPr>
       <w:r>
         <w:t xml:space="preserve">Creating a sibling </w:t>
       </w:r>
@@ -1109,6 +1196,9 @@
     </w:p>
     <w:p/>
     <w:p>
+      <w:pPr>
+        <w:pStyle w:val="Heading3"/>
+      </w:pPr>
       <w:r>
         <w:t xml:space="preserve">Creating a child </w:t>
       </w:r>
@@ -1118,6 +1208,9 @@
     </w:p>
     <w:p/>
     <w:p>
+      <w:pPr>
+        <w:pStyle w:val="Heading3"/>
+      </w:pPr>
       <w:r>
         <w:t xml:space="preserve">Automatically creating child </w:t>
       </w:r>
@@ -1551,6 +1644,28 @@
       <w:szCs w:val="26"/>
     </w:rPr>
   </w:style>
+  <w:style w:type="paragraph" w:styleId="Heading3">
+    <w:name w:val="heading 3"/>
+    <w:basedOn w:val="Normal"/>
+    <w:next w:val="Normal"/>
+    <w:link w:val="Heading3Char"/>
+    <w:uiPriority w:val="9"/>
+    <w:unhideWhenUsed/>
+    <w:qFormat/>
+    <w:rsid w:val="004C4BA8"/>
+    <w:pPr>
+      <w:keepNext/>
+      <w:keepLines/>
+      <w:spacing w:before="200"/>
+      <w:outlineLvl w:val="2"/>
+    </w:pPr>
+    <w:rPr>
+      <w:rFonts w:asciiTheme="majorHAnsi" w:eastAsiaTheme="majorEastAsia" w:hAnsiTheme="majorHAnsi" w:cstheme="majorBidi"/>
+      <w:b/>
+      <w:bCs/>
+      <w:color w:val="4F81BD" w:themeColor="accent1"/>
+    </w:rPr>
+  </w:style>
   <w:style w:type="paragraph" w:styleId="Heading4">
     <w:name w:val="heading 4"/>
     <w:basedOn w:val="Normal"/>
@@ -1927,6 +2042,19 @@
       <w:spacing w:after="100"/>
       <w:ind w:left="1760"/>
     </w:pPr>
+  </w:style>
+  <w:style w:type="character" w:customStyle="1" w:styleId="Heading3Char">
+    <w:name w:val="Heading 3 Char"/>
+    <w:basedOn w:val="DefaultParagraphFont"/>
+    <w:link w:val="Heading3"/>
+    <w:uiPriority w:val="9"/>
+    <w:rsid w:val="004C4BA8"/>
+    <w:rPr>
+      <w:rFonts w:asciiTheme="majorHAnsi" w:eastAsiaTheme="majorEastAsia" w:hAnsiTheme="majorHAnsi" w:cstheme="majorBidi"/>
+      <w:b/>
+      <w:bCs/>
+      <w:color w:val="4F81BD" w:themeColor="accent1"/>
+    </w:rPr>
   </w:style>
 </w:styles>
 </file>

</xml_diff>

<commit_message>
- Updated the user specification. Finished user descriptions and non-goals. Working on the use cases. - Removed non-useful codenames. - Added the design philosophy document which will describe how the design/implementation process will take place - Updated the specification document with additional ideas.
</commit_message>
<xml_diff>
--- a/design/Specification.docx
+++ b/design/Specification.docx
@@ -99,7 +99,7 @@
           <w:rPr>
             <w:noProof/>
           </w:rPr>
-          <w:t>Thursday, 25 September 2008</w:t>
+          <w:t>Tuesday, 30 September 2008</w:t>
         </w:r>
       </w:fldSimple>
     </w:p>
@@ -118,226 +118,192 @@
       </w:r>
       <w:r>
         <w:tab/>
-        <w:t xml:space="preserve">P. van </w:t>
-      </w:r>
-      <w:proofErr w:type="spellStart"/>
-      <w:r>
-        <w:t>der</w:t>
-      </w:r>
-      <w:proofErr w:type="spellEnd"/>
+        <w:t>P. van der Velde</w:t>
+      </w:r>
+    </w:p>
+    <w:p>
+      <w:r>
+        <w:br w:type="page"/>
+      </w:r>
+    </w:p>
+    <w:p/>
+    <w:p>
+      <w:pPr>
+        <w:pStyle w:val="Heading1"/>
+      </w:pPr>
+      <w:bookmarkStart w:id="0" w:name="_Toc208673621"/>
+      <w:r>
+        <w:t>Disclaimer</w:t>
+      </w:r>
+      <w:bookmarkEnd w:id="0"/>
+    </w:p>
+    <w:p>
+      <w:r>
+        <w:t>This specification is not, by any stretch of the imagination, complete. It will need to be revised several times before it is complete. Currently several major parts are either missing or incomplete. This disclaimer will be updated to reflect any change in these sections. Finally a specification is supposed to be a ‘living’ document and therefore never complete. What were you thinking, better learn to live with this fact.</w:t>
+      </w:r>
+    </w:p>
+    <w:p/>
+    <w:p>
+      <w:pPr>
+        <w:pStyle w:val="Heading1"/>
+      </w:pPr>
+      <w:bookmarkStart w:id="1" w:name="_Toc208673622"/>
+      <w:r>
+        <w:t>Introduction</w:t>
+      </w:r>
+      <w:bookmarkEnd w:id="1"/>
+    </w:p>
+    <w:p>
+      <w:r>
+        <w:t xml:space="preserve">This specification will define the global architecture of Apollo. </w:t>
+      </w:r>
+    </w:p>
+    <w:p/>
+    <w:p/>
+    <w:p>
+      <w:r>
+        <w:t>Apollo consists of 3 parts</w:t>
+      </w:r>
+    </w:p>
+    <w:p>
+      <w:pPr>
+        <w:pStyle w:val="ListParagraph"/>
+        <w:numPr>
+          <w:ilvl w:val="0"/>
+          <w:numId w:val="1"/>
+        </w:numPr>
+      </w:pPr>
+      <w:r>
+        <w:t>core</w:t>
+      </w:r>
+    </w:p>
+    <w:p>
+      <w:pPr>
+        <w:pStyle w:val="ListParagraph"/>
+        <w:numPr>
+          <w:ilvl w:val="0"/>
+          <w:numId w:val="1"/>
+        </w:numPr>
+      </w:pPr>
+      <w:r>
+        <w:t>User interface</w:t>
+      </w:r>
+      <w:r>
+        <w:t xml:space="preserve"> (UI)</w:t>
+      </w:r>
+    </w:p>
+    <w:p>
+      <w:pPr>
+        <w:pStyle w:val="ListParagraph"/>
+        <w:numPr>
+          <w:ilvl w:val="0"/>
+          <w:numId w:val="1"/>
+        </w:numPr>
+      </w:pPr>
+      <w:r>
+        <w:t>At least one but probably more plug-ins</w:t>
+      </w:r>
+    </w:p>
+    <w:p/>
+    <w:p>
+      <w:r>
+        <w:t xml:space="preserve">Apollo gets all its power through the plug-ins. </w:t>
+      </w:r>
+      <w:r>
+        <w:t>T</w:t>
+      </w:r>
+      <w:r>
+        <w:t xml:space="preserve">he </w:t>
+      </w:r>
+      <w:r>
+        <w:t>core</w:t>
+      </w:r>
+      <w:r>
+        <w:t xml:space="preserve"> or the UI are</w:t>
+      </w:r>
+      <w:r>
+        <w:t xml:space="preserve"> not</w:t>
+      </w:r>
+      <w:r>
+        <w:t xml:space="preserve"> capable of any </w:t>
+      </w:r>
+      <w:r>
+        <w:t>data generation or processing. The plug-ins provide the data generation, storage and visualization capabilities. The</w:t>
+      </w:r>
       <w:r>
         <w:t xml:space="preserve"> </w:t>
       </w:r>
-      <w:proofErr w:type="spellStart"/>
-      <w:r>
-        <w:t>Velde</w:t>
-      </w:r>
-      <w:proofErr w:type="spellEnd"/>
-    </w:p>
-    <w:p>
-      <w:r>
-        <w:br w:type="page"/>
-      </w:r>
-    </w:p>
+      <w:r>
+        <w:t>core</w:t>
+      </w:r>
+      <w:r>
+        <w:t xml:space="preserve"> </w:t>
+      </w:r>
+      <w:r>
+        <w:t>provides tools for the administration of the plug-ins and the UI provides the interface with the user.</w:t>
+      </w:r>
+    </w:p>
+    <w:p/>
+    <w:p>
+      <w:r>
+        <w:t>Describe:</w:t>
+      </w:r>
+    </w:p>
+    <w:p>
+      <w:pPr>
+        <w:pStyle w:val="ListParagraph"/>
+        <w:numPr>
+          <w:ilvl w:val="0"/>
+          <w:numId w:val="1"/>
+        </w:numPr>
+      </w:pPr>
+      <w:r>
+        <w:t>Interaction between the different parts</w:t>
+      </w:r>
+    </w:p>
+    <w:p>
+      <w:pPr>
+        <w:pStyle w:val="ListParagraph"/>
+        <w:numPr>
+          <w:ilvl w:val="0"/>
+          <w:numId w:val="1"/>
+        </w:numPr>
+      </w:pPr>
+      <w:r>
+        <w:t>Core</w:t>
+      </w:r>
+    </w:p>
+    <w:p>
+      <w:pPr>
+        <w:pStyle w:val="ListParagraph"/>
+        <w:numPr>
+          <w:ilvl w:val="0"/>
+          <w:numId w:val="1"/>
+        </w:numPr>
+      </w:pPr>
+      <w:r>
+        <w:t>User interface</w:t>
+      </w:r>
+    </w:p>
+    <w:p>
+      <w:pPr>
+        <w:pStyle w:val="ListParagraph"/>
+        <w:numPr>
+          <w:ilvl w:val="0"/>
+          <w:numId w:val="1"/>
+        </w:numPr>
+      </w:pPr>
+      <w:r>
+        <w:t>Plug-in behavior</w:t>
+      </w:r>
+    </w:p>
+    <w:p/>
+    <w:p/>
     <w:p/>
     <w:p>
       <w:pPr>
         <w:pStyle w:val="Heading1"/>
       </w:pPr>
-      <w:bookmarkStart w:id="0" w:name="_Toc208673621"/>
-      <w:r>
-        <w:t>Disclaimer</w:t>
-      </w:r>
-      <w:bookmarkEnd w:id="0"/>
-    </w:p>
-    <w:p>
-      <w:r>
-        <w:t xml:space="preserve">This specification is not, by any stretch of the imagination, complete. It will need to be revised several times before it is complete. Currently several major parts are either missing or incomplete. This disclaimer will be updated to reflect any change in these sections. Finally a specification is supposed to be a ‘living’ document and therefore never complete. What were you </w:t>
-      </w:r>
-      <w:proofErr w:type="gramStart"/>
-      <w:r>
-        <w:t>thinking,</w:t>
-      </w:r>
-      <w:proofErr w:type="gramEnd"/>
-      <w:r>
-        <w:t xml:space="preserve"> better learn to live with this fact.</w:t>
-      </w:r>
-    </w:p>
-    <w:p/>
-    <w:p>
-      <w:pPr>
-        <w:pStyle w:val="Heading1"/>
-      </w:pPr>
-      <w:bookmarkStart w:id="1" w:name="_Toc208673622"/>
-      <w:r>
-        <w:t>Introduction</w:t>
-      </w:r>
-      <w:bookmarkEnd w:id="1"/>
-    </w:p>
-    <w:p>
-      <w:r>
-        <w:t xml:space="preserve">This specification will define the global architecture of Apollo. </w:t>
-      </w:r>
-    </w:p>
-    <w:p/>
-    <w:p/>
-    <w:p>
-      <w:r>
-        <w:t>Apollo consists of 3 parts</w:t>
-      </w:r>
-    </w:p>
-    <w:p>
-      <w:pPr>
-        <w:pStyle w:val="ListParagraph"/>
-        <w:numPr>
-          <w:ilvl w:val="0"/>
-          <w:numId w:val="1"/>
-        </w:numPr>
-      </w:pPr>
-      <w:r>
-        <w:t>core</w:t>
-      </w:r>
-    </w:p>
-    <w:p>
-      <w:pPr>
-        <w:pStyle w:val="ListParagraph"/>
-        <w:numPr>
-          <w:ilvl w:val="0"/>
-          <w:numId w:val="1"/>
-        </w:numPr>
-      </w:pPr>
-      <w:r>
-        <w:t>User interface</w:t>
-      </w:r>
-      <w:r>
-        <w:t xml:space="preserve"> (UI)</w:t>
-      </w:r>
-    </w:p>
-    <w:p>
-      <w:pPr>
-        <w:pStyle w:val="ListParagraph"/>
-        <w:numPr>
-          <w:ilvl w:val="0"/>
-          <w:numId w:val="1"/>
-        </w:numPr>
-      </w:pPr>
-      <w:r>
-        <w:t>At least one but probably more plug-ins</w:t>
-      </w:r>
-    </w:p>
-    <w:p/>
-    <w:p>
-      <w:r>
-        <w:t xml:space="preserve">Apollo gets all its power through the plug-ins. </w:t>
-      </w:r>
-      <w:r>
-        <w:t>T</w:t>
-      </w:r>
-      <w:r>
-        <w:t xml:space="preserve">he </w:t>
-      </w:r>
-      <w:r>
-        <w:t>core</w:t>
-      </w:r>
-      <w:r>
-        <w:t xml:space="preserve"> or the UI are</w:t>
-      </w:r>
-      <w:r>
-        <w:t xml:space="preserve"> not</w:t>
-      </w:r>
-      <w:r>
-        <w:t xml:space="preserve"> capable of any </w:t>
-      </w:r>
-      <w:r>
-        <w:t xml:space="preserve">data generation or processing. The plug-ins </w:t>
-      </w:r>
-      <w:proofErr w:type="gramStart"/>
-      <w:r>
-        <w:t>provide</w:t>
-      </w:r>
-      <w:proofErr w:type="gramEnd"/>
-      <w:r>
-        <w:t xml:space="preserve"> the data generation, storage and visualization capabilities. The</w:t>
-      </w:r>
-      <w:r>
-        <w:t xml:space="preserve"> </w:t>
-      </w:r>
-      <w:r>
-        <w:t>core</w:t>
-      </w:r>
-      <w:r>
-        <w:t xml:space="preserve"> </w:t>
-      </w:r>
-      <w:r>
-        <w:t>provides tools for the administration of the plug-ins and the UI provides the interface with the user.</w:t>
-      </w:r>
-    </w:p>
-    <w:p/>
-    <w:p>
-      <w:r>
-        <w:t>Describe:</w:t>
-      </w:r>
-    </w:p>
-    <w:p>
-      <w:pPr>
-        <w:pStyle w:val="ListParagraph"/>
-        <w:numPr>
-          <w:ilvl w:val="0"/>
-          <w:numId w:val="1"/>
-        </w:numPr>
-      </w:pPr>
-      <w:r>
-        <w:t>Interaction between the different parts</w:t>
-      </w:r>
-    </w:p>
-    <w:p>
-      <w:pPr>
-        <w:pStyle w:val="ListParagraph"/>
-        <w:numPr>
-          <w:ilvl w:val="0"/>
-          <w:numId w:val="1"/>
-        </w:numPr>
-      </w:pPr>
-      <w:r>
-        <w:t>Core</w:t>
-      </w:r>
-    </w:p>
-    <w:p>
-      <w:pPr>
-        <w:pStyle w:val="ListParagraph"/>
-        <w:numPr>
-          <w:ilvl w:val="0"/>
-          <w:numId w:val="1"/>
-        </w:numPr>
-      </w:pPr>
-      <w:r>
-        <w:t>User interface</w:t>
-      </w:r>
-    </w:p>
-    <w:p>
-      <w:pPr>
-        <w:pStyle w:val="ListParagraph"/>
-        <w:numPr>
-          <w:ilvl w:val="0"/>
-          <w:numId w:val="1"/>
-        </w:numPr>
-      </w:pPr>
-      <w:r>
-        <w:t xml:space="preserve">Plug-in </w:t>
-      </w:r>
-      <w:proofErr w:type="spellStart"/>
-      <w:r>
-        <w:t>behavior</w:t>
-      </w:r>
-      <w:proofErr w:type="spellEnd"/>
-    </w:p>
-    <w:p/>
-    <w:p/>
-    <w:p/>
-    <w:p>
-      <w:pPr>
-        <w:pStyle w:val="Heading1"/>
-      </w:pPr>
       <w:bookmarkStart w:id="2" w:name="_Toc208673623"/>
       <w:r>
         <w:t>Architecture</w:t>
@@ -427,20 +393,7 @@
         </w:numPr>
       </w:pPr>
       <w:r>
-        <w:t xml:space="preserve">Project plug-in API. Allows developers to write project plug-ins. Project plug-ins provide extra types of generators and </w:t>
-      </w:r>
-      <w:proofErr w:type="spellStart"/>
-      <w:proofErr w:type="gramStart"/>
-      <w:r>
-        <w:t>visualizers</w:t>
-      </w:r>
-      <w:proofErr w:type="spellEnd"/>
-      <w:r>
-        <w:t>(</w:t>
-      </w:r>
-      <w:proofErr w:type="gramEnd"/>
-      <w:r>
-        <w:t>?). This API is based on the generic plug-in API.</w:t>
+        <w:t>Project plug-in API. Allows developers to write project plug-ins. Project plug-ins provide extra types of generators and visualizers(?). This API is based on the generic plug-in API.</w:t>
       </w:r>
     </w:p>
     <w:p>
@@ -470,15 +423,7 @@
     </w:p>
     <w:p>
       <w:r>
-        <w:t xml:space="preserve">The core contains the kernel (services, global command system, </w:t>
-      </w:r>
-      <w:proofErr w:type="gramStart"/>
-      <w:r>
-        <w:t>global</w:t>
-      </w:r>
-      <w:proofErr w:type="gramEnd"/>
-      <w:r>
-        <w:t xml:space="preserve"> data), the project system and the </w:t>
+        <w:t xml:space="preserve">The core contains the kernel (services, global command system, global data), the project system and the </w:t>
       </w:r>
       <w:r>
         <w:t xml:space="preserve">core UI system. All three parts provide API’s which are at least within the core generally available. To the outside only a part of the project system API and the full core UI API are available at run-time. On top of that both API’s are only available to specific external components. </w:t>
@@ -608,11 +553,9 @@
       <w:r>
         <w:t xml:space="preserve"> consists of data + generator + </w:t>
       </w:r>
-      <w:proofErr w:type="spellStart"/>
-      <w:r>
-        <w:t>visualizers</w:t>
-      </w:r>
-      <w:proofErr w:type="spellEnd"/>
+      <w:r>
+        <w:t>post-processing</w:t>
+      </w:r>
     </w:p>
     <w:p>
       <w:pPr>
@@ -629,15 +572,7 @@
         <w:t>irected (Acyclic) Graph of experiments</w:t>
       </w:r>
       <w:r>
-        <w:t xml:space="preserve">. There are different ways of creating DAG nodes. Always have a single top-level </w:t>
-      </w:r>
-      <w:proofErr w:type="gramStart"/>
-      <w:r>
-        <w:t>node(</w:t>
-      </w:r>
-      <w:proofErr w:type="gramEnd"/>
-      <w:r>
-        <w:t>?)</w:t>
+        <w:t>. There are different ways of creating DAG nodes. Always have a single top-level node(?)</w:t>
       </w:r>
     </w:p>
     <w:p>
@@ -793,7 +728,75 @@
         <w:t>What are the rules for plug-ins?</w:t>
       </w:r>
     </w:p>
-    <w:p/>
+    <w:p>
+      <w:pPr>
+        <w:pStyle w:val="ListParagraph"/>
+        <w:numPr>
+          <w:ilvl w:val="0"/>
+          <w:numId w:val="1"/>
+        </w:numPr>
+      </w:pPr>
+      <w:r>
+        <w:t>What area’s can be extended? Suggestion:</w:t>
+      </w:r>
+    </w:p>
+    <w:p>
+      <w:pPr>
+        <w:pStyle w:val="ListParagraph"/>
+        <w:numPr>
+          <w:ilvl w:val="1"/>
+          <w:numId w:val="1"/>
+        </w:numPr>
+      </w:pPr>
+      <w:r>
+        <w:t>Experiment sub-elements</w:t>
+      </w:r>
+    </w:p>
+    <w:p>
+      <w:pPr>
+        <w:pStyle w:val="ListParagraph"/>
+        <w:numPr>
+          <w:ilvl w:val="1"/>
+          <w:numId w:val="1"/>
+        </w:numPr>
+      </w:pPr>
+      <w:r>
+        <w:t>Data processing and visualization</w:t>
+      </w:r>
+    </w:p>
+    <w:p>
+      <w:pPr>
+        <w:pStyle w:val="ListParagraph"/>
+        <w:numPr>
+          <w:ilvl w:val="1"/>
+          <w:numId w:val="1"/>
+        </w:numPr>
+      </w:pPr>
+      <w:r>
+        <w:t>Data import and export</w:t>
+      </w:r>
+    </w:p>
+    <w:p>
+      <w:pPr>
+        <w:pStyle w:val="ListParagraph"/>
+        <w:numPr>
+          <w:ilvl w:val="1"/>
+          <w:numId w:val="1"/>
+        </w:numPr>
+      </w:pPr>
+      <w:r>
+        <w:t>Additional experiment types</w:t>
+      </w:r>
+    </w:p>
+    <w:p>
+      <w:pPr>
+        <w:pStyle w:val="ListParagraph"/>
+        <w:numPr>
+          <w:ilvl w:val="0"/>
+          <w:numId w:val="1"/>
+        </w:numPr>
+      </w:pPr>
+    </w:p>
     <w:p/>
     <w:p/>
     <w:p/>
@@ -805,6 +808,88 @@
         <w:t>Working with Apollo</w:t>
       </w:r>
     </w:p>
+    <w:p/>
+    <w:p>
+      <w:r>
+        <w:t>Tools should never be in the way! Achieve this by (amongst other things)</w:t>
+      </w:r>
+    </w:p>
+    <w:p>
+      <w:pPr>
+        <w:pStyle w:val="ListParagraph"/>
+        <w:numPr>
+          <w:ilvl w:val="0"/>
+          <w:numId w:val="1"/>
+        </w:numPr>
+      </w:pPr>
+      <w:r>
+        <w:t>Integrated UI (integrate with CAD and hide)</w:t>
+      </w:r>
+      <w:r>
+        <w:t>,</w:t>
+      </w:r>
+    </w:p>
+    <w:p>
+      <w:pPr>
+        <w:pStyle w:val="ListParagraph"/>
+        <w:numPr>
+          <w:ilvl w:val="0"/>
+          <w:numId w:val="1"/>
+        </w:numPr>
+      </w:pPr>
+      <w:r>
+        <w:t>Automatic assembly of the right tools for the job</w:t>
+      </w:r>
+      <w:r>
+        <w:t>.</w:t>
+      </w:r>
+    </w:p>
+    <w:p>
+      <w:pPr>
+        <w:pStyle w:val="ListParagraph"/>
+        <w:numPr>
+          <w:ilvl w:val="0"/>
+          <w:numId w:val="1"/>
+        </w:numPr>
+      </w:pPr>
+      <w:r>
+        <w:t>Never ask the user for more data than absolutely necessary, favour calculating over asking. Also remember what data the user provided.</w:t>
+      </w:r>
+    </w:p>
+    <w:p>
+      <w:pPr>
+        <w:pStyle w:val="ListParagraph"/>
+        <w:numPr>
+          <w:ilvl w:val="0"/>
+          <w:numId w:val="1"/>
+        </w:numPr>
+      </w:pPr>
+      <w:r>
+        <w:t xml:space="preserve">Derive as much of the meta-data without any user input. Derive from set-up and other user inputs. In fact </w:t>
+      </w:r>
+      <w:r>
+        <w:rPr>
+          <w:b/>
+        </w:rPr>
+        <w:t>never</w:t>
+      </w:r>
+      <w:r>
+        <w:t xml:space="preserve"> ask user for meta-data!</w:t>
+      </w:r>
+    </w:p>
+    <w:p>
+      <w:pPr>
+        <w:pStyle w:val="ListParagraph"/>
+        <w:numPr>
+          <w:ilvl w:val="0"/>
+          <w:numId w:val="1"/>
+        </w:numPr>
+      </w:pPr>
+      <w:r>
+        <w:t>Users should only need to know the physics side of things, but they should be able to edit the numerics side if they desire.</w:t>
+      </w:r>
+    </w:p>
+    <w:p/>
     <w:p/>
     <w:p>
       <w:pPr>
@@ -874,7 +959,7 @@
         </w:numPr>
       </w:pPr>
       <w:r>
-        <w:t>Kernel loads command system</w:t>
+        <w:t>Kernel loads logger</w:t>
       </w:r>
     </w:p>
     <w:p>
@@ -886,7 +971,7 @@
         </w:numPr>
       </w:pPr>
       <w:r>
-        <w:t>Kernel loads essential services only (logging, messaging, exception handler,  licensing, call-home)</w:t>
+        <w:t>Kernel loads exception handler</w:t>
       </w:r>
     </w:p>
     <w:p>
@@ -898,7 +983,7 @@
         </w:numPr>
       </w:pPr>
       <w:r>
-        <w:t>Project system provides commands but does not load any sub-systems</w:t>
+        <w:t>Kernel loads call-home</w:t>
       </w:r>
     </w:p>
     <w:p>
@@ -910,6 +995,64 @@
         </w:numPr>
       </w:pPr>
       <w:r>
+        <w:t>Kernel loads licensing</w:t>
+      </w:r>
+    </w:p>
+    <w:p>
+      <w:pPr>
+        <w:pStyle w:val="ListParagraph"/>
+        <w:numPr>
+          <w:ilvl w:val="1"/>
+          <w:numId w:val="2"/>
+        </w:numPr>
+      </w:pPr>
+      <w:r>
+        <w:lastRenderedPageBreak/>
+        <w:t>Kernel loads command system</w:t>
+      </w:r>
+    </w:p>
+    <w:p>
+      <w:pPr>
+        <w:pStyle w:val="ListParagraph"/>
+        <w:numPr>
+          <w:ilvl w:val="1"/>
+          <w:numId w:val="2"/>
+        </w:numPr>
+      </w:pPr>
+      <w:r>
+        <w:t>Kernel loads</w:t>
+      </w:r>
+      <w:r>
+        <w:t xml:space="preserve"> additional</w:t>
+      </w:r>
+      <w:r>
+        <w:t xml:space="preserve"> essential services </w:t>
+      </w:r>
+      <w:r>
+        <w:t>(e.g. messaging)</w:t>
+      </w:r>
+    </w:p>
+    <w:p>
+      <w:pPr>
+        <w:pStyle w:val="ListParagraph"/>
+        <w:numPr>
+          <w:ilvl w:val="1"/>
+          <w:numId w:val="2"/>
+        </w:numPr>
+      </w:pPr>
+      <w:r>
+        <w:t>Project system provides commands but does not load any sub-systems</w:t>
+      </w:r>
+    </w:p>
+    <w:p>
+      <w:pPr>
+        <w:pStyle w:val="ListParagraph"/>
+        <w:numPr>
+          <w:ilvl w:val="1"/>
+          <w:numId w:val="2"/>
+        </w:numPr>
+      </w:pPr>
+      <w:r>
         <w:t>Core UI provides commands but does not load any sub-systems</w:t>
       </w:r>
     </w:p>
@@ -922,7 +1065,11 @@
         </w:numPr>
       </w:pPr>
     </w:p>
-    <w:p/>
+    <w:p>
+      <w:r>
+        <w:t>Should probably provide startup options (startMinimal, startMaximal etc.)</w:t>
+      </w:r>
+    </w:p>
     <w:p>
       <w:pPr>
         <w:pStyle w:val="Heading3"/>
@@ -979,7 +1126,6 @@
         <w:pStyle w:val="Heading3"/>
       </w:pPr>
       <w:r>
-        <w:lastRenderedPageBreak/>
         <w:t>Closing a</w:t>
       </w:r>
       <w:r>
@@ -1140,7 +1286,6 @@
         <w:pStyle w:val="Heading3"/>
       </w:pPr>
       <w:r>
-        <w:lastRenderedPageBreak/>
         <w:t>Replacing a component</w:t>
       </w:r>
     </w:p>
@@ -1343,6 +1488,118 @@
     </w:lvl>
   </w:abstractNum>
   <w:abstractNum w:abstractNumId="1">
+    <w:nsid w:val="3FE15725"/>
+    <w:multiLevelType w:val="hybridMultilevel"/>
+    <w:tmpl w:val="1CDC8E2A"/>
+    <w:lvl w:ilvl="0" w:tplc="685CFCC0">
+      <w:numFmt w:val="bullet"/>
+      <w:lvlText w:val="-"/>
+      <w:lvlJc w:val="left"/>
+      <w:pPr>
+        <w:ind w:left="720" w:hanging="360"/>
+      </w:pPr>
+      <w:rPr>
+        <w:rFonts w:ascii="Calibri" w:eastAsiaTheme="minorHAnsi" w:hAnsi="Calibri" w:cstheme="minorBidi" w:hint="default"/>
+      </w:rPr>
+    </w:lvl>
+    <w:lvl w:ilvl="1" w:tplc="14090003" w:tentative="1">
+      <w:start w:val="1"/>
+      <w:numFmt w:val="bullet"/>
+      <w:lvlText w:val="o"/>
+      <w:lvlJc w:val="left"/>
+      <w:pPr>
+        <w:ind w:left="1440" w:hanging="360"/>
+      </w:pPr>
+      <w:rPr>
+        <w:rFonts w:ascii="Courier New" w:hAnsi="Courier New" w:cs="Courier New" w:hint="default"/>
+      </w:rPr>
+    </w:lvl>
+    <w:lvl w:ilvl="2" w:tplc="14090005" w:tentative="1">
+      <w:start w:val="1"/>
+      <w:numFmt w:val="bullet"/>
+      <w:lvlText w:val=""/>
+      <w:lvlJc w:val="left"/>
+      <w:pPr>
+        <w:ind w:left="2160" w:hanging="360"/>
+      </w:pPr>
+      <w:rPr>
+        <w:rFonts w:ascii="Wingdings" w:hAnsi="Wingdings" w:hint="default"/>
+      </w:rPr>
+    </w:lvl>
+    <w:lvl w:ilvl="3" w:tplc="14090001" w:tentative="1">
+      <w:start w:val="1"/>
+      <w:numFmt w:val="bullet"/>
+      <w:lvlText w:val=""/>
+      <w:lvlJc w:val="left"/>
+      <w:pPr>
+        <w:ind w:left="2880" w:hanging="360"/>
+      </w:pPr>
+      <w:rPr>
+        <w:rFonts w:ascii="Symbol" w:hAnsi="Symbol" w:hint="default"/>
+      </w:rPr>
+    </w:lvl>
+    <w:lvl w:ilvl="4" w:tplc="14090003" w:tentative="1">
+      <w:start w:val="1"/>
+      <w:numFmt w:val="bullet"/>
+      <w:lvlText w:val="o"/>
+      <w:lvlJc w:val="left"/>
+      <w:pPr>
+        <w:ind w:left="3600" w:hanging="360"/>
+      </w:pPr>
+      <w:rPr>
+        <w:rFonts w:ascii="Courier New" w:hAnsi="Courier New" w:cs="Courier New" w:hint="default"/>
+      </w:rPr>
+    </w:lvl>
+    <w:lvl w:ilvl="5" w:tplc="14090005" w:tentative="1">
+      <w:start w:val="1"/>
+      <w:numFmt w:val="bullet"/>
+      <w:lvlText w:val=""/>
+      <w:lvlJc w:val="left"/>
+      <w:pPr>
+        <w:ind w:left="4320" w:hanging="360"/>
+      </w:pPr>
+      <w:rPr>
+        <w:rFonts w:ascii="Wingdings" w:hAnsi="Wingdings" w:hint="default"/>
+      </w:rPr>
+    </w:lvl>
+    <w:lvl w:ilvl="6" w:tplc="14090001" w:tentative="1">
+      <w:start w:val="1"/>
+      <w:numFmt w:val="bullet"/>
+      <w:lvlText w:val=""/>
+      <w:lvlJc w:val="left"/>
+      <w:pPr>
+        <w:ind w:left="5040" w:hanging="360"/>
+      </w:pPr>
+      <w:rPr>
+        <w:rFonts w:ascii="Symbol" w:hAnsi="Symbol" w:hint="default"/>
+      </w:rPr>
+    </w:lvl>
+    <w:lvl w:ilvl="7" w:tplc="14090003" w:tentative="1">
+      <w:start w:val="1"/>
+      <w:numFmt w:val="bullet"/>
+      <w:lvlText w:val="o"/>
+      <w:lvlJc w:val="left"/>
+      <w:pPr>
+        <w:ind w:left="5760" w:hanging="360"/>
+      </w:pPr>
+      <w:rPr>
+        <w:rFonts w:ascii="Courier New" w:hAnsi="Courier New" w:cs="Courier New" w:hint="default"/>
+      </w:rPr>
+    </w:lvl>
+    <w:lvl w:ilvl="8" w:tplc="14090005" w:tentative="1">
+      <w:start w:val="1"/>
+      <w:numFmt w:val="bullet"/>
+      <w:lvlText w:val=""/>
+      <w:lvlJc w:val="left"/>
+      <w:pPr>
+        <w:ind w:left="6480" w:hanging="360"/>
+      </w:pPr>
+      <w:rPr>
+        <w:rFonts w:ascii="Wingdings" w:hAnsi="Wingdings" w:hint="default"/>
+      </w:rPr>
+    </w:lvl>
+  </w:abstractNum>
+  <w:abstractNum w:abstractNumId="2">
     <w:nsid w:val="5A4B312A"/>
     <w:multiLevelType w:val="hybridMultilevel"/>
     <w:tmpl w:val="302C8E2A"/>
@@ -1435,6 +1692,9 @@
     <w:abstractNumId w:val="0"/>
   </w:num>
   <w:num w:numId="2">
+    <w:abstractNumId w:val="2"/>
+  </w:num>
+  <w:num w:numId="3">
     <w:abstractNumId w:val="1"/>
   </w:num>
 </w:numbering>

</xml_diff>

<commit_message>
Updates to the technical specification and the UML designs. Working on the core system.
</commit_message>
<xml_diff>
--- a/design/Specification.docx
+++ b/design/Specification.docx
@@ -99,7 +99,7 @@
           <w:rPr>
             <w:noProof/>
           </w:rPr>
-          <w:t>Tuesday, 30 September 2008</w:t>
+          <w:t>Thursday, 28 May 2009</w:t>
         </w:r>
       </w:fldSimple>
     </w:p>
@@ -118,8 +118,21 @@
       </w:r>
       <w:r>
         <w:tab/>
-        <w:t>P. van der Velde</w:t>
-      </w:r>
+        <w:t xml:space="preserve">P. van </w:t>
+      </w:r>
+      <w:proofErr w:type="spellStart"/>
+      <w:r>
+        <w:t>der</w:t>
+      </w:r>
+      <w:proofErr w:type="spellEnd"/>
+      <w:r>
+        <w:t xml:space="preserve"> </w:t>
+      </w:r>
+      <w:proofErr w:type="spellStart"/>
+      <w:r>
+        <w:t>Velde</w:t>
+      </w:r>
+      <w:proofErr w:type="spellEnd"/>
     </w:p>
     <w:p>
       <w:r>
@@ -139,10 +152,15 @@
     </w:p>
     <w:p>
       <w:r>
-        <w:t>This specification is not, by any stretch of the imagination, complete. It will need to be revised several times before it is complete. Currently several major parts are either missing or incomplete. This disclaimer will be updated to reflect any change in these sections. Finally a specification is supposed to be a ‘living’ document and therefore never complete. What were you thinking, better learn to live with this fact.</w:t>
-      </w:r>
-    </w:p>
-    <w:p/>
+        <w:t xml:space="preserve">This specification is not, by any stretch of the imagination, complete. It will need to be revised several times before it is complete. Currently several major parts are either missing or incomplete. This disclaimer will be updated to reflect any change in these sections. Finally a specification is supposed to be a ‘living’ document and therefore never complete. What were you </w:t>
+      </w:r>
+      <w:r>
+        <w:t>thinking;</w:t>
+      </w:r>
+      <w:r>
+        <w:t xml:space="preserve"> better learn to live with this fact.</w:t>
+      </w:r>
+    </w:p>
     <w:p>
       <w:pPr>
         <w:pStyle w:val="Heading1"/>
@@ -155,27 +173,112 @@
     </w:p>
     <w:p>
       <w:r>
-        <w:t xml:space="preserve">This specification will define the global architecture of Apollo. </w:t>
-      </w:r>
-    </w:p>
-    <w:p/>
-    <w:p/>
-    <w:p>
-      <w:r>
-        <w:t>Apollo consists of 3 parts</w:t>
-      </w:r>
-    </w:p>
-    <w:p>
-      <w:pPr>
-        <w:pStyle w:val="ListParagraph"/>
-        <w:numPr>
-          <w:ilvl w:val="0"/>
-          <w:numId w:val="1"/>
-        </w:numPr>
-      </w:pPr>
+        <w:t xml:space="preserve">This specification will define the global architecture of </w:t>
+      </w:r>
+      <w:r>
+        <w:t>the Apollo application</w:t>
+      </w:r>
+      <w:r>
+        <w:t xml:space="preserve">. </w:t>
+      </w:r>
+      <w:r>
+        <w:t xml:space="preserve"> The </w:t>
+      </w:r>
+      <w:r>
+        <w:t>Apollo</w:t>
+      </w:r>
+      <w:r>
+        <w:t xml:space="preserve"> application will </w:t>
+      </w:r>
+      <w:r>
+        <w:t xml:space="preserve">consist of </w:t>
+      </w:r>
+      <w:r>
+        <w:t>three different</w:t>
+      </w:r>
+      <w:r>
+        <w:t xml:space="preserve"> parts</w:t>
+      </w:r>
+      <w:r>
+        <w:t xml:space="preserve">, the core, the user interface and one or more plug-ins. The plug-ins will contain the </w:t>
+      </w:r>
+    </w:p>
+    <w:p/>
+    <w:p>
+      <w:r>
+        <w:t xml:space="preserve">Apollo gets all its power through the plug-ins. </w:t>
+      </w:r>
+      <w:r>
+        <w:t>T</w:t>
+      </w:r>
+      <w:r>
+        <w:t xml:space="preserve">he </w:t>
+      </w:r>
       <w:r>
         <w:t>core</w:t>
       </w:r>
+      <w:r>
+        <w:t xml:space="preserve"> or the UI are</w:t>
+      </w:r>
+      <w:r>
+        <w:t xml:space="preserve"> not</w:t>
+      </w:r>
+      <w:r>
+        <w:t xml:space="preserve"> capable of any </w:t>
+      </w:r>
+      <w:r>
+        <w:t xml:space="preserve">data generation or processing. The plug-ins </w:t>
+      </w:r>
+      <w:proofErr w:type="gramStart"/>
+      <w:r>
+        <w:t>provide</w:t>
+      </w:r>
+      <w:proofErr w:type="gramEnd"/>
+      <w:r>
+        <w:t xml:space="preserve"> the data generation, storage and visualization capabilities. The</w:t>
+      </w:r>
+      <w:r>
+        <w:t xml:space="preserve"> </w:t>
+      </w:r>
+      <w:r>
+        <w:t>core</w:t>
+      </w:r>
+      <w:r>
+        <w:t xml:space="preserve"> </w:t>
+      </w:r>
+      <w:r>
+        <w:t>provides tools for the administration of the plug-ins and the UI provides the interface with the user.</w:t>
+      </w:r>
+    </w:p>
+    <w:p/>
+    <w:p>
+      <w:r>
+        <w:t>Describe:</w:t>
+      </w:r>
+    </w:p>
+    <w:p>
+      <w:pPr>
+        <w:pStyle w:val="ListParagraph"/>
+        <w:numPr>
+          <w:ilvl w:val="0"/>
+          <w:numId w:val="1"/>
+        </w:numPr>
+      </w:pPr>
+      <w:r>
+        <w:t>Interaction between the different parts</w:t>
+      </w:r>
+    </w:p>
+    <w:p>
+      <w:pPr>
+        <w:pStyle w:val="ListParagraph"/>
+        <w:numPr>
+          <w:ilvl w:val="0"/>
+          <w:numId w:val="1"/>
+        </w:numPr>
+      </w:pPr>
+      <w:r>
+        <w:t>Core</w:t>
+      </w:r>
     </w:p>
     <w:p>
       <w:pPr>
@@ -188,507 +291,445 @@
       <w:r>
         <w:t>User interface</w:t>
       </w:r>
-      <w:r>
-        <w:t xml:space="preserve"> (UI)</w:t>
-      </w:r>
-    </w:p>
-    <w:p>
-      <w:pPr>
-        <w:pStyle w:val="ListParagraph"/>
-        <w:numPr>
-          <w:ilvl w:val="0"/>
-          <w:numId w:val="1"/>
-        </w:numPr>
-      </w:pPr>
-      <w:r>
-        <w:t>At least one but probably more plug-ins</w:t>
-      </w:r>
-    </w:p>
-    <w:p/>
-    <w:p>
-      <w:r>
-        <w:t xml:space="preserve">Apollo gets all its power through the plug-ins. </w:t>
-      </w:r>
-      <w:r>
-        <w:t>T</w:t>
-      </w:r>
-      <w:r>
-        <w:t xml:space="preserve">he </w:t>
-      </w:r>
-      <w:r>
-        <w:t>core</w:t>
-      </w:r>
-      <w:r>
-        <w:t xml:space="preserve"> or the UI are</w:t>
-      </w:r>
-      <w:r>
-        <w:t xml:space="preserve"> not</w:t>
-      </w:r>
-      <w:r>
-        <w:t xml:space="preserve"> capable of any </w:t>
-      </w:r>
-      <w:r>
-        <w:t>data generation or processing. The plug-ins provide the data generation, storage and visualization capabilities. The</w:t>
-      </w:r>
-      <w:r>
-        <w:t xml:space="preserve"> </w:t>
-      </w:r>
-      <w:r>
-        <w:t>core</w:t>
-      </w:r>
-      <w:r>
-        <w:t xml:space="preserve"> </w:t>
-      </w:r>
-      <w:r>
-        <w:t>provides tools for the administration of the plug-ins and the UI provides the interface with the user.</w:t>
-      </w:r>
-    </w:p>
-    <w:p/>
-    <w:p>
-      <w:r>
-        <w:t>Describe:</w:t>
-      </w:r>
-    </w:p>
-    <w:p>
-      <w:pPr>
-        <w:pStyle w:val="ListParagraph"/>
-        <w:numPr>
-          <w:ilvl w:val="0"/>
-          <w:numId w:val="1"/>
-        </w:numPr>
-      </w:pPr>
-      <w:r>
-        <w:t>Interaction between the different parts</w:t>
-      </w:r>
-    </w:p>
-    <w:p>
-      <w:pPr>
-        <w:pStyle w:val="ListParagraph"/>
-        <w:numPr>
-          <w:ilvl w:val="0"/>
-          <w:numId w:val="1"/>
-        </w:numPr>
-      </w:pPr>
-      <w:r>
+    </w:p>
+    <w:p>
+      <w:pPr>
+        <w:pStyle w:val="ListParagraph"/>
+        <w:numPr>
+          <w:ilvl w:val="0"/>
+          <w:numId w:val="1"/>
+        </w:numPr>
+      </w:pPr>
+      <w:r>
+        <w:t xml:space="preserve">Plug-in </w:t>
+      </w:r>
+      <w:proofErr w:type="spellStart"/>
+      <w:r>
+        <w:t>behavior</w:t>
+      </w:r>
+      <w:proofErr w:type="spellEnd"/>
+    </w:p>
+    <w:p/>
+    <w:p/>
+    <w:p/>
+    <w:p>
+      <w:pPr>
+        <w:pStyle w:val="Heading1"/>
+      </w:pPr>
+      <w:bookmarkStart w:id="2" w:name="_Toc208673623"/>
+      <w:r>
+        <w:t>Architecture</w:t>
+      </w:r>
+      <w:bookmarkEnd w:id="2"/>
+    </w:p>
+    <w:p>
+      <w:r>
+        <w:t>This describes the general architecture of the different parts</w:t>
+      </w:r>
+    </w:p>
+    <w:p/>
+    <w:p>
+      <w:pPr>
+        <w:pStyle w:val="Heading2"/>
+      </w:pPr>
+      <w:bookmarkStart w:id="3" w:name="_Toc208673624"/>
+      <w:r>
+        <w:t>Interaction</w:t>
+      </w:r>
+      <w:bookmarkEnd w:id="3"/>
+    </w:p>
+    <w:p/>
+    <w:p>
+      <w:pPr>
+        <w:pStyle w:val="ListParagraph"/>
+        <w:numPr>
+          <w:ilvl w:val="0"/>
+          <w:numId w:val="1"/>
+        </w:numPr>
+      </w:pPr>
+      <w:r>
+        <w:t xml:space="preserve">The </w:t>
+      </w:r>
+      <w:r>
+        <w:t>core provides general services that can be used by both the UI and the plug-ins. The UI will have access to more different services than the plug-ins will.</w:t>
+      </w:r>
+    </w:p>
+    <w:p>
+      <w:pPr>
+        <w:pStyle w:val="ListParagraph"/>
+        <w:numPr>
+          <w:ilvl w:val="0"/>
+          <w:numId w:val="1"/>
+        </w:numPr>
+      </w:pPr>
+      <w:r>
+        <w:t>The core provides several</w:t>
+      </w:r>
+      <w:r>
+        <w:t xml:space="preserve"> different external API’s that can be used</w:t>
+      </w:r>
+    </w:p>
+    <w:p>
+      <w:pPr>
+        <w:pStyle w:val="ListParagraph"/>
+        <w:numPr>
+          <w:ilvl w:val="1"/>
+          <w:numId w:val="1"/>
+        </w:numPr>
+      </w:pPr>
+      <w:r>
+        <w:t>User interface API</w:t>
+      </w:r>
+      <w:r>
+        <w:t>. This API provides a way for the UI to interact with the core parts of Apollo.</w:t>
+      </w:r>
+    </w:p>
+    <w:p>
+      <w:pPr>
+        <w:pStyle w:val="ListParagraph"/>
+        <w:numPr>
+          <w:ilvl w:val="1"/>
+          <w:numId w:val="1"/>
+        </w:numPr>
+      </w:pPr>
+      <w:r>
+        <w:t>Generic plug-in API. This allows components to have their own plug-ins. Defines a series of standard rules that allow the core to locate and classify plug-ins.</w:t>
+      </w:r>
+    </w:p>
+    <w:p>
+      <w:pPr>
+        <w:pStyle w:val="ListParagraph"/>
+        <w:numPr>
+          <w:ilvl w:val="1"/>
+          <w:numId w:val="1"/>
+        </w:numPr>
+      </w:pPr>
+      <w:r>
+        <w:t xml:space="preserve">Project plug-in API. Allows developers to write project plug-ins. Project plug-ins provide extra types of generators and </w:t>
+      </w:r>
+      <w:proofErr w:type="spellStart"/>
+      <w:proofErr w:type="gramStart"/>
+      <w:r>
+        <w:t>visualizers</w:t>
+      </w:r>
+      <w:proofErr w:type="spellEnd"/>
+      <w:r>
+        <w:t>(</w:t>
+      </w:r>
+      <w:proofErr w:type="gramEnd"/>
+      <w:r>
+        <w:t>?). This API is based on the generic plug-in API.</w:t>
+      </w:r>
+    </w:p>
+    <w:p>
+      <w:pPr>
+        <w:pStyle w:val="ListParagraph"/>
+        <w:numPr>
+          <w:ilvl w:val="1"/>
+          <w:numId w:val="1"/>
+        </w:numPr>
+      </w:pPr>
+      <w:r>
+        <w:t xml:space="preserve">Component plug-in API. Allows developers to write components. The plug-in API ensures that plug-ins can be found by the system. </w:t>
+      </w:r>
+    </w:p>
+    <w:p/>
+    <w:p/>
+    <w:p>
+      <w:pPr>
+        <w:pStyle w:val="Heading2"/>
+      </w:pPr>
+      <w:bookmarkStart w:id="4" w:name="_Toc208673625"/>
+      <w:r>
+        <w:lastRenderedPageBreak/>
         <w:t>Core</w:t>
       </w:r>
-    </w:p>
-    <w:p>
-      <w:pPr>
-        <w:pStyle w:val="ListParagraph"/>
-        <w:numPr>
-          <w:ilvl w:val="0"/>
-          <w:numId w:val="1"/>
-        </w:numPr>
-      </w:pPr>
+      <w:bookmarkEnd w:id="4"/>
+    </w:p>
+    <w:p>
+      <w:r>
+        <w:t xml:space="preserve">The core contains the kernel (services, global command system, </w:t>
+      </w:r>
+      <w:proofErr w:type="gramStart"/>
+      <w:r>
+        <w:t>global</w:t>
+      </w:r>
+      <w:proofErr w:type="gramEnd"/>
+      <w:r>
+        <w:t xml:space="preserve"> data), the project system and the </w:t>
+      </w:r>
+      <w:r>
+        <w:t xml:space="preserve">core UI system. All three parts provide API’s which are at least within the core generally available. To the outside only a part of the project system API and the full core UI API are available at run-time. On top of that both API’s are only available to specific external components. </w:t>
+      </w:r>
+    </w:p>
+    <w:p>
+      <w:r>
+        <w:t>The project API is only available to two different types of plug-ins. The project plug-ins use one specific part of the API and the feature &amp; component plug-ins use another part. Each type of plug-in will only be able to use their specific part of the API.</w:t>
+      </w:r>
+    </w:p>
+    <w:p>
+      <w:r>
+        <w:t>The user interface API is only available to user interfaces and not to plug-ins.</w:t>
+      </w:r>
+    </w:p>
+    <w:p/>
+    <w:p>
+      <w:r>
+        <w:t>All parts should allow delay loading so that they system star</w:t>
+      </w:r>
+      <w:r>
+        <w:t>ts really quickly and only load</w:t>
+      </w:r>
+      <w:r>
+        <w:t xml:space="preserve"> those parts that are actually being used.</w:t>
+      </w:r>
+    </w:p>
+    <w:p/>
+    <w:p>
+      <w:r>
+        <w:t>Kernel</w:t>
+      </w:r>
+    </w:p>
+    <w:p>
+      <w:pPr>
+        <w:pStyle w:val="ListParagraph"/>
+        <w:numPr>
+          <w:ilvl w:val="0"/>
+          <w:numId w:val="1"/>
+        </w:numPr>
+      </w:pPr>
+      <w:r>
+        <w:t>Provides essential capabilities to the project and core UI sections</w:t>
+      </w:r>
+    </w:p>
+    <w:p>
+      <w:pPr>
+        <w:pStyle w:val="ListParagraph"/>
+        <w:numPr>
+          <w:ilvl w:val="0"/>
+          <w:numId w:val="1"/>
+        </w:numPr>
+      </w:pPr>
+      <w:r>
+        <w:t>Provides a command engine that allows all clients to execute actions based on a command pattern</w:t>
+      </w:r>
+    </w:p>
+    <w:p>
+      <w:pPr>
+        <w:pStyle w:val="ListParagraph"/>
+        <w:numPr>
+          <w:ilvl w:val="0"/>
+          <w:numId w:val="1"/>
+        </w:numPr>
+      </w:pPr>
+      <w:r>
+        <w:t>Service based.  All essential ‘things’ run as service except for commands</w:t>
+      </w:r>
+    </w:p>
+    <w:p>
+      <w:pPr>
+        <w:pStyle w:val="ListParagraph"/>
+        <w:numPr>
+          <w:ilvl w:val="0"/>
+          <w:numId w:val="1"/>
+        </w:numPr>
+      </w:pPr>
+      <w:r>
+        <w:t>Never directly used outside core. Only project and core UI can access.</w:t>
+      </w:r>
+    </w:p>
+    <w:p/>
+    <w:p>
+      <w:r>
+        <w:t>Project</w:t>
+      </w:r>
+    </w:p>
+    <w:p/>
+    <w:p>
+      <w:pPr>
+        <w:pStyle w:val="ListParagraph"/>
+        <w:numPr>
+          <w:ilvl w:val="0"/>
+          <w:numId w:val="1"/>
+        </w:numPr>
+      </w:pPr>
+      <w:r>
+        <w:t>Based on data flow programming where the data ‘flows’ through different boxes that manipulate it.</w:t>
+      </w:r>
+    </w:p>
+    <w:p>
+      <w:pPr>
+        <w:pStyle w:val="ListParagraph"/>
+        <w:numPr>
+          <w:ilvl w:val="0"/>
+          <w:numId w:val="1"/>
+        </w:numPr>
+      </w:pPr>
+      <w:r>
+        <w:t>Have different generators for different types of data generation. Initially specify the simulation and experimental data generators</w:t>
+      </w:r>
+    </w:p>
+    <w:p>
+      <w:pPr>
+        <w:pStyle w:val="ListParagraph"/>
+        <w:numPr>
+          <w:ilvl w:val="0"/>
+          <w:numId w:val="1"/>
+        </w:numPr>
+      </w:pPr>
+      <w:r>
+        <w:t>A</w:t>
+      </w:r>
+      <w:r>
+        <w:t xml:space="preserve"> single experiment</w:t>
+      </w:r>
+      <w:r>
+        <w:t xml:space="preserve"> consists of data + generator + </w:t>
+      </w:r>
+      <w:r>
+        <w:t>post-processing</w:t>
+      </w:r>
+    </w:p>
+    <w:p>
+      <w:pPr>
+        <w:pStyle w:val="ListParagraph"/>
+        <w:numPr>
+          <w:ilvl w:val="0"/>
+          <w:numId w:val="1"/>
+        </w:numPr>
+      </w:pPr>
+      <w:r>
+        <w:t>A single project consists of a D</w:t>
+      </w:r>
+      <w:r>
+        <w:t>irected (Acyclic) Graph of experiments</w:t>
+      </w:r>
+      <w:r>
+        <w:t xml:space="preserve">. There are different ways of creating DAG nodes. Always have a single top-level </w:t>
+      </w:r>
+      <w:proofErr w:type="gramStart"/>
+      <w:r>
+        <w:t>node(</w:t>
+      </w:r>
+      <w:proofErr w:type="gramEnd"/>
+      <w:r>
+        <w:t>?)</w:t>
+      </w:r>
+    </w:p>
+    <w:p>
+      <w:pPr>
+        <w:pStyle w:val="ListParagraph"/>
+        <w:numPr>
+          <w:ilvl w:val="0"/>
+          <w:numId w:val="1"/>
+        </w:numPr>
+      </w:pPr>
+      <w:r>
+        <w:t>Features and components are contained in the generator? How about data?</w:t>
+      </w:r>
+    </w:p>
+    <w:p>
+      <w:pPr>
+        <w:pStyle w:val="ListParagraph"/>
+        <w:numPr>
+          <w:ilvl w:val="0"/>
+          <w:numId w:val="1"/>
+        </w:numPr>
+      </w:pPr>
+      <w:r>
+        <w:t>Should data only specify how/which data is written to storage and how/which data is retrieved. Then the storage can be our custom implementation.</w:t>
+      </w:r>
+    </w:p>
+    <w:p>
+      <w:pPr>
+        <w:pStyle w:val="ListParagraph"/>
+        <w:numPr>
+          <w:ilvl w:val="0"/>
+          <w:numId w:val="1"/>
+        </w:numPr>
+      </w:pPr>
+      <w:r>
+        <w:t>Data should be easily retrievable (see data storage spec).</w:t>
+      </w:r>
+    </w:p>
+    <w:p/>
+    <w:p/>
+    <w:p>
+      <w:r>
+        <w:t>Core UI</w:t>
+      </w:r>
+    </w:p>
+    <w:p/>
+    <w:p>
+      <w:pPr>
+        <w:pStyle w:val="ListParagraph"/>
+        <w:numPr>
+          <w:ilvl w:val="0"/>
+          <w:numId w:val="1"/>
+        </w:numPr>
+      </w:pPr>
+      <w:r>
+        <w:t>Provides the basic interface to Apollo for User Interfaces.  The Core UI provides all the necessary commands and data views that allow a UI to perform all the requested actions</w:t>
+      </w:r>
+    </w:p>
+    <w:p>
+      <w:pPr>
+        <w:pStyle w:val="ListParagraph"/>
+        <w:numPr>
+          <w:ilvl w:val="0"/>
+          <w:numId w:val="1"/>
+        </w:numPr>
+      </w:pPr>
+      <w:r>
+        <w:t>Provides a way for UI’s to work with Apollo without having to know the internal structure, or to have to store data about the project. UI’s should never have to keep their own data structures. Data should only be stored in the project and kernel sections.</w:t>
+      </w:r>
+    </w:p>
+    <w:p>
+      <w:pPr>
+        <w:pStyle w:val="ListParagraph"/>
+        <w:numPr>
+          <w:ilvl w:val="0"/>
+          <w:numId w:val="1"/>
+        </w:numPr>
+      </w:pPr>
+      <w:r>
+        <w:t>?</w:t>
+      </w:r>
+    </w:p>
+    <w:p/>
+    <w:p/>
+    <w:p>
+      <w:pPr>
+        <w:pStyle w:val="Heading2"/>
+      </w:pPr>
+      <w:bookmarkStart w:id="5" w:name="_Toc208673626"/>
       <w:r>
         <w:t>User interface</w:t>
       </w:r>
-    </w:p>
-    <w:p>
-      <w:pPr>
-        <w:pStyle w:val="ListParagraph"/>
-        <w:numPr>
-          <w:ilvl w:val="0"/>
-          <w:numId w:val="1"/>
-        </w:numPr>
-      </w:pPr>
-      <w:r>
-        <w:t>Plug-in behavior</w:t>
-      </w:r>
-    </w:p>
-    <w:p/>
-    <w:p/>
-    <w:p/>
-    <w:p>
-      <w:pPr>
-        <w:pStyle w:val="Heading1"/>
-      </w:pPr>
-      <w:bookmarkStart w:id="2" w:name="_Toc208673623"/>
-      <w:r>
-        <w:t>Architecture</w:t>
-      </w:r>
-      <w:bookmarkEnd w:id="2"/>
-    </w:p>
-    <w:p>
-      <w:r>
-        <w:t>This describes the general architecture of the different parts</w:t>
-      </w:r>
+      <w:bookmarkEnd w:id="5"/>
     </w:p>
     <w:p/>
     <w:p>
       <w:pPr>
         <w:pStyle w:val="Heading2"/>
       </w:pPr>
-      <w:bookmarkStart w:id="3" w:name="_Toc208673624"/>
-      <w:r>
-        <w:t>Interaction</w:t>
-      </w:r>
-      <w:bookmarkEnd w:id="3"/>
-    </w:p>
-    <w:p/>
-    <w:p>
-      <w:pPr>
-        <w:pStyle w:val="ListParagraph"/>
-        <w:numPr>
-          <w:ilvl w:val="0"/>
-          <w:numId w:val="1"/>
-        </w:numPr>
-      </w:pPr>
-      <w:r>
-        <w:t xml:space="preserve">The </w:t>
-      </w:r>
-      <w:r>
-        <w:t>core provides general services that can be used by both the UI and the plug-ins. The UI will have access to more different services than the plug-ins will.</w:t>
-      </w:r>
-    </w:p>
-    <w:p>
-      <w:pPr>
-        <w:pStyle w:val="ListParagraph"/>
-        <w:numPr>
-          <w:ilvl w:val="0"/>
-          <w:numId w:val="1"/>
-        </w:numPr>
-      </w:pPr>
-      <w:r>
-        <w:t>The core provides several</w:t>
-      </w:r>
-      <w:r>
-        <w:t xml:space="preserve"> different external API’s that can be used</w:t>
-      </w:r>
-    </w:p>
-    <w:p>
-      <w:pPr>
-        <w:pStyle w:val="ListParagraph"/>
-        <w:numPr>
-          <w:ilvl w:val="1"/>
-          <w:numId w:val="1"/>
-        </w:numPr>
-      </w:pPr>
-      <w:r>
-        <w:t>User interface API</w:t>
-      </w:r>
-      <w:r>
-        <w:t>. This API provides a way for the UI to interact with the core parts of Apollo.</w:t>
-      </w:r>
-    </w:p>
-    <w:p>
-      <w:pPr>
-        <w:pStyle w:val="ListParagraph"/>
-        <w:numPr>
-          <w:ilvl w:val="1"/>
-          <w:numId w:val="1"/>
-        </w:numPr>
-      </w:pPr>
-      <w:r>
-        <w:t>Generic plug-in API. This allows components to have their own plug-ins. Defines a series of standard rules that allow the core to locate and classify plug-ins.</w:t>
-      </w:r>
-    </w:p>
-    <w:p>
-      <w:pPr>
-        <w:pStyle w:val="ListParagraph"/>
-        <w:numPr>
-          <w:ilvl w:val="1"/>
-          <w:numId w:val="1"/>
-        </w:numPr>
-      </w:pPr>
-      <w:r>
-        <w:t>Project plug-in API. Allows developers to write project plug-ins. Project plug-ins provide extra types of generators and visualizers(?). This API is based on the generic plug-in API.</w:t>
-      </w:r>
-    </w:p>
-    <w:p>
-      <w:pPr>
-        <w:pStyle w:val="ListParagraph"/>
-        <w:numPr>
-          <w:ilvl w:val="1"/>
+      <w:bookmarkStart w:id="6" w:name="_Toc208673627"/>
+      <w:r>
+        <w:t>Plug-ins</w:t>
+      </w:r>
+      <w:bookmarkEnd w:id="6"/>
+    </w:p>
+    <w:p/>
+    <w:p>
+      <w:pPr>
+        <w:pStyle w:val="ListParagraph"/>
+        <w:numPr>
+          <w:ilvl w:val="0"/>
           <w:numId w:val="1"/>
         </w:numPr>
       </w:pPr>
       <w:r>
         <w:lastRenderedPageBreak/>
-        <w:t xml:space="preserve">Component plug-in API. Allows developers to write components. The plug-in API ensures that plug-ins can be found by the system. </w:t>
-      </w:r>
-    </w:p>
-    <w:p/>
-    <w:p/>
-    <w:p>
-      <w:pPr>
-        <w:pStyle w:val="Heading2"/>
-      </w:pPr>
-      <w:bookmarkStart w:id="4" w:name="_Toc208673625"/>
-      <w:r>
-        <w:t>Core</w:t>
-      </w:r>
-      <w:bookmarkEnd w:id="4"/>
-    </w:p>
-    <w:p>
-      <w:r>
-        <w:t xml:space="preserve">The core contains the kernel (services, global command system, global data), the project system and the </w:t>
-      </w:r>
-      <w:r>
-        <w:t xml:space="preserve">core UI system. All three parts provide API’s which are at least within the core generally available. To the outside only a part of the project system API and the full core UI API are available at run-time. On top of that both API’s are only available to specific external components. </w:t>
-      </w:r>
-    </w:p>
-    <w:p>
-      <w:r>
-        <w:t>The project API is only available to two different types of plug-ins. The project plug-ins use one specific part of the API and the feature &amp; component plug-ins use another part. Each type of plug-in will only be able to use their specific part of the API.</w:t>
-      </w:r>
-    </w:p>
-    <w:p>
-      <w:r>
-        <w:t>The user interface API is only available to user interfaces and not to plug-ins.</w:t>
-      </w:r>
-    </w:p>
-    <w:p/>
-    <w:p>
-      <w:r>
-        <w:t>All parts should allow delay loading so that they system star</w:t>
-      </w:r>
-      <w:r>
-        <w:t>ts really quickly and only load</w:t>
-      </w:r>
-      <w:r>
-        <w:t xml:space="preserve"> those parts that are actually being used.</w:t>
-      </w:r>
-    </w:p>
-    <w:p/>
-    <w:p>
-      <w:r>
-        <w:t>Kernel</w:t>
-      </w:r>
-    </w:p>
-    <w:p>
-      <w:pPr>
-        <w:pStyle w:val="ListParagraph"/>
-        <w:numPr>
-          <w:ilvl w:val="0"/>
-          <w:numId w:val="1"/>
-        </w:numPr>
-      </w:pPr>
-      <w:r>
-        <w:t>Provides essential capabilities to the project and core UI sections</w:t>
-      </w:r>
-    </w:p>
-    <w:p>
-      <w:pPr>
-        <w:pStyle w:val="ListParagraph"/>
-        <w:numPr>
-          <w:ilvl w:val="0"/>
-          <w:numId w:val="1"/>
-        </w:numPr>
-      </w:pPr>
-      <w:r>
-        <w:t>Provides a command engine that allows all clients to execute actions based on a command pattern</w:t>
-      </w:r>
-    </w:p>
-    <w:p>
-      <w:pPr>
-        <w:pStyle w:val="ListParagraph"/>
-        <w:numPr>
-          <w:ilvl w:val="0"/>
-          <w:numId w:val="1"/>
-        </w:numPr>
-      </w:pPr>
-      <w:r>
-        <w:t>Service based.  All essential ‘things’ run as service except for commands</w:t>
-      </w:r>
-    </w:p>
-    <w:p>
-      <w:pPr>
-        <w:pStyle w:val="ListParagraph"/>
-        <w:numPr>
-          <w:ilvl w:val="0"/>
-          <w:numId w:val="1"/>
-        </w:numPr>
-      </w:pPr>
-      <w:r>
-        <w:t>Never directly used outside core. Only project and core UI can access.</w:t>
-      </w:r>
-    </w:p>
-    <w:p/>
-    <w:p>
-      <w:r>
-        <w:t>Project</w:t>
-      </w:r>
-    </w:p>
-    <w:p/>
-    <w:p>
-      <w:pPr>
-        <w:pStyle w:val="ListParagraph"/>
-        <w:numPr>
-          <w:ilvl w:val="0"/>
-          <w:numId w:val="1"/>
-        </w:numPr>
-      </w:pPr>
-      <w:r>
-        <w:t>Based on data flow programming where the data ‘flows’ through different boxes that manipulate it.</w:t>
-      </w:r>
-    </w:p>
-    <w:p>
-      <w:pPr>
-        <w:pStyle w:val="ListParagraph"/>
-        <w:numPr>
-          <w:ilvl w:val="0"/>
-          <w:numId w:val="1"/>
-        </w:numPr>
-      </w:pPr>
-      <w:r>
-        <w:t>Have different generators for different types of data generation. Initially specify the simulation and experimental data generators</w:t>
-      </w:r>
-    </w:p>
-    <w:p>
-      <w:pPr>
-        <w:pStyle w:val="ListParagraph"/>
-        <w:numPr>
-          <w:ilvl w:val="0"/>
-          <w:numId w:val="1"/>
-        </w:numPr>
-      </w:pPr>
-      <w:r>
-        <w:t>A</w:t>
-      </w:r>
-      <w:r>
-        <w:t xml:space="preserve"> single experiment</w:t>
-      </w:r>
-      <w:r>
-        <w:t xml:space="preserve"> consists of data + generator + </w:t>
-      </w:r>
-      <w:r>
-        <w:t>post-processing</w:t>
-      </w:r>
-    </w:p>
-    <w:p>
-      <w:pPr>
-        <w:pStyle w:val="ListParagraph"/>
-        <w:numPr>
-          <w:ilvl w:val="0"/>
-          <w:numId w:val="1"/>
-        </w:numPr>
-      </w:pPr>
-      <w:r>
-        <w:t>A single project consists of a D</w:t>
-      </w:r>
-      <w:r>
-        <w:t>irected (Acyclic) Graph of experiments</w:t>
-      </w:r>
-      <w:r>
-        <w:t>. There are different ways of creating DAG nodes. Always have a single top-level node(?)</w:t>
-      </w:r>
-    </w:p>
-    <w:p>
-      <w:pPr>
-        <w:pStyle w:val="ListParagraph"/>
-        <w:numPr>
-          <w:ilvl w:val="0"/>
-          <w:numId w:val="1"/>
-        </w:numPr>
-      </w:pPr>
-      <w:r>
-        <w:t>Features and components are contained in the generator? How about data?</w:t>
-      </w:r>
-    </w:p>
-    <w:p>
-      <w:pPr>
-        <w:pStyle w:val="ListParagraph"/>
-        <w:numPr>
-          <w:ilvl w:val="0"/>
-          <w:numId w:val="1"/>
-        </w:numPr>
-      </w:pPr>
-      <w:r>
-        <w:t>Should data only specify how/which data is written to storage and how/which data is retrieved. Then the storage can be our custom implementation.</w:t>
-      </w:r>
-    </w:p>
-    <w:p>
-      <w:pPr>
-        <w:pStyle w:val="ListParagraph"/>
-        <w:numPr>
-          <w:ilvl w:val="0"/>
-          <w:numId w:val="1"/>
-        </w:numPr>
-      </w:pPr>
-      <w:r>
-        <w:t>Data should be easily retrievable (see data storage spec).</w:t>
-      </w:r>
-    </w:p>
-    <w:p/>
-    <w:p/>
-    <w:p>
-      <w:r>
-        <w:t>Core UI</w:t>
-      </w:r>
-    </w:p>
-    <w:p/>
-    <w:p>
-      <w:pPr>
-        <w:pStyle w:val="ListParagraph"/>
-        <w:numPr>
-          <w:ilvl w:val="0"/>
-          <w:numId w:val="1"/>
-        </w:numPr>
-      </w:pPr>
-      <w:r>
-        <w:t>Provides the basic interface to Apollo for User Interfaces.  The Core UI provides all the necessary commands and data views that allow a UI to perform all the requested actions</w:t>
-      </w:r>
-    </w:p>
-    <w:p>
-      <w:pPr>
-        <w:pStyle w:val="ListParagraph"/>
-        <w:numPr>
-          <w:ilvl w:val="0"/>
-          <w:numId w:val="1"/>
-        </w:numPr>
-      </w:pPr>
-      <w:r>
-        <w:t>Provides a way for UI’s to work with Apollo without having to know the internal structure, or to have to store data about the project. UI’s should never have to keep their own data structures. Data should only be stored in the project and kernel sections.</w:t>
-      </w:r>
-    </w:p>
-    <w:p>
-      <w:pPr>
-        <w:pStyle w:val="ListParagraph"/>
-        <w:numPr>
-          <w:ilvl w:val="0"/>
-          <w:numId w:val="1"/>
-        </w:numPr>
-      </w:pPr>
-      <w:r>
-        <w:t>?</w:t>
-      </w:r>
-    </w:p>
-    <w:p/>
-    <w:p/>
-    <w:p>
-      <w:pPr>
-        <w:pStyle w:val="Heading2"/>
-      </w:pPr>
-      <w:bookmarkStart w:id="5" w:name="_Toc208673626"/>
-      <w:r>
-        <w:lastRenderedPageBreak/>
-        <w:t>User interface</w:t>
-      </w:r>
-      <w:bookmarkEnd w:id="5"/>
-    </w:p>
-    <w:p/>
-    <w:p>
-      <w:pPr>
-        <w:pStyle w:val="Heading2"/>
-      </w:pPr>
-      <w:bookmarkStart w:id="6" w:name="_Toc208673627"/>
-      <w:r>
-        <w:t>Plug-ins</w:t>
-      </w:r>
-      <w:bookmarkEnd w:id="6"/>
-    </w:p>
-    <w:p/>
-    <w:p>
-      <w:pPr>
-        <w:pStyle w:val="ListParagraph"/>
-        <w:numPr>
-          <w:ilvl w:val="0"/>
-          <w:numId w:val="1"/>
-        </w:numPr>
-      </w:pPr>
-      <w:r>
         <w:t>What is expected from the plug-ins (see the plug-in specification doc for more specific details)?</w:t>
       </w:r>
     </w:p>
@@ -886,7 +927,15 @@
         </w:numPr>
       </w:pPr>
       <w:r>
-        <w:t>Users should only need to know the physics side of things, but they should be able to edit the numerics side if they desire.</w:t>
+        <w:t xml:space="preserve">Users should only need to know the physics side of things, but they should be able to edit the </w:t>
+      </w:r>
+      <w:proofErr w:type="spellStart"/>
+      <w:r>
+        <w:t>numerics</w:t>
+      </w:r>
+      <w:proofErr w:type="spellEnd"/>
+      <w:r>
+        <w:t xml:space="preserve"> side if they desire.</w:t>
       </w:r>
     </w:p>
     <w:p/>
@@ -1007,7 +1056,6 @@
         </w:numPr>
       </w:pPr>
       <w:r>
-        <w:lastRenderedPageBreak/>
         <w:t>Kernel loads command system</w:t>
       </w:r>
     </w:p>
@@ -1066,9 +1114,36 @@
       </w:pPr>
     </w:p>
     <w:p>
-      <w:r>
-        <w:t>Should probably provide startup options (startMinimal, startMaximal etc.)</w:t>
-      </w:r>
+      <w:proofErr w:type="gramStart"/>
+      <w:r>
+        <w:lastRenderedPageBreak/>
+        <w:t xml:space="preserve">Should probably provide </w:t>
+      </w:r>
+      <w:proofErr w:type="spellStart"/>
+      <w:r>
+        <w:t>startup</w:t>
+      </w:r>
+      <w:proofErr w:type="spellEnd"/>
+      <w:r>
+        <w:t xml:space="preserve"> options (</w:t>
+      </w:r>
+      <w:proofErr w:type="spellStart"/>
+      <w:r>
+        <w:t>startMinimal</w:t>
+      </w:r>
+      <w:proofErr w:type="spellEnd"/>
+      <w:r>
+        <w:t xml:space="preserve">, </w:t>
+      </w:r>
+      <w:proofErr w:type="spellStart"/>
+      <w:r>
+        <w:t>startMaximal</w:t>
+      </w:r>
+      <w:proofErr w:type="spellEnd"/>
+      <w:r>
+        <w:t xml:space="preserve"> etc.)</w:t>
+      </w:r>
+      <w:proofErr w:type="gramEnd"/>
     </w:p>
     <w:p>
       <w:pPr>
@@ -1247,6 +1322,7 @@
         <w:pStyle w:val="Heading3"/>
       </w:pPr>
       <w:r>
+        <w:lastRenderedPageBreak/>
         <w:t>Unloading a feature</w:t>
       </w:r>
     </w:p>

</xml_diff>

<commit_message>
- Removed the rake files. Will probably use the F# make project to keep the whole tree under .NET. Could later change to irake but probably not. - Adding the F# make library for the build system. - Updates to the spec documents.
</commit_message>
<xml_diff>
--- a/design/Specification.docx
+++ b/design/Specification.docx
@@ -204,6 +204,12 @@
       </w:r>
     </w:p>
     <w:p/>
+    <w:p/>
+    <w:p/>
+    <w:p/>
+    <w:p/>
+    <w:p/>
+    <w:p/>
     <w:p>
       <w:r>
         <w:t xml:space="preserve">Apollo gets all its power through the plug-ins. </w:t>
@@ -405,6 +411,7 @@
         </w:numPr>
       </w:pPr>
       <w:r>
+        <w:lastRenderedPageBreak/>
         <w:t xml:space="preserve">Project plug-in API. Allows developers to write project plug-ins. Project plug-ins provide extra types of generators and </w:t>
       </w:r>
       <w:proofErr w:type="spellStart"/>
@@ -441,7 +448,6 @@
       </w:pPr>
       <w:bookmarkStart w:id="4" w:name="_Toc208673625"/>
       <w:r>
-        <w:lastRenderedPageBreak/>
         <w:t>Core</w:t>
       </w:r>
       <w:bookmarkEnd w:id="4"/>
@@ -729,7 +735,6 @@
         </w:numPr>
       </w:pPr>
       <w:r>
-        <w:lastRenderedPageBreak/>
         <w:t>What is expected from the plug-ins (see the plug-in specification doc for more specific details)?</w:t>
       </w:r>
     </w:p>
@@ -1032,6 +1037,7 @@
         </w:numPr>
       </w:pPr>
       <w:r>
+        <w:lastRenderedPageBreak/>
         <w:t>Kernel loads call-home</w:t>
       </w:r>
     </w:p>
@@ -1116,189 +1122,189 @@
     <w:p>
       <w:proofErr w:type="gramStart"/>
       <w:r>
+        <w:t xml:space="preserve">Should probably provide </w:t>
+      </w:r>
+      <w:proofErr w:type="spellStart"/>
+      <w:r>
+        <w:t>startup</w:t>
+      </w:r>
+      <w:proofErr w:type="spellEnd"/>
+      <w:r>
+        <w:t xml:space="preserve"> options (</w:t>
+      </w:r>
+      <w:proofErr w:type="spellStart"/>
+      <w:r>
+        <w:t>startMinimal</w:t>
+      </w:r>
+      <w:proofErr w:type="spellEnd"/>
+      <w:r>
+        <w:t xml:space="preserve">, </w:t>
+      </w:r>
+      <w:proofErr w:type="spellStart"/>
+      <w:r>
+        <w:t>startMaximal</w:t>
+      </w:r>
+      <w:proofErr w:type="spellEnd"/>
+      <w:r>
+        <w:t xml:space="preserve"> etc.)</w:t>
+      </w:r>
+      <w:proofErr w:type="gramEnd"/>
+    </w:p>
+    <w:p>
+      <w:pPr>
+        <w:pStyle w:val="Heading3"/>
+      </w:pPr>
+      <w:r>
+        <w:t>Opening an existing document after empty start</w:t>
+      </w:r>
+    </w:p>
+    <w:p/>
+    <w:p>
+      <w:pPr>
+        <w:pStyle w:val="Heading3"/>
+      </w:pPr>
+      <w:r>
+        <w:t>Opening an existing document after having a normal CAD document</w:t>
+      </w:r>
+    </w:p>
+    <w:p/>
+    <w:p>
+      <w:pPr>
+        <w:pStyle w:val="Heading3"/>
+      </w:pPr>
+      <w:r>
+        <w:t>Opening an existing document after having a</w:t>
+      </w:r>
+      <w:r>
+        <w:t>n</w:t>
+      </w:r>
+      <w:r>
+        <w:t xml:space="preserve"> Apollo-enabled document</w:t>
+      </w:r>
+    </w:p>
+    <w:p/>
+    <w:p>
+      <w:pPr>
+        <w:pStyle w:val="Heading3"/>
+      </w:pPr>
+      <w:r>
+        <w:t>Starting with an existing document</w:t>
+      </w:r>
+    </w:p>
+    <w:p/>
+    <w:p>
+      <w:pPr>
+        <w:pStyle w:val="Heading3"/>
+      </w:pPr>
+      <w:r>
+        <w:t>Saving an Apollo-enabled document</w:t>
+      </w:r>
+    </w:p>
+    <w:p/>
+    <w:p>
+      <w:pPr>
+        <w:pStyle w:val="Heading3"/>
+      </w:pPr>
+      <w:r>
+        <w:t>Closing a</w:t>
+      </w:r>
+      <w:r>
+        <w:t>n</w:t>
+      </w:r>
+      <w:r>
+        <w:t xml:space="preserve"> Apollo-enabled document</w:t>
+      </w:r>
+    </w:p>
+    <w:p/>
+    <w:p/>
+    <w:p>
+      <w:pPr>
+        <w:pStyle w:val="Heading2"/>
+      </w:pPr>
+      <w:r>
+        <w:t>Project explorer</w:t>
+      </w:r>
+    </w:p>
+    <w:p/>
+    <w:p>
+      <w:pPr>
+        <w:pStyle w:val="Heading3"/>
+      </w:pPr>
+      <w:r>
+        <w:t>Starting with no project</w:t>
+      </w:r>
+    </w:p>
+    <w:p/>
+    <w:p>
+      <w:pPr>
+        <w:pStyle w:val="Heading3"/>
+      </w:pPr>
+      <w:r>
+        <w:t>Starting with a project</w:t>
+      </w:r>
+    </w:p>
+    <w:p/>
+    <w:p>
+      <w:pPr>
+        <w:pStyle w:val="Heading3"/>
+      </w:pPr>
+      <w:r>
+        <w:t>Opening an existing project after empty start</w:t>
+      </w:r>
+    </w:p>
+    <w:p/>
+    <w:p>
+      <w:pPr>
+        <w:pStyle w:val="Heading3"/>
+      </w:pPr>
+      <w:r>
+        <w:t>Opening an existing project after having a project</w:t>
+      </w:r>
+    </w:p>
+    <w:p/>
+    <w:p>
+      <w:pPr>
+        <w:pStyle w:val="Heading3"/>
+      </w:pPr>
+      <w:r>
+        <w:t>Saving a project</w:t>
+      </w:r>
+    </w:p>
+    <w:p/>
+    <w:p>
+      <w:pPr>
+        <w:pStyle w:val="Heading3"/>
+      </w:pPr>
+      <w:r>
+        <w:t>Closing a project</w:t>
+      </w:r>
+    </w:p>
+    <w:p/>
+    <w:p/>
+    <w:p/>
+    <w:p/>
+    <w:p/>
+    <w:p>
+      <w:pPr>
+        <w:pStyle w:val="Heading3"/>
+      </w:pPr>
+      <w:r>
+        <w:t xml:space="preserve">Loading a </w:t>
+      </w:r>
+      <w:r>
+        <w:t>experiment type</w:t>
+      </w:r>
+    </w:p>
+    <w:p/>
+    <w:p>
+      <w:pPr>
+        <w:pStyle w:val="Heading3"/>
+      </w:pPr>
+      <w:r>
         <w:lastRenderedPageBreak/>
-        <w:t xml:space="preserve">Should probably provide </w:t>
-      </w:r>
-      <w:proofErr w:type="spellStart"/>
-      <w:r>
-        <w:t>startup</w:t>
-      </w:r>
-      <w:proofErr w:type="spellEnd"/>
-      <w:r>
-        <w:t xml:space="preserve"> options (</w:t>
-      </w:r>
-      <w:proofErr w:type="spellStart"/>
-      <w:r>
-        <w:t>startMinimal</w:t>
-      </w:r>
-      <w:proofErr w:type="spellEnd"/>
-      <w:r>
-        <w:t xml:space="preserve">, </w:t>
-      </w:r>
-      <w:proofErr w:type="spellStart"/>
-      <w:r>
-        <w:t>startMaximal</w:t>
-      </w:r>
-      <w:proofErr w:type="spellEnd"/>
-      <w:r>
-        <w:t xml:space="preserve"> etc.)</w:t>
-      </w:r>
-      <w:proofErr w:type="gramEnd"/>
-    </w:p>
-    <w:p>
-      <w:pPr>
-        <w:pStyle w:val="Heading3"/>
-      </w:pPr>
-      <w:r>
-        <w:t>Opening an existing document after empty start</w:t>
-      </w:r>
-    </w:p>
-    <w:p/>
-    <w:p>
-      <w:pPr>
-        <w:pStyle w:val="Heading3"/>
-      </w:pPr>
-      <w:r>
-        <w:t>Opening an existing document after having a normal CAD document</w:t>
-      </w:r>
-    </w:p>
-    <w:p/>
-    <w:p>
-      <w:pPr>
-        <w:pStyle w:val="Heading3"/>
-      </w:pPr>
-      <w:r>
-        <w:t>Opening an existing document after having a</w:t>
-      </w:r>
-      <w:r>
-        <w:t>n</w:t>
-      </w:r>
-      <w:r>
-        <w:t xml:space="preserve"> Apollo-enabled document</w:t>
-      </w:r>
-    </w:p>
-    <w:p/>
-    <w:p>
-      <w:pPr>
-        <w:pStyle w:val="Heading3"/>
-      </w:pPr>
-      <w:r>
-        <w:t>Starting with an existing document</w:t>
-      </w:r>
-    </w:p>
-    <w:p/>
-    <w:p>
-      <w:pPr>
-        <w:pStyle w:val="Heading3"/>
-      </w:pPr>
-      <w:r>
-        <w:t>Saving an Apollo-enabled document</w:t>
-      </w:r>
-    </w:p>
-    <w:p/>
-    <w:p>
-      <w:pPr>
-        <w:pStyle w:val="Heading3"/>
-      </w:pPr>
-      <w:r>
-        <w:t>Closing a</w:t>
-      </w:r>
-      <w:r>
-        <w:t>n</w:t>
-      </w:r>
-      <w:r>
-        <w:t xml:space="preserve"> Apollo-enabled document</w:t>
-      </w:r>
-    </w:p>
-    <w:p/>
-    <w:p/>
-    <w:p>
-      <w:pPr>
-        <w:pStyle w:val="Heading2"/>
-      </w:pPr>
-      <w:r>
-        <w:t>Project explorer</w:t>
-      </w:r>
-    </w:p>
-    <w:p/>
-    <w:p>
-      <w:pPr>
-        <w:pStyle w:val="Heading3"/>
-      </w:pPr>
-      <w:r>
-        <w:t>Starting with no project</w:t>
-      </w:r>
-    </w:p>
-    <w:p/>
-    <w:p>
-      <w:pPr>
-        <w:pStyle w:val="Heading3"/>
-      </w:pPr>
-      <w:r>
-        <w:t>Starting with a project</w:t>
-      </w:r>
-    </w:p>
-    <w:p/>
-    <w:p>
-      <w:pPr>
-        <w:pStyle w:val="Heading3"/>
-      </w:pPr>
-      <w:r>
-        <w:t>Opening an existing project after empty start</w:t>
-      </w:r>
-    </w:p>
-    <w:p/>
-    <w:p>
-      <w:pPr>
-        <w:pStyle w:val="Heading3"/>
-      </w:pPr>
-      <w:r>
-        <w:t>Opening an existing project after having a project</w:t>
-      </w:r>
-    </w:p>
-    <w:p/>
-    <w:p>
-      <w:pPr>
-        <w:pStyle w:val="Heading3"/>
-      </w:pPr>
-      <w:r>
-        <w:t>Saving a project</w:t>
-      </w:r>
-    </w:p>
-    <w:p/>
-    <w:p>
-      <w:pPr>
-        <w:pStyle w:val="Heading3"/>
-      </w:pPr>
-      <w:r>
-        <w:t>Closing a project</w:t>
-      </w:r>
-    </w:p>
-    <w:p/>
-    <w:p/>
-    <w:p/>
-    <w:p/>
-    <w:p/>
-    <w:p>
-      <w:pPr>
-        <w:pStyle w:val="Heading3"/>
-      </w:pPr>
-      <w:r>
         <w:t xml:space="preserve">Loading a </w:t>
       </w:r>
       <w:r>
-        <w:t>experiment type</w:t>
-      </w:r>
-    </w:p>
-    <w:p/>
-    <w:p>
-      <w:pPr>
-        <w:pStyle w:val="Heading3"/>
-      </w:pPr>
-      <w:r>
-        <w:t xml:space="preserve">Loading a </w:t>
-      </w:r>
-      <w:r>
         <w:t>experiment</w:t>
       </w:r>
       <w:r>
@@ -1322,7 +1328,6 @@
         <w:pStyle w:val="Heading3"/>
       </w:pPr>
       <w:r>
-        <w:lastRenderedPageBreak/>
         <w:t>Unloading a feature</w:t>
       </w:r>
     </w:p>

</xml_diff>

<commit_message>
Working on the core design and source code. Have also added the WiX installer project for the core.
</commit_message>
<xml_diff>
--- a/design/Specification.docx
+++ b/design/Specification.docx
@@ -470,8 +470,43 @@
         <w:t>Log service</w:t>
       </w:r>
     </w:p>
-    <w:p/>
-    <w:p/>
+    <w:p>
+      <w:r>
+        <w:t xml:space="preserve">The log service </w:t>
+      </w:r>
+      <w:r>
+        <w:t xml:space="preserve">provides logging capabilities to the </w:t>
+      </w:r>
+      <w:r>
+        <w:t>other services in the kernel of the Apollo application. Services can log information directly by sending a message to the log service with the information that must be logged.</w:t>
+      </w:r>
+    </w:p>
+    <w:p>
+      <w:pPr>
+        <w:rPr>
+          <w:color w:val="FF0000"/>
+        </w:rPr>
+      </w:pPr>
+      <w:r>
+        <w:rPr>
+          <w:color w:val="FF0000"/>
+        </w:rPr>
+        <w:t xml:space="preserve">Q: what does a log message look like? </w:t>
+      </w:r>
+    </w:p>
+    <w:p>
+      <w:pPr>
+        <w:rPr>
+          <w:color w:val="FF0000"/>
+        </w:rPr>
+      </w:pPr>
+      <w:r>
+        <w:rPr>
+          <w:color w:val="FF0000"/>
+        </w:rPr>
+        <w:t>Q: what information can a log message hold?</w:t>
+      </w:r>
+    </w:p>
     <w:p/>
     <w:p>
       <w:pPr>
@@ -481,8 +516,32 @@
         <w:t>Message service</w:t>
       </w:r>
     </w:p>
-    <w:p/>
-    <w:p/>
+    <w:p>
+      <w:r>
+        <w:t xml:space="preserve">The message service provides message direction capabilities for the kernel of the Apollo application. </w:t>
+      </w:r>
+      <w:r>
+        <w:t xml:space="preserve">Services can send messages directly to other services or they can broadcast a message to all services which are interested in getting the specific message type. All messages are posted to the message service which then forwards the messages to the desired recipients. </w:t>
+      </w:r>
+    </w:p>
+    <w:p/>
+    <w:p>
+      <w:r>
+        <w:t>Q: How is a message defined?</w:t>
+      </w:r>
+    </w:p>
+    <w:p/>
+    <w:p>
+      <w:r>
+        <w:t>Q: How is a message send?</w:t>
+      </w:r>
+    </w:p>
+    <w:p/>
+    <w:p>
+      <w:r>
+        <w:t>Q: How do we know where to send a message?</w:t>
+      </w:r>
+    </w:p>
     <w:p/>
     <w:p>
       <w:pPr>
@@ -492,7 +551,137 @@
         <w:t>Timeline service</w:t>
       </w:r>
     </w:p>
-    <w:p/>
+    <w:p>
+      <w:pPr>
+        <w:pStyle w:val="ListParagraph"/>
+        <w:numPr>
+          <w:ilvl w:val="0"/>
+          <w:numId w:val="4"/>
+        </w:numPr>
+      </w:pPr>
+      <w:r>
+        <w:t xml:space="preserve">Stores information about the timeline followed by the application. </w:t>
+      </w:r>
+    </w:p>
+    <w:p>
+      <w:pPr>
+        <w:pStyle w:val="ListParagraph"/>
+        <w:numPr>
+          <w:ilvl w:val="0"/>
+          <w:numId w:val="4"/>
+        </w:numPr>
+      </w:pPr>
+      <w:r>
+        <w:t xml:space="preserve">The timeline describes in which order data was altered / generated or commands were executed. </w:t>
+      </w:r>
+    </w:p>
+    <w:p>
+      <w:pPr>
+        <w:pStyle w:val="ListParagraph"/>
+        <w:numPr>
+          <w:ilvl w:val="0"/>
+          <w:numId w:val="4"/>
+        </w:numPr>
+      </w:pPr>
+      <w:r>
+        <w:t>History information is tracked individually by the different participating parts. These are:</w:t>
+      </w:r>
+    </w:p>
+    <w:p>
+      <w:pPr>
+        <w:pStyle w:val="ListParagraph"/>
+        <w:numPr>
+          <w:ilvl w:val="1"/>
+          <w:numId w:val="4"/>
+        </w:numPr>
+      </w:pPr>
+      <w:proofErr w:type="spellStart"/>
+      <w:r>
+        <w:t>Plugin</w:t>
+      </w:r>
+      <w:proofErr w:type="spellEnd"/>
+      <w:r>
+        <w:t xml:space="preserve"> repository:  indicates when a history breaking changes occur, due to changes in the plug-in assemblies</w:t>
+      </w:r>
+    </w:p>
+    <w:p>
+      <w:pPr>
+        <w:pStyle w:val="ListParagraph"/>
+        <w:numPr>
+          <w:ilvl w:val="1"/>
+          <w:numId w:val="4"/>
+        </w:numPr>
+      </w:pPr>
+      <w:r>
+        <w:t>User interface: Marks time steps, tracks history of user elements</w:t>
+      </w:r>
+    </w:p>
+    <w:p>
+      <w:pPr>
+        <w:pStyle w:val="ListParagraph"/>
+        <w:numPr>
+          <w:ilvl w:val="1"/>
+          <w:numId w:val="4"/>
+        </w:numPr>
+      </w:pPr>
+      <w:r>
+        <w:t>Project: Tracks history of the different data sets. Each data set holds their own history, project provides proxies to the timeline service</w:t>
+      </w:r>
+    </w:p>
+    <w:p>
+      <w:pPr>
+        <w:pStyle w:val="ListParagraph"/>
+        <w:numPr>
+          <w:ilvl w:val="0"/>
+          <w:numId w:val="4"/>
+        </w:numPr>
+      </w:pPr>
+      <w:r>
+        <w:t>The UI will indicate when</w:t>
+      </w:r>
+      <w:r>
+        <w:t xml:space="preserve"> </w:t>
+      </w:r>
+      <w:r>
+        <w:t xml:space="preserve">a new time step is taken (thus collecting user actions). </w:t>
+      </w:r>
+    </w:p>
+    <w:p>
+      <w:pPr>
+        <w:pStyle w:val="ListParagraph"/>
+        <w:numPr>
+          <w:ilvl w:val="0"/>
+          <w:numId w:val="4"/>
+        </w:numPr>
+      </w:pPr>
+      <w:r>
+        <w:t>The data sets in the project hold their own data history.</w:t>
+      </w:r>
+    </w:p>
+    <w:p>
+      <w:pPr>
+        <w:pStyle w:val="ListParagraph"/>
+        <w:numPr>
+          <w:ilvl w:val="0"/>
+          <w:numId w:val="4"/>
+        </w:numPr>
+      </w:pPr>
+      <w:r>
+        <w:t>The timeline service allows running undo’s and redo’s based on the individual time steps</w:t>
+      </w:r>
+    </w:p>
+    <w:p>
+      <w:pPr>
+        <w:pStyle w:val="ListParagraph"/>
+        <w:numPr>
+          <w:ilvl w:val="0"/>
+          <w:numId w:val="4"/>
+        </w:numPr>
+      </w:pPr>
+      <w:r>
+        <w:t xml:space="preserve">To roll-back or roll-forward the timeline service sends a message indicating to which points the change should be made. The history proxies then calculate to which point each of the histories should return. </w:t>
+      </w:r>
+    </w:p>
     <w:p/>
     <w:p/>
     <w:p>
@@ -503,7 +692,103 @@
         <w:t>Plug-in service</w:t>
       </w:r>
     </w:p>
-    <w:p/>
+    <w:p>
+      <w:pPr>
+        <w:pStyle w:val="ListParagraph"/>
+        <w:numPr>
+          <w:ilvl w:val="0"/>
+          <w:numId w:val="4"/>
+        </w:numPr>
+      </w:pPr>
+      <w:r>
+        <w:t xml:space="preserve">Tracks </w:t>
+      </w:r>
+      <w:proofErr w:type="spellStart"/>
+      <w:r>
+        <w:t>plugings</w:t>
+      </w:r>
+      <w:proofErr w:type="spellEnd"/>
+    </w:p>
+    <w:p>
+      <w:pPr>
+        <w:pStyle w:val="ListParagraph"/>
+        <w:numPr>
+          <w:ilvl w:val="0"/>
+          <w:numId w:val="4"/>
+        </w:numPr>
+      </w:pPr>
+      <w:r>
+        <w:t xml:space="preserve">Based on </w:t>
+      </w:r>
+      <w:proofErr w:type="gramStart"/>
+      <w:r>
+        <w:t>MEF(</w:t>
+      </w:r>
+      <w:proofErr w:type="gramEnd"/>
+      <w:r>
+        <w:t>?)</w:t>
+      </w:r>
+    </w:p>
+    <w:p>
+      <w:pPr>
+        <w:pStyle w:val="ListParagraph"/>
+        <w:numPr>
+          <w:ilvl w:val="0"/>
+          <w:numId w:val="4"/>
+        </w:numPr>
+      </w:pPr>
+      <w:r>
+        <w:t xml:space="preserve">Allows installing </w:t>
+      </w:r>
+      <w:proofErr w:type="spellStart"/>
+      <w:r>
+        <w:t>plugins</w:t>
+      </w:r>
+      <w:proofErr w:type="spellEnd"/>
+      <w:r>
+        <w:t>, but no run-time replacement</w:t>
+      </w:r>
+    </w:p>
+    <w:p>
+      <w:pPr>
+        <w:pStyle w:val="ListParagraph"/>
+        <w:numPr>
+          <w:ilvl w:val="0"/>
+          <w:numId w:val="4"/>
+        </w:numPr>
+      </w:pPr>
+      <w:r>
+        <w:t xml:space="preserve">Installation goes through our own </w:t>
+      </w:r>
+      <w:proofErr w:type="gramStart"/>
+      <w:r>
+        <w:t>system(</w:t>
+      </w:r>
+      <w:proofErr w:type="gramEnd"/>
+      <w:r>
+        <w:t>?)</w:t>
+      </w:r>
+    </w:p>
+    <w:p>
+      <w:pPr>
+        <w:pStyle w:val="ListParagraph"/>
+        <w:numPr>
+          <w:ilvl w:val="0"/>
+          <w:numId w:val="4"/>
+        </w:numPr>
+      </w:pPr>
+      <w:r>
+        <w:t xml:space="preserve">Allows multiple </w:t>
+      </w:r>
+      <w:proofErr w:type="spellStart"/>
+      <w:r>
+        <w:t>plugin</w:t>
+      </w:r>
+      <w:proofErr w:type="spellEnd"/>
+      <w:r>
+        <w:t xml:space="preserve"> locations</w:t>
+      </w:r>
+    </w:p>
     <w:p/>
     <w:p/>
     <w:p>
@@ -511,6 +796,7 @@
         <w:pStyle w:val="Heading3"/>
       </w:pPr>
       <w:r>
+        <w:lastRenderedPageBreak/>
         <w:t>The project system</w:t>
       </w:r>
     </w:p>
@@ -700,7 +986,6 @@
         </w:numPr>
       </w:pPr>
       <w:r>
-        <w:lastRenderedPageBreak/>
         <w:t>What is expected from the plug-ins (see the plug-in specification doc for more specific details)?</w:t>
       </w:r>
     </w:p>
@@ -878,6 +1163,7 @@
         </w:numPr>
       </w:pPr>
       <w:r>
+        <w:lastRenderedPageBreak/>
         <w:t xml:space="preserve">Project plug-in API. Allows developers to write project plug-ins. Project plug-ins provide extra types of generators and </w:t>
       </w:r>
       <w:proofErr w:type="spellStart"/>
@@ -907,6 +1193,108 @@
       </w:r>
     </w:p>
     <w:p/>
+    <w:p>
+      <w:r>
+        <w:t>Start up</w:t>
+      </w:r>
+    </w:p>
+    <w:p/>
+    <w:p>
+      <w:pPr>
+        <w:pStyle w:val="ListParagraph"/>
+        <w:numPr>
+          <w:ilvl w:val="0"/>
+          <w:numId w:val="4"/>
+        </w:numPr>
+      </w:pPr>
+      <w:r>
+        <w:t xml:space="preserve">Done by the </w:t>
+      </w:r>
+      <w:proofErr w:type="spellStart"/>
+      <w:r>
+        <w:t>bootstrapper</w:t>
+      </w:r>
+      <w:proofErr w:type="spellEnd"/>
+      <w:r>
+        <w:t>. Will start the service provider which loads the services.</w:t>
+      </w:r>
+    </w:p>
+    <w:p>
+      <w:pPr>
+        <w:pStyle w:val="ListParagraph"/>
+        <w:numPr>
+          <w:ilvl w:val="0"/>
+          <w:numId w:val="4"/>
+        </w:numPr>
+      </w:pPr>
+      <w:proofErr w:type="spellStart"/>
+      <w:proofErr w:type="gramStart"/>
+      <w:r>
+        <w:t>Bootstrapper</w:t>
+      </w:r>
+      <w:proofErr w:type="spellEnd"/>
+      <w:r>
+        <w:t xml:space="preserve"> also check</w:t>
+      </w:r>
+      <w:proofErr w:type="gramEnd"/>
+      <w:r>
+        <w:t xml:space="preserve"> license information. If the license check fails then the UI will still be started but in the limited trial mode. Furthermore a message will be shown indicating that the system is running in trial mode.</w:t>
+      </w:r>
+    </w:p>
+    <w:p/>
+    <w:p/>
+    <w:p>
+      <w:r>
+        <w:t>Shut down</w:t>
+      </w:r>
+    </w:p>
+    <w:p>
+      <w:pPr>
+        <w:pStyle w:val="ListParagraph"/>
+        <w:numPr>
+          <w:ilvl w:val="0"/>
+          <w:numId w:val="4"/>
+        </w:numPr>
+      </w:pPr>
+      <w:r>
+        <w:t>Started by the UI (user requested) or due to an app wide error / exception</w:t>
+      </w:r>
+    </w:p>
+    <w:p>
+      <w:pPr>
+        <w:pStyle w:val="ListParagraph"/>
+        <w:numPr>
+          <w:ilvl w:val="0"/>
+          <w:numId w:val="4"/>
+        </w:numPr>
+      </w:pPr>
+      <w:r>
+        <w:t>All services are notified of shutdown. Shutdown cannot be stopped</w:t>
+      </w:r>
+      <w:r>
+        <w:t xml:space="preserve"> / cancelled (if there are unsaved files they need to be saved before the actual shutdown process is started).</w:t>
+      </w:r>
+    </w:p>
+    <w:p>
+      <w:pPr>
+        <w:pStyle w:val="ListParagraph"/>
+        <w:numPr>
+          <w:ilvl w:val="0"/>
+          <w:numId w:val="4"/>
+        </w:numPr>
+      </w:pPr>
+      <w:r>
+        <w:t xml:space="preserve">Shutdown will stop all the services, running the dependency tree backwards (starting with the UI). Once all the services are stopped the individual </w:t>
+      </w:r>
+      <w:proofErr w:type="spellStart"/>
+      <w:r>
+        <w:t>AppDomains</w:t>
+      </w:r>
+      <w:proofErr w:type="spellEnd"/>
+      <w:r>
+        <w:t xml:space="preserve"> are killed and the application exists.</w:t>
+      </w:r>
+    </w:p>
     <w:p/>
     <w:p/>
     <w:p/>
@@ -1161,7 +1549,7 @@
         <w:rFonts w:ascii="Symbol" w:eastAsiaTheme="minorHAnsi" w:hAnsi="Symbol" w:cstheme="minorBidi" w:hint="default"/>
       </w:rPr>
     </w:lvl>
-    <w:lvl w:ilvl="1" w:tplc="04090003" w:tentative="1">
+    <w:lvl w:ilvl="1" w:tplc="04090003">
       <w:start w:val="1"/>
       <w:numFmt w:val="bullet"/>
       <w:lvlText w:val="o"/>
@@ -2269,7 +2657,7 @@
 </file>
 
 <file path=customXml/itemProps1.xml><?xml version="1.0" encoding="utf-8"?>
-<ds:datastoreItem xmlns:ds="http://schemas.openxmlformats.org/officeDocument/2006/customXml" ds:itemID="{7DFF8DAB-F1A8-4C6D-88A2-74C14E83DF57}">
+<ds:datastoreItem xmlns:ds="http://schemas.openxmlformats.org/officeDocument/2006/customXml" ds:itemID="{CD575EF3-C3B9-4F8B-BED7-48E8EC0B5F0F}">
   <ds:schemaRefs>
     <ds:schemaRef ds:uri="http://schemas.openxmlformats.org/officeDocument/2006/bibliography"/>
   </ds:schemaRefs>

</xml_diff>

<commit_message>
Updating the design. Removed project files.
</commit_message>
<xml_diff>
--- a/design/Specification.docx
+++ b/design/Specification.docx
@@ -99,7 +99,7 @@
           <w:rPr>
             <w:noProof/>
           </w:rPr>
-          <w:t>Thursday, 4 June 2009</w:t>
+          <w:t>Saturday, 13 June 2009</w:t>
         </w:r>
       </w:fldSimple>
     </w:p>
@@ -239,20 +239,10 @@
     </w:p>
     <w:p>
       <w:r>
-        <w:t>The core of the Apollo application consists of a service provider and a set of services which provide all the capabilities for the system.</w:t>
-      </w:r>
-      <w:r>
-        <w:t xml:space="preserve"> The use of services allows adding and changing services without having to make changes to other parts of the application. It should be noted that the use of services by itself does not enforce loose coupling however it should make it simpler to have a loosely coupled system.</w:t>
-      </w:r>
-    </w:p>
-    <w:p>
-      <w:r>
-        <w:t xml:space="preserve"> </w:t>
-      </w:r>
-    </w:p>
-    <w:p>
-      <w:r>
-        <w:t>The main services are:</w:t>
+        <w:t xml:space="preserve">The main goal for the core is to provide the Apollo application with the basic utilities necessary to function.  The core holds the kernel, responsible for the low level application functions, the project system and the user interface connections. </w:t>
+      </w:r>
+      <w:r>
+        <w:t xml:space="preserve"> The main responsibilities of the core are:</w:t>
       </w:r>
     </w:p>
     <w:p>
@@ -260,23 +250,83 @@
         <w:pStyle w:val="ListParagraph"/>
         <w:numPr>
           <w:ilvl w:val="0"/>
-          <w:numId w:val="4"/>
-        </w:numPr>
-      </w:pPr>
-      <w:r>
-        <w:rPr>
-          <w:b/>
-        </w:rPr>
-        <w:t>Core service</w:t>
-      </w:r>
-      <w:r>
-        <w:rPr>
-          <w:b/>
-        </w:rPr>
-        <w:t>:</w:t>
-      </w:r>
-      <w:r>
-        <w:t xml:space="preserve"> This is used to allow the core elements (which are not services) to interact with the services on the service level.</w:t>
+          <w:numId w:val="7"/>
+        </w:numPr>
+      </w:pPr>
+      <w:r>
+        <w:t>Provide a communication pathway between different parts of the application. The parts in question are:</w:t>
+      </w:r>
+    </w:p>
+    <w:p>
+      <w:pPr>
+        <w:pStyle w:val="ListParagraph"/>
+        <w:numPr>
+          <w:ilvl w:val="1"/>
+          <w:numId w:val="7"/>
+        </w:numPr>
+      </w:pPr>
+      <w:r>
+        <w:t>Licensing</w:t>
+      </w:r>
+    </w:p>
+    <w:p>
+      <w:pPr>
+        <w:pStyle w:val="ListParagraph"/>
+        <w:numPr>
+          <w:ilvl w:val="1"/>
+          <w:numId w:val="7"/>
+        </w:numPr>
+      </w:pPr>
+      <w:r>
+        <w:t>Logging</w:t>
+      </w:r>
+    </w:p>
+    <w:p>
+      <w:pPr>
+        <w:pStyle w:val="ListParagraph"/>
+        <w:numPr>
+          <w:ilvl w:val="1"/>
+          <w:numId w:val="7"/>
+        </w:numPr>
+      </w:pPr>
+      <w:r>
+        <w:t>Persistence</w:t>
+      </w:r>
+    </w:p>
+    <w:p>
+      <w:pPr>
+        <w:pStyle w:val="ListParagraph"/>
+        <w:numPr>
+          <w:ilvl w:val="1"/>
+          <w:numId w:val="7"/>
+        </w:numPr>
+      </w:pPr>
+      <w:r>
+        <w:t>Plug-in storage</w:t>
+      </w:r>
+    </w:p>
+    <w:p>
+      <w:pPr>
+        <w:pStyle w:val="ListParagraph"/>
+        <w:numPr>
+          <w:ilvl w:val="1"/>
+          <w:numId w:val="7"/>
+        </w:numPr>
+      </w:pPr>
+      <w:r>
+        <w:t>Project</w:t>
+      </w:r>
+    </w:p>
+    <w:p>
+      <w:pPr>
+        <w:pStyle w:val="ListParagraph"/>
+        <w:numPr>
+          <w:ilvl w:val="1"/>
+          <w:numId w:val="7"/>
+        </w:numPr>
+      </w:pPr>
+      <w:r>
+        <w:t>User interface</w:t>
       </w:r>
     </w:p>
     <w:p>
@@ -284,23 +334,11 @@
         <w:pStyle w:val="ListParagraph"/>
         <w:numPr>
           <w:ilvl w:val="0"/>
-          <w:numId w:val="4"/>
-        </w:numPr>
-      </w:pPr>
-      <w:r>
-        <w:rPr>
-          <w:b/>
-        </w:rPr>
-        <w:t>Log service</w:t>
-      </w:r>
-      <w:r>
-        <w:rPr>
-          <w:b/>
-        </w:rPr>
-        <w:t>:</w:t>
-      </w:r>
-      <w:r>
-        <w:t xml:space="preserve"> This is used to log information to one or more event logs. Services can request the creation of specific logs or just log to the general application wide logs.</w:t>
+          <w:numId w:val="7"/>
+        </w:numPr>
+      </w:pPr>
+      <w:r>
+        <w:t>Loading the different parts in the correct order upon application start-up and unloading them upon application shutdown.</w:t>
       </w:r>
     </w:p>
     <w:p>
@@ -308,23 +346,11 @@
         <w:pStyle w:val="ListParagraph"/>
         <w:numPr>
           <w:ilvl w:val="0"/>
-          <w:numId w:val="4"/>
-        </w:numPr>
-      </w:pPr>
-      <w:r>
-        <w:rPr>
-          <w:b/>
-        </w:rPr>
-        <w:t>Message service</w:t>
-      </w:r>
-      <w:r>
-        <w:rPr>
-          <w:b/>
-        </w:rPr>
-        <w:t>:</w:t>
-      </w:r>
-      <w:r>
-        <w:t xml:space="preserve"> This is used to send information and requests between the services. Messages can be directed (from one service to another) or broadcast (from one service to whoever wants to know).</w:t>
+          <w:numId w:val="7"/>
+        </w:numPr>
+      </w:pPr>
+      <w:r>
+        <w:t>Provide serialization capabilities for every component that needs to write information to a persistent store.</w:t>
       </w:r>
     </w:p>
     <w:p>
@@ -332,32 +358,11 @@
         <w:pStyle w:val="ListParagraph"/>
         <w:numPr>
           <w:ilvl w:val="0"/>
-          <w:numId w:val="4"/>
-        </w:numPr>
-      </w:pPr>
-      <w:r>
-        <w:rPr>
-          <w:b/>
-        </w:rPr>
-        <w:t>Timeline service</w:t>
-      </w:r>
-      <w:r>
-        <w:rPr>
-          <w:b/>
-        </w:rPr>
-        <w:t>:</w:t>
-      </w:r>
-      <w:r>
-        <w:t xml:space="preserve"> This is used as the main collection source for all undo/redo capabilities. The timeline service tracks the order in which events happen and allows other services to track backwards or forwards along the timeline. Note that the timeline service does </w:t>
-      </w:r>
-      <w:r>
-        <w:rPr>
-          <w:u w:val="single"/>
-        </w:rPr>
-        <w:t>not</w:t>
-      </w:r>
-      <w:r>
-        <w:t xml:space="preserve"> store any of the data that is necessary to roll-back time.</w:t>
+          <w:numId w:val="7"/>
+        </w:numPr>
+      </w:pPr>
+      <w:r>
+        <w:t xml:space="preserve">Tracking and verifying license information. </w:t>
       </w:r>
     </w:p>
     <w:p>
@@ -365,23 +370,14 @@
         <w:pStyle w:val="ListParagraph"/>
         <w:numPr>
           <w:ilvl w:val="0"/>
-          <w:numId w:val="4"/>
-        </w:numPr>
-      </w:pPr>
-      <w:r>
-        <w:rPr>
-          <w:b/>
-        </w:rPr>
-        <w:t>Plug-in service</w:t>
-      </w:r>
-      <w:r>
-        <w:rPr>
-          <w:b/>
-        </w:rPr>
-        <w:t>:</w:t>
-      </w:r>
-      <w:r>
-        <w:t xml:space="preserve"> This is used to track the available components.</w:t>
+          <w:numId w:val="7"/>
+        </w:numPr>
+      </w:pPr>
+      <w:r>
+        <w:t>Tracking and maintaining configuration data</w:t>
+      </w:r>
+      <w:r>
+        <w:t>.</w:t>
       </w:r>
     </w:p>
     <w:p>
@@ -389,166 +385,87 @@
         <w:pStyle w:val="ListParagraph"/>
         <w:numPr>
           <w:ilvl w:val="0"/>
-          <w:numId w:val="4"/>
-        </w:numPr>
-      </w:pPr>
-      <w:r>
-        <w:rPr>
-          <w:b/>
-        </w:rPr>
-        <w:t>Project service</w:t>
-      </w:r>
-      <w:r>
-        <w:rPr>
-          <w:b/>
-        </w:rPr>
-        <w:t>:</w:t>
-      </w:r>
-      <w:r>
-        <w:t xml:space="preserve"> This holds all the project related capabilities.</w:t>
-      </w:r>
-    </w:p>
+          <w:numId w:val="7"/>
+        </w:numPr>
+      </w:pPr>
+      <w:r>
+        <w:t>Providing auto-update capabilities</w:t>
+      </w:r>
+      <w:r>
+        <w:t>.</w:t>
+      </w:r>
+    </w:p>
+    <w:p>
+      <w:pPr>
+        <w:pStyle w:val="Heading2"/>
+      </w:pPr>
+      <w:bookmarkStart w:id="4" w:name="_Toc208673626"/>
+      <w:r>
+        <w:t>User interface</w:t>
+      </w:r>
+      <w:bookmarkEnd w:id="4"/>
+    </w:p>
+    <w:p/>
+    <w:p/>
     <w:p>
       <w:pPr>
         <w:pStyle w:val="ListParagraph"/>
         <w:numPr>
           <w:ilvl w:val="0"/>
-          <w:numId w:val="4"/>
-        </w:numPr>
-      </w:pPr>
-      <w:r>
-        <w:rPr>
-          <w:b/>
-        </w:rPr>
-        <w:t>User interface service</w:t>
-      </w:r>
-      <w:r>
-        <w:rPr>
-          <w:b/>
-        </w:rPr>
-        <w:t>:</w:t>
-      </w:r>
-      <w:r>
-        <w:t xml:space="preserve"> This is used as the main entry point for the user interface. Holds most of the interface data structures and algorithms thereby allowing the real user interface to consist of nothing more than views and </w:t>
-      </w:r>
-      <w:proofErr w:type="spellStart"/>
-      <w:r>
-        <w:t>viewmodels</w:t>
-      </w:r>
-      <w:proofErr w:type="spellEnd"/>
-      <w:r>
-        <w:t>.</w:t>
-      </w:r>
-    </w:p>
-    <w:p>
-      <w:r>
-        <w:t xml:space="preserve">All services will be constructed so that they can be loaded in a separate </w:t>
-      </w:r>
-      <w:proofErr w:type="spellStart"/>
-      <w:r>
-        <w:t>AppDomain</w:t>
-      </w:r>
-      <w:proofErr w:type="spellEnd"/>
-      <w:r>
-        <w:t xml:space="preserve"> in order to ensure that services can be fully unloaded and restarted. Furthermore the use of separate </w:t>
-      </w:r>
-      <w:proofErr w:type="spellStart"/>
+          <w:numId w:val="6"/>
+        </w:numPr>
+      </w:pPr>
+      <w:r>
+        <w:t>What does the UI do?</w:t>
+      </w:r>
+    </w:p>
+    <w:p>
+      <w:pPr>
+        <w:pStyle w:val="ListParagraph"/>
+        <w:numPr>
+          <w:ilvl w:val="0"/>
+          <w:numId w:val="6"/>
+        </w:numPr>
+      </w:pPr>
+      <w:r>
+        <w:t>Which UI clients are there</w:t>
+      </w:r>
+    </w:p>
+    <w:p>
+      <w:pPr>
+        <w:pStyle w:val="ListParagraph"/>
+        <w:numPr>
+          <w:ilvl w:val="0"/>
+          <w:numId w:val="6"/>
+        </w:numPr>
+      </w:pPr>
+      <w:r>
+        <w:t>How do we interact with:</w:t>
+      </w:r>
+    </w:p>
+    <w:p>
+      <w:pPr>
+        <w:pStyle w:val="ListParagraph"/>
+        <w:numPr>
+          <w:ilvl w:val="1"/>
+          <w:numId w:val="6"/>
+        </w:numPr>
+      </w:pPr>
       <w:r>
         <w:lastRenderedPageBreak/>
-        <w:t>AppDomains</w:t>
-      </w:r>
-      <w:proofErr w:type="spellEnd"/>
-      <w:r>
-        <w:t xml:space="preserve"> should allow crashes to be contained thus allowing the service to be taken down without affecting the application too much.</w:t>
-      </w:r>
-    </w:p>
-    <w:p>
-      <w:pPr>
-        <w:pStyle w:val="Heading3"/>
-      </w:pPr>
-      <w:r>
-        <w:t>Log service</w:t>
-      </w:r>
-    </w:p>
-    <w:p>
-      <w:r>
-        <w:t xml:space="preserve">The log service </w:t>
-      </w:r>
-      <w:r>
-        <w:t xml:space="preserve">provides logging capabilities to the </w:t>
-      </w:r>
-      <w:r>
-        <w:t>other services in the kernel of the Apollo application. Services can log information directly by sending a message to the log service with the information that must be logged.</w:t>
-      </w:r>
-    </w:p>
-    <w:p>
-      <w:pPr>
-        <w:rPr>
-          <w:color w:val="FF0000"/>
-        </w:rPr>
-      </w:pPr>
-      <w:r>
-        <w:rPr>
-          <w:color w:val="FF0000"/>
-        </w:rPr>
-        <w:t xml:space="preserve">Q: what does a log message look like? </w:t>
-      </w:r>
-    </w:p>
-    <w:p>
-      <w:pPr>
-        <w:rPr>
-          <w:color w:val="FF0000"/>
-        </w:rPr>
-      </w:pPr>
-      <w:r>
-        <w:rPr>
-          <w:color w:val="FF0000"/>
-        </w:rPr>
-        <w:t>Q: what information can a log message hold?</w:t>
-      </w:r>
-    </w:p>
-    <w:p/>
-    <w:p>
-      <w:pPr>
-        <w:pStyle w:val="Heading3"/>
-      </w:pPr>
-      <w:r>
-        <w:t>Message service</w:t>
-      </w:r>
-    </w:p>
-    <w:p>
-      <w:r>
-        <w:t xml:space="preserve">The message service provides message direction capabilities for the kernel of the Apollo application. </w:t>
-      </w:r>
-      <w:r>
-        <w:t xml:space="preserve">Services can send messages directly to other services or they can broadcast a message to all services which are interested in getting the specific message type. All messages are posted to the message service which then forwards the messages to the desired recipients. </w:t>
-      </w:r>
-    </w:p>
-    <w:p/>
-    <w:p>
-      <w:r>
-        <w:t>Q: How is a message defined?</w:t>
-      </w:r>
-    </w:p>
-    <w:p/>
-    <w:p>
-      <w:r>
-        <w:t>Q: How is a message send?</w:t>
-      </w:r>
-    </w:p>
-    <w:p/>
-    <w:p>
-      <w:r>
-        <w:t>Q: How do we know where to send a message?</w:t>
-      </w:r>
-    </w:p>
-    <w:p/>
-    <w:p>
-      <w:pPr>
-        <w:pStyle w:val="Heading3"/>
-      </w:pPr>
-      <w:r>
-        <w:t>Timeline service</w:t>
+        <w:t>The user</w:t>
+      </w:r>
+    </w:p>
+    <w:p>
+      <w:pPr>
+        <w:pStyle w:val="ListParagraph"/>
+        <w:numPr>
+          <w:ilvl w:val="1"/>
+          <w:numId w:val="6"/>
+        </w:numPr>
+      </w:pPr>
+      <w:r>
+        <w:t>The core system</w:t>
       </w:r>
     </w:p>
     <w:p>
@@ -556,250 +473,23 @@
         <w:pStyle w:val="ListParagraph"/>
         <w:numPr>
           <w:ilvl w:val="0"/>
-          <w:numId w:val="4"/>
-        </w:numPr>
-      </w:pPr>
-      <w:r>
-        <w:t xml:space="preserve">Stores information about the timeline followed by the application. </w:t>
-      </w:r>
-    </w:p>
-    <w:p>
-      <w:pPr>
-        <w:pStyle w:val="ListParagraph"/>
-        <w:numPr>
-          <w:ilvl w:val="0"/>
-          <w:numId w:val="4"/>
-        </w:numPr>
-      </w:pPr>
-      <w:r>
-        <w:t xml:space="preserve">The timeline describes in which order data was altered / generated or commands were executed. </w:t>
-      </w:r>
-    </w:p>
-    <w:p>
-      <w:pPr>
-        <w:pStyle w:val="ListParagraph"/>
-        <w:numPr>
-          <w:ilvl w:val="0"/>
-          <w:numId w:val="4"/>
-        </w:numPr>
-      </w:pPr>
-      <w:r>
-        <w:t>History information is tracked individually by the different participating parts. These are:</w:t>
-      </w:r>
-    </w:p>
-    <w:p>
-      <w:pPr>
-        <w:pStyle w:val="ListParagraph"/>
-        <w:numPr>
-          <w:ilvl w:val="1"/>
-          <w:numId w:val="4"/>
-        </w:numPr>
-      </w:pPr>
-      <w:proofErr w:type="spellStart"/>
-      <w:r>
-        <w:t>Plugin</w:t>
-      </w:r>
-      <w:proofErr w:type="spellEnd"/>
-      <w:r>
-        <w:t xml:space="preserve"> repository:  indicates when a history breaking changes occur, due to changes in the plug-in assemblies</w:t>
-      </w:r>
-    </w:p>
-    <w:p>
-      <w:pPr>
-        <w:pStyle w:val="ListParagraph"/>
-        <w:numPr>
-          <w:ilvl w:val="1"/>
-          <w:numId w:val="4"/>
-        </w:numPr>
-      </w:pPr>
-      <w:r>
-        <w:t>User interface: Marks time steps, tracks history of user elements</w:t>
-      </w:r>
-    </w:p>
-    <w:p>
-      <w:pPr>
-        <w:pStyle w:val="ListParagraph"/>
-        <w:numPr>
-          <w:ilvl w:val="1"/>
-          <w:numId w:val="4"/>
-        </w:numPr>
-      </w:pPr>
-      <w:r>
-        <w:t>Project: Tracks history of the different data sets. Each data set holds their own history, project provides proxies to the timeline service</w:t>
-      </w:r>
-    </w:p>
-    <w:p>
-      <w:pPr>
-        <w:pStyle w:val="ListParagraph"/>
-        <w:numPr>
-          <w:ilvl w:val="0"/>
-          <w:numId w:val="4"/>
-        </w:numPr>
-      </w:pPr>
-      <w:r>
-        <w:t>The UI will indicate when</w:t>
-      </w:r>
-      <w:r>
-        <w:t xml:space="preserve"> </w:t>
-      </w:r>
-      <w:r>
-        <w:t xml:space="preserve">a new time step is taken (thus collecting user actions). </w:t>
-      </w:r>
-    </w:p>
-    <w:p>
-      <w:pPr>
-        <w:pStyle w:val="ListParagraph"/>
-        <w:numPr>
-          <w:ilvl w:val="0"/>
-          <w:numId w:val="4"/>
-        </w:numPr>
-      </w:pPr>
-      <w:r>
-        <w:t>The data sets in the project hold their own data history.</w:t>
-      </w:r>
-    </w:p>
-    <w:p>
-      <w:pPr>
-        <w:pStyle w:val="ListParagraph"/>
-        <w:numPr>
-          <w:ilvl w:val="0"/>
-          <w:numId w:val="4"/>
-        </w:numPr>
-      </w:pPr>
-      <w:r>
-        <w:t>The timeline service allows running undo’s and redo’s based on the individual time steps</w:t>
-      </w:r>
-    </w:p>
-    <w:p>
-      <w:pPr>
-        <w:pStyle w:val="ListParagraph"/>
-        <w:numPr>
-          <w:ilvl w:val="0"/>
-          <w:numId w:val="4"/>
-        </w:numPr>
-      </w:pPr>
-      <w:r>
-        <w:t xml:space="preserve">To roll-back or roll-forward the timeline service sends a message indicating to which points the change should be made. The history proxies then calculate to which point each of the histories should return. </w:t>
-      </w:r>
-    </w:p>
-    <w:p/>
-    <w:p/>
-    <w:p>
-      <w:pPr>
-        <w:pStyle w:val="Heading3"/>
-      </w:pPr>
-      <w:r>
-        <w:t>Plug-in service</w:t>
-      </w:r>
-    </w:p>
-    <w:p>
-      <w:pPr>
-        <w:pStyle w:val="ListParagraph"/>
-        <w:numPr>
-          <w:ilvl w:val="0"/>
-          <w:numId w:val="4"/>
-        </w:numPr>
-      </w:pPr>
-      <w:r>
-        <w:t xml:space="preserve">Tracks </w:t>
-      </w:r>
-      <w:proofErr w:type="spellStart"/>
-      <w:r>
-        <w:t>plugings</w:t>
-      </w:r>
-      <w:proofErr w:type="spellEnd"/>
-    </w:p>
-    <w:p>
-      <w:pPr>
-        <w:pStyle w:val="ListParagraph"/>
-        <w:numPr>
-          <w:ilvl w:val="0"/>
-          <w:numId w:val="4"/>
-        </w:numPr>
-      </w:pPr>
-      <w:r>
-        <w:t xml:space="preserve">Based on </w:t>
-      </w:r>
-      <w:proofErr w:type="gramStart"/>
-      <w:r>
-        <w:t>MEF(</w:t>
-      </w:r>
-      <w:proofErr w:type="gramEnd"/>
-      <w:r>
-        <w:t>?)</w:t>
-      </w:r>
-    </w:p>
-    <w:p>
-      <w:pPr>
-        <w:pStyle w:val="ListParagraph"/>
-        <w:numPr>
-          <w:ilvl w:val="0"/>
-          <w:numId w:val="4"/>
-        </w:numPr>
-      </w:pPr>
-      <w:r>
-        <w:t xml:space="preserve">Allows installing </w:t>
-      </w:r>
-      <w:proofErr w:type="spellStart"/>
-      <w:r>
-        <w:t>plugins</w:t>
-      </w:r>
-      <w:proofErr w:type="spellEnd"/>
-      <w:r>
-        <w:t>, but no run-time replacement</w:t>
-      </w:r>
-    </w:p>
-    <w:p>
-      <w:pPr>
-        <w:pStyle w:val="ListParagraph"/>
-        <w:numPr>
-          <w:ilvl w:val="0"/>
-          <w:numId w:val="4"/>
-        </w:numPr>
-      </w:pPr>
-      <w:r>
-        <w:t xml:space="preserve">Installation goes through our own </w:t>
-      </w:r>
-      <w:proofErr w:type="gramStart"/>
-      <w:r>
-        <w:t>system(</w:t>
-      </w:r>
-      <w:proofErr w:type="gramEnd"/>
-      <w:r>
-        <w:t>?)</w:t>
-      </w:r>
-    </w:p>
-    <w:p>
-      <w:pPr>
-        <w:pStyle w:val="ListParagraph"/>
-        <w:numPr>
-          <w:ilvl w:val="0"/>
-          <w:numId w:val="4"/>
-        </w:numPr>
-      </w:pPr>
-      <w:r>
-        <w:t xml:space="preserve">Allows multiple </w:t>
-      </w:r>
-      <w:proofErr w:type="spellStart"/>
-      <w:r>
-        <w:t>plugin</w:t>
-      </w:r>
-      <w:proofErr w:type="spellEnd"/>
-      <w:r>
-        <w:t xml:space="preserve"> locations</w:t>
-      </w:r>
-    </w:p>
-    <w:p/>
-    <w:p/>
-    <w:p>
-      <w:pPr>
-        <w:pStyle w:val="Heading3"/>
-      </w:pPr>
-      <w:r>
-        <w:lastRenderedPageBreak/>
-        <w:t>The project system</w:t>
-      </w:r>
-    </w:p>
+          <w:numId w:val="6"/>
+        </w:numPr>
+      </w:pPr>
+    </w:p>
+    <w:p/>
+    <w:p/>
+    <w:p>
+      <w:pPr>
+        <w:pStyle w:val="Heading2"/>
+      </w:pPr>
+      <w:bookmarkStart w:id="5" w:name="_Toc208673627"/>
+      <w:r>
+        <w:t>Plug-ins</w:t>
+      </w:r>
+      <w:bookmarkEnd w:id="5"/>
+    </w:p>
+    <w:p/>
     <w:p>
       <w:pPr>
         <w:pStyle w:val="ListParagraph"/>
@@ -809,7 +499,7 @@
         </w:numPr>
       </w:pPr>
       <w:r>
-        <w:t>Based on data flow programming where the data ‘flows’ through different boxes that manipulate it.</w:t>
+        <w:t>What is expected from the plug-ins (see the plug-in specification doc for more specific details)?</w:t>
       </w:r>
     </w:p>
     <w:p>
@@ -821,7 +511,7 @@
         </w:numPr>
       </w:pPr>
       <w:r>
-        <w:t>Have different generators for different types of data generation. Initially specify the simulation and experimental data generators</w:t>
+        <w:t>What can plug-ins do?</w:t>
       </w:r>
     </w:p>
     <w:p>
@@ -833,16 +523,7 @@
         </w:numPr>
       </w:pPr>
       <w:r>
-        <w:t>A</w:t>
-      </w:r>
-      <w:r>
-        <w:t xml:space="preserve"> single experiment</w:t>
-      </w:r>
-      <w:r>
-        <w:t xml:space="preserve"> consists of data + generator + </w:t>
-      </w:r>
-      <w:r>
-        <w:t>post-processing</w:t>
+        <w:t>What can plug-ins not do?</w:t>
       </w:r>
     </w:p>
     <w:p>
@@ -854,21 +535,7 @@
         </w:numPr>
       </w:pPr>
       <w:r>
-        <w:t>A single project consists of a D</w:t>
-      </w:r>
-      <w:r>
-        <w:t>irected (Acyclic) Graph of experiments</w:t>
-      </w:r>
-      <w:r>
-        <w:t xml:space="preserve">. There are different ways of creating DAG nodes. Always have a single top-level </w:t>
-      </w:r>
-      <w:proofErr w:type="gramStart"/>
-      <w:r>
-        <w:t>node(</w:t>
-      </w:r>
-      <w:proofErr w:type="gramEnd"/>
-      <w:r>
-        <w:t>?)</w:t>
+        <w:t>What are the rules for plug-ins?</w:t>
       </w:r>
     </w:p>
     <w:p>
@@ -880,7 +547,55 @@
         </w:numPr>
       </w:pPr>
       <w:r>
-        <w:t>Features and components are contained in the generator? How about data?</w:t>
+        <w:t>What area’s can be extended? Suggestion:</w:t>
+      </w:r>
+    </w:p>
+    <w:p>
+      <w:pPr>
+        <w:pStyle w:val="ListParagraph"/>
+        <w:numPr>
+          <w:ilvl w:val="1"/>
+          <w:numId w:val="1"/>
+        </w:numPr>
+      </w:pPr>
+      <w:r>
+        <w:t>Experiment sub-elements</w:t>
+      </w:r>
+    </w:p>
+    <w:p>
+      <w:pPr>
+        <w:pStyle w:val="ListParagraph"/>
+        <w:numPr>
+          <w:ilvl w:val="1"/>
+          <w:numId w:val="1"/>
+        </w:numPr>
+      </w:pPr>
+      <w:r>
+        <w:t>Data processing and visualization</w:t>
+      </w:r>
+    </w:p>
+    <w:p>
+      <w:pPr>
+        <w:pStyle w:val="ListParagraph"/>
+        <w:numPr>
+          <w:ilvl w:val="1"/>
+          <w:numId w:val="1"/>
+        </w:numPr>
+      </w:pPr>
+      <w:r>
+        <w:t>Data import and export</w:t>
+      </w:r>
+    </w:p>
+    <w:p>
+      <w:pPr>
+        <w:pStyle w:val="ListParagraph"/>
+        <w:numPr>
+          <w:ilvl w:val="1"/>
+          <w:numId w:val="1"/>
+        </w:numPr>
+      </w:pPr>
+      <w:r>
+        <w:t>Additional experiment types</w:t>
       </w:r>
     </w:p>
     <w:p>
@@ -891,10 +606,19 @@
           <w:numId w:val="1"/>
         </w:numPr>
       </w:pPr>
-      <w:r>
-        <w:t>Should data only specify how/which data is written to storage and how/which data is retrieved. Then the storage can be our custom implementation.</w:t>
-      </w:r>
-    </w:p>
+    </w:p>
+    <w:p/>
+    <w:p>
+      <w:pPr>
+        <w:pStyle w:val="Heading2"/>
+      </w:pPr>
+      <w:bookmarkStart w:id="6" w:name="_Toc208673624"/>
+      <w:r>
+        <w:t>Interaction</w:t>
+      </w:r>
+      <w:bookmarkEnd w:id="6"/>
+    </w:p>
+    <w:p/>
     <w:p>
       <w:pPr>
         <w:pStyle w:val="ListParagraph"/>
@@ -904,17 +628,7 @@
         </w:numPr>
       </w:pPr>
       <w:r>
-        <w:t>Data should be easily retrievable (see data storage spec).</w:t>
-      </w:r>
-    </w:p>
-    <w:p/>
-    <w:p/>
-    <w:p>
-      <w:pPr>
-        <w:pStyle w:val="Heading3"/>
-      </w:pPr>
-      <w:r>
-        <w:t>Core UI</w:t>
+        <w:t>The core provides general services that can be used by both the UI and the plug-ins. The UI will have access to more different services than the plug-ins will.</w:t>
       </w:r>
     </w:p>
     <w:p>
@@ -926,115 +640,7 @@
         </w:numPr>
       </w:pPr>
       <w:r>
-        <w:t>Provides the basic interface to Apollo for User Interfaces.  The Core UI provides all the necessary commands and data views that allow a UI to perform all the requested actions</w:t>
-      </w:r>
-    </w:p>
-    <w:p>
-      <w:pPr>
-        <w:pStyle w:val="ListParagraph"/>
-        <w:numPr>
-          <w:ilvl w:val="0"/>
-          <w:numId w:val="1"/>
-        </w:numPr>
-      </w:pPr>
-      <w:r>
-        <w:t>Provides a way for UI’s to work with Apollo without having to know the internal structure, or to have to store data about the project. UI’s should never have to keep their own data structures. Data should only be stored in the project and kernel sections.</w:t>
-      </w:r>
-    </w:p>
-    <w:p>
-      <w:pPr>
-        <w:pStyle w:val="ListParagraph"/>
-        <w:numPr>
-          <w:ilvl w:val="0"/>
-          <w:numId w:val="1"/>
-        </w:numPr>
-      </w:pPr>
-      <w:r>
-        <w:t>?</w:t>
-      </w:r>
-    </w:p>
-    <w:p/>
-    <w:p/>
-    <w:p>
-      <w:pPr>
-        <w:pStyle w:val="Heading2"/>
-      </w:pPr>
-      <w:bookmarkStart w:id="4" w:name="_Toc208673626"/>
-      <w:r>
-        <w:t>User interface</w:t>
-      </w:r>
-      <w:bookmarkEnd w:id="4"/>
-    </w:p>
-    <w:p/>
-    <w:p>
-      <w:pPr>
-        <w:pStyle w:val="Heading2"/>
-      </w:pPr>
-      <w:bookmarkStart w:id="5" w:name="_Toc208673627"/>
-      <w:r>
-        <w:t>Plug-ins</w:t>
-      </w:r>
-      <w:bookmarkEnd w:id="5"/>
-    </w:p>
-    <w:p/>
-    <w:p>
-      <w:pPr>
-        <w:pStyle w:val="ListParagraph"/>
-        <w:numPr>
-          <w:ilvl w:val="0"/>
-          <w:numId w:val="1"/>
-        </w:numPr>
-      </w:pPr>
-      <w:r>
-        <w:t>What is expected from the plug-ins (see the plug-in specification doc for more specific details)?</w:t>
-      </w:r>
-    </w:p>
-    <w:p>
-      <w:pPr>
-        <w:pStyle w:val="ListParagraph"/>
-        <w:numPr>
-          <w:ilvl w:val="0"/>
-          <w:numId w:val="1"/>
-        </w:numPr>
-      </w:pPr>
-      <w:r>
-        <w:t>What can plug-ins do?</w:t>
-      </w:r>
-    </w:p>
-    <w:p>
-      <w:pPr>
-        <w:pStyle w:val="ListParagraph"/>
-        <w:numPr>
-          <w:ilvl w:val="0"/>
-          <w:numId w:val="1"/>
-        </w:numPr>
-      </w:pPr>
-      <w:r>
-        <w:t>What can plug-ins not do?</w:t>
-      </w:r>
-    </w:p>
-    <w:p>
-      <w:pPr>
-        <w:pStyle w:val="ListParagraph"/>
-        <w:numPr>
-          <w:ilvl w:val="0"/>
-          <w:numId w:val="1"/>
-        </w:numPr>
-      </w:pPr>
-      <w:r>
-        <w:t>What are the rules for plug-ins?</w:t>
-      </w:r>
-    </w:p>
-    <w:p>
-      <w:pPr>
-        <w:pStyle w:val="ListParagraph"/>
-        <w:numPr>
-          <w:ilvl w:val="0"/>
-          <w:numId w:val="1"/>
-        </w:numPr>
-      </w:pPr>
-      <w:r>
-        <w:t>What area’s can be extended? Suggestion:</w:t>
+        <w:t>The core provides several different external API’s that can be used</w:t>
       </w:r>
     </w:p>
     <w:p>
@@ -1046,7 +652,7 @@
         </w:numPr>
       </w:pPr>
       <w:r>
-        <w:t>Experiment sub-elements</w:t>
+        <w:t>User interface API. This API provides a way for the UI to interact with the core parts of Apollo.</w:t>
       </w:r>
     </w:p>
     <w:p>
@@ -1058,7 +664,7 @@
         </w:numPr>
       </w:pPr>
       <w:r>
-        <w:t>Data processing and visualization</w:t>
+        <w:t>Generic plug-in API. This allows components to have their own plug-ins. Defines a series of standard rules that allow the core to locate and classify plug-ins.</w:t>
       </w:r>
     </w:p>
     <w:p>
@@ -1070,100 +676,6 @@
         </w:numPr>
       </w:pPr>
       <w:r>
-        <w:t>Data import and export</w:t>
-      </w:r>
-    </w:p>
-    <w:p>
-      <w:pPr>
-        <w:pStyle w:val="ListParagraph"/>
-        <w:numPr>
-          <w:ilvl w:val="1"/>
-          <w:numId w:val="1"/>
-        </w:numPr>
-      </w:pPr>
-      <w:r>
-        <w:t>Additional experiment types</w:t>
-      </w:r>
-    </w:p>
-    <w:p>
-      <w:pPr>
-        <w:pStyle w:val="ListParagraph"/>
-        <w:numPr>
-          <w:ilvl w:val="0"/>
-          <w:numId w:val="1"/>
-        </w:numPr>
-      </w:pPr>
-    </w:p>
-    <w:p/>
-    <w:p>
-      <w:pPr>
-        <w:pStyle w:val="Heading2"/>
-      </w:pPr>
-      <w:bookmarkStart w:id="6" w:name="_Toc208673624"/>
-      <w:r>
-        <w:t>Interaction</w:t>
-      </w:r>
-      <w:bookmarkEnd w:id="6"/>
-    </w:p>
-    <w:p/>
-    <w:p>
-      <w:pPr>
-        <w:pStyle w:val="ListParagraph"/>
-        <w:numPr>
-          <w:ilvl w:val="0"/>
-          <w:numId w:val="1"/>
-        </w:numPr>
-      </w:pPr>
-      <w:r>
-        <w:t>The core provides general services that can be used by both the UI and the plug-ins. The UI will have access to more different services than the plug-ins will.</w:t>
-      </w:r>
-    </w:p>
-    <w:p>
-      <w:pPr>
-        <w:pStyle w:val="ListParagraph"/>
-        <w:numPr>
-          <w:ilvl w:val="0"/>
-          <w:numId w:val="1"/>
-        </w:numPr>
-      </w:pPr>
-      <w:r>
-        <w:t>The core provides several different external API’s that can be used</w:t>
-      </w:r>
-    </w:p>
-    <w:p>
-      <w:pPr>
-        <w:pStyle w:val="ListParagraph"/>
-        <w:numPr>
-          <w:ilvl w:val="1"/>
-          <w:numId w:val="1"/>
-        </w:numPr>
-      </w:pPr>
-      <w:r>
-        <w:t>User interface API. This API provides a way for the UI to interact with the core parts of Apollo.</w:t>
-      </w:r>
-    </w:p>
-    <w:p>
-      <w:pPr>
-        <w:pStyle w:val="ListParagraph"/>
-        <w:numPr>
-          <w:ilvl w:val="1"/>
-          <w:numId w:val="1"/>
-        </w:numPr>
-      </w:pPr>
-      <w:r>
-        <w:t>Generic plug-in API. This allows components to have their own plug-ins. Defines a series of standard rules that allow the core to locate and classify plug-ins.</w:t>
-      </w:r>
-    </w:p>
-    <w:p>
-      <w:pPr>
-        <w:pStyle w:val="ListParagraph"/>
-        <w:numPr>
-          <w:ilvl w:val="1"/>
-          <w:numId w:val="1"/>
-        </w:numPr>
-      </w:pPr>
-      <w:r>
-        <w:lastRenderedPageBreak/>
         <w:t xml:space="preserve">Project plug-in API. Allows developers to write project plug-ins. Project plug-ins provide extra types of generators and </w:t>
       </w:r>
       <w:proofErr w:type="spellStart"/>
@@ -1311,6 +823,230 @@
 <file path=word/numbering.xml><?xml version="1.0" encoding="utf-8"?>
 <w:numbering xmlns:ve="http://schemas.openxmlformats.org/markup-compatibility/2006" xmlns:o="urn:schemas-microsoft-com:office:office" xmlns:r="http://schemas.openxmlformats.org/officeDocument/2006/relationships" xmlns:m="http://schemas.openxmlformats.org/officeDocument/2006/math" xmlns:v="urn:schemas-microsoft-com:vml" xmlns:wp="http://schemas.openxmlformats.org/drawingml/2006/wordprocessingDrawing" xmlns:w10="urn:schemas-microsoft-com:office:word" xmlns:w="http://schemas.openxmlformats.org/wordprocessingml/2006/main" xmlns:wne="http://schemas.microsoft.com/office/word/2006/wordml">
   <w:abstractNum w:abstractNumId="0">
+    <w:nsid w:val="08820D27"/>
+    <w:multiLevelType w:val="hybridMultilevel"/>
+    <w:tmpl w:val="BD4C8D26"/>
+    <w:lvl w:ilvl="0" w:tplc="2D94FBF0">
+      <w:numFmt w:val="bullet"/>
+      <w:lvlText w:val="-"/>
+      <w:lvlJc w:val="left"/>
+      <w:pPr>
+        <w:ind w:left="720" w:hanging="360"/>
+      </w:pPr>
+      <w:rPr>
+        <w:rFonts w:ascii="Calibri" w:eastAsiaTheme="minorHAnsi" w:hAnsi="Calibri" w:cs="Calibri" w:hint="default"/>
+      </w:rPr>
+    </w:lvl>
+    <w:lvl w:ilvl="1" w:tplc="04090003">
+      <w:start w:val="1"/>
+      <w:numFmt w:val="bullet"/>
+      <w:lvlText w:val="o"/>
+      <w:lvlJc w:val="left"/>
+      <w:pPr>
+        <w:ind w:left="1440" w:hanging="360"/>
+      </w:pPr>
+      <w:rPr>
+        <w:rFonts w:ascii="Courier New" w:hAnsi="Courier New" w:cs="Courier New" w:hint="default"/>
+      </w:rPr>
+    </w:lvl>
+    <w:lvl w:ilvl="2" w:tplc="04090005" w:tentative="1">
+      <w:start w:val="1"/>
+      <w:numFmt w:val="bullet"/>
+      <w:lvlText w:val=""/>
+      <w:lvlJc w:val="left"/>
+      <w:pPr>
+        <w:ind w:left="2160" w:hanging="360"/>
+      </w:pPr>
+      <w:rPr>
+        <w:rFonts w:ascii="Wingdings" w:hAnsi="Wingdings" w:hint="default"/>
+      </w:rPr>
+    </w:lvl>
+    <w:lvl w:ilvl="3" w:tplc="04090001" w:tentative="1">
+      <w:start w:val="1"/>
+      <w:numFmt w:val="bullet"/>
+      <w:lvlText w:val=""/>
+      <w:lvlJc w:val="left"/>
+      <w:pPr>
+        <w:ind w:left="2880" w:hanging="360"/>
+      </w:pPr>
+      <w:rPr>
+        <w:rFonts w:ascii="Symbol" w:hAnsi="Symbol" w:hint="default"/>
+      </w:rPr>
+    </w:lvl>
+    <w:lvl w:ilvl="4" w:tplc="04090003" w:tentative="1">
+      <w:start w:val="1"/>
+      <w:numFmt w:val="bullet"/>
+      <w:lvlText w:val="o"/>
+      <w:lvlJc w:val="left"/>
+      <w:pPr>
+        <w:ind w:left="3600" w:hanging="360"/>
+      </w:pPr>
+      <w:rPr>
+        <w:rFonts w:ascii="Courier New" w:hAnsi="Courier New" w:cs="Courier New" w:hint="default"/>
+      </w:rPr>
+    </w:lvl>
+    <w:lvl w:ilvl="5" w:tplc="04090005" w:tentative="1">
+      <w:start w:val="1"/>
+      <w:numFmt w:val="bullet"/>
+      <w:lvlText w:val=""/>
+      <w:lvlJc w:val="left"/>
+      <w:pPr>
+        <w:ind w:left="4320" w:hanging="360"/>
+      </w:pPr>
+      <w:rPr>
+        <w:rFonts w:ascii="Wingdings" w:hAnsi="Wingdings" w:hint="default"/>
+      </w:rPr>
+    </w:lvl>
+    <w:lvl w:ilvl="6" w:tplc="04090001" w:tentative="1">
+      <w:start w:val="1"/>
+      <w:numFmt w:val="bullet"/>
+      <w:lvlText w:val=""/>
+      <w:lvlJc w:val="left"/>
+      <w:pPr>
+        <w:ind w:left="5040" w:hanging="360"/>
+      </w:pPr>
+      <w:rPr>
+        <w:rFonts w:ascii="Symbol" w:hAnsi="Symbol" w:hint="default"/>
+      </w:rPr>
+    </w:lvl>
+    <w:lvl w:ilvl="7" w:tplc="04090003" w:tentative="1">
+      <w:start w:val="1"/>
+      <w:numFmt w:val="bullet"/>
+      <w:lvlText w:val="o"/>
+      <w:lvlJc w:val="left"/>
+      <w:pPr>
+        <w:ind w:left="5760" w:hanging="360"/>
+      </w:pPr>
+      <w:rPr>
+        <w:rFonts w:ascii="Courier New" w:hAnsi="Courier New" w:cs="Courier New" w:hint="default"/>
+      </w:rPr>
+    </w:lvl>
+    <w:lvl w:ilvl="8" w:tplc="04090005" w:tentative="1">
+      <w:start w:val="1"/>
+      <w:numFmt w:val="bullet"/>
+      <w:lvlText w:val=""/>
+      <w:lvlJc w:val="left"/>
+      <w:pPr>
+        <w:ind w:left="6480" w:hanging="360"/>
+      </w:pPr>
+      <w:rPr>
+        <w:rFonts w:ascii="Wingdings" w:hAnsi="Wingdings" w:hint="default"/>
+      </w:rPr>
+    </w:lvl>
+  </w:abstractNum>
+  <w:abstractNum w:abstractNumId="1">
+    <w:nsid w:val="09023E9F"/>
+    <w:multiLevelType w:val="hybridMultilevel"/>
+    <w:tmpl w:val="D9809404"/>
+    <w:lvl w:ilvl="0" w:tplc="2C7E4484">
+      <w:numFmt w:val="bullet"/>
+      <w:lvlText w:val=""/>
+      <w:lvlJc w:val="left"/>
+      <w:pPr>
+        <w:ind w:left="720" w:hanging="360"/>
+      </w:pPr>
+      <w:rPr>
+        <w:rFonts w:ascii="Symbol" w:eastAsiaTheme="minorHAnsi" w:hAnsi="Symbol" w:cstheme="minorBidi" w:hint="default"/>
+      </w:rPr>
+    </w:lvl>
+    <w:lvl w:ilvl="1" w:tplc="04090003">
+      <w:start w:val="1"/>
+      <w:numFmt w:val="bullet"/>
+      <w:lvlText w:val="o"/>
+      <w:lvlJc w:val="left"/>
+      <w:pPr>
+        <w:ind w:left="1440" w:hanging="360"/>
+      </w:pPr>
+      <w:rPr>
+        <w:rFonts w:ascii="Courier New" w:hAnsi="Courier New" w:cs="Courier New" w:hint="default"/>
+      </w:rPr>
+    </w:lvl>
+    <w:lvl w:ilvl="2" w:tplc="04090005" w:tentative="1">
+      <w:start w:val="1"/>
+      <w:numFmt w:val="bullet"/>
+      <w:lvlText w:val=""/>
+      <w:lvlJc w:val="left"/>
+      <w:pPr>
+        <w:ind w:left="2160" w:hanging="360"/>
+      </w:pPr>
+      <w:rPr>
+        <w:rFonts w:ascii="Wingdings" w:hAnsi="Wingdings" w:hint="default"/>
+      </w:rPr>
+    </w:lvl>
+    <w:lvl w:ilvl="3" w:tplc="04090001" w:tentative="1">
+      <w:start w:val="1"/>
+      <w:numFmt w:val="bullet"/>
+      <w:lvlText w:val=""/>
+      <w:lvlJc w:val="left"/>
+      <w:pPr>
+        <w:ind w:left="2880" w:hanging="360"/>
+      </w:pPr>
+      <w:rPr>
+        <w:rFonts w:ascii="Symbol" w:hAnsi="Symbol" w:hint="default"/>
+      </w:rPr>
+    </w:lvl>
+    <w:lvl w:ilvl="4" w:tplc="04090003" w:tentative="1">
+      <w:start w:val="1"/>
+      <w:numFmt w:val="bullet"/>
+      <w:lvlText w:val="o"/>
+      <w:lvlJc w:val="left"/>
+      <w:pPr>
+        <w:ind w:left="3600" w:hanging="360"/>
+      </w:pPr>
+      <w:rPr>
+        <w:rFonts w:ascii="Courier New" w:hAnsi="Courier New" w:cs="Courier New" w:hint="default"/>
+      </w:rPr>
+    </w:lvl>
+    <w:lvl w:ilvl="5" w:tplc="04090005" w:tentative="1">
+      <w:start w:val="1"/>
+      <w:numFmt w:val="bullet"/>
+      <w:lvlText w:val=""/>
+      <w:lvlJc w:val="left"/>
+      <w:pPr>
+        <w:ind w:left="4320" w:hanging="360"/>
+      </w:pPr>
+      <w:rPr>
+        <w:rFonts w:ascii="Wingdings" w:hAnsi="Wingdings" w:hint="default"/>
+      </w:rPr>
+    </w:lvl>
+    <w:lvl w:ilvl="6" w:tplc="04090001" w:tentative="1">
+      <w:start w:val="1"/>
+      <w:numFmt w:val="bullet"/>
+      <w:lvlText w:val=""/>
+      <w:lvlJc w:val="left"/>
+      <w:pPr>
+        <w:ind w:left="5040" w:hanging="360"/>
+      </w:pPr>
+      <w:rPr>
+        <w:rFonts w:ascii="Symbol" w:hAnsi="Symbol" w:hint="default"/>
+      </w:rPr>
+    </w:lvl>
+    <w:lvl w:ilvl="7" w:tplc="04090003" w:tentative="1">
+      <w:start w:val="1"/>
+      <w:numFmt w:val="bullet"/>
+      <w:lvlText w:val="o"/>
+      <w:lvlJc w:val="left"/>
+      <w:pPr>
+        <w:ind w:left="5760" w:hanging="360"/>
+      </w:pPr>
+      <w:rPr>
+        <w:rFonts w:ascii="Courier New" w:hAnsi="Courier New" w:cs="Courier New" w:hint="default"/>
+      </w:rPr>
+    </w:lvl>
+    <w:lvl w:ilvl="8" w:tplc="04090005" w:tentative="1">
+      <w:start w:val="1"/>
+      <w:numFmt w:val="bullet"/>
+      <w:lvlText w:val=""/>
+      <w:lvlJc w:val="left"/>
+      <w:pPr>
+        <w:ind w:left="6480" w:hanging="360"/>
+      </w:pPr>
+      <w:rPr>
+        <w:rFonts w:ascii="Wingdings" w:hAnsi="Wingdings" w:hint="default"/>
+      </w:rPr>
+    </w:lvl>
+  </w:abstractNum>
+  <w:abstractNum w:abstractNumId="2">
     <w:nsid w:val="2E8E3095"/>
     <w:multiLevelType w:val="hybridMultilevel"/>
     <w:tmpl w:val="17F2FFC8"/>
@@ -1422,7 +1158,7 @@
       </w:rPr>
     </w:lvl>
   </w:abstractNum>
-  <w:abstractNum w:abstractNumId="1">
+  <w:abstractNum w:abstractNumId="3">
     <w:nsid w:val="3FE15725"/>
     <w:multiLevelType w:val="hybridMultilevel"/>
     <w:tmpl w:val="1CDC8E2A"/>
@@ -1534,7 +1270,7 @@
       </w:rPr>
     </w:lvl>
   </w:abstractNum>
-  <w:abstractNum w:abstractNumId="2">
+  <w:abstractNum w:abstractNumId="4">
     <w:nsid w:val="43391159"/>
     <w:multiLevelType w:val="hybridMultilevel"/>
     <w:tmpl w:val="DC74E3BA"/>
@@ -1646,7 +1382,119 @@
       </w:rPr>
     </w:lvl>
   </w:abstractNum>
-  <w:abstractNum w:abstractNumId="3">
+  <w:abstractNum w:abstractNumId="5">
+    <w:nsid w:val="47B117C8"/>
+    <w:multiLevelType w:val="hybridMultilevel"/>
+    <w:tmpl w:val="3E8A8C28"/>
+    <w:lvl w:ilvl="0" w:tplc="864C95F4">
+      <w:numFmt w:val="bullet"/>
+      <w:lvlText w:val=""/>
+      <w:lvlJc w:val="left"/>
+      <w:pPr>
+        <w:ind w:left="720" w:hanging="360"/>
+      </w:pPr>
+      <w:rPr>
+        <w:rFonts w:ascii="Symbol" w:eastAsiaTheme="minorHAnsi" w:hAnsi="Symbol" w:cstheme="minorBidi" w:hint="default"/>
+      </w:rPr>
+    </w:lvl>
+    <w:lvl w:ilvl="1" w:tplc="04090003">
+      <w:start w:val="1"/>
+      <w:numFmt w:val="bullet"/>
+      <w:lvlText w:val="o"/>
+      <w:lvlJc w:val="left"/>
+      <w:pPr>
+        <w:ind w:left="1440" w:hanging="360"/>
+      </w:pPr>
+      <w:rPr>
+        <w:rFonts w:ascii="Courier New" w:hAnsi="Courier New" w:cs="Courier New" w:hint="default"/>
+      </w:rPr>
+    </w:lvl>
+    <w:lvl w:ilvl="2" w:tplc="04090005" w:tentative="1">
+      <w:start w:val="1"/>
+      <w:numFmt w:val="bullet"/>
+      <w:lvlText w:val=""/>
+      <w:lvlJc w:val="left"/>
+      <w:pPr>
+        <w:ind w:left="2160" w:hanging="360"/>
+      </w:pPr>
+      <w:rPr>
+        <w:rFonts w:ascii="Wingdings" w:hAnsi="Wingdings" w:hint="default"/>
+      </w:rPr>
+    </w:lvl>
+    <w:lvl w:ilvl="3" w:tplc="04090001" w:tentative="1">
+      <w:start w:val="1"/>
+      <w:numFmt w:val="bullet"/>
+      <w:lvlText w:val=""/>
+      <w:lvlJc w:val="left"/>
+      <w:pPr>
+        <w:ind w:left="2880" w:hanging="360"/>
+      </w:pPr>
+      <w:rPr>
+        <w:rFonts w:ascii="Symbol" w:hAnsi="Symbol" w:hint="default"/>
+      </w:rPr>
+    </w:lvl>
+    <w:lvl w:ilvl="4" w:tplc="04090003" w:tentative="1">
+      <w:start w:val="1"/>
+      <w:numFmt w:val="bullet"/>
+      <w:lvlText w:val="o"/>
+      <w:lvlJc w:val="left"/>
+      <w:pPr>
+        <w:ind w:left="3600" w:hanging="360"/>
+      </w:pPr>
+      <w:rPr>
+        <w:rFonts w:ascii="Courier New" w:hAnsi="Courier New" w:cs="Courier New" w:hint="default"/>
+      </w:rPr>
+    </w:lvl>
+    <w:lvl w:ilvl="5" w:tplc="04090005" w:tentative="1">
+      <w:start w:val="1"/>
+      <w:numFmt w:val="bullet"/>
+      <w:lvlText w:val=""/>
+      <w:lvlJc w:val="left"/>
+      <w:pPr>
+        <w:ind w:left="4320" w:hanging="360"/>
+      </w:pPr>
+      <w:rPr>
+        <w:rFonts w:ascii="Wingdings" w:hAnsi="Wingdings" w:hint="default"/>
+      </w:rPr>
+    </w:lvl>
+    <w:lvl w:ilvl="6" w:tplc="04090001" w:tentative="1">
+      <w:start w:val="1"/>
+      <w:numFmt w:val="bullet"/>
+      <w:lvlText w:val=""/>
+      <w:lvlJc w:val="left"/>
+      <w:pPr>
+        <w:ind w:left="5040" w:hanging="360"/>
+      </w:pPr>
+      <w:rPr>
+        <w:rFonts w:ascii="Symbol" w:hAnsi="Symbol" w:hint="default"/>
+      </w:rPr>
+    </w:lvl>
+    <w:lvl w:ilvl="7" w:tplc="04090003" w:tentative="1">
+      <w:start w:val="1"/>
+      <w:numFmt w:val="bullet"/>
+      <w:lvlText w:val="o"/>
+      <w:lvlJc w:val="left"/>
+      <w:pPr>
+        <w:ind w:left="5760" w:hanging="360"/>
+      </w:pPr>
+      <w:rPr>
+        <w:rFonts w:ascii="Courier New" w:hAnsi="Courier New" w:cs="Courier New" w:hint="default"/>
+      </w:rPr>
+    </w:lvl>
+    <w:lvl w:ilvl="8" w:tplc="04090005" w:tentative="1">
+      <w:start w:val="1"/>
+      <w:numFmt w:val="bullet"/>
+      <w:lvlText w:val=""/>
+      <w:lvlJc w:val="left"/>
+      <w:pPr>
+        <w:ind w:left="6480" w:hanging="360"/>
+      </w:pPr>
+      <w:rPr>
+        <w:rFonts w:ascii="Wingdings" w:hAnsi="Wingdings" w:hint="default"/>
+      </w:rPr>
+    </w:lvl>
+  </w:abstractNum>
+  <w:abstractNum w:abstractNumId="6">
     <w:nsid w:val="5A4B312A"/>
     <w:multiLevelType w:val="hybridMultilevel"/>
     <w:tmpl w:val="302C8E2A"/>
@@ -1736,16 +1584,25 @@
     </w:lvl>
   </w:abstractNum>
   <w:num w:numId="1">
+    <w:abstractNumId w:val="2"/>
+  </w:num>
+  <w:num w:numId="2">
+    <w:abstractNumId w:val="6"/>
+  </w:num>
+  <w:num w:numId="3">
+    <w:abstractNumId w:val="3"/>
+  </w:num>
+  <w:num w:numId="4">
+    <w:abstractNumId w:val="4"/>
+  </w:num>
+  <w:num w:numId="5">
     <w:abstractNumId w:val="0"/>
   </w:num>
-  <w:num w:numId="2">
-    <w:abstractNumId w:val="3"/>
-  </w:num>
-  <w:num w:numId="3">
+  <w:num w:numId="6">
     <w:abstractNumId w:val="1"/>
   </w:num>
-  <w:num w:numId="4">
-    <w:abstractNumId w:val="2"/>
+  <w:num w:numId="7">
+    <w:abstractNumId w:val="5"/>
   </w:num>
 </w:numbering>
 </file>
@@ -2657,7 +2514,7 @@
 </file>
 
 <file path=customXml/itemProps1.xml><?xml version="1.0" encoding="utf-8"?>
-<ds:datastoreItem xmlns:ds="http://schemas.openxmlformats.org/officeDocument/2006/customXml" ds:itemID="{CD575EF3-C3B9-4F8B-BED7-48E8EC0B5F0F}">
+<ds:datastoreItem xmlns:ds="http://schemas.openxmlformats.org/officeDocument/2006/customXml" ds:itemID="{4ABCB5AB-2791-4C07-9924-CCEB25348B69}">
   <ds:schemaRefs>
     <ds:schemaRef ds:uri="http://schemas.openxmlformats.org/officeDocument/2006/bibliography"/>
   </ds:schemaRefs>

</xml_diff>

<commit_message>
Updated the project explorer prototype. Also added minor changes to the specifications.
</commit_message>
<xml_diff>
--- a/design/Specification.docx
+++ b/design/Specification.docx
@@ -396,16 +396,32 @@
       </w:r>
     </w:p>
     <w:p>
+      <w:r>
+        <w:t xml:space="preserve">Besides providing the infrastructure to achieve the before mentioned responsibilities the core also provides the connection points for external parts being the UI and the project plug-ins. </w:t>
+      </w:r>
+      <w:r>
+        <w:t>Separate API’s are available for both parts thus providing them with the ability to connect to the Apollo application.</w:t>
+      </w:r>
+    </w:p>
+    <w:p>
       <w:pPr>
         <w:pStyle w:val="Heading2"/>
       </w:pPr>
       <w:bookmarkStart w:id="4" w:name="_Toc208673626"/>
       <w:r>
+        <w:lastRenderedPageBreak/>
         <w:t>User interface</w:t>
       </w:r>
       <w:bookmarkEnd w:id="4"/>
     </w:p>
-    <w:p/>
+    <w:p>
+      <w:r>
+        <w:t>The main goal for the user interface is to provide the user of the Apollo application with a set of controls which allow control over the actions of the Apollo application.</w:t>
+      </w:r>
+      <w:r>
+        <w:t xml:space="preserve"> The user interface(s) connect to the core of Apollo via the User Interface Layer which resides in the core of Apollo.</w:t>
+      </w:r>
+    </w:p>
     <w:p/>
     <w:p>
       <w:pPr>
@@ -435,26 +451,18 @@
       <w:pPr>
         <w:pStyle w:val="ListParagraph"/>
         <w:numPr>
-          <w:ilvl w:val="0"/>
-          <w:numId w:val="6"/>
-        </w:numPr>
-      </w:pPr>
-      <w:r>
-        <w:t>How do we interact with:</w:t>
-      </w:r>
-    </w:p>
-    <w:p>
-      <w:pPr>
-        <w:pStyle w:val="ListParagraph"/>
-        <w:numPr>
           <w:ilvl w:val="1"/>
           <w:numId w:val="6"/>
         </w:numPr>
       </w:pPr>
       <w:r>
-        <w:lastRenderedPageBreak/>
-        <w:t>The user</w:t>
-      </w:r>
+        <w:t xml:space="preserve">CAD </w:t>
+      </w:r>
+      <w:proofErr w:type="spellStart"/>
+      <w:r>
+        <w:t>plugin</w:t>
+      </w:r>
+      <w:proofErr w:type="spellEnd"/>
     </w:p>
     <w:p>
       <w:pPr>
@@ -465,19 +473,33 @@
         </w:numPr>
       </w:pPr>
       <w:r>
-        <w:t>The core system</w:t>
-      </w:r>
-    </w:p>
-    <w:p>
-      <w:pPr>
-        <w:pStyle w:val="ListParagraph"/>
-        <w:numPr>
-          <w:ilvl w:val="0"/>
+        <w:t>Project explorer</w:t>
+      </w:r>
+    </w:p>
+    <w:p>
+      <w:pPr>
+        <w:pStyle w:val="ListParagraph"/>
+        <w:numPr>
+          <w:ilvl w:val="1"/>
           <w:numId w:val="6"/>
         </w:numPr>
       </w:pPr>
-    </w:p>
-    <w:p/>
+      <w:r>
+        <w:t>Server / peer-2-peer node (tentatively)</w:t>
+      </w:r>
+    </w:p>
+    <w:p>
+      <w:pPr>
+        <w:pStyle w:val="ListParagraph"/>
+        <w:numPr>
+          <w:ilvl w:val="1"/>
+          <w:numId w:val="6"/>
+        </w:numPr>
+      </w:pPr>
+      <w:r>
+        <w:t>Command line (tentatively) (used to read scripts only)</w:t>
+      </w:r>
+    </w:p>
     <w:p/>
     <w:p>
       <w:pPr>
@@ -757,6 +779,7 @@
     <w:p/>
     <w:p>
       <w:r>
+        <w:lastRenderedPageBreak/>
         <w:t>Shut down</w:t>
       </w:r>
     </w:p>
@@ -2514,7 +2537,7 @@
 </file>
 
 <file path=customXml/itemProps1.xml><?xml version="1.0" encoding="utf-8"?>
-<ds:datastoreItem xmlns:ds="http://schemas.openxmlformats.org/officeDocument/2006/customXml" ds:itemID="{4ABCB5AB-2791-4C07-9924-CCEB25348B69}">
+<ds:datastoreItem xmlns:ds="http://schemas.openxmlformats.org/officeDocument/2006/customXml" ds:itemID="{B6229979-6E81-41F2-AC27-7384A755D7C4}">
   <ds:schemaRefs>
     <ds:schemaRef ds:uri="http://schemas.openxmlformats.org/officeDocument/2006/bibliography"/>
   </ds:schemaRefs>

</xml_diff>

<commit_message>
Working on the prototype. Got some initial version of the tree with extended elements. Not sure if this is what we want, the tree gets very busy. So if we'd want to have lots of information in the elements we'd probably want a graph (which requires scaling etc.). But we could also simplify and go for a normal tree with text and a properties box at the side.
</commit_message>
<xml_diff>
--- a/design/Specification.docx
+++ b/design/Specification.docx
@@ -99,7 +99,7 @@
           <w:rPr>
             <w:noProof/>
           </w:rPr>
-          <w:t>Saturday, 13 June 2009</w:t>
+          <w:t>Saturday, 11 July 2009</w:t>
         </w:r>
       </w:fldSimple>
     </w:p>
@@ -118,21 +118,8 @@
       </w:r>
       <w:r>
         <w:tab/>
-        <w:t xml:space="preserve">P. van </w:t>
-      </w:r>
-      <w:proofErr w:type="spellStart"/>
-      <w:r>
-        <w:t>der</w:t>
-      </w:r>
-      <w:proofErr w:type="spellEnd"/>
-      <w:r>
-        <w:t xml:space="preserve"> </w:t>
-      </w:r>
-      <w:proofErr w:type="spellStart"/>
-      <w:r>
-        <w:t>Velde</w:t>
-      </w:r>
-      <w:proofErr w:type="spellEnd"/>
+        <w:t>P. van der Velde</w:t>
+      </w:r>
     </w:p>
     <w:p>
       <w:r>
@@ -456,13 +443,8 @@
         </w:numPr>
       </w:pPr>
       <w:r>
-        <w:t xml:space="preserve">CAD </w:t>
-      </w:r>
-      <w:proofErr w:type="spellStart"/>
-      <w:r>
-        <w:t>plugin</w:t>
-      </w:r>
-      <w:proofErr w:type="spellEnd"/>
+        <w:t>CAD plugin</w:t>
+      </w:r>
     </w:p>
     <w:p>
       <w:pPr>
@@ -698,20 +680,7 @@
         </w:numPr>
       </w:pPr>
       <w:r>
-        <w:t xml:space="preserve">Project plug-in API. Allows developers to write project plug-ins. Project plug-ins provide extra types of generators and </w:t>
-      </w:r>
-      <w:proofErr w:type="spellStart"/>
-      <w:proofErr w:type="gramStart"/>
-      <w:r>
-        <w:t>visualizers</w:t>
-      </w:r>
-      <w:proofErr w:type="spellEnd"/>
-      <w:r>
-        <w:t>(</w:t>
-      </w:r>
-      <w:proofErr w:type="gramEnd"/>
-      <w:r>
-        <w:t>?). This API is based on the generic plug-in API.</w:t>
+        <w:t>Project plug-in API. Allows developers to write project plug-ins. Project plug-ins provide extra types of generators and visualizers(?). This API is based on the generic plug-in API.</w:t>
       </w:r>
     </w:p>
     <w:p>
@@ -742,15 +711,7 @@
         </w:numPr>
       </w:pPr>
       <w:r>
-        <w:t xml:space="preserve">Done by the </w:t>
-      </w:r>
-      <w:proofErr w:type="spellStart"/>
-      <w:r>
-        <w:t>bootstrapper</w:t>
-      </w:r>
-      <w:proofErr w:type="spellEnd"/>
-      <w:r>
-        <w:t>. Will start the service provider which loads the services.</w:t>
+        <w:t>Done by the bootstrapper. Will start the service provider which loads the services.</w:t>
       </w:r>
     </w:p>
     <w:p>
@@ -761,18 +722,8 @@
           <w:numId w:val="4"/>
         </w:numPr>
       </w:pPr>
-      <w:proofErr w:type="spellStart"/>
-      <w:proofErr w:type="gramStart"/>
-      <w:r>
-        <w:t>Bootstrapper</w:t>
-      </w:r>
-      <w:proofErr w:type="spellEnd"/>
-      <w:r>
-        <w:t xml:space="preserve"> also check</w:t>
-      </w:r>
-      <w:proofErr w:type="gramEnd"/>
-      <w:r>
-        <w:t xml:space="preserve"> license information. If the license check fails then the UI will still be started but in the limited trial mode. Furthermore a message will be shown indicating that the system is running in trial mode.</w:t>
+      <w:r>
+        <w:t>Bootstrapper also check license information. If the license check fails then the UI will still be started but in the limited trial mode. Furthermore a message will be shown indicating that the system is running in trial mode.</w:t>
       </w:r>
     </w:p>
     <w:p/>
@@ -819,15 +770,13 @@
         </w:numPr>
       </w:pPr>
       <w:r>
-        <w:t xml:space="preserve">Shutdown will stop all the services, running the dependency tree backwards (starting with the UI). Once all the services are stopped the individual </w:t>
-      </w:r>
-      <w:proofErr w:type="spellStart"/>
-      <w:r>
-        <w:t>AppDomains</w:t>
-      </w:r>
-      <w:proofErr w:type="spellEnd"/>
-      <w:r>
-        <w:t xml:space="preserve"> are killed and the application exists.</w:t>
+        <w:t>Shutdown will stop all the services, running the dependency tree backwards (starting with the UI). Once all the services are stopped the individual AppDomains are</w:t>
+      </w:r>
+      <w:r>
+        <w:t xml:space="preserve"> killed and the application exi</w:t>
+      </w:r>
+      <w:r>
+        <w:t>ts.</w:t>
       </w:r>
     </w:p>
     <w:p/>
@@ -2537,7 +2486,7 @@
 </file>
 
 <file path=customXml/itemProps1.xml><?xml version="1.0" encoding="utf-8"?>
-<ds:datastoreItem xmlns:ds="http://schemas.openxmlformats.org/officeDocument/2006/customXml" ds:itemID="{B6229979-6E81-41F2-AC27-7384A755D7C4}">
+<ds:datastoreItem xmlns:ds="http://schemas.openxmlformats.org/officeDocument/2006/customXml" ds:itemID="{308B13B2-5DC0-4B6A-90D2-6D954ACDB91E}">
   <ds:schemaRefs>
     <ds:schemaRef ds:uri="http://schemas.openxmlformats.org/officeDocument/2006/bibliography"/>
   </ds:schemaRefs>

</xml_diff>

<commit_message>
- Finished the initial work on the project specification. Need to have it checked for semi-completeness. Implementation is next :) - Also removed the AssemblyInfo.BuildInformation.cs files. They'll be automatically generated so they don't need to be checked in.
</commit_message>
<xml_diff>
--- a/design/Specification.docx
+++ b/design/Specification.docx
@@ -99,7 +99,7 @@
           <w:rPr>
             <w:noProof/>
           </w:rPr>
-          <w:t>Saturday, 11 July 2009</w:t>
+          <w:t>Friday, 10 September 2010</w:t>
         </w:r>
       </w:fldSimple>
     </w:p>
@@ -160,58 +160,75 @@
     </w:p>
     <w:p>
       <w:r>
-        <w:t xml:space="preserve">This specification will define the global architecture of </w:t>
-      </w:r>
-      <w:r>
-        <w:t>the Apollo application</w:t>
-      </w:r>
-      <w:r>
-        <w:t xml:space="preserve">. </w:t>
-      </w:r>
-      <w:r>
-        <w:t xml:space="preserve"> The </w:t>
-      </w:r>
-      <w:r>
-        <w:t>Apollo</w:t>
-      </w:r>
-      <w:r>
-        <w:t xml:space="preserve"> application will </w:t>
-      </w:r>
-      <w:r>
-        <w:t xml:space="preserve">consist of </w:t>
-      </w:r>
-      <w:r>
-        <w:t>three different</w:t>
-      </w:r>
-      <w:r>
-        <w:t xml:space="preserve"> parts</w:t>
-      </w:r>
-      <w:r>
-        <w:t xml:space="preserve">, the core, the user interface and one or more plug-ins. </w:t>
-      </w:r>
-      <w:r>
-        <w:t xml:space="preserve">The core parts provide the administration of the plug-ins and the user interface components. Furthermore these parts also provide the communication methods for the different sections of the application. </w:t>
-      </w:r>
-      <w:r>
-        <w:t xml:space="preserve">The plug-ins will contain the </w:t>
-      </w:r>
-      <w:r>
-        <w:t xml:space="preserve">data generation, storage and visualization components. </w:t>
+        <w:t>The design goal for Apollo is to provide the user, in general designers and engineers, with the capability to evaluate and change the response of geometry based designs on different physical situations. An example of this is an engineer who uses Apollo to determine the reactions of a design subjected to a set of external forces.</w:t>
+      </w:r>
+    </w:p>
+    <w:p/>
+    <w:p>
+      <w:r>
+        <w:t>In order to achieve this goal the following targets for the design of Apollo have been set:</w:t>
+      </w:r>
+    </w:p>
+    <w:p>
+      <w:pPr>
+        <w:pStyle w:val="ListParagraph"/>
+        <w:numPr>
+          <w:ilvl w:val="0"/>
+          <w:numId w:val="8"/>
+        </w:numPr>
+      </w:pPr>
+      <w:r>
+        <w:t>Provide an application that assists the user in any possible way with the task at hand without getting in the way.</w:t>
+      </w:r>
+    </w:p>
+    <w:p>
+      <w:pPr>
+        <w:pStyle w:val="ListParagraph"/>
+        <w:numPr>
+          <w:ilvl w:val="0"/>
+          <w:numId w:val="8"/>
+        </w:numPr>
+      </w:pPr>
+      <w:r>
+        <w:t xml:space="preserve">Provide an application that can </w:t>
+      </w:r>
+      <w:r>
+        <w:t>grow with the users demands for more complex designs.</w:t>
+      </w:r>
+    </w:p>
+    <w:p>
+      <w:r>
+        <w:t xml:space="preserve">All these targets are focussed on the user and </w:t>
+      </w:r>
+      <w:r>
+        <w:t>the abilities the Apollo should provide for the user.</w:t>
       </w:r>
     </w:p>
     <w:p>
       <w:pPr>
         <w:pStyle w:val="Heading1"/>
       </w:pPr>
-      <w:bookmarkStart w:id="2" w:name="_Toc208673623"/>
-      <w:r>
-        <w:t>Architecture</w:t>
-      </w:r>
-      <w:bookmarkEnd w:id="2"/>
-    </w:p>
-    <w:p>
-      <w:r>
-        <w:t xml:space="preserve">The architecture of the Apollo application describes the individual parts, the core, the user interface and the plug-ins, and the manner in which these parts cooperate. The first part that will be described is the architecture of the core system, followed by the architectures of the user interface and the global architecture of the plug-ins. </w:t>
+      <w:r>
+        <w:t>Global overview</w:t>
+      </w:r>
+    </w:p>
+    <w:p>
+      <w:r>
+        <w:t xml:space="preserve">The Apollo application will consist of </w:t>
+      </w:r>
+      <w:commentRangeStart w:id="2"/>
+      <w:r>
+        <w:t>three different parts</w:t>
+      </w:r>
+      <w:commentRangeEnd w:id="2"/>
+      <w:r>
+        <w:rPr>
+          <w:rStyle w:val="CommentReference"/>
+        </w:rPr>
+        <w:commentReference w:id="2"/>
+      </w:r>
+      <w:r>
+        <w:t>, the core, the user interface and one or more plug-ins. By separating out these three parts it is possible for the Apollo application to grow with the user by providing the desired functionality through one or more plug-ins. This allows additional functionality to be added (or removed) without directly affecting all of the application.</w:t>
       </w:r>
     </w:p>
     <w:p>
@@ -241,79 +258,7 @@
         </w:numPr>
       </w:pPr>
       <w:r>
-        <w:t>Provide a communication pathway between different parts of the application. The parts in question are:</w:t>
-      </w:r>
-    </w:p>
-    <w:p>
-      <w:pPr>
-        <w:pStyle w:val="ListParagraph"/>
-        <w:numPr>
-          <w:ilvl w:val="1"/>
-          <w:numId w:val="7"/>
-        </w:numPr>
-      </w:pPr>
-      <w:r>
-        <w:t>Licensing</w:t>
-      </w:r>
-    </w:p>
-    <w:p>
-      <w:pPr>
-        <w:pStyle w:val="ListParagraph"/>
-        <w:numPr>
-          <w:ilvl w:val="1"/>
-          <w:numId w:val="7"/>
-        </w:numPr>
-      </w:pPr>
-      <w:r>
-        <w:t>Logging</w:t>
-      </w:r>
-    </w:p>
-    <w:p>
-      <w:pPr>
-        <w:pStyle w:val="ListParagraph"/>
-        <w:numPr>
-          <w:ilvl w:val="1"/>
-          <w:numId w:val="7"/>
-        </w:numPr>
-      </w:pPr>
-      <w:r>
-        <w:t>Persistence</w:t>
-      </w:r>
-    </w:p>
-    <w:p>
-      <w:pPr>
-        <w:pStyle w:val="ListParagraph"/>
-        <w:numPr>
-          <w:ilvl w:val="1"/>
-          <w:numId w:val="7"/>
-        </w:numPr>
-      </w:pPr>
-      <w:r>
-        <w:t>Plug-in storage</w:t>
-      </w:r>
-    </w:p>
-    <w:p>
-      <w:pPr>
-        <w:pStyle w:val="ListParagraph"/>
-        <w:numPr>
-          <w:ilvl w:val="1"/>
-          <w:numId w:val="7"/>
-        </w:numPr>
-      </w:pPr>
-      <w:r>
-        <w:t>Project</w:t>
-      </w:r>
-    </w:p>
-    <w:p>
-      <w:pPr>
-        <w:pStyle w:val="ListParagraph"/>
-        <w:numPr>
-          <w:ilvl w:val="1"/>
-          <w:numId w:val="7"/>
-        </w:numPr>
-      </w:pPr>
-      <w:r>
-        <w:t>User interface</w:t>
+        <w:t>Loading the different parts in the correct order upon application start-up and unloading them upon application shutdown.</w:t>
       </w:r>
     </w:p>
     <w:p>
@@ -325,7 +270,7 @@
         </w:numPr>
       </w:pPr>
       <w:r>
-        <w:t>Loading the different parts in the correct order upon application start-up and unloading them upon application shutdown.</w:t>
+        <w:t>Provide a communication pathway between different parts of the application.</w:t>
       </w:r>
     </w:p>
     <w:p>
@@ -349,7 +294,7 @@
         </w:numPr>
       </w:pPr>
       <w:r>
-        <w:t xml:space="preserve">Tracking and verifying license information. </w:t>
+        <w:t>Provide discovery and loading of plug-ins.</w:t>
       </w:r>
     </w:p>
     <w:p>
@@ -361,30 +306,12 @@
         </w:numPr>
       </w:pPr>
       <w:r>
-        <w:t>Tracking and maintaining configuration data</w:t>
-      </w:r>
-      <w:r>
-        <w:t>.</w:t>
-      </w:r>
-    </w:p>
-    <w:p>
-      <w:pPr>
-        <w:pStyle w:val="ListParagraph"/>
-        <w:numPr>
-          <w:ilvl w:val="0"/>
-          <w:numId w:val="7"/>
-        </w:numPr>
-      </w:pPr>
-      <w:r>
-        <w:t>Providing auto-update capabilities</w:t>
-      </w:r>
-      <w:r>
-        <w:t>.</w:t>
-      </w:r>
-    </w:p>
-    <w:p>
-      <w:r>
-        <w:t xml:space="preserve">Besides providing the infrastructure to achieve the before mentioned responsibilities the core also provides the connection points for external parts being the UI and the project plug-ins. </w:t>
+        <w:t>Provide extension points for the user interface and the plug-ins.</w:t>
+      </w:r>
+    </w:p>
+    <w:p>
+      <w:r>
+        <w:t xml:space="preserve">Besides providing the infrastructure to achieve the before mentioned responsibilities the core also provides the connection points for the UI and the plug-ins. </w:t>
       </w:r>
       <w:r>
         <w:t>Separate API’s are available for both parts thus providing them with the ability to connect to the Apollo application.</w:t>
@@ -396,392 +323,83 @@
       </w:pPr>
       <w:bookmarkStart w:id="4" w:name="_Toc208673626"/>
       <w:r>
+        <w:t>User interface</w:t>
+      </w:r>
+      <w:bookmarkEnd w:id="4"/>
+    </w:p>
+    <w:p>
+      <w:r>
+        <w:t xml:space="preserve">The main goal for the user interface is to provide the user of the Apollo application with a set of </w:t>
+      </w:r>
+      <w:r>
+        <w:t>elements</w:t>
+      </w:r>
+      <w:r>
+        <w:t xml:space="preserve"> which allow control over the actions of the application.</w:t>
+      </w:r>
+      <w:r>
+        <w:t xml:space="preserve"> The user interface(s) connect to the core of Apollo via the User Interface Layer which resides in the core of Apollo.</w:t>
+      </w:r>
+    </w:p>
+    <w:p/>
+    <w:p>
+      <w:r>
         <w:lastRenderedPageBreak/>
-        <w:t>User interface</w:t>
-      </w:r>
-      <w:bookmarkEnd w:id="4"/>
-    </w:p>
-    <w:p>
-      <w:r>
-        <w:t>The main goal for the user interface is to provide the user of the Apollo application with a set of controls which allow control over the actions of the Apollo application.</w:t>
-      </w:r>
-      <w:r>
-        <w:t xml:space="preserve"> The user interface(s) connect to the core of Apollo via the User Interface Layer which resides in the core of Apollo.</w:t>
-      </w:r>
-    </w:p>
-    <w:p/>
-    <w:p>
-      <w:pPr>
-        <w:pStyle w:val="ListParagraph"/>
-        <w:numPr>
-          <w:ilvl w:val="0"/>
-          <w:numId w:val="6"/>
-        </w:numPr>
-      </w:pPr>
-      <w:r>
-        <w:t>What does the UI do?</w:t>
-      </w:r>
-    </w:p>
-    <w:p>
-      <w:pPr>
-        <w:pStyle w:val="ListParagraph"/>
-        <w:numPr>
-          <w:ilvl w:val="0"/>
-          <w:numId w:val="6"/>
-        </w:numPr>
-      </w:pPr>
-      <w:r>
-        <w:t>Which UI clients are there</w:t>
-      </w:r>
-    </w:p>
-    <w:p>
-      <w:pPr>
-        <w:pStyle w:val="ListParagraph"/>
-        <w:numPr>
-          <w:ilvl w:val="1"/>
-          <w:numId w:val="6"/>
-        </w:numPr>
-      </w:pPr>
-      <w:r>
-        <w:t>CAD plugin</w:t>
-      </w:r>
-    </w:p>
-    <w:p>
-      <w:pPr>
-        <w:pStyle w:val="ListParagraph"/>
-        <w:numPr>
-          <w:ilvl w:val="1"/>
-          <w:numId w:val="6"/>
-        </w:numPr>
-      </w:pPr>
-      <w:r>
-        <w:t>Project explorer</w:t>
-      </w:r>
-    </w:p>
-    <w:p>
-      <w:pPr>
-        <w:pStyle w:val="ListParagraph"/>
-        <w:numPr>
-          <w:ilvl w:val="1"/>
-          <w:numId w:val="6"/>
-        </w:numPr>
-      </w:pPr>
-      <w:r>
-        <w:t>Server / peer-2-peer node (tentatively)</w:t>
-      </w:r>
-    </w:p>
-    <w:p>
-      <w:pPr>
-        <w:pStyle w:val="ListParagraph"/>
-        <w:numPr>
-          <w:ilvl w:val="1"/>
-          <w:numId w:val="6"/>
-        </w:numPr>
-      </w:pPr>
-      <w:r>
-        <w:t>Command line (tentatively) (used to read scripts only)</w:t>
-      </w:r>
-    </w:p>
-    <w:p/>
+        <w:t xml:space="preserve">The </w:t>
+      </w:r>
+      <w:commentRangeStart w:id="5"/>
+      <w:r>
+        <w:t>main goal of the user interface</w:t>
+      </w:r>
+      <w:commentRangeEnd w:id="5"/>
+      <w:r>
+        <w:rPr>
+          <w:rStyle w:val="CommentReference"/>
+        </w:rPr>
+        <w:commentReference w:id="5"/>
+      </w:r>
+      <w:r>
+        <w:t xml:space="preserve"> is to assist the user with the definition of the model and to translate the users requests in to concrete actions for the application. For instance when the user indicates that a certain region has a fluid flowing through it the user interface should translate this into the </w:t>
+      </w:r>
+      <w:r>
+        <w:t>required</w:t>
+      </w:r>
+      <w:r>
+        <w:t xml:space="preserve"> set of physical models (fluid flow), boundary conditions (walls, inlet, outlet etc.), materials (e.g. air, water etc.)</w:t>
+      </w:r>
+      <w:r>
+        <w:t xml:space="preserve"> and components necessary to handle the users actions.</w:t>
+      </w:r>
+    </w:p>
+    <w:p>
+      <w:r>
+        <w:t>At the same time the user interface should be able to present the data that is stored in the datasets and compare different datasets in a comprehensive manner.</w:t>
+      </w:r>
+    </w:p>
     <w:p>
       <w:pPr>
         <w:pStyle w:val="Heading2"/>
       </w:pPr>
-      <w:bookmarkStart w:id="5" w:name="_Toc208673627"/>
+      <w:bookmarkStart w:id="6" w:name="_Toc208673627"/>
       <w:r>
         <w:t>Plug-ins</w:t>
       </w:r>
-      <w:bookmarkEnd w:id="5"/>
-    </w:p>
-    <w:p/>
-    <w:p>
-      <w:pPr>
-        <w:pStyle w:val="ListParagraph"/>
-        <w:numPr>
-          <w:ilvl w:val="0"/>
-          <w:numId w:val="1"/>
-        </w:numPr>
-      </w:pPr>
-      <w:r>
-        <w:t>What is expected from the plug-ins (see the plug-in specification doc for more specific details)?</w:t>
-      </w:r>
-    </w:p>
-    <w:p>
-      <w:pPr>
-        <w:pStyle w:val="ListParagraph"/>
-        <w:numPr>
-          <w:ilvl w:val="0"/>
-          <w:numId w:val="1"/>
-        </w:numPr>
-      </w:pPr>
-      <w:r>
-        <w:t>What can plug-ins do?</w:t>
-      </w:r>
-    </w:p>
-    <w:p>
-      <w:pPr>
-        <w:pStyle w:val="ListParagraph"/>
-        <w:numPr>
-          <w:ilvl w:val="0"/>
-          <w:numId w:val="1"/>
-        </w:numPr>
-      </w:pPr>
-      <w:r>
-        <w:t>What can plug-ins not do?</w:t>
-      </w:r>
-    </w:p>
-    <w:p>
-      <w:pPr>
-        <w:pStyle w:val="ListParagraph"/>
-        <w:numPr>
-          <w:ilvl w:val="0"/>
-          <w:numId w:val="1"/>
-        </w:numPr>
-      </w:pPr>
-      <w:r>
-        <w:t>What are the rules for plug-ins?</w:t>
-      </w:r>
-    </w:p>
-    <w:p>
-      <w:pPr>
-        <w:pStyle w:val="ListParagraph"/>
-        <w:numPr>
-          <w:ilvl w:val="0"/>
-          <w:numId w:val="1"/>
-        </w:numPr>
-      </w:pPr>
-      <w:r>
-        <w:t>What area’s can be extended? Suggestion:</w:t>
-      </w:r>
-    </w:p>
-    <w:p>
-      <w:pPr>
-        <w:pStyle w:val="ListParagraph"/>
-        <w:numPr>
-          <w:ilvl w:val="1"/>
-          <w:numId w:val="1"/>
-        </w:numPr>
-      </w:pPr>
-      <w:r>
-        <w:t>Experiment sub-elements</w:t>
-      </w:r>
-    </w:p>
-    <w:p>
-      <w:pPr>
-        <w:pStyle w:val="ListParagraph"/>
-        <w:numPr>
-          <w:ilvl w:val="1"/>
-          <w:numId w:val="1"/>
-        </w:numPr>
-      </w:pPr>
-      <w:r>
-        <w:t>Data processing and visualization</w:t>
-      </w:r>
-    </w:p>
-    <w:p>
-      <w:pPr>
-        <w:pStyle w:val="ListParagraph"/>
-        <w:numPr>
-          <w:ilvl w:val="1"/>
-          <w:numId w:val="1"/>
-        </w:numPr>
-      </w:pPr>
-      <w:r>
-        <w:t>Data import and export</w:t>
-      </w:r>
-    </w:p>
-    <w:p>
-      <w:pPr>
-        <w:pStyle w:val="ListParagraph"/>
-        <w:numPr>
-          <w:ilvl w:val="1"/>
-          <w:numId w:val="1"/>
-        </w:numPr>
-      </w:pPr>
-      <w:r>
-        <w:t>Additional experiment types</w:t>
-      </w:r>
-    </w:p>
-    <w:p>
-      <w:pPr>
-        <w:pStyle w:val="ListParagraph"/>
-        <w:numPr>
-          <w:ilvl w:val="0"/>
-          <w:numId w:val="1"/>
-        </w:numPr>
-      </w:pPr>
-    </w:p>
-    <w:p/>
-    <w:p>
-      <w:pPr>
-        <w:pStyle w:val="Heading2"/>
-      </w:pPr>
-      <w:bookmarkStart w:id="6" w:name="_Toc208673624"/>
-      <w:r>
-        <w:t>Interaction</w:t>
-      </w:r>
       <w:bookmarkEnd w:id="6"/>
     </w:p>
-    <w:p/>
-    <w:p>
-      <w:pPr>
-        <w:pStyle w:val="ListParagraph"/>
-        <w:numPr>
-          <w:ilvl w:val="0"/>
-          <w:numId w:val="1"/>
-        </w:numPr>
-      </w:pPr>
-      <w:r>
-        <w:t>The core provides general services that can be used by both the UI and the plug-ins. The UI will have access to more different services than the plug-ins will.</w:t>
-      </w:r>
-    </w:p>
-    <w:p>
-      <w:pPr>
-        <w:pStyle w:val="ListParagraph"/>
-        <w:numPr>
-          <w:ilvl w:val="0"/>
-          <w:numId w:val="1"/>
-        </w:numPr>
-      </w:pPr>
-      <w:r>
-        <w:t>The core provides several different external API’s that can be used</w:t>
-      </w:r>
-    </w:p>
-    <w:p>
-      <w:pPr>
-        <w:pStyle w:val="ListParagraph"/>
-        <w:numPr>
-          <w:ilvl w:val="1"/>
-          <w:numId w:val="1"/>
-        </w:numPr>
-      </w:pPr>
-      <w:r>
-        <w:t>User interface API. This API provides a way for the UI to interact with the core parts of Apollo.</w:t>
-      </w:r>
-    </w:p>
-    <w:p>
-      <w:pPr>
-        <w:pStyle w:val="ListParagraph"/>
-        <w:numPr>
-          <w:ilvl w:val="1"/>
-          <w:numId w:val="1"/>
-        </w:numPr>
-      </w:pPr>
-      <w:r>
-        <w:t>Generic plug-in API. This allows components to have their own plug-ins. Defines a series of standard rules that allow the core to locate and classify plug-ins.</w:t>
-      </w:r>
-    </w:p>
-    <w:p>
-      <w:pPr>
-        <w:pStyle w:val="ListParagraph"/>
-        <w:numPr>
-          <w:ilvl w:val="1"/>
-          <w:numId w:val="1"/>
-        </w:numPr>
-      </w:pPr>
-      <w:r>
-        <w:t>Project plug-in API. Allows developers to write project plug-ins. Project plug-ins provide extra types of generators and visualizers(?). This API is based on the generic plug-in API.</w:t>
-      </w:r>
-    </w:p>
-    <w:p>
-      <w:pPr>
-        <w:pStyle w:val="ListParagraph"/>
-        <w:numPr>
-          <w:ilvl w:val="1"/>
-          <w:numId w:val="1"/>
-        </w:numPr>
-      </w:pPr>
-      <w:r>
-        <w:t xml:space="preserve">Component plug-in API. Allows developers to write components. The plug-in API ensures that plug-ins can be found by the system. </w:t>
-      </w:r>
-    </w:p>
-    <w:p/>
-    <w:p>
-      <w:r>
-        <w:t>Start up</w:t>
-      </w:r>
-    </w:p>
-    <w:p/>
-    <w:p>
-      <w:pPr>
-        <w:pStyle w:val="ListParagraph"/>
-        <w:numPr>
-          <w:ilvl w:val="0"/>
-          <w:numId w:val="4"/>
-        </w:numPr>
-      </w:pPr>
-      <w:r>
-        <w:t>Done by the bootstrapper. Will start the service provider which loads the services.</w:t>
-      </w:r>
-    </w:p>
-    <w:p>
-      <w:pPr>
-        <w:pStyle w:val="ListParagraph"/>
-        <w:numPr>
-          <w:ilvl w:val="0"/>
-          <w:numId w:val="4"/>
-        </w:numPr>
-      </w:pPr>
-      <w:r>
-        <w:t>Bootstrapper also check license information. If the license check fails then the UI will still be started but in the limited trial mode. Furthermore a message will be shown indicating that the system is running in trial mode.</w:t>
-      </w:r>
-    </w:p>
-    <w:p/>
-    <w:p/>
-    <w:p>
-      <w:r>
-        <w:lastRenderedPageBreak/>
-        <w:t>Shut down</w:t>
-      </w:r>
-    </w:p>
-    <w:p>
-      <w:pPr>
-        <w:pStyle w:val="ListParagraph"/>
-        <w:numPr>
-          <w:ilvl w:val="0"/>
-          <w:numId w:val="4"/>
-        </w:numPr>
-      </w:pPr>
-      <w:r>
-        <w:t>Started by the UI (user requested) or due to an app wide error / exception</w:t>
-      </w:r>
-    </w:p>
-    <w:p>
-      <w:pPr>
-        <w:pStyle w:val="ListParagraph"/>
-        <w:numPr>
-          <w:ilvl w:val="0"/>
-          <w:numId w:val="4"/>
-        </w:numPr>
-      </w:pPr>
-      <w:r>
-        <w:t>All services are notified of shutdown. Shutdown cannot be stopped</w:t>
-      </w:r>
-      <w:r>
-        <w:t xml:space="preserve"> / cancelled (if there are unsaved files they need to be saved before the actual shutdown process is started).</w:t>
-      </w:r>
-    </w:p>
-    <w:p>
-      <w:pPr>
-        <w:pStyle w:val="ListParagraph"/>
-        <w:numPr>
-          <w:ilvl w:val="0"/>
-          <w:numId w:val="4"/>
-        </w:numPr>
-      </w:pPr>
-      <w:r>
-        <w:t>Shutdown will stop all the services, running the dependency tree backwards (starting with the UI). Once all the services are stopped the individual AppDomains are</w:t>
-      </w:r>
-      <w:r>
-        <w:t xml:space="preserve"> killed and the application exi</w:t>
-      </w:r>
-      <w:r>
-        <w:t>ts.</w:t>
-      </w:r>
-    </w:p>
-    <w:p/>
-    <w:p/>
-    <w:p/>
+    <w:p>
+      <w:r>
+        <w:t>The plug-ins provide Apollo with all the data processing capabilities that it needs, both for</w:t>
+      </w:r>
+      <w:r>
+        <w:t xml:space="preserve"> the actual data generation</w:t>
+      </w:r>
+      <w:r>
+        <w:t xml:space="preserve"> and for the </w:t>
+      </w:r>
+      <w:r>
+        <w:t>visualisation.</w:t>
+      </w:r>
+    </w:p>
     <w:sectPr>
       <w:pgSz w:w="11906" w:h="16838"/>
       <w:pgMar w:top="1440" w:right="1440" w:bottom="1440" w:left="1440" w:header="708" w:footer="708" w:gutter="0"/>
@@ -792,6 +410,109 @@
 </w:document>
 </file>
 
+<file path=word/comments.xml><?xml version="1.0" encoding="utf-8"?>
+<w:comments xmlns:ve="http://schemas.openxmlformats.org/markup-compatibility/2006" xmlns:o="urn:schemas-microsoft-com:office:office" xmlns:r="http://schemas.openxmlformats.org/officeDocument/2006/relationships" xmlns:m="http://schemas.openxmlformats.org/officeDocument/2006/math" xmlns:v="urn:schemas-microsoft-com:vml" xmlns:wp="http://schemas.openxmlformats.org/drawingml/2006/wordprocessingDrawing" xmlns:w10="urn:schemas-microsoft-com:office:word" xmlns:w="http://schemas.openxmlformats.org/wordprocessingml/2006/main" xmlns:wne="http://schemas.microsoft.com/office/word/2006/wordml">
+  <w:comment w:id="2" w:author="Petrik" w:date="2010-09-10T15:43:00Z" w:initials="P">
+    <w:p>
+      <w:pPr>
+        <w:pStyle w:val="CommentText"/>
+      </w:pPr>
+      <w:r>
+        <w:rPr>
+          <w:rStyle w:val="CommentReference"/>
+        </w:rPr>
+        <w:annotationRef/>
+      </w:r>
+      <w:r>
+        <w:t xml:space="preserve">So how will this </w:t>
+      </w:r>
+      <w:proofErr w:type="spellStart"/>
+      <w:r>
+        <w:t>fullfill</w:t>
+      </w:r>
+      <w:proofErr w:type="spellEnd"/>
+      <w:r>
+        <w:t xml:space="preserve"> the targets? The second target is </w:t>
+      </w:r>
+      <w:proofErr w:type="spellStart"/>
+      <w:r>
+        <w:t>kinda</w:t>
+      </w:r>
+      <w:proofErr w:type="spellEnd"/>
+      <w:r>
+        <w:t xml:space="preserve"> obvious because the </w:t>
+      </w:r>
+      <w:proofErr w:type="spellStart"/>
+      <w:r>
+        <w:t>plugins</w:t>
+      </w:r>
+      <w:proofErr w:type="spellEnd"/>
+      <w:r>
+        <w:t xml:space="preserve"> deal with that, but the first one? That's all UI isn't it?</w:t>
+      </w:r>
+    </w:p>
+  </w:comment>
+  <w:comment w:id="5" w:author="Petrik" w:date="2010-09-10T08:52:00Z" w:initials="P">
+    <w:p>
+      <w:pPr>
+        <w:pStyle w:val="ListParagraph"/>
+        <w:ind w:left="0"/>
+      </w:pPr>
+      <w:r>
+        <w:rPr>
+          <w:rStyle w:val="CommentReference"/>
+        </w:rPr>
+        <w:annotationRef/>
+      </w:r>
+      <w:r>
+        <w:t>Are we going to explain which UI clients are there? The current suggestion is:</w:t>
+      </w:r>
+    </w:p>
+    <w:p>
+      <w:pPr>
+        <w:pStyle w:val="ListParagraph"/>
+        <w:ind w:left="0"/>
+      </w:pPr>
+      <w:r>
+        <w:t xml:space="preserve">- CAD </w:t>
+      </w:r>
+      <w:proofErr w:type="spellStart"/>
+      <w:r>
+        <w:t>plugin</w:t>
+      </w:r>
+      <w:proofErr w:type="spellEnd"/>
+    </w:p>
+    <w:p>
+      <w:pPr>
+        <w:pStyle w:val="ListParagraph"/>
+        <w:ind w:left="0"/>
+      </w:pPr>
+      <w:r>
+        <w:t>- Project explorer</w:t>
+      </w:r>
+    </w:p>
+    <w:p>
+      <w:pPr>
+        <w:pStyle w:val="ListParagraph"/>
+        <w:ind w:left="0"/>
+      </w:pPr>
+      <w:r>
+        <w:t>- Server / peer-2-peer node</w:t>
+      </w:r>
+    </w:p>
+    <w:p>
+      <w:pPr>
+        <w:pStyle w:val="ListParagraph"/>
+        <w:ind w:left="0"/>
+      </w:pPr>
+      <w:r>
+        <w:t>- Command line (tentatively) (used to read scripts only)</w:t>
+      </w:r>
+    </w:p>
+  </w:comment>
+</w:comments>
+</file>
+
 <file path=word/numbering.xml><?xml version="1.0" encoding="utf-8"?>
 <w:numbering xmlns:ve="http://schemas.openxmlformats.org/markup-compatibility/2006" xmlns:o="urn:schemas-microsoft-com:office:office" xmlns:r="http://schemas.openxmlformats.org/officeDocument/2006/relationships" xmlns:m="http://schemas.openxmlformats.org/officeDocument/2006/math" xmlns:v="urn:schemas-microsoft-com:vml" xmlns:wp="http://schemas.openxmlformats.org/drawingml/2006/wordprocessingDrawing" xmlns:w10="urn:schemas-microsoft-com:office:word" xmlns:w="http://schemas.openxmlformats.org/wordprocessingml/2006/main" xmlns:wne="http://schemas.microsoft.com/office/word/2006/wordml">
   <w:abstractNum w:abstractNumId="0">
@@ -1131,6 +852,119 @@
     </w:lvl>
   </w:abstractNum>
   <w:abstractNum w:abstractNumId="3">
+    <w:nsid w:val="319673E6"/>
+    <w:multiLevelType w:val="hybridMultilevel"/>
+    <w:tmpl w:val="3B208A48"/>
+    <w:lvl w:ilvl="0" w:tplc="14090001">
+      <w:start w:val="1"/>
+      <w:numFmt w:val="bullet"/>
+      <w:lvlText w:val=""/>
+      <w:lvlJc w:val="left"/>
+      <w:pPr>
+        <w:ind w:left="720" w:hanging="360"/>
+      </w:pPr>
+      <w:rPr>
+        <w:rFonts w:ascii="Symbol" w:hAnsi="Symbol" w:hint="default"/>
+      </w:rPr>
+    </w:lvl>
+    <w:lvl w:ilvl="1" w:tplc="14090003" w:tentative="1">
+      <w:start w:val="1"/>
+      <w:numFmt w:val="bullet"/>
+      <w:lvlText w:val="o"/>
+      <w:lvlJc w:val="left"/>
+      <w:pPr>
+        <w:ind w:left="1440" w:hanging="360"/>
+      </w:pPr>
+      <w:rPr>
+        <w:rFonts w:ascii="Courier New" w:hAnsi="Courier New" w:cs="Courier New" w:hint="default"/>
+      </w:rPr>
+    </w:lvl>
+    <w:lvl w:ilvl="2" w:tplc="14090005" w:tentative="1">
+      <w:start w:val="1"/>
+      <w:numFmt w:val="bullet"/>
+      <w:lvlText w:val=""/>
+      <w:lvlJc w:val="left"/>
+      <w:pPr>
+        <w:ind w:left="2160" w:hanging="360"/>
+      </w:pPr>
+      <w:rPr>
+        <w:rFonts w:ascii="Wingdings" w:hAnsi="Wingdings" w:hint="default"/>
+      </w:rPr>
+    </w:lvl>
+    <w:lvl w:ilvl="3" w:tplc="14090001" w:tentative="1">
+      <w:start w:val="1"/>
+      <w:numFmt w:val="bullet"/>
+      <w:lvlText w:val=""/>
+      <w:lvlJc w:val="left"/>
+      <w:pPr>
+        <w:ind w:left="2880" w:hanging="360"/>
+      </w:pPr>
+      <w:rPr>
+        <w:rFonts w:ascii="Symbol" w:hAnsi="Symbol" w:hint="default"/>
+      </w:rPr>
+    </w:lvl>
+    <w:lvl w:ilvl="4" w:tplc="14090003" w:tentative="1">
+      <w:start w:val="1"/>
+      <w:numFmt w:val="bullet"/>
+      <w:lvlText w:val="o"/>
+      <w:lvlJc w:val="left"/>
+      <w:pPr>
+        <w:ind w:left="3600" w:hanging="360"/>
+      </w:pPr>
+      <w:rPr>
+        <w:rFonts w:ascii="Courier New" w:hAnsi="Courier New" w:cs="Courier New" w:hint="default"/>
+      </w:rPr>
+    </w:lvl>
+    <w:lvl w:ilvl="5" w:tplc="14090005" w:tentative="1">
+      <w:start w:val="1"/>
+      <w:numFmt w:val="bullet"/>
+      <w:lvlText w:val=""/>
+      <w:lvlJc w:val="left"/>
+      <w:pPr>
+        <w:ind w:left="4320" w:hanging="360"/>
+      </w:pPr>
+      <w:rPr>
+        <w:rFonts w:ascii="Wingdings" w:hAnsi="Wingdings" w:hint="default"/>
+      </w:rPr>
+    </w:lvl>
+    <w:lvl w:ilvl="6" w:tplc="14090001" w:tentative="1">
+      <w:start w:val="1"/>
+      <w:numFmt w:val="bullet"/>
+      <w:lvlText w:val=""/>
+      <w:lvlJc w:val="left"/>
+      <w:pPr>
+        <w:ind w:left="5040" w:hanging="360"/>
+      </w:pPr>
+      <w:rPr>
+        <w:rFonts w:ascii="Symbol" w:hAnsi="Symbol" w:hint="default"/>
+      </w:rPr>
+    </w:lvl>
+    <w:lvl w:ilvl="7" w:tplc="14090003" w:tentative="1">
+      <w:start w:val="1"/>
+      <w:numFmt w:val="bullet"/>
+      <w:lvlText w:val="o"/>
+      <w:lvlJc w:val="left"/>
+      <w:pPr>
+        <w:ind w:left="5760" w:hanging="360"/>
+      </w:pPr>
+      <w:rPr>
+        <w:rFonts w:ascii="Courier New" w:hAnsi="Courier New" w:cs="Courier New" w:hint="default"/>
+      </w:rPr>
+    </w:lvl>
+    <w:lvl w:ilvl="8" w:tplc="14090005" w:tentative="1">
+      <w:start w:val="1"/>
+      <w:numFmt w:val="bullet"/>
+      <w:lvlText w:val=""/>
+      <w:lvlJc w:val="left"/>
+      <w:pPr>
+        <w:ind w:left="6480" w:hanging="360"/>
+      </w:pPr>
+      <w:rPr>
+        <w:rFonts w:ascii="Wingdings" w:hAnsi="Wingdings" w:hint="default"/>
+      </w:rPr>
+    </w:lvl>
+  </w:abstractNum>
+  <w:abstractNum w:abstractNumId="4">
     <w:nsid w:val="3FE15725"/>
     <w:multiLevelType w:val="hybridMultilevel"/>
     <w:tmpl w:val="1CDC8E2A"/>
@@ -1242,7 +1076,7 @@
       </w:rPr>
     </w:lvl>
   </w:abstractNum>
-  <w:abstractNum w:abstractNumId="4">
+  <w:abstractNum w:abstractNumId="5">
     <w:nsid w:val="43391159"/>
     <w:multiLevelType w:val="hybridMultilevel"/>
     <w:tmpl w:val="DC74E3BA"/>
@@ -1354,7 +1188,7 @@
       </w:rPr>
     </w:lvl>
   </w:abstractNum>
-  <w:abstractNum w:abstractNumId="5">
+  <w:abstractNum w:abstractNumId="6">
     <w:nsid w:val="47B117C8"/>
     <w:multiLevelType w:val="hybridMultilevel"/>
     <w:tmpl w:val="3E8A8C28"/>
@@ -1466,7 +1300,7 @@
       </w:rPr>
     </w:lvl>
   </w:abstractNum>
-  <w:abstractNum w:abstractNumId="6">
+  <w:abstractNum w:abstractNumId="7">
     <w:nsid w:val="5A4B312A"/>
     <w:multiLevelType w:val="hybridMultilevel"/>
     <w:tmpl w:val="302C8E2A"/>
@@ -1553,19 +1387,132 @@
       <w:pPr>
         <w:ind w:left="6480" w:hanging="180"/>
       </w:pPr>
+    </w:lvl>
+  </w:abstractNum>
+  <w:abstractNum w:abstractNumId="8">
+    <w:nsid w:val="61E85D4E"/>
+    <w:multiLevelType w:val="hybridMultilevel"/>
+    <w:tmpl w:val="8EB2DC92"/>
+    <w:lvl w:ilvl="0" w:tplc="1409000F">
+      <w:start w:val="1"/>
+      <w:numFmt w:val="decimal"/>
+      <w:lvlText w:val="%1."/>
+      <w:lvlJc w:val="left"/>
+      <w:pPr>
+        <w:ind w:left="720" w:hanging="360"/>
+      </w:pPr>
+      <w:rPr>
+        <w:rFonts w:hint="default"/>
+      </w:rPr>
+    </w:lvl>
+    <w:lvl w:ilvl="1" w:tplc="14090003" w:tentative="1">
+      <w:start w:val="1"/>
+      <w:numFmt w:val="bullet"/>
+      <w:lvlText w:val="o"/>
+      <w:lvlJc w:val="left"/>
+      <w:pPr>
+        <w:ind w:left="1440" w:hanging="360"/>
+      </w:pPr>
+      <w:rPr>
+        <w:rFonts w:ascii="Courier New" w:hAnsi="Courier New" w:cs="Courier New" w:hint="default"/>
+      </w:rPr>
+    </w:lvl>
+    <w:lvl w:ilvl="2" w:tplc="14090005" w:tentative="1">
+      <w:start w:val="1"/>
+      <w:numFmt w:val="bullet"/>
+      <w:lvlText w:val=""/>
+      <w:lvlJc w:val="left"/>
+      <w:pPr>
+        <w:ind w:left="2160" w:hanging="360"/>
+      </w:pPr>
+      <w:rPr>
+        <w:rFonts w:ascii="Wingdings" w:hAnsi="Wingdings" w:hint="default"/>
+      </w:rPr>
+    </w:lvl>
+    <w:lvl w:ilvl="3" w:tplc="14090001" w:tentative="1">
+      <w:start w:val="1"/>
+      <w:numFmt w:val="bullet"/>
+      <w:lvlText w:val=""/>
+      <w:lvlJc w:val="left"/>
+      <w:pPr>
+        <w:ind w:left="2880" w:hanging="360"/>
+      </w:pPr>
+      <w:rPr>
+        <w:rFonts w:ascii="Symbol" w:hAnsi="Symbol" w:hint="default"/>
+      </w:rPr>
+    </w:lvl>
+    <w:lvl w:ilvl="4" w:tplc="14090003" w:tentative="1">
+      <w:start w:val="1"/>
+      <w:numFmt w:val="bullet"/>
+      <w:lvlText w:val="o"/>
+      <w:lvlJc w:val="left"/>
+      <w:pPr>
+        <w:ind w:left="3600" w:hanging="360"/>
+      </w:pPr>
+      <w:rPr>
+        <w:rFonts w:ascii="Courier New" w:hAnsi="Courier New" w:cs="Courier New" w:hint="default"/>
+      </w:rPr>
+    </w:lvl>
+    <w:lvl w:ilvl="5" w:tplc="14090005" w:tentative="1">
+      <w:start w:val="1"/>
+      <w:numFmt w:val="bullet"/>
+      <w:lvlText w:val=""/>
+      <w:lvlJc w:val="left"/>
+      <w:pPr>
+        <w:ind w:left="4320" w:hanging="360"/>
+      </w:pPr>
+      <w:rPr>
+        <w:rFonts w:ascii="Wingdings" w:hAnsi="Wingdings" w:hint="default"/>
+      </w:rPr>
+    </w:lvl>
+    <w:lvl w:ilvl="6" w:tplc="14090001" w:tentative="1">
+      <w:start w:val="1"/>
+      <w:numFmt w:val="bullet"/>
+      <w:lvlText w:val=""/>
+      <w:lvlJc w:val="left"/>
+      <w:pPr>
+        <w:ind w:left="5040" w:hanging="360"/>
+      </w:pPr>
+      <w:rPr>
+        <w:rFonts w:ascii="Symbol" w:hAnsi="Symbol" w:hint="default"/>
+      </w:rPr>
+    </w:lvl>
+    <w:lvl w:ilvl="7" w:tplc="14090003" w:tentative="1">
+      <w:start w:val="1"/>
+      <w:numFmt w:val="bullet"/>
+      <w:lvlText w:val="o"/>
+      <w:lvlJc w:val="left"/>
+      <w:pPr>
+        <w:ind w:left="5760" w:hanging="360"/>
+      </w:pPr>
+      <w:rPr>
+        <w:rFonts w:ascii="Courier New" w:hAnsi="Courier New" w:cs="Courier New" w:hint="default"/>
+      </w:rPr>
+    </w:lvl>
+    <w:lvl w:ilvl="8" w:tplc="14090005" w:tentative="1">
+      <w:start w:val="1"/>
+      <w:numFmt w:val="bullet"/>
+      <w:lvlText w:val=""/>
+      <w:lvlJc w:val="left"/>
+      <w:pPr>
+        <w:ind w:left="6480" w:hanging="360"/>
+      </w:pPr>
+      <w:rPr>
+        <w:rFonts w:ascii="Wingdings" w:hAnsi="Wingdings" w:hint="default"/>
+      </w:rPr>
     </w:lvl>
   </w:abstractNum>
   <w:num w:numId="1">
     <w:abstractNumId w:val="2"/>
   </w:num>
   <w:num w:numId="2">
-    <w:abstractNumId w:val="6"/>
+    <w:abstractNumId w:val="7"/>
   </w:num>
   <w:num w:numId="3">
-    <w:abstractNumId w:val="3"/>
+    <w:abstractNumId w:val="4"/>
   </w:num>
   <w:num w:numId="4">
-    <w:abstractNumId w:val="4"/>
+    <w:abstractNumId w:val="5"/>
   </w:num>
   <w:num w:numId="5">
     <w:abstractNumId w:val="0"/>
@@ -1574,7 +1521,13 @@
     <w:abstractNumId w:val="1"/>
   </w:num>
   <w:num w:numId="7">
-    <w:abstractNumId w:val="5"/>
+    <w:abstractNumId w:val="6"/>
+  </w:num>
+  <w:num w:numId="8">
+    <w:abstractNumId w:val="8"/>
+  </w:num>
+  <w:num w:numId="9">
+    <w:abstractNumId w:val="3"/>
   </w:num>
 </w:numbering>
 </file>
@@ -2193,6 +2146,69 @@
       <w:b/>
       <w:bCs/>
       <w:color w:val="4F81BD" w:themeColor="accent1"/>
+    </w:rPr>
+  </w:style>
+  <w:style w:type="character" w:styleId="CommentReference">
+    <w:name w:val="annotation reference"/>
+    <w:basedOn w:val="DefaultParagraphFont"/>
+    <w:uiPriority w:val="99"/>
+    <w:semiHidden/>
+    <w:unhideWhenUsed/>
+    <w:rsid w:val="00C35AD0"/>
+    <w:rPr>
+      <w:sz w:val="16"/>
+      <w:szCs w:val="16"/>
+    </w:rPr>
+  </w:style>
+  <w:style w:type="paragraph" w:styleId="CommentText">
+    <w:name w:val="annotation text"/>
+    <w:basedOn w:val="Normal"/>
+    <w:link w:val="CommentTextChar"/>
+    <w:uiPriority w:val="99"/>
+    <w:semiHidden/>
+    <w:unhideWhenUsed/>
+    <w:rsid w:val="00C35AD0"/>
+    <w:rPr>
+      <w:sz w:val="20"/>
+      <w:szCs w:val="20"/>
+    </w:rPr>
+  </w:style>
+  <w:style w:type="character" w:customStyle="1" w:styleId="CommentTextChar">
+    <w:name w:val="Comment Text Char"/>
+    <w:basedOn w:val="DefaultParagraphFont"/>
+    <w:link w:val="CommentText"/>
+    <w:uiPriority w:val="99"/>
+    <w:semiHidden/>
+    <w:rsid w:val="00C35AD0"/>
+    <w:rPr>
+      <w:sz w:val="20"/>
+      <w:szCs w:val="20"/>
+    </w:rPr>
+  </w:style>
+  <w:style w:type="paragraph" w:styleId="CommentSubject">
+    <w:name w:val="annotation subject"/>
+    <w:basedOn w:val="CommentText"/>
+    <w:next w:val="CommentText"/>
+    <w:link w:val="CommentSubjectChar"/>
+    <w:uiPriority w:val="99"/>
+    <w:semiHidden/>
+    <w:unhideWhenUsed/>
+    <w:rsid w:val="00C35AD0"/>
+    <w:rPr>
+      <w:b/>
+      <w:bCs/>
+    </w:rPr>
+  </w:style>
+  <w:style w:type="character" w:customStyle="1" w:styleId="CommentSubjectChar">
+    <w:name w:val="Comment Subject Char"/>
+    <w:basedOn w:val="CommentTextChar"/>
+    <w:link w:val="CommentSubject"/>
+    <w:uiPriority w:val="99"/>
+    <w:semiHidden/>
+    <w:rsid w:val="00C35AD0"/>
+    <w:rPr>
+      <w:b/>
+      <w:bCs/>
     </w:rPr>
   </w:style>
 </w:styles>
@@ -2486,7 +2502,7 @@
 </file>
 
 <file path=customXml/itemProps1.xml><?xml version="1.0" encoding="utf-8"?>
-<ds:datastoreItem xmlns:ds="http://schemas.openxmlformats.org/officeDocument/2006/customXml" ds:itemID="{308B13B2-5DC0-4B6A-90D2-6D954ACDB91E}">
+<ds:datastoreItem xmlns:ds="http://schemas.openxmlformats.org/officeDocument/2006/customXml" ds:itemID="{8C9D7024-84C8-4D0B-8796-16BBD12DE751}">
   <ds:schemaRefs>
     <ds:schemaRef ds:uri="http://schemas.openxmlformats.org/officeDocument/2006/bibliography"/>
   </ds:schemaRefs>

</xml_diff>

<commit_message>
Working on the design of the project system.
Got the different specification files reviewed by Peter (Specification.docx, User specification.docx, Kernel specification.docx and Project specification.docx). All changes made by Peter have been merged back. Based on the specifications started working on the UML designs. The design for the scheduling and the variables is very close to done. The design of the dataset and the dataset application is about 50% done. The other designs are improving but still a bit from being done.
</commit_message>
<xml_diff>
--- a/design/Specification.docx
+++ b/design/Specification.docx
@@ -99,7 +99,7 @@
           <w:rPr>
             <w:noProof/>
           </w:rPr>
-          <w:t>Friday, 10 September 2010</w:t>
+          <w:t>Monday, 8 November 2010</w:t>
         </w:r>
       </w:fldSimple>
     </w:p>
@@ -193,7 +193,15 @@
         <w:t xml:space="preserve">Provide an application that can </w:t>
       </w:r>
       <w:r>
-        <w:t>grow with the users demands for more complex designs.</w:t>
+        <w:t xml:space="preserve">grow with the </w:t>
+      </w:r>
+      <w:proofErr w:type="gramStart"/>
+      <w:r>
+        <w:t>users</w:t>
+      </w:r>
+      <w:proofErr w:type="gramEnd"/>
+      <w:r>
+        <w:t xml:space="preserve"> demands for more complex designs.</w:t>
       </w:r>
     </w:p>
     <w:p>
@@ -228,18 +236,32 @@
         <w:commentReference w:id="2"/>
       </w:r>
       <w:r>
-        <w:t>, the core, the user interface and one or more plug-ins. By separating out these three parts it is possible for the Apollo application to grow with the user by providing the desired functionality through one or more plug-ins. This allows additional functionality to be added (or removed) without directly affecting all of the application.</w:t>
+        <w:t xml:space="preserve">, the core, the user interface and one or more plug-ins. By </w:t>
+      </w:r>
+      <w:commentRangeStart w:id="3"/>
+      <w:r>
+        <w:t>separating out these three parts</w:t>
+      </w:r>
+      <w:commentRangeEnd w:id="3"/>
+      <w:r>
+        <w:rPr>
+          <w:rStyle w:val="CommentReference"/>
+        </w:rPr>
+        <w:commentReference w:id="3"/>
+      </w:r>
+      <w:r>
+        <w:t xml:space="preserve"> it is possible for the Apollo application to grow with the user by providing the desired functionality through one or more plug-ins. This allows additional functionality to be added (or removed) without directly affecting all of the application.</w:t>
       </w:r>
     </w:p>
     <w:p>
       <w:pPr>
         <w:pStyle w:val="Heading2"/>
       </w:pPr>
-      <w:bookmarkStart w:id="3" w:name="_Toc208673625"/>
+      <w:bookmarkStart w:id="4" w:name="_Toc208673625"/>
       <w:r>
         <w:t>Core</w:t>
       </w:r>
-      <w:bookmarkEnd w:id="3"/>
+      <w:bookmarkEnd w:id="4"/>
     </w:p>
     <w:p>
       <w:r>
@@ -321,11 +343,11 @@
       <w:pPr>
         <w:pStyle w:val="Heading2"/>
       </w:pPr>
-      <w:bookmarkStart w:id="4" w:name="_Toc208673626"/>
+      <w:bookmarkStart w:id="5" w:name="_Toc208673626"/>
       <w:r>
         <w:t>User interface</w:t>
       </w:r>
-      <w:bookmarkEnd w:id="4"/>
+      <w:bookmarkEnd w:id="5"/>
     </w:p>
     <w:p>
       <w:r>
@@ -338,28 +360,50 @@
         <w:t xml:space="preserve"> which allow control over the actions of the application.</w:t>
       </w:r>
       <w:r>
-        <w:t xml:space="preserve"> The user interface(s) connect to the core of Apollo via the User Interface Layer which resides in the core of Apollo.</w:t>
-      </w:r>
-    </w:p>
-    <w:p/>
-    <w:p>
-      <w:r>
-        <w:lastRenderedPageBreak/>
-        <w:t xml:space="preserve">The </w:t>
-      </w:r>
-      <w:commentRangeStart w:id="5"/>
-      <w:r>
-        <w:t>main goal of the user interface</w:t>
-      </w:r>
-      <w:commentRangeEnd w:id="5"/>
+        <w:t xml:space="preserve"> The </w:t>
+      </w:r>
+      <w:commentRangeStart w:id="6"/>
+      <w:r>
+        <w:t>user interface(s) connect to the core of Apollo via the User Interface Layer</w:t>
+      </w:r>
+      <w:commentRangeEnd w:id="6"/>
       <w:r>
         <w:rPr>
           <w:rStyle w:val="CommentReference"/>
         </w:rPr>
-        <w:commentReference w:id="5"/>
-      </w:r>
-      <w:r>
-        <w:t xml:space="preserve"> is to assist the user with the definition of the model and to translate the users requests in to concrete actions for the application. For instance when the user indicates that a certain region has a fluid flowing through it the user interface should translate this into the </w:t>
+        <w:commentReference w:id="6"/>
+      </w:r>
+      <w:r>
+        <w:t xml:space="preserve"> which resides in the core of Apollo.</w:t>
+      </w:r>
+    </w:p>
+    <w:p/>
+    <w:p>
+      <w:r>
+        <w:lastRenderedPageBreak/>
+        <w:t xml:space="preserve">The </w:t>
+      </w:r>
+      <w:commentRangeStart w:id="7"/>
+      <w:r>
+        <w:t>main goal of the user interface</w:t>
+      </w:r>
+      <w:commentRangeEnd w:id="7"/>
+      <w:r>
+        <w:rPr>
+          <w:rStyle w:val="CommentReference"/>
+        </w:rPr>
+        <w:commentReference w:id="7"/>
+      </w:r>
+      <w:r>
+        <w:t xml:space="preserve"> is to assist the user with the definition of the model and to translate the </w:t>
+      </w:r>
+      <w:proofErr w:type="gramStart"/>
+      <w:r>
+        <w:t>users</w:t>
+      </w:r>
+      <w:proofErr w:type="gramEnd"/>
+      <w:r>
+        <w:t xml:space="preserve"> requests in to concrete actions for the application. For instance when the user indicates that a certain region has a fluid flowing through it the user interface should translate this into the </w:t>
       </w:r>
       <w:r>
         <w:t>required</w:t>
@@ -380,15 +424,31 @@
       <w:pPr>
         <w:pStyle w:val="Heading2"/>
       </w:pPr>
-      <w:bookmarkStart w:id="6" w:name="_Toc208673627"/>
+      <w:bookmarkStart w:id="8" w:name="_Toc208673627"/>
       <w:r>
         <w:t>Plug-ins</w:t>
       </w:r>
-      <w:bookmarkEnd w:id="6"/>
-    </w:p>
-    <w:p>
-      <w:r>
-        <w:t>The plug-ins provide Apollo with all the data processing capabilities that it needs, both for</w:t>
+      <w:bookmarkEnd w:id="8"/>
+    </w:p>
+    <w:p>
+      <w:commentRangeStart w:id="9"/>
+      <w:r>
+        <w:t xml:space="preserve">The plug-ins </w:t>
+      </w:r>
+      <w:commentRangeEnd w:id="9"/>
+      <w:r>
+        <w:rPr>
+          <w:rStyle w:val="CommentReference"/>
+        </w:rPr>
+        <w:commentReference w:id="9"/>
+      </w:r>
+      <w:proofErr w:type="gramStart"/>
+      <w:r>
+        <w:t>provide</w:t>
+      </w:r>
+      <w:proofErr w:type="gramEnd"/>
+      <w:r>
+        <w:t xml:space="preserve"> Apollo with all the data processing capabilities that it needs, both for</w:t>
       </w:r>
       <w:r>
         <w:t xml:space="preserve"> the actual data generation</w:t>
@@ -452,11 +512,10 @@
       </w:r>
     </w:p>
   </w:comment>
-  <w:comment w:id="5" w:author="Petrik" w:date="2010-09-10T08:52:00Z" w:initials="P">
-    <w:p>
-      <w:pPr>
-        <w:pStyle w:val="ListParagraph"/>
-        <w:ind w:left="0"/>
+  <w:comment w:id="3" w:author="Peter Ebden" w:date="2010-11-05T15:04:00Z" w:initials="PCE">
+    <w:p>
+      <w:pPr>
+        <w:pStyle w:val="CommentText"/>
       </w:pPr>
       <w:r>
         <w:rPr>
@@ -465,22 +524,41 @@
         <w:annotationRef/>
       </w:r>
       <w:r>
-        <w:t>Are we going to explain which UI clients are there? The current suggestion is:</w:t>
-      </w:r>
-    </w:p>
+        <w:t>What a novel idea. Wonder why certain other apps aren’t done this way...</w:t>
+      </w:r>
+    </w:p>
+  </w:comment>
+  <w:comment w:id="6" w:author="Peter Ebden" w:date="2010-11-05T15:10:00Z" w:initials="PCE">
+    <w:p>
+      <w:pPr>
+        <w:pStyle w:val="CommentText"/>
+      </w:pPr>
+      <w:r>
+        <w:rPr>
+          <w:rStyle w:val="CommentReference"/>
+        </w:rPr>
+        <w:annotationRef/>
+      </w:r>
+      <w:r>
+        <w:t>There will be some interesting design tradeoffs here. Different UIs may want to think about the data in different ways – so you may need to find a balance between a generic description of the data versus providing enough specific info that the UI wants.</w:t>
+      </w:r>
+    </w:p>
+  </w:comment>
+  <w:comment w:id="7" w:author="Petrik" w:date="2010-09-10T08:52:00Z" w:initials="P">
     <w:p>
       <w:pPr>
         <w:pStyle w:val="ListParagraph"/>
         <w:ind w:left="0"/>
       </w:pPr>
       <w:r>
-        <w:t xml:space="preserve">- CAD </w:t>
-      </w:r>
-      <w:proofErr w:type="spellStart"/>
-      <w:r>
-        <w:t>plugin</w:t>
-      </w:r>
-      <w:proofErr w:type="spellEnd"/>
+        <w:rPr>
+          <w:rStyle w:val="CommentReference"/>
+        </w:rPr>
+        <w:annotationRef/>
+      </w:r>
+      <w:r>
+        <w:t>Are we going to explain which UI clients are there? The current suggestion is:</w:t>
+      </w:r>
     </w:p>
     <w:p>
       <w:pPr>
@@ -488,8 +566,13 @@
         <w:ind w:left="0"/>
       </w:pPr>
       <w:r>
-        <w:t>- Project explorer</w:t>
-      </w:r>
+        <w:t xml:space="preserve">- CAD </w:t>
+      </w:r>
+      <w:proofErr w:type="spellStart"/>
+      <w:r>
+        <w:t>plugin</w:t>
+      </w:r>
+      <w:proofErr w:type="spellEnd"/>
     </w:p>
     <w:p>
       <w:pPr>
@@ -497,7 +580,7 @@
         <w:ind w:left="0"/>
       </w:pPr>
       <w:r>
-        <w:t>- Server / peer-2-peer node</w:t>
+        <w:t>- Project explorer</w:t>
       </w:r>
     </w:p>
     <w:p>
@@ -506,7 +589,43 @@
         <w:ind w:left="0"/>
       </w:pPr>
       <w:r>
+        <w:t>- Server / peer-2-peer node</w:t>
+      </w:r>
+    </w:p>
+    <w:p>
+      <w:pPr>
+        <w:pStyle w:val="ListParagraph"/>
+        <w:ind w:left="0"/>
+      </w:pPr>
+      <w:r>
         <w:t>- Command line (tentatively) (used to read scripts only)</w:t>
+      </w:r>
+    </w:p>
+  </w:comment>
+  <w:comment w:id="9" w:author="Peter Ebden" w:date="2010-11-08T12:35:00Z" w:initials="PCE">
+    <w:p>
+      <w:pPr>
+        <w:pStyle w:val="CommentText"/>
+      </w:pPr>
+      <w:r>
+        <w:rPr>
+          <w:rStyle w:val="CommentReference"/>
+        </w:rPr>
+        <w:annotationRef/>
+      </w:r>
+      <w:r>
+        <w:t xml:space="preserve">Is the idea that you are plugging in third-party solvers here – or is Apollo going to come with its own </w:t>
+      </w:r>
+      <w:proofErr w:type="spellStart"/>
+      <w:r>
+        <w:t>plugins</w:t>
+      </w:r>
+      <w:proofErr w:type="spellEnd"/>
+      <w:r>
+        <w:t xml:space="preserve"> for stuff? </w:t>
+      </w:r>
+      <w:r>
+        <w:t>(Or a mix of both?)</w:t>
       </w:r>
     </w:p>
   </w:comment>
@@ -2502,7 +2621,7 @@
 </file>
 
 <file path=customXml/itemProps1.xml><?xml version="1.0" encoding="utf-8"?>
-<ds:datastoreItem xmlns:ds="http://schemas.openxmlformats.org/officeDocument/2006/customXml" ds:itemID="{8C9D7024-84C8-4D0B-8796-16BBD12DE751}">
+<ds:datastoreItem xmlns:ds="http://schemas.openxmlformats.org/officeDocument/2006/customXml" ds:itemID="{B185CD70-8BBA-4169-A12D-56DCB490BE11}">
   <ds:schemaRefs>
     <ds:schemaRef ds:uri="http://schemas.openxmlformats.org/officeDocument/2006/bibliography"/>
   </ds:schemaRefs>

</xml_diff>